<commit_message>
Update the ID for delete
</commit_message>
<xml_diff>
--- a/mobile-assignment.docx
+++ b/mobile-assignment.docx
@@ -403,13 +403,8 @@
                   <w:txbxContent>
                     <w:p>
                       <w:r>
-                        <w:t xml:space="preserve">Toolbar       </w:t>
+                        <w:t>Toolbar       accountMenu</w:t>
                       </w:r>
-                      <w:proofErr w:type="spellStart"/>
-                      <w:r>
-                        <w:t>accountMenu</w:t>
-                      </w:r>
-                      <w:proofErr w:type="spellEnd"/>
                     </w:p>
                   </w:txbxContent>
                 </v:textbox>
@@ -572,11 +567,9 @@
                 <v:textbox>
                   <w:txbxContent>
                     <w:p>
-                      <w:proofErr w:type="spellStart"/>
                       <w:r>
                         <w:t>TextView</w:t>
                       </w:r>
-                      <w:proofErr w:type="spellEnd"/>
                     </w:p>
                   </w:txbxContent>
                 </v:textbox>
@@ -739,11 +732,9 @@
                 <v:textbox>
                   <w:txbxContent>
                     <w:p>
-                      <w:proofErr w:type="gramStart"/>
                       <w:r>
                         <w:t>toolbar</w:t>
                       </w:r>
-                      <w:proofErr w:type="gramEnd"/>
                     </w:p>
                   </w:txbxContent>
                 </v:textbox>
@@ -899,14 +890,12 @@
                       <w:r>
                         <w:t>Input (</w:t>
                       </w:r>
-                      <w:proofErr w:type="spellStart"/>
                       <w:r>
                         <w:rPr>
                           <w:lang w:val="en-US"/>
                         </w:rPr>
                         <w:t>e.g</w:t>
                       </w:r>
-                      <w:proofErr w:type="spellEnd"/>
                       <w:r>
                         <w:rPr>
                           <w:lang w:val="en-US"/>
@@ -1041,11 +1030,9 @@
                 <v:textbox>
                   <w:txbxContent>
                     <w:p>
-                      <w:proofErr w:type="spellStart"/>
                       <w:r>
                         <w:t>TextView</w:t>
                       </w:r>
-                      <w:proofErr w:type="spellEnd"/>
                     </w:p>
                   </w:txbxContent>
                 </v:textbox>
@@ -1393,23 +1380,13 @@
                 <v:textbox>
                   <w:txbxContent>
                     <w:p>
-                      <w:proofErr w:type="gramStart"/>
                       <w:r>
-                        <w:t>1.First</w:t>
-                      </w:r>
-                      <w:proofErr w:type="gramEnd"/>
-                      <w:r>
-                        <w:t xml:space="preserve"> week -Apple</w:t>
+                        <w:t>1.First week -Apple</w:t>
                       </w:r>
                     </w:p>
                     <w:p>
-                      <w:proofErr w:type="gramStart"/>
                       <w:r>
-                        <w:t>2.Second</w:t>
-                      </w:r>
-                      <w:proofErr w:type="gramEnd"/>
-                      <w:r>
-                        <w:t xml:space="preserve"> week-Kiwi</w:t>
+                        <w:t>2.Second week-Kiwi</w:t>
                       </w:r>
                     </w:p>
                     <w:p/>
@@ -1587,13 +1564,8 @@
                     </w:p>
                     <w:p>
                       <w:r>
-                        <w:t xml:space="preserve">For </w:t>
+                        <w:t>For LOGO  Picture</w:t>
                       </w:r>
-                      <w:proofErr w:type="gramStart"/>
-                      <w:r>
-                        <w:t>LOGO  Picture</w:t>
-                      </w:r>
-                      <w:proofErr w:type="gramEnd"/>
                     </w:p>
                   </w:txbxContent>
                 </v:textbox>
@@ -1764,11 +1736,9 @@
                 <v:textbox>
                   <w:txbxContent>
                     <w:p>
-                      <w:proofErr w:type="gramStart"/>
                       <w:r>
                         <w:t>selected</w:t>
                       </w:r>
-                      <w:proofErr w:type="gramEnd"/>
                     </w:p>
                   </w:txbxContent>
                 </v:textbox>
@@ -1857,11 +1827,9 @@
                 <v:textbox>
                   <w:txbxContent>
                     <w:p>
-                      <w:proofErr w:type="gramStart"/>
                       <w:r>
                         <w:t>reset</w:t>
                       </w:r>
-                      <w:proofErr w:type="gramEnd"/>
                       <w:r>
                         <w:t xml:space="preserve"> to save </w:t>
                       </w:r>
@@ -9867,8 +9835,10 @@
           <w:szCs w:val="44"/>
           <w:lang w:val="en-AU"/>
         </w:rPr>
-        <w:t>Assignment 2:</w:t>
-      </w:r>
+        <w:t>Jing Li   ID:21902204</w:t>
+      </w:r>
+      <w:bookmarkStart w:id="0" w:name="_GoBack"/>
+      <w:bookmarkEnd w:id="0"/>
     </w:p>
     <w:sdt>
       <w:sdtPr>
@@ -9904,9 +9874,6 @@
         <w:p>
           <w:pPr>
             <w:pStyle w:val="TOC1"/>
-            <w:tabs>
-              <w:tab w:val="right" w:leader="dot" w:pos="9016"/>
-            </w:tabs>
             <w:rPr>
               <w:noProof/>
               <w:lang w:eastAsia="zh-CN"/>
@@ -9936,7 +9903,7 @@
             </w:rPr>
             <w:fldChar w:fldCharType="separate"/>
           </w:r>
-          <w:hyperlink w:anchor="_Toc18760064" w:history="1">
+          <w:hyperlink w:anchor="_Toc18763446" w:history="1">
             <w:r>
               <w:rPr>
                 <w:rStyle w:val="Hyperlink"/>
@@ -9972,7 +9939,7 @@
                 <w:noProof/>
                 <w:webHidden/>
               </w:rPr>
-              <w:instrText xml:space="preserve"> PAGEREF _Toc18760064 \h </w:instrText>
+              <w:instrText xml:space="preserve"> PAGEREF _Toc18763446 \h </w:instrText>
             </w:r>
             <w:r>
               <w:rPr>
@@ -10006,22 +9973,19 @@
         <w:p>
           <w:pPr>
             <w:pStyle w:val="TOC1"/>
-            <w:tabs>
-              <w:tab w:val="right" w:leader="dot" w:pos="9016"/>
-            </w:tabs>
             <w:rPr>
               <w:noProof/>
               <w:lang w:eastAsia="zh-CN"/>
             </w:rPr>
           </w:pPr>
-          <w:hyperlink w:anchor="_Toc18760065" w:history="1">
+          <w:hyperlink w:anchor="_Toc18763447" w:history="1">
             <w:r>
               <w:rPr>
                 <w:rStyle w:val="Hyperlink"/>
                 <w:noProof/>
                 <w:lang w:val="en-AU"/>
               </w:rPr>
-              <w:t>2.ListActicity:</w:t>
+              <w:t>2.ListActicity Class:</w:t>
             </w:r>
             <w:r>
               <w:rPr>
@@ -10042,7 +10006,7 @@
                 <w:noProof/>
                 <w:webHidden/>
               </w:rPr>
-              <w:instrText xml:space="preserve"> PAGEREF _Toc18760065 \h </w:instrText>
+              <w:instrText xml:space="preserve"> PAGEREF _Toc18763447 \h </w:instrText>
             </w:r>
             <w:r>
               <w:rPr>
@@ -10076,15 +10040,12 @@
         <w:p>
           <w:pPr>
             <w:pStyle w:val="TOC1"/>
-            <w:tabs>
-              <w:tab w:val="right" w:leader="dot" w:pos="9016"/>
-            </w:tabs>
             <w:rPr>
               <w:noProof/>
               <w:lang w:eastAsia="zh-CN"/>
             </w:rPr>
           </w:pPr>
-          <w:hyperlink w:anchor="_Toc18760066" w:history="1">
+          <w:hyperlink w:anchor="_Toc18763448" w:history="1">
             <w:r>
               <w:rPr>
                 <w:rStyle w:val="Hyperlink"/>
@@ -10111,7 +10072,7 @@
                 <w:noProof/>
                 <w:webHidden/>
               </w:rPr>
-              <w:instrText xml:space="preserve"> PAGEREF _Toc18760066 \h </w:instrText>
+              <w:instrText xml:space="preserve"> PAGEREF _Toc18763448 \h </w:instrText>
             </w:r>
             <w:r>
               <w:rPr>
@@ -10154,7 +10115,7 @@
               <w:lang w:eastAsia="zh-CN"/>
             </w:rPr>
           </w:pPr>
-          <w:hyperlink w:anchor="_Toc18760067" w:history="1">
+          <w:hyperlink w:anchor="_Toc18763449" w:history="1">
             <w:r>
               <w:rPr>
                 <w:rStyle w:val="Hyperlink"/>
@@ -10197,7 +10158,7 @@
                 <w:noProof/>
                 <w:webHidden/>
               </w:rPr>
-              <w:instrText xml:space="preserve"> PAGEREF _Toc18760067 \h </w:instrText>
+              <w:instrText xml:space="preserve"> PAGEREF _Toc18763449 \h </w:instrText>
             </w:r>
             <w:r>
               <w:rPr>
@@ -10240,7 +10201,7 @@
               <w:lang w:eastAsia="zh-CN"/>
             </w:rPr>
           </w:pPr>
-          <w:hyperlink w:anchor="_Toc18760068" w:history="1">
+          <w:hyperlink w:anchor="_Toc18763450" w:history="1">
             <w:r>
               <w:rPr>
                 <w:rStyle w:val="Hyperlink"/>
@@ -10283,7 +10244,7 @@
                 <w:noProof/>
                 <w:webHidden/>
               </w:rPr>
-              <w:instrText xml:space="preserve"> PAGEREF _Toc18760068 \h </w:instrText>
+              <w:instrText xml:space="preserve"> PAGEREF _Toc18763450 \h </w:instrText>
             </w:r>
             <w:r>
               <w:rPr>
@@ -10326,7 +10287,7 @@
               <w:lang w:eastAsia="zh-CN"/>
             </w:rPr>
           </w:pPr>
-          <w:hyperlink w:anchor="_Toc18760069" w:history="1">
+          <w:hyperlink w:anchor="_Toc18763451" w:history="1">
             <w:r>
               <w:rPr>
                 <w:rStyle w:val="Hyperlink"/>
@@ -10369,7 +10330,7 @@
                 <w:noProof/>
                 <w:webHidden/>
               </w:rPr>
-              <w:instrText xml:space="preserve"> PAGEREF _Toc18760069 \h </w:instrText>
+              <w:instrText xml:space="preserve"> PAGEREF _Toc18763451 \h </w:instrText>
             </w:r>
             <w:r>
               <w:rPr>
@@ -10411,7 +10372,7 @@
               <w:lang w:eastAsia="zh-CN"/>
             </w:rPr>
           </w:pPr>
-          <w:hyperlink w:anchor="_Toc18760070" w:history="1">
+          <w:hyperlink w:anchor="_Toc18763452" w:history="1">
             <w:r>
               <w:rPr>
                 <w:rStyle w:val="Hyperlink"/>
@@ -10439,7 +10400,7 @@
                 <w:noProof/>
                 <w:webHidden/>
               </w:rPr>
-              <w:instrText xml:space="preserve"> PAGEREF _Toc18760070 \h </w:instrText>
+              <w:instrText xml:space="preserve"> PAGEREF _Toc18763452 \h </w:instrText>
             </w:r>
             <w:r>
               <w:rPr>
@@ -10482,7 +10443,7 @@
               <w:lang w:eastAsia="zh-CN"/>
             </w:rPr>
           </w:pPr>
-          <w:hyperlink w:anchor="_Toc18760071" w:history="1">
+          <w:hyperlink w:anchor="_Toc18763453" w:history="1">
             <w:r>
               <w:rPr>
                 <w:rStyle w:val="Hyperlink"/>
@@ -10525,7 +10486,7 @@
                 <w:noProof/>
                 <w:webHidden/>
               </w:rPr>
-              <w:instrText xml:space="preserve"> PAGEREF _Toc18760071 \h </w:instrText>
+              <w:instrText xml:space="preserve"> PAGEREF _Toc18763453 \h </w:instrText>
             </w:r>
             <w:r>
               <w:rPr>
@@ -10568,7 +10529,7 @@
               <w:lang w:eastAsia="zh-CN"/>
             </w:rPr>
           </w:pPr>
-          <w:hyperlink w:anchor="_Toc18760072" w:history="1">
+          <w:hyperlink w:anchor="_Toc18763454" w:history="1">
             <w:r>
               <w:rPr>
                 <w:rStyle w:val="Hyperlink"/>
@@ -10611,7 +10572,7 @@
                 <w:noProof/>
                 <w:webHidden/>
               </w:rPr>
-              <w:instrText xml:space="preserve"> PAGEREF _Toc18760072 \h </w:instrText>
+              <w:instrText xml:space="preserve"> PAGEREF _Toc18763454 \h </w:instrText>
             </w:r>
             <w:r>
               <w:rPr>
@@ -10654,7 +10615,7 @@
               <w:lang w:eastAsia="zh-CN"/>
             </w:rPr>
           </w:pPr>
-          <w:hyperlink w:anchor="_Toc18760073" w:history="1">
+          <w:hyperlink w:anchor="_Toc18763455" w:history="1">
             <w:r>
               <w:rPr>
                 <w:rStyle w:val="Hyperlink"/>
@@ -10696,7 +10657,7 @@
                 <w:noProof/>
                 <w:webHidden/>
               </w:rPr>
-              <w:instrText xml:space="preserve"> PAGEREF _Toc18760073 \h </w:instrText>
+              <w:instrText xml:space="preserve"> PAGEREF _Toc18763455 \h </w:instrText>
             </w:r>
             <w:r>
               <w:rPr>
@@ -10730,21 +10691,18 @@
         <w:p>
           <w:pPr>
             <w:pStyle w:val="TOC1"/>
-            <w:tabs>
-              <w:tab w:val="right" w:leader="dot" w:pos="9016"/>
-            </w:tabs>
             <w:rPr>
               <w:noProof/>
               <w:lang w:eastAsia="zh-CN"/>
             </w:rPr>
           </w:pPr>
-          <w:hyperlink w:anchor="_Toc18760074" w:history="1">
+          <w:hyperlink w:anchor="_Toc18763456" w:history="1">
             <w:r>
               <w:rPr>
                 <w:rStyle w:val="Hyperlink"/>
                 <w:noProof/>
               </w:rPr>
-              <w:t>4.AdminActivity:</w:t>
+              <w:t>4.AdminActivity Class:</w:t>
             </w:r>
             <w:r>
               <w:rPr>
@@ -10765,7 +10723,7 @@
                 <w:noProof/>
                 <w:webHidden/>
               </w:rPr>
-              <w:instrText xml:space="preserve"> PAGEREF _Toc18760074 \h </w:instrText>
+              <w:instrText xml:space="preserve"> PAGEREF _Toc18763456 \h </w:instrText>
             </w:r>
             <w:r>
               <w:rPr>
@@ -10799,21 +10757,18 @@
         <w:p>
           <w:pPr>
             <w:pStyle w:val="TOC1"/>
-            <w:tabs>
-              <w:tab w:val="right" w:leader="dot" w:pos="9016"/>
-            </w:tabs>
             <w:rPr>
               <w:noProof/>
               <w:lang w:eastAsia="zh-CN"/>
             </w:rPr>
           </w:pPr>
-          <w:hyperlink w:anchor="_Toc18760075" w:history="1">
+          <w:hyperlink w:anchor="_Toc18763457" w:history="1">
             <w:r>
               <w:rPr>
                 <w:rStyle w:val="Hyperlink"/>
                 <w:noProof/>
               </w:rPr>
-              <w:t>4. Open the AndroidManifest.xml file</w:t>
+              <w:t>5.Adding laoyout file:acticity _admin.xml ;acticity_list.xml; list_row.xml.</w:t>
             </w:r>
             <w:r>
               <w:rPr>
@@ -10834,7 +10789,7 @@
                 <w:noProof/>
                 <w:webHidden/>
               </w:rPr>
-              <w:instrText xml:space="preserve"> PAGEREF _Toc18760075 \h </w:instrText>
+              <w:instrText xml:space="preserve"> PAGEREF _Toc18763457 \h </w:instrText>
             </w:r>
             <w:r>
               <w:rPr>
@@ -10867,6 +10822,72 @@
         </w:p>
         <w:p>
           <w:pPr>
+            <w:pStyle w:val="TOC1"/>
+            <w:rPr>
+              <w:noProof/>
+              <w:lang w:eastAsia="zh-CN"/>
+            </w:rPr>
+          </w:pPr>
+          <w:hyperlink w:anchor="_Toc18763458" w:history="1">
+            <w:r>
+              <w:rPr>
+                <w:rStyle w:val="Hyperlink"/>
+                <w:noProof/>
+              </w:rPr>
+              <w:t>6. Open the AndroidManifest.xml file</w:t>
+            </w:r>
+            <w:r>
+              <w:rPr>
+                <w:noProof/>
+                <w:webHidden/>
+              </w:rPr>
+              <w:tab/>
+            </w:r>
+            <w:r>
+              <w:rPr>
+                <w:noProof/>
+                <w:webHidden/>
+              </w:rPr>
+              <w:fldChar w:fldCharType="begin"/>
+            </w:r>
+            <w:r>
+              <w:rPr>
+                <w:noProof/>
+                <w:webHidden/>
+              </w:rPr>
+              <w:instrText xml:space="preserve"> PAGEREF _Toc18763458 \h </w:instrText>
+            </w:r>
+            <w:r>
+              <w:rPr>
+                <w:noProof/>
+                <w:webHidden/>
+              </w:rPr>
+            </w:r>
+            <w:r>
+              <w:rPr>
+                <w:noProof/>
+                <w:webHidden/>
+              </w:rPr>
+              <w:fldChar w:fldCharType="separate"/>
+            </w:r>
+            <w:r>
+              <w:rPr>
+                <w:noProof/>
+                <w:webHidden/>
+              </w:rPr>
+              <w:t>14</w:t>
+            </w:r>
+            <w:r>
+              <w:rPr>
+                <w:noProof/>
+                <w:webHidden/>
+              </w:rPr>
+              <w:fldChar w:fldCharType="end"/>
+            </w:r>
+          </w:hyperlink>
+        </w:p>
+        <w:p>
+          <w:pPr>
             <w:rPr>
               <w:b/>
               <w:bCs/>
@@ -10888,7 +10909,7 @@
       <w:pPr>
         <w:pStyle w:val="Heading1"/>
       </w:pPr>
-      <w:bookmarkStart w:id="0" w:name="_Toc18760064"/>
+      <w:bookmarkStart w:id="1" w:name="_Toc18763446"/>
       <w:r>
         <w:rPr>
           <w:lang w:val="en-AU"/>
@@ -10924,7 +10945,7 @@
         </w:rPr>
         <w:t>rouction :</w:t>
       </w:r>
-      <w:bookmarkEnd w:id="0"/>
+      <w:bookmarkEnd w:id="1"/>
     </w:p>
     <w:p>
       <w:pPr>
@@ -11223,7 +11244,7 @@
           <w:lang w:val="en-AU"/>
         </w:rPr>
       </w:pPr>
-      <w:bookmarkStart w:id="1" w:name="_Toc18760065"/>
+      <w:bookmarkStart w:id="2" w:name="_Toc18763447"/>
       <w:proofErr w:type="gramStart"/>
       <w:r>
         <w:rPr>
@@ -11242,9 +11263,15 @@
         <w:rPr>
           <w:lang w:val="en-AU"/>
         </w:rPr>
+        <w:t xml:space="preserve"> Class</w:t>
+      </w:r>
+      <w:r>
+        <w:rPr>
+          <w:lang w:val="en-AU"/>
+        </w:rPr>
         <w:t>:</w:t>
       </w:r>
-      <w:bookmarkEnd w:id="1"/>
+      <w:bookmarkEnd w:id="2"/>
     </w:p>
     <w:p>
       <w:pPr>
@@ -11274,7 +11301,7 @@
           <w:sz w:val="24"/>
           <w:lang w:val="en-AU" w:eastAsia="en-US"/>
         </w:rPr>
-        <w:t>I</w:t>
+        <w:t>At</w:t>
       </w:r>
       <w:proofErr w:type="gramEnd"/>
       <w:r>
@@ -11284,8 +11311,9 @@
           <w:sz w:val="24"/>
           <w:lang w:val="en-AU" w:eastAsia="en-US"/>
         </w:rPr>
-        <w:t xml:space="preserve"> will add a Button </w:t>
-      </w:r>
+        <w:t xml:space="preserve"> the base of assignment 1 including </w:t>
+      </w:r>
+      <w:proofErr w:type="spellStart"/>
       <w:r>
         <w:rPr>
           <w:rFonts w:ascii="Segoe UI" w:hAnsi="Segoe UI" w:cs="Segoe UI"/>
@@ -11293,6 +11321,34 @@
           <w:sz w:val="24"/>
           <w:lang w:val="en-AU" w:eastAsia="en-US"/>
         </w:rPr>
+        <w:t>ViewSelected</w:t>
+      </w:r>
+      <w:proofErr w:type="spellEnd"/>
+      <w:r>
+        <w:rPr>
+          <w:rFonts w:ascii="Segoe UI" w:hAnsi="Segoe UI" w:cs="Segoe UI"/>
+          <w:color w:val="000000"/>
+          <w:sz w:val="24"/>
+          <w:lang w:val="en-AU" w:eastAsia="en-US"/>
+        </w:rPr>
+        <w:t xml:space="preserve"> and Reset functions,  </w:t>
+      </w:r>
+      <w:r>
+        <w:rPr>
+          <w:rFonts w:ascii="Segoe UI" w:hAnsi="Segoe UI" w:cs="Segoe UI"/>
+          <w:color w:val="000000"/>
+          <w:sz w:val="24"/>
+          <w:lang w:val="en-AU" w:eastAsia="en-US"/>
+        </w:rPr>
+        <w:t xml:space="preserve">I will add a Button </w:t>
+      </w:r>
+      <w:r>
+        <w:rPr>
+          <w:rFonts w:ascii="Segoe UI" w:hAnsi="Segoe UI" w:cs="Segoe UI"/>
+          <w:color w:val="000000"/>
+          <w:sz w:val="24"/>
+          <w:lang w:val="en-AU" w:eastAsia="en-US"/>
+        </w:rPr>
         <w:t>“</w:t>
       </w:r>
       <w:proofErr w:type="spellStart"/>
@@ -11342,7 +11398,7 @@
           <w:sz w:val="24"/>
           <w:lang w:val="en-AU" w:eastAsia="en-US"/>
         </w:rPr>
-        <w:t>.</w:t>
+        <w:t xml:space="preserve"> i</w:t>
       </w:r>
       <w:r>
         <w:rPr>
@@ -11351,7 +11407,7 @@
           <w:sz w:val="24"/>
           <w:lang w:val="en-AU" w:eastAsia="en-US"/>
         </w:rPr>
-        <w:t xml:space="preserve"> In the _</w:t>
+        <w:t>n the _</w:t>
       </w:r>
       <w:r>
         <w:rPr>
@@ -11367,6 +11423,15 @@
           <w:lang w:val="en-AU" w:eastAsia="en-US"/>
         </w:rPr>
         <w:t xml:space="preserve"> </w:t>
+      </w:r>
+      <w:r>
+        <w:rPr>
+          <w:rFonts w:ascii="Segoe UI" w:hAnsi="Segoe UI" w:cs="Segoe UI"/>
+          <w:color w:val="000000"/>
+          <w:sz w:val="24"/>
+          <w:lang w:val="en-AU" w:eastAsia="en-US"/>
+        </w:rPr>
+        <w:t>file.</w:t>
       </w:r>
     </w:p>
     <w:p>
@@ -11495,10 +11560,10 @@
           <w:noProof/>
         </w:rPr>
         <w:drawing>
-          <wp:inline distT="0" distB="0" distL="0" distR="0" wp14:anchorId="3FC38A90" wp14:editId="2BE909FC">
-            <wp:extent cx="5731510" cy="2266950"/>
+          <wp:inline distT="0" distB="0" distL="0" distR="0" wp14:anchorId="70717F30" wp14:editId="1617DE19">
+            <wp:extent cx="5731510" cy="1962150"/>
             <wp:effectExtent l="0" t="0" r="2540" b="0"/>
-            <wp:docPr id="25" name="Picture 25"/>
+            <wp:docPr id="32" name="Picture 32"/>
             <wp:cNvGraphicFramePr>
               <a:graphicFrameLocks xmlns:a="http://schemas.openxmlformats.org/drawingml/2006/main" noChangeAspect="1"/>
             </wp:cNvGraphicFramePr>
@@ -11518,7 +11583,7 @@
                   <pic:spPr>
                     <a:xfrm>
                       <a:off x="0" y="0"/>
-                      <a:ext cx="5731510" cy="2266950"/>
+                      <a:ext cx="5731510" cy="1962150"/>
                     </a:xfrm>
                     <a:prstGeom prst="rect">
                       <a:avLst/>
@@ -11534,6 +11599,10 @@
     <w:p>
       <w:pPr>
         <w:pStyle w:val="HTMLPreformatted"/>
+        <w:numPr>
+          <w:ilvl w:val="0"/>
+          <w:numId w:val="2"/>
+        </w:numPr>
         <w:shd w:val="clear" w:color="auto" w:fill="FFFFFF"/>
         <w:rPr>
           <w:rFonts w:ascii="Segoe UI" w:hAnsi="Segoe UI" w:cs="Segoe UI"/>
@@ -11549,7 +11618,8 @@
           <w:sz w:val="24"/>
           <w:lang w:val="en-AU" w:eastAsia="en-US"/>
         </w:rPr>
-        <w:t xml:space="preserve">3. Inside the </w:t>
+        <w:lastRenderedPageBreak/>
+        <w:t xml:space="preserve">Inside the </w:t>
       </w:r>
       <w:proofErr w:type="spellStart"/>
       <w:r>
@@ -11569,7 +11639,16 @@
           <w:sz w:val="24"/>
           <w:lang w:val="en-AU" w:eastAsia="en-US"/>
         </w:rPr>
-        <w:t xml:space="preserve"> method, I will insert a message to create the SQL Table.</w:t>
+        <w:t xml:space="preserve"> method, I will insert a message to create the SQL Table</w:t>
+      </w:r>
+      <w:r>
+        <w:rPr>
+          <w:rFonts w:ascii="Segoe UI" w:hAnsi="Segoe UI" w:cs="Segoe UI"/>
+          <w:color w:val="000000"/>
+          <w:sz w:val="24"/>
+          <w:lang w:val="en-AU" w:eastAsia="en-US"/>
+        </w:rPr>
+        <w:t>.</w:t>
       </w:r>
     </w:p>
     <w:p>
@@ -11583,65 +11662,6 @@
           <w:lang w:val="en-AU" w:eastAsia="en-US"/>
         </w:rPr>
       </w:pPr>
-      <w:r>
-        <w:rPr>
-          <w:rFonts w:ascii="Segoe UI" w:hAnsi="Segoe UI" w:cs="Segoe UI"/>
-          <w:color w:val="000000"/>
-          <w:sz w:val="24"/>
-          <w:lang w:val="en-AU" w:eastAsia="en-US"/>
-        </w:rPr>
-        <w:lastRenderedPageBreak/>
-        <w:t>4.</w:t>
-      </w:r>
-      <w:r>
-        <w:rPr>
-          <w:rFonts w:ascii="Segoe UI" w:hAnsi="Segoe UI" w:cs="Segoe UI"/>
-          <w:color w:val="000000"/>
-          <w:sz w:val="24"/>
-          <w:lang w:val="en-AU" w:eastAsia="en-US"/>
-        </w:rPr>
-        <w:t xml:space="preserve"> </w:t>
-      </w:r>
-      <w:proofErr w:type="gramStart"/>
-      <w:r>
-        <w:rPr>
-          <w:rFonts w:ascii="Segoe UI" w:hAnsi="Segoe UI" w:cs="Segoe UI"/>
-          <w:color w:val="000000"/>
-          <w:sz w:val="24"/>
-          <w:lang w:val="en-AU" w:eastAsia="en-US"/>
-        </w:rPr>
-        <w:t>message</w:t>
-      </w:r>
-      <w:proofErr w:type="gramEnd"/>
-      <w:r>
-        <w:rPr>
-          <w:rFonts w:ascii="Segoe UI" w:hAnsi="Segoe UI" w:cs="Segoe UI"/>
-          <w:color w:val="000000"/>
-          <w:sz w:val="24"/>
-          <w:lang w:val="en-AU" w:eastAsia="en-US"/>
-        </w:rPr>
-        <w:t xml:space="preserve"> include 3 variables : name, </w:t>
-      </w:r>
-      <w:proofErr w:type="spellStart"/>
-      <w:r>
-        <w:rPr>
-          <w:rFonts w:ascii="Segoe UI" w:hAnsi="Segoe UI" w:cs="Segoe UI"/>
-          <w:color w:val="000000"/>
-          <w:sz w:val="24"/>
-          <w:lang w:val="en-AU" w:eastAsia="en-US"/>
-        </w:rPr>
-        <w:t>tel</w:t>
-      </w:r>
-      <w:proofErr w:type="spellEnd"/>
-      <w:r>
-        <w:rPr>
-          <w:rFonts w:ascii="Segoe UI" w:hAnsi="Segoe UI" w:cs="Segoe UI"/>
-          <w:color w:val="000000"/>
-          <w:sz w:val="24"/>
-          <w:lang w:val="en-AU" w:eastAsia="en-US"/>
-        </w:rPr>
-        <w:t>, selected ;</w:t>
-      </w:r>
     </w:p>
     <w:p>
       <w:pPr>
@@ -11661,7 +11681,34 @@
           <w:sz w:val="24"/>
           <w:lang w:val="en-AU" w:eastAsia="en-US"/>
         </w:rPr>
-        <w:t xml:space="preserve">Where does selected value come </w:t>
+        <w:t>4.</w:t>
+      </w:r>
+      <w:r>
+        <w:rPr>
+          <w:rFonts w:ascii="Segoe UI" w:hAnsi="Segoe UI" w:cs="Segoe UI"/>
+          <w:color w:val="000000"/>
+          <w:sz w:val="24"/>
+          <w:lang w:val="en-AU" w:eastAsia="en-US"/>
+        </w:rPr>
+        <w:t xml:space="preserve"> </w:t>
+      </w:r>
+      <w:r>
+        <w:rPr>
+          <w:rFonts w:ascii="Segoe UI" w:hAnsi="Segoe UI" w:cs="Segoe UI"/>
+          <w:color w:val="000000"/>
+          <w:sz w:val="24"/>
+          <w:lang w:val="en-AU" w:eastAsia="en-US"/>
+        </w:rPr>
+        <w:t>M</w:t>
+      </w:r>
+      <w:r>
+        <w:rPr>
+          <w:rFonts w:ascii="Segoe UI" w:hAnsi="Segoe UI" w:cs="Segoe UI"/>
+          <w:color w:val="000000"/>
+          <w:sz w:val="24"/>
+          <w:lang w:val="en-AU" w:eastAsia="en-US"/>
+        </w:rPr>
+        <w:t xml:space="preserve">essage include 3 </w:t>
       </w:r>
       <w:proofErr w:type="gramStart"/>
       <w:r>
@@ -11671,21 +11718,19 @@
           <w:sz w:val="24"/>
           <w:lang w:val="en-AU" w:eastAsia="en-US"/>
         </w:rPr>
-        <w:t>from ?</w:t>
+        <w:t>variables :</w:t>
       </w:r>
       <w:proofErr w:type="gramEnd"/>
-    </w:p>
-    <w:p>
-      <w:pPr>
-        <w:pStyle w:val="HTMLPreformatted"/>
-        <w:shd w:val="clear" w:color="auto" w:fill="FFFFFF"/>
+      <w:r>
         <w:rPr>
           <w:rFonts w:ascii="Segoe UI" w:hAnsi="Segoe UI" w:cs="Segoe UI"/>
           <w:color w:val="000000"/>
           <w:sz w:val="24"/>
           <w:lang w:val="en-AU" w:eastAsia="en-US"/>
         </w:rPr>
-      </w:pPr>
+        <w:t xml:space="preserve"> name, </w:t>
+      </w:r>
+      <w:proofErr w:type="spellStart"/>
       <w:r>
         <w:rPr>
           <w:rFonts w:ascii="Segoe UI" w:hAnsi="Segoe UI" w:cs="Segoe UI"/>
@@ -11693,7 +11738,35 @@
           <w:sz w:val="24"/>
           <w:lang w:val="en-AU" w:eastAsia="en-US"/>
         </w:rPr>
-        <w:t xml:space="preserve">  I will </w:t>
+        <w:t>tel</w:t>
+      </w:r>
+      <w:proofErr w:type="spellEnd"/>
+      <w:r>
+        <w:rPr>
+          <w:rFonts w:ascii="Segoe UI" w:hAnsi="Segoe UI" w:cs="Segoe UI"/>
+          <w:color w:val="000000"/>
+          <w:sz w:val="24"/>
+          <w:lang w:val="en-AU" w:eastAsia="en-US"/>
+        </w:rPr>
+        <w:t>, selected ;</w:t>
+      </w:r>
+      <w:r>
+        <w:rPr>
+          <w:rFonts w:ascii="Segoe UI" w:hAnsi="Segoe UI" w:cs="Segoe UI"/>
+          <w:color w:val="000000"/>
+          <w:sz w:val="24"/>
+          <w:lang w:val="en-AU" w:eastAsia="en-US"/>
+        </w:rPr>
+        <w:t xml:space="preserve"> </w:t>
+      </w:r>
+      <w:r>
+        <w:rPr>
+          <w:rFonts w:ascii="Segoe UI" w:hAnsi="Segoe UI" w:cs="Segoe UI"/>
+          <w:color w:val="000000"/>
+          <w:sz w:val="24"/>
+          <w:lang w:val="en-AU" w:eastAsia="en-US"/>
+        </w:rPr>
+        <w:t xml:space="preserve">Where does selected value come from ? I will </w:t>
       </w:r>
       <w:r>
         <w:rPr>
@@ -11866,20 +11939,9 @@
           <w:rFonts w:ascii="Segoe UI" w:hAnsi="Segoe UI" w:cs="Segoe UI"/>
           <w:color w:val="000000"/>
           <w:sz w:val="24"/>
-          <w:highlight w:val="green"/>
-          <w:lang w:eastAsia="en-US"/>
-        </w:rPr>
-        <w:t>5.</w:t>
-      </w:r>
-      <w:r>
-        <w:rPr>
-          <w:rFonts w:ascii="Segoe UI" w:hAnsi="Segoe UI" w:cs="Segoe UI"/>
-          <w:color w:val="000000"/>
-          <w:sz w:val="24"/>
-          <w:highlight w:val="green"/>
-          <w:lang w:eastAsia="en-US"/>
-        </w:rPr>
-        <w:t>The</w:t>
+          <w:lang w:eastAsia="en-US"/>
+        </w:rPr>
+        <w:t>5.The</w:t>
       </w:r>
       <w:proofErr w:type="gramEnd"/>
       <w:r>
@@ -11887,7 +11949,6 @@
           <w:rFonts w:ascii="Segoe UI" w:hAnsi="Segoe UI" w:cs="Segoe UI"/>
           <w:color w:val="000000"/>
           <w:sz w:val="24"/>
-          <w:highlight w:val="green"/>
           <w:lang w:eastAsia="en-US"/>
         </w:rPr>
         <w:t xml:space="preserve"> </w:t>
@@ -11898,7 +11959,6 @@
           <w:rFonts w:ascii="Segoe UI" w:hAnsi="Segoe UI" w:cs="Segoe UI"/>
           <w:color w:val="000000"/>
           <w:sz w:val="24"/>
-          <w:highlight w:val="green"/>
           <w:lang w:eastAsia="en-US"/>
         </w:rPr>
         <w:t>selectedList</w:t>
@@ -11909,10 +11969,18 @@
           <w:rFonts w:ascii="Segoe UI" w:hAnsi="Segoe UI" w:cs="Segoe UI"/>
           <w:color w:val="000000"/>
           <w:sz w:val="24"/>
-          <w:highlight w:val="green"/>
-          <w:lang w:eastAsia="en-US"/>
-        </w:rPr>
-        <w:t xml:space="preserve"> will be set to hold only one value ?</w:t>
+          <w:lang w:eastAsia="en-US"/>
+        </w:rPr>
+        <w:t xml:space="preserve"> will be set to hold only one value</w:t>
+      </w:r>
+      <w:r>
+        <w:rPr>
+          <w:rFonts w:ascii="Segoe UI" w:hAnsi="Segoe UI" w:cs="Segoe UI"/>
+          <w:color w:val="000000"/>
+          <w:sz w:val="24"/>
+          <w:lang w:eastAsia="en-US"/>
+        </w:rPr>
+        <w:t>.</w:t>
       </w:r>
     </w:p>
     <w:p>
@@ -12068,7 +12136,7 @@
       <w:pPr>
         <w:pStyle w:val="Heading1"/>
       </w:pPr>
-      <w:bookmarkStart w:id="2" w:name="_Toc18760066"/>
+      <w:bookmarkStart w:id="3" w:name="_Toc18763448"/>
       <w:r>
         <w:t>3</w:t>
       </w:r>
@@ -12082,7 +12150,7 @@
       <w:r>
         <w:t>DaHandler.java  Class</w:t>
       </w:r>
-      <w:bookmarkEnd w:id="2"/>
+      <w:bookmarkEnd w:id="3"/>
       <w:proofErr w:type="gramEnd"/>
     </w:p>
     <w:p>
@@ -12100,14 +12168,14 @@
           <w:lang w:eastAsia="en-US"/>
         </w:rPr>
       </w:pPr>
-      <w:bookmarkStart w:id="3" w:name="_Toc18760067"/>
+      <w:bookmarkStart w:id="4" w:name="_Toc18763449"/>
       <w:r>
         <w:rPr>
           <w:rStyle w:val="Heading2Char"/>
         </w:rPr>
         <w:t>Create a new java class</w:t>
       </w:r>
-      <w:bookmarkEnd w:id="3"/>
+      <w:bookmarkEnd w:id="4"/>
       <w:r>
         <w:rPr>
           <w:rFonts w:ascii="Segoe UI" w:hAnsi="Segoe UI" w:cs="Segoe UI"/>
@@ -12165,7 +12233,7 @@
           <w:lang w:eastAsia="en-US"/>
         </w:rPr>
       </w:pPr>
-      <w:bookmarkStart w:id="4" w:name="_Toc18760068"/>
+      <w:bookmarkStart w:id="5" w:name="_Toc18763450"/>
       <w:r>
         <w:rPr>
           <w:rStyle w:val="Heading2Char"/>
@@ -12208,7 +12276,7 @@
         </w:rPr>
         <w:t>())</w:t>
       </w:r>
-      <w:bookmarkEnd w:id="4"/>
+      <w:bookmarkEnd w:id="5"/>
       <w:r>
         <w:rPr>
           <w:rFonts w:ascii="Segoe UI" w:hAnsi="Segoe UI" w:cs="Segoe UI"/>
@@ -12251,7 +12319,7 @@
           <w:lang w:eastAsia="en-US"/>
         </w:rPr>
       </w:pPr>
-      <w:bookmarkStart w:id="5" w:name="_Toc18760069"/>
+      <w:bookmarkStart w:id="6" w:name="_Toc18763451"/>
       <w:r>
         <w:rPr>
           <w:rFonts w:ascii="Segoe UI" w:hAnsi="Segoe UI" w:cs="Segoe UI"/>
@@ -12261,7 +12329,7 @@
         </w:rPr>
         <w:t>Create Database</w:t>
       </w:r>
-      <w:bookmarkEnd w:id="5"/>
+      <w:bookmarkEnd w:id="6"/>
     </w:p>
     <w:p>
       <w:pPr>
@@ -12804,7 +12872,7 @@
         </w:rPr>
         <w:t xml:space="preserve"> </w:t>
       </w:r>
-      <w:bookmarkStart w:id="6" w:name="_Toc18760070"/>
+      <w:bookmarkStart w:id="7" w:name="_Toc18763452"/>
       <w:r>
         <w:rPr>
           <w:rStyle w:val="Heading2Char"/>
@@ -12833,7 +12901,7 @@
         </w:rPr>
         <w:t>) method, create a SQL query</w:t>
       </w:r>
-      <w:bookmarkEnd w:id="6"/>
+      <w:bookmarkEnd w:id="7"/>
       <w:r>
         <w:rPr>
           <w:rFonts w:ascii="Segoe UI" w:hAnsi="Segoe UI" w:cs="Segoe UI"/>
@@ -12921,7 +12989,7 @@
           <w:lang w:eastAsia="en-US"/>
         </w:rPr>
       </w:pPr>
-      <w:bookmarkStart w:id="7" w:name="_Toc18760071"/>
+      <w:bookmarkStart w:id="8" w:name="_Toc18763453"/>
       <w:r>
         <w:rPr>
           <w:rStyle w:val="Heading2Char"/>
@@ -12950,7 +13018,7 @@
         </w:rPr>
         <w:t>) method, write a SQL command to drop the table</w:t>
       </w:r>
-      <w:bookmarkEnd w:id="7"/>
+      <w:bookmarkEnd w:id="8"/>
       <w:r>
         <w:rPr>
           <w:rFonts w:ascii="Segoe UI" w:hAnsi="Segoe UI" w:cs="Segoe UI"/>
@@ -13029,7 +13097,7 @@
           <w:lang w:eastAsia="en-US"/>
         </w:rPr>
       </w:pPr>
-      <w:bookmarkStart w:id="8" w:name="_Toc18760072"/>
+      <w:bookmarkStart w:id="9" w:name="_Toc18763454"/>
       <w:r>
         <w:rPr>
           <w:rStyle w:val="Heading2Char"/>
@@ -13058,7 +13126,7 @@
         </w:rPr>
         <w:t>)</w:t>
       </w:r>
-      <w:bookmarkEnd w:id="8"/>
+      <w:bookmarkEnd w:id="9"/>
       <w:r>
         <w:rPr>
           <w:rStyle w:val="Heading2Char"/>
@@ -13482,7 +13550,7 @@
           <w:lang w:eastAsia="en-US"/>
         </w:rPr>
       </w:pPr>
-      <w:bookmarkStart w:id="9" w:name="_Toc18760073"/>
+      <w:bookmarkStart w:id="10" w:name="_Toc18763455"/>
       <w:r>
         <w:rPr>
           <w:rStyle w:val="Heading2Char"/>
@@ -13515,7 +13583,7 @@
         </w:rPr>
         <w:t>) to view user details.</w:t>
       </w:r>
-      <w:bookmarkEnd w:id="9"/>
+      <w:bookmarkEnd w:id="10"/>
       <w:r>
         <w:rPr>
           <w:rFonts w:ascii="Segoe UI" w:hAnsi="Segoe UI" w:cs="Segoe UI"/>
@@ -13530,12 +13598,38 @@
       <w:pPr>
         <w:pStyle w:val="HTMLPreformatted"/>
         <w:shd w:val="clear" w:color="auto" w:fill="FFFFFF"/>
-      </w:pPr>
-      <w:r>
         <w:rPr>
           <w:noProof/>
         </w:rPr>
-        <w:lastRenderedPageBreak/>
+      </w:pPr>
+    </w:p>
+    <w:p>
+      <w:pPr>
+        <w:pStyle w:val="HTMLPreformatted"/>
+        <w:shd w:val="clear" w:color="auto" w:fill="FFFFFF"/>
+        <w:rPr>
+          <w:noProof/>
+        </w:rPr>
+      </w:pPr>
+    </w:p>
+    <w:p>
+      <w:pPr>
+        <w:pStyle w:val="HTMLPreformatted"/>
+        <w:shd w:val="clear" w:color="auto" w:fill="FFFFFF"/>
+        <w:rPr>
+          <w:noProof/>
+        </w:rPr>
+      </w:pPr>
+    </w:p>
+    <w:p>
+      <w:pPr>
+        <w:pStyle w:val="HTMLPreformatted"/>
+        <w:shd w:val="clear" w:color="auto" w:fill="FFFFFF"/>
+      </w:pPr>
+      <w:r>
+        <w:rPr>
+          <w:noProof/>
+        </w:rPr>
         <w:drawing>
           <wp:inline distT="0" distB="0" distL="0" distR="0">
             <wp:extent cx="5730240" cy="8448675"/>
@@ -13590,72 +13684,114 @@
       <w:pPr>
         <w:pStyle w:val="HTMLPreformatted"/>
         <w:shd w:val="clear" w:color="auto" w:fill="FFFFFF"/>
-      </w:pPr>
+        <w:rPr>
+          <w:rFonts w:ascii="Segoe UI" w:hAnsi="Segoe UI" w:cs="Segoe UI"/>
+          <w:color w:val="000000"/>
+          <w:sz w:val="24"/>
+          <w:lang w:eastAsia="en-US"/>
+        </w:rPr>
+      </w:pPr>
+    </w:p>
+    <w:p>
+      <w:pPr>
+        <w:pStyle w:val="HTMLPreformatted"/>
+        <w:numPr>
+          <w:ilvl w:val="0"/>
+          <w:numId w:val="4"/>
+        </w:numPr>
+        <w:shd w:val="clear" w:color="auto" w:fill="FFFFFF"/>
+        <w:rPr>
+          <w:rFonts w:ascii="Segoe UI" w:hAnsi="Segoe UI" w:cs="Segoe UI"/>
+          <w:color w:val="000000"/>
+          <w:sz w:val="24"/>
+          <w:lang w:eastAsia="en-US"/>
+        </w:rPr>
+      </w:pPr>
+      <w:r>
+        <w:rPr>
+          <w:rFonts w:ascii="Segoe UI" w:hAnsi="Segoe UI" w:cs="Segoe UI"/>
+          <w:color w:val="000000"/>
+          <w:sz w:val="24"/>
+          <w:lang w:eastAsia="en-US"/>
+        </w:rPr>
+        <w:lastRenderedPageBreak/>
+        <w:t>I create a method to updat</w:t>
+      </w:r>
+      <w:r>
+        <w:rPr>
+          <w:rFonts w:ascii="Segoe UI" w:hAnsi="Segoe UI" w:cs="Segoe UI"/>
+          <w:color w:val="000000"/>
+          <w:sz w:val="24"/>
+          <w:lang w:eastAsia="en-US"/>
+        </w:rPr>
+        <w:t>e</w:t>
+      </w:r>
+      <w:r>
+        <w:rPr>
+          <w:rFonts w:ascii="Segoe UI" w:hAnsi="Segoe UI" w:cs="Segoe UI"/>
+          <w:color w:val="000000"/>
+          <w:sz w:val="24"/>
+          <w:lang w:eastAsia="en-US"/>
+        </w:rPr>
+        <w:t xml:space="preserve"> </w:t>
+      </w:r>
+      <w:r>
+        <w:rPr>
+          <w:rFonts w:ascii="Segoe UI" w:hAnsi="Segoe UI" w:cs="Segoe UI"/>
+          <w:color w:val="000000"/>
+          <w:sz w:val="24"/>
+          <w:lang w:eastAsia="en-US"/>
+        </w:rPr>
+        <w:t>users</w:t>
+      </w:r>
+      <w:r>
+        <w:rPr>
+          <w:rFonts w:ascii="Segoe UI" w:hAnsi="Segoe UI" w:cs="Segoe UI"/>
+          <w:color w:val="000000"/>
+          <w:sz w:val="24"/>
+          <w:lang w:eastAsia="en-US"/>
+        </w:rPr>
+        <w:t xml:space="preserve">' </w:t>
+      </w:r>
+      <w:r>
+        <w:rPr>
+          <w:rFonts w:ascii="Segoe UI" w:hAnsi="Segoe UI" w:cs="Segoe UI"/>
+          <w:color w:val="000000"/>
+          <w:sz w:val="24"/>
+          <w:lang w:eastAsia="en-US"/>
+        </w:rPr>
+        <w:t xml:space="preserve">order </w:t>
+      </w:r>
+      <w:r>
+        <w:rPr>
+          <w:rFonts w:ascii="Segoe UI" w:hAnsi="Segoe UI" w:cs="Segoe UI"/>
+          <w:color w:val="000000"/>
+          <w:sz w:val="24"/>
+          <w:lang w:eastAsia="en-US"/>
+        </w:rPr>
+        <w:t>details</w:t>
+      </w:r>
     </w:p>
     <w:p>
       <w:pPr>
         <w:pStyle w:val="HTMLPreformatted"/>
         <w:shd w:val="clear" w:color="auto" w:fill="FFFFFF"/>
         <w:rPr>
-          <w:rFonts w:ascii="Segoe UI" w:eastAsiaTheme="minorEastAsia" w:hAnsi="Segoe UI" w:cs="Segoe UI"/>
-          <w:color w:val="000000"/>
-          <w:sz w:val="24"/>
-          <w:lang w:eastAsia="en-US"/>
-        </w:rPr>
-      </w:pPr>
-    </w:p>
-    <w:p>
-      <w:pPr>
-        <w:pStyle w:val="Heading1"/>
-      </w:pPr>
-      <w:bookmarkStart w:id="10" w:name="_Toc18760074"/>
-      <w:proofErr w:type="gramStart"/>
-      <w:r>
-        <w:lastRenderedPageBreak/>
-        <w:t>4</w:t>
-      </w:r>
-      <w:r>
-        <w:t>.</w:t>
-      </w:r>
-      <w:r>
-        <w:t>AdminActivity</w:t>
-      </w:r>
-      <w:proofErr w:type="gramEnd"/>
-      <w:r>
-        <w:t>:</w:t>
-      </w:r>
-      <w:bookmarkEnd w:id="10"/>
-    </w:p>
-    <w:p>
-      <w:r>
-        <w:t>1.</w:t>
-      </w:r>
-      <w:r>
-        <w:t xml:space="preserve"> </w:t>
-      </w:r>
-      <w:r>
-        <w:t xml:space="preserve">Create a new empty activity called </w:t>
-      </w:r>
-      <w:proofErr w:type="spellStart"/>
-      <w:r>
-        <w:t>AdminActivity</w:t>
-      </w:r>
-      <w:proofErr w:type="spellEnd"/>
-      <w:r>
-        <w:t xml:space="preserve">. While configuring this, set the name of the layout to activity_admin.xml </w:t>
-      </w:r>
-    </w:p>
-    <w:p>
+          <w:rFonts w:ascii="Segoe UI" w:hAnsi="Segoe UI" w:cs="Segoe UI"/>
+          <w:color w:val="000000"/>
+          <w:sz w:val="24"/>
+          <w:lang w:eastAsia="en-US"/>
+        </w:rPr>
+      </w:pPr>
       <w:r>
         <w:rPr>
           <w:noProof/>
-          <w:lang w:eastAsia="zh-CN"/>
         </w:rPr>
         <w:drawing>
-          <wp:inline distT="0" distB="0" distL="0" distR="0" wp14:anchorId="22ADE1AC" wp14:editId="1EC700EF">
-            <wp:extent cx="5731510" cy="4686300"/>
+          <wp:inline distT="0" distB="0" distL="0" distR="0" wp14:anchorId="70C3EF3B" wp14:editId="2CAB7944">
+            <wp:extent cx="5731510" cy="1566545"/>
             <wp:effectExtent l="0" t="0" r="2540" b="0"/>
-            <wp:docPr id="46" name="Picture 46"/>
+            <wp:docPr id="54" name="Picture 54"/>
             <wp:cNvGraphicFramePr>
               <a:graphicFrameLocks xmlns:a="http://schemas.openxmlformats.org/drawingml/2006/main" noChangeAspect="1"/>
             </wp:cNvGraphicFramePr>
@@ -13675,7 +13811,7 @@
                   <pic:spPr>
                     <a:xfrm>
                       <a:off x="0" y="0"/>
-                      <a:ext cx="5731510" cy="4686300"/>
+                      <a:ext cx="5731510" cy="1566545"/>
                     </a:xfrm>
                     <a:prstGeom prst="rect">
                       <a:avLst/>
@@ -13689,60 +13825,102 @@
       </w:r>
     </w:p>
     <w:p>
-      <w:r>
-        <w:t>2.</w:t>
-      </w:r>
-      <w:r>
-        <w:t xml:space="preserve"> </w:t>
-      </w:r>
-      <w:r>
-        <w:t xml:space="preserve">For the </w:t>
-      </w:r>
-      <w:r>
-        <w:t>_admin</w:t>
-      </w:r>
-      <w:r>
-        <w:t xml:space="preserve"> layout, I am adding the following widgets:</w:t>
-      </w:r>
-    </w:p>
-    <w:p>
-      <w:r>
-        <w:t xml:space="preserve">Because the </w:t>
-      </w:r>
-      <w:proofErr w:type="spellStart"/>
-      <w:r>
-        <w:t>ListView</w:t>
-      </w:r>
-      <w:proofErr w:type="spellEnd"/>
-      <w:r>
-        <w:t xml:space="preserve"> will display rows in it as shown, </w:t>
-      </w:r>
-      <w:proofErr w:type="gramStart"/>
-      <w:r>
-        <w:t>I  need</w:t>
-      </w:r>
-      <w:proofErr w:type="gramEnd"/>
-      <w:r>
-        <w:t xml:space="preserve"> to make another layout that will hold the row values. </w:t>
-      </w:r>
-      <w:r>
-        <w:t xml:space="preserve">So </w:t>
-      </w:r>
-      <w:r>
-        <w:t>I create and call this layout list_row.xml.</w:t>
-      </w:r>
-    </w:p>
-    <w:p>
+      <w:pPr>
+        <w:pStyle w:val="HTMLPreformatted"/>
+        <w:numPr>
+          <w:ilvl w:val="0"/>
+          <w:numId w:val="4"/>
+        </w:numPr>
+        <w:shd w:val="clear" w:color="auto" w:fill="FFFFFF"/>
+        <w:rPr>
+          <w:rFonts w:ascii="Segoe UI" w:eastAsiaTheme="minorEastAsia" w:hAnsi="Segoe UI" w:cs="Segoe UI"/>
+          <w:color w:val="000000"/>
+          <w:sz w:val="24"/>
+          <w:lang w:eastAsia="en-US"/>
+        </w:rPr>
+      </w:pPr>
+      <w:r>
+        <w:rPr>
+          <w:rFonts w:ascii="Segoe UI" w:eastAsiaTheme="minorEastAsia" w:hAnsi="Segoe UI" w:cs="Segoe UI"/>
+          <w:color w:val="000000"/>
+          <w:sz w:val="24"/>
+          <w:lang w:eastAsia="en-US"/>
+        </w:rPr>
+        <w:t xml:space="preserve">I </w:t>
+      </w:r>
+      <w:r>
+        <w:rPr>
+          <w:rFonts w:ascii="Segoe UI" w:hAnsi="Segoe UI" w:cs="Segoe UI"/>
+          <w:color w:val="000000"/>
+          <w:sz w:val="24"/>
+          <w:lang w:eastAsia="en-US"/>
+        </w:rPr>
+        <w:t>create a method to</w:t>
+      </w:r>
+      <w:r>
+        <w:rPr>
+          <w:rFonts w:ascii="Segoe UI" w:hAnsi="Segoe UI" w:cs="Segoe UI"/>
+          <w:color w:val="000000"/>
+          <w:sz w:val="24"/>
+          <w:lang w:eastAsia="en-US"/>
+        </w:rPr>
+        <w:t xml:space="preserve"> delete the selected users</w:t>
+      </w:r>
+      <w:r>
+        <w:rPr>
+          <w:rFonts w:ascii="Segoe UI" w:hAnsi="Segoe UI" w:cs="Segoe UI"/>
+          <w:color w:val="000000"/>
+          <w:sz w:val="24"/>
+          <w:lang w:eastAsia="en-US"/>
+        </w:rPr>
+        <w:t xml:space="preserve">' </w:t>
+      </w:r>
+      <w:r>
+        <w:rPr>
+          <w:rFonts w:ascii="Segoe UI" w:hAnsi="Segoe UI" w:cs="Segoe UI"/>
+          <w:color w:val="000000"/>
+          <w:sz w:val="24"/>
+          <w:lang w:eastAsia="en-US"/>
+        </w:rPr>
+        <w:t xml:space="preserve">order </w:t>
+      </w:r>
+      <w:r>
+        <w:rPr>
+          <w:rFonts w:ascii="Segoe UI" w:hAnsi="Segoe UI" w:cs="Segoe UI"/>
+          <w:color w:val="000000"/>
+          <w:sz w:val="24"/>
+          <w:lang w:eastAsia="en-US"/>
+        </w:rPr>
+        <w:t>details</w:t>
+      </w:r>
+      <w:r>
+        <w:rPr>
+          <w:rFonts w:ascii="Segoe UI" w:hAnsi="Segoe UI" w:cs="Segoe UI"/>
+          <w:color w:val="000000"/>
+          <w:sz w:val="24"/>
+          <w:lang w:eastAsia="en-US"/>
+        </w:rPr>
+        <w:t>:</w:t>
+      </w:r>
+    </w:p>
+    <w:p>
+      <w:pPr>
+        <w:pStyle w:val="HTMLPreformatted"/>
+        <w:shd w:val="clear" w:color="auto" w:fill="FFFFFF"/>
+        <w:ind w:left="360"/>
+        <w:rPr>
+          <w:rFonts w:eastAsiaTheme="minorEastAsia"/>
+        </w:rPr>
+      </w:pPr>
       <w:r>
         <w:rPr>
           <w:noProof/>
-          <w:lang w:eastAsia="zh-CN"/>
         </w:rPr>
         <w:drawing>
-          <wp:inline distT="0" distB="0" distL="0" distR="0" wp14:anchorId="68D98549" wp14:editId="0DEB8EE8">
-            <wp:extent cx="6010275" cy="2381250"/>
-            <wp:effectExtent l="0" t="0" r="9525" b="0"/>
-            <wp:docPr id="47" name="Picture 47"/>
+          <wp:inline distT="0" distB="0" distL="0" distR="0" wp14:anchorId="0DCD2596" wp14:editId="00F2519A">
+            <wp:extent cx="5731510" cy="1231900"/>
+            <wp:effectExtent l="0" t="0" r="2540" b="6350"/>
+            <wp:docPr id="55" name="Picture 55"/>
             <wp:cNvGraphicFramePr>
               <a:graphicFrameLocks xmlns:a="http://schemas.openxmlformats.org/drawingml/2006/main" noChangeAspect="1"/>
             </wp:cNvGraphicFramePr>
@@ -13762,7 +13940,7 @@
                   <pic:spPr>
                     <a:xfrm>
                       <a:off x="0" y="0"/>
-                      <a:ext cx="6027653" cy="2388135"/>
+                      <a:ext cx="5731510" cy="1231900"/>
                     </a:xfrm>
                     <a:prstGeom prst="rect">
                       <a:avLst/>
@@ -13777,73 +13955,58 @@
     </w:p>
     <w:p>
       <w:pPr>
-        <w:pStyle w:val="ListParagraph"/>
-        <w:numPr>
-          <w:ilvl w:val="0"/>
-          <w:numId w:val="2"/>
-        </w:numPr>
-      </w:pPr>
-      <w:r>
-        <w:lastRenderedPageBreak/>
-        <w:t xml:space="preserve">Create an instance of the Intent class, </w:t>
-      </w:r>
-      <w:proofErr w:type="spellStart"/>
-      <w:r>
-        <w:t>listView</w:t>
-      </w:r>
-      <w:proofErr w:type="spellEnd"/>
-      <w:r>
-        <w:t xml:space="preserve"> instance and a button within the class.</w:t>
-      </w:r>
-    </w:p>
-    <w:p>
-      <w:pPr>
-        <w:pStyle w:val="ListParagraph"/>
-        <w:numPr>
-          <w:ilvl w:val="0"/>
-          <w:numId w:val="2"/>
-        </w:numPr>
-      </w:pPr>
-      <w:r>
-        <w:t xml:space="preserve">In the </w:t>
-      </w:r>
-      <w:proofErr w:type="spellStart"/>
+        <w:pStyle w:val="Heading1"/>
+      </w:pPr>
+      <w:bookmarkStart w:id="11" w:name="_Toc18763456"/>
       <w:proofErr w:type="gramStart"/>
       <w:r>
-        <w:t>onCreate</w:t>
-      </w:r>
-      <w:proofErr w:type="spellEnd"/>
-      <w:r>
-        <w:t>(</w:t>
+        <w:t>4</w:t>
+      </w:r>
+      <w:r>
+        <w:t>.</w:t>
+      </w:r>
+      <w:r>
+        <w:t>AdminActivity</w:t>
       </w:r>
       <w:proofErr w:type="gramEnd"/>
       <w:r>
-        <w:t xml:space="preserve">) method, create a </w:t>
-      </w:r>
-      <w:proofErr w:type="spellStart"/>
-      <w:r>
-        <w:t>DbHandler</w:t>
-      </w:r>
-      <w:proofErr w:type="spellEnd"/>
-      <w:r>
-        <w:t xml:space="preserve"> instance and initialise it with the ‘this’ keyword.</w:t>
-      </w:r>
-    </w:p>
-    <w:p>
-      <w:pPr>
-        <w:pStyle w:val="ListParagraph"/>
-        <w:ind w:left="360"/>
-      </w:pPr>
+        <w:t xml:space="preserve"> Class</w:t>
+      </w:r>
+      <w:r>
+        <w:t>:</w:t>
+      </w:r>
+      <w:bookmarkEnd w:id="11"/>
+    </w:p>
+    <w:p>
+      <w:r>
+        <w:t>1.</w:t>
+      </w:r>
+      <w:r>
+        <w:t xml:space="preserve"> </w:t>
+      </w:r>
+      <w:r>
+        <w:t xml:space="preserve">Create a new empty activity called </w:t>
+      </w:r>
+      <w:proofErr w:type="spellStart"/>
+      <w:r>
+        <w:t>AdminActivity</w:t>
+      </w:r>
+      <w:proofErr w:type="spellEnd"/>
+      <w:r>
+        <w:t xml:space="preserve">. While configuring this, set the name of the layout to activity_admin.xml </w:t>
+      </w:r>
+    </w:p>
+    <w:p>
       <w:r>
         <w:rPr>
           <w:noProof/>
           <w:lang w:eastAsia="zh-CN"/>
         </w:rPr>
         <w:drawing>
-          <wp:inline distT="0" distB="0" distL="0" distR="0" wp14:anchorId="1AFA4001" wp14:editId="0CF98E2C">
-            <wp:extent cx="4143375" cy="352425"/>
-            <wp:effectExtent l="0" t="0" r="9525" b="9525"/>
-            <wp:docPr id="48" name="Picture 48"/>
+          <wp:inline distT="0" distB="0" distL="0" distR="0" wp14:anchorId="22ADE1AC" wp14:editId="1EC700EF">
+            <wp:extent cx="5731510" cy="4686300"/>
+            <wp:effectExtent l="0" t="0" r="2540" b="0"/>
+            <wp:docPr id="46" name="Picture 46"/>
             <wp:cNvGraphicFramePr>
               <a:graphicFrameLocks xmlns:a="http://schemas.openxmlformats.org/drawingml/2006/main" noChangeAspect="1"/>
             </wp:cNvGraphicFramePr>
@@ -13863,7 +14026,7 @@
                   <pic:spPr>
                     <a:xfrm>
                       <a:off x="0" y="0"/>
-                      <a:ext cx="4143375" cy="352425"/>
+                      <a:ext cx="5731510" cy="4686300"/>
                     </a:xfrm>
                     <a:prstGeom prst="rect">
                       <a:avLst/>
@@ -13877,86 +14040,61 @@
       </w:r>
     </w:p>
     <w:p>
-      <w:pPr>
-        <w:pStyle w:val="ListParagraph"/>
-        <w:numPr>
-          <w:ilvl w:val="0"/>
-          <w:numId w:val="2"/>
-        </w:numPr>
-      </w:pPr>
-      <w:r>
-        <w:t xml:space="preserve">Similar to what you did in the </w:t>
-      </w:r>
-      <w:proofErr w:type="spellStart"/>
-      <w:r>
-        <w:t>DbHandler</w:t>
-      </w:r>
-      <w:proofErr w:type="spellEnd"/>
-      <w:r>
-        <w:t xml:space="preserve"> class, create an </w:t>
-      </w:r>
-      <w:proofErr w:type="spellStart"/>
-      <w:r>
-        <w:t>ArrayList</w:t>
-      </w:r>
-      <w:proofErr w:type="spellEnd"/>
-      <w:r>
-        <w:t xml:space="preserve"> that contains a </w:t>
-      </w:r>
-      <w:proofErr w:type="spellStart"/>
-      <w:r>
-        <w:t>HashMap</w:t>
-      </w:r>
-      <w:proofErr w:type="spellEnd"/>
-      <w:r>
-        <w:t xml:space="preserve">. </w:t>
-      </w:r>
-    </w:p>
-    <w:p>
-      <w:pPr>
-        <w:pStyle w:val="ListParagraph"/>
-        <w:ind w:left="360"/>
-      </w:pPr>
-      <w:r>
-        <w:t xml:space="preserve">This will receive the returned value when the </w:t>
-      </w:r>
-      <w:proofErr w:type="spellStart"/>
-      <w:r>
-        <w:t>db</w:t>
-      </w:r>
-      <w:proofErr w:type="spellEnd"/>
-      <w:r>
-        <w:t xml:space="preserve"> instance calls the </w:t>
-      </w:r>
-      <w:proofErr w:type="spellStart"/>
+      <w:r>
+        <w:lastRenderedPageBreak/>
+        <w:t>2.</w:t>
+      </w:r>
+      <w:r>
+        <w:t xml:space="preserve"> </w:t>
+      </w:r>
+      <w:r>
+        <w:t xml:space="preserve">For the </w:t>
+      </w:r>
+      <w:r>
+        <w:t>_admin</w:t>
+      </w:r>
+      <w:r>
+        <w:t xml:space="preserve"> layout, I am adding the following widgets:</w:t>
+      </w:r>
+    </w:p>
+    <w:p>
+      <w:r>
+        <w:t xml:space="preserve">Because the </w:t>
+      </w:r>
+      <w:proofErr w:type="spellStart"/>
+      <w:r>
+        <w:t>ListView</w:t>
+      </w:r>
+      <w:proofErr w:type="spellEnd"/>
+      <w:r>
+        <w:t xml:space="preserve"> will display rows in it as shown, </w:t>
+      </w:r>
       <w:proofErr w:type="gramStart"/>
       <w:r>
-        <w:t>getUser</w:t>
-      </w:r>
-      <w:proofErr w:type="spellEnd"/>
-      <w:r>
-        <w:t>(</w:t>
+        <w:t>I  need</w:t>
       </w:r>
       <w:proofErr w:type="gramEnd"/>
       <w:r>
-        <w:t>) method.</w:t>
-      </w:r>
-    </w:p>
-    <w:p>
-      <w:pPr>
-        <w:pStyle w:val="ListParagraph"/>
-        <w:ind w:left="360"/>
-      </w:pPr>
+        <w:t xml:space="preserve"> to make another layout that will hold the row values. </w:t>
+      </w:r>
+      <w:r>
+        <w:t xml:space="preserve">So </w:t>
+      </w:r>
+      <w:r>
+        <w:t>I create and call this layout list_row.xml.</w:t>
+      </w:r>
+    </w:p>
+    <w:p>
       <w:r>
         <w:rPr>
           <w:noProof/>
           <w:lang w:eastAsia="zh-CN"/>
         </w:rPr>
         <w:drawing>
-          <wp:inline distT="0" distB="0" distL="0" distR="0" wp14:anchorId="34772069" wp14:editId="5F7B5FE0">
-            <wp:extent cx="5038725" cy="495300"/>
+          <wp:inline distT="0" distB="0" distL="0" distR="0" wp14:anchorId="68D98549" wp14:editId="0DEB8EE8">
+            <wp:extent cx="6010275" cy="2381250"/>
             <wp:effectExtent l="0" t="0" r="9525" b="0"/>
-            <wp:docPr id="49" name="Picture 49"/>
+            <wp:docPr id="47" name="Picture 47"/>
             <wp:cNvGraphicFramePr>
               <a:graphicFrameLocks xmlns:a="http://schemas.openxmlformats.org/drawingml/2006/main" noChangeAspect="1"/>
             </wp:cNvGraphicFramePr>
@@ -13976,7 +14114,7 @@
                   <pic:spPr>
                     <a:xfrm>
                       <a:off x="0" y="0"/>
-                      <a:ext cx="5038725" cy="495300"/>
+                      <a:ext cx="6027653" cy="2388135"/>
                     </a:xfrm>
                     <a:prstGeom prst="rect">
                       <a:avLst/>
@@ -13998,166 +14136,65 @@
         </w:numPr>
       </w:pPr>
       <w:r>
-        <w:t xml:space="preserve">Initialise the </w:t>
-      </w:r>
-      <w:proofErr w:type="spellStart"/>
-      <w:r>
-        <w:t>L</w:t>
-      </w:r>
-      <w:r>
-        <w:t>ist</w:t>
-      </w:r>
-      <w:r>
-        <w:t>V</w:t>
-      </w:r>
-      <w:r>
-        <w:t>iew</w:t>
-      </w:r>
-      <w:proofErr w:type="spellEnd"/>
-      <w:r>
-        <w:t xml:space="preserve"> and </w:t>
-      </w:r>
-      <w:r>
-        <w:t>B</w:t>
-      </w:r>
-      <w:r>
-        <w:t xml:space="preserve">utton instances by referencing their equivalent widget ids in the </w:t>
-      </w:r>
-      <w:r>
-        <w:t>activity_</w:t>
-      </w:r>
+        <w:t xml:space="preserve">Create an instance of the Intent class, </w:t>
+      </w:r>
+      <w:proofErr w:type="spellStart"/>
+      <w:r>
+        <w:t>listView</w:t>
+      </w:r>
+      <w:proofErr w:type="spellEnd"/>
+      <w:r>
+        <w:t xml:space="preserve"> instance and a button within the class.</w:t>
+      </w:r>
+    </w:p>
+    <w:p>
+      <w:pPr>
+        <w:pStyle w:val="ListParagraph"/>
+        <w:numPr>
+          <w:ilvl w:val="0"/>
+          <w:numId w:val="2"/>
+        </w:numPr>
+      </w:pPr>
+      <w:r>
+        <w:t xml:space="preserve">In the </w:t>
+      </w:r>
+      <w:proofErr w:type="spellStart"/>
       <w:proofErr w:type="gramStart"/>
       <w:r>
-        <w:t>admin.xml .</w:t>
+        <w:t>onCreate</w:t>
+      </w:r>
+      <w:proofErr w:type="spellEnd"/>
+      <w:r>
+        <w:t>(</w:t>
       </w:r>
       <w:proofErr w:type="gramEnd"/>
-    </w:p>
-    <w:p>
-      <w:pPr>
-        <w:pStyle w:val="HTMLPreformatted"/>
-        <w:shd w:val="clear" w:color="auto" w:fill="FFFFFF"/>
-        <w:rPr>
-          <w:rFonts w:ascii="Times New Roman" w:hAnsi="Times New Roman" w:cs="Times New Roman"/>
-          <w:sz w:val="24"/>
-          <w:szCs w:val="24"/>
-          <w:lang w:eastAsia="en-NZ"/>
-        </w:rPr>
-      </w:pPr>
-      <w:r>
-        <w:rPr>
-          <w:rFonts w:ascii="Times New Roman" w:hAnsi="Times New Roman" w:cs="Times New Roman"/>
-          <w:sz w:val="24"/>
-          <w:szCs w:val="24"/>
-          <w:lang w:eastAsia="en-NZ"/>
-        </w:rPr>
-        <w:t xml:space="preserve">     </w:t>
-      </w:r>
-      <w:r>
-        <w:rPr>
-          <w:rFonts w:ascii="Times New Roman" w:hAnsi="Times New Roman" w:cs="Times New Roman"/>
-          <w:sz w:val="24"/>
-          <w:szCs w:val="24"/>
-          <w:lang w:eastAsia="en-NZ"/>
-        </w:rPr>
-        <w:t>To display the list, add the following code that uses the “</w:t>
-      </w:r>
-      <w:proofErr w:type="spellStart"/>
-      <w:r>
-        <w:rPr>
-          <w:rFonts w:ascii="Times New Roman" w:hAnsi="Times New Roman" w:cs="Times New Roman"/>
-          <w:sz w:val="24"/>
-          <w:szCs w:val="24"/>
-          <w:lang w:eastAsia="en-NZ"/>
-        </w:rPr>
-        <w:t>SimpleAdapter</w:t>
-      </w:r>
-      <w:proofErr w:type="spellEnd"/>
-      <w:r>
-        <w:rPr>
-          <w:rFonts w:ascii="Times New Roman" w:hAnsi="Times New Roman" w:cs="Times New Roman"/>
-          <w:sz w:val="24"/>
-          <w:szCs w:val="24"/>
-          <w:lang w:eastAsia="en-NZ"/>
-        </w:rPr>
-        <w:t>”</w:t>
-      </w:r>
-      <w:r>
-        <w:rPr>
-          <w:rFonts w:ascii="Times New Roman" w:hAnsi="Times New Roman" w:cs="Times New Roman"/>
-          <w:sz w:val="24"/>
-          <w:szCs w:val="24"/>
-          <w:lang w:eastAsia="en-NZ"/>
-        </w:rPr>
-        <w:t xml:space="preserve"> </w:t>
-      </w:r>
-      <w:r>
-        <w:rPr>
-          <w:rFonts w:ascii="Times New Roman" w:hAnsi="Times New Roman" w:cs="Times New Roman"/>
-          <w:sz w:val="24"/>
-          <w:szCs w:val="24"/>
-          <w:lang w:eastAsia="en-NZ"/>
-        </w:rPr>
-        <w:t xml:space="preserve">to hold the </w:t>
-      </w:r>
-      <w:proofErr w:type="gramStart"/>
-      <w:r>
-        <w:rPr>
-          <w:rFonts w:ascii="Times New Roman" w:hAnsi="Times New Roman" w:cs="Times New Roman"/>
-          <w:sz w:val="24"/>
-          <w:szCs w:val="24"/>
-          <w:lang w:eastAsia="en-NZ"/>
-        </w:rPr>
-        <w:t>info</w:t>
-      </w:r>
-      <w:r>
-        <w:rPr>
-          <w:rFonts w:ascii="Times New Roman" w:hAnsi="Times New Roman" w:cs="Times New Roman"/>
-          <w:sz w:val="24"/>
-          <w:szCs w:val="24"/>
-          <w:lang w:eastAsia="en-NZ"/>
-        </w:rPr>
-        <w:t xml:space="preserve">rmation </w:t>
-      </w:r>
-      <w:r>
-        <w:rPr>
-          <w:rFonts w:ascii="Times New Roman" w:hAnsi="Times New Roman" w:cs="Times New Roman"/>
-          <w:sz w:val="24"/>
-          <w:szCs w:val="24"/>
-          <w:lang w:eastAsia="en-NZ"/>
-        </w:rPr>
-        <w:t xml:space="preserve"> from</w:t>
-      </w:r>
-      <w:proofErr w:type="gramEnd"/>
-      <w:r>
-        <w:rPr>
-          <w:rFonts w:ascii="Times New Roman" w:hAnsi="Times New Roman" w:cs="Times New Roman"/>
-          <w:sz w:val="24"/>
-          <w:szCs w:val="24"/>
-          <w:lang w:eastAsia="en-NZ"/>
-        </w:rPr>
-        <w:t xml:space="preserve"> the database.</w:t>
-      </w:r>
-    </w:p>
-    <w:p>
-      <w:pPr>
-        <w:pStyle w:val="HTMLPreformatted"/>
-        <w:shd w:val="clear" w:color="auto" w:fill="FFFFFF"/>
-        <w:rPr>
-          <w:rFonts w:ascii="Times New Roman" w:hAnsi="Times New Roman" w:cs="Times New Roman"/>
-          <w:sz w:val="24"/>
-          <w:szCs w:val="24"/>
-          <w:lang w:eastAsia="en-NZ"/>
-        </w:rPr>
+      <w:r>
+        <w:t xml:space="preserve">) method, create a </w:t>
+      </w:r>
+      <w:proofErr w:type="spellStart"/>
+      <w:r>
+        <w:t>DbHandler</w:t>
+      </w:r>
+      <w:proofErr w:type="spellEnd"/>
+      <w:r>
+        <w:t xml:space="preserve"> instance and initialise it with the ‘this’ keyword.</w:t>
+      </w:r>
+    </w:p>
+    <w:p>
+      <w:pPr>
+        <w:pStyle w:val="ListParagraph"/>
+        <w:ind w:left="360"/>
       </w:pPr>
       <w:r>
         <w:rPr>
           <w:noProof/>
+          <w:lang w:eastAsia="zh-CN"/>
         </w:rPr>
         <w:drawing>
-          <wp:inline distT="0" distB="0" distL="0" distR="0" wp14:anchorId="106CE5D3" wp14:editId="3549EAC1">
-            <wp:extent cx="5219700" cy="1314450"/>
-            <wp:effectExtent l="0" t="0" r="0" b="0"/>
-            <wp:docPr id="50" name="Picture 50"/>
+          <wp:inline distT="0" distB="0" distL="0" distR="0" wp14:anchorId="1AFA4001" wp14:editId="0CF98E2C">
+            <wp:extent cx="4143375" cy="352425"/>
+            <wp:effectExtent l="0" t="0" r="9525" b="9525"/>
+            <wp:docPr id="48" name="Picture 48"/>
             <wp:cNvGraphicFramePr>
               <a:graphicFrameLocks xmlns:a="http://schemas.openxmlformats.org/drawingml/2006/main" noChangeAspect="1"/>
             </wp:cNvGraphicFramePr>
@@ -14177,7 +14214,7 @@
                   <pic:spPr>
                     <a:xfrm>
                       <a:off x="0" y="0"/>
-                      <a:ext cx="5219700" cy="1314450"/>
+                      <a:ext cx="4143375" cy="352425"/>
                     </a:xfrm>
                     <a:prstGeom prst="rect">
                       <a:avLst/>
@@ -14192,112 +14229,85 @@
     </w:p>
     <w:p>
       <w:pPr>
-        <w:pStyle w:val="HTMLPreformatted"/>
-        <w:shd w:val="clear" w:color="auto" w:fill="FFFFFF"/>
-        <w:rPr>
-          <w:rFonts w:ascii="Times New Roman" w:hAnsi="Times New Roman" w:cs="Times New Roman"/>
-          <w:sz w:val="24"/>
-          <w:szCs w:val="24"/>
-          <w:lang w:eastAsia="en-NZ"/>
-        </w:rPr>
-      </w:pPr>
-      <w:r>
-        <w:rPr>
-          <w:rFonts w:ascii="Times New Roman" w:hAnsi="Times New Roman" w:cs="Times New Roman"/>
-          <w:sz w:val="24"/>
-          <w:szCs w:val="24"/>
-          <w:lang w:eastAsia="en-NZ"/>
-        </w:rPr>
-        <w:t>8.</w:t>
-      </w:r>
-      <w:r>
-        <w:t xml:space="preserve"> </w:t>
-      </w:r>
-      <w:r>
-        <w:rPr>
-          <w:rFonts w:ascii="Times New Roman" w:hAnsi="Times New Roman" w:cs="Times New Roman"/>
-          <w:sz w:val="24"/>
-          <w:szCs w:val="24"/>
-          <w:lang w:eastAsia="en-NZ"/>
-        </w:rPr>
-        <w:t xml:space="preserve">Set the </w:t>
-      </w:r>
-      <w:proofErr w:type="spellStart"/>
-      <w:r>
-        <w:rPr>
-          <w:rFonts w:ascii="Times New Roman" w:hAnsi="Times New Roman" w:cs="Times New Roman"/>
-          <w:sz w:val="24"/>
-          <w:szCs w:val="24"/>
-          <w:lang w:eastAsia="en-NZ"/>
-        </w:rPr>
-        <w:t>onClickListener</w:t>
-      </w:r>
-      <w:proofErr w:type="spellEnd"/>
-      <w:r>
-        <w:rPr>
-          <w:rFonts w:ascii="Times New Roman" w:hAnsi="Times New Roman" w:cs="Times New Roman"/>
-          <w:sz w:val="24"/>
-          <w:szCs w:val="24"/>
-          <w:lang w:eastAsia="en-NZ"/>
-        </w:rPr>
-        <w:t xml:space="preserve"> for the </w:t>
-      </w:r>
-      <w:r>
-        <w:rPr>
-          <w:rFonts w:ascii="Times New Roman" w:hAnsi="Times New Roman" w:cs="Times New Roman"/>
-          <w:sz w:val="24"/>
-          <w:szCs w:val="24"/>
-          <w:lang w:eastAsia="en-NZ"/>
-        </w:rPr>
-        <w:t xml:space="preserve">Update </w:t>
-      </w:r>
-      <w:r>
-        <w:rPr>
-          <w:rFonts w:ascii="Times New Roman" w:hAnsi="Times New Roman" w:cs="Times New Roman"/>
-          <w:sz w:val="24"/>
-          <w:szCs w:val="24"/>
-          <w:lang w:eastAsia="en-NZ"/>
-        </w:rPr>
-        <w:t xml:space="preserve">button. When this </w:t>
-      </w:r>
-      <w:r>
-        <w:rPr>
-          <w:rFonts w:ascii="Times New Roman" w:hAnsi="Times New Roman" w:cs="Times New Roman"/>
-          <w:sz w:val="24"/>
-          <w:szCs w:val="24"/>
-          <w:lang w:eastAsia="en-NZ"/>
-        </w:rPr>
-        <w:t xml:space="preserve">button is clicked, it should update the Ordered </w:t>
-      </w:r>
-      <w:proofErr w:type="gramStart"/>
-      <w:r>
-        <w:rPr>
-          <w:rFonts w:ascii="Times New Roman" w:hAnsi="Times New Roman" w:cs="Times New Roman"/>
-          <w:sz w:val="24"/>
-          <w:szCs w:val="24"/>
-          <w:lang w:eastAsia="en-NZ"/>
-        </w:rPr>
-        <w:t>information .</w:t>
-      </w:r>
-      <w:proofErr w:type="gramEnd"/>
+        <w:pStyle w:val="ListParagraph"/>
+        <w:numPr>
+          <w:ilvl w:val="0"/>
+          <w:numId w:val="2"/>
+        </w:numPr>
+      </w:pPr>
+      <w:r>
+        <w:t xml:space="preserve">Similar to what you did in the </w:t>
+      </w:r>
+      <w:proofErr w:type="spellStart"/>
+      <w:r>
+        <w:t>DbHandler</w:t>
+      </w:r>
+      <w:proofErr w:type="spellEnd"/>
+      <w:r>
+        <w:t xml:space="preserve"> class, create an </w:t>
+      </w:r>
+      <w:proofErr w:type="spellStart"/>
+      <w:r>
+        <w:t>ArrayList</w:t>
+      </w:r>
+      <w:proofErr w:type="spellEnd"/>
+      <w:r>
+        <w:t xml:space="preserve"> that contains a </w:t>
+      </w:r>
+      <w:proofErr w:type="spellStart"/>
+      <w:r>
+        <w:t>HashMap</w:t>
+      </w:r>
+      <w:proofErr w:type="spellEnd"/>
+      <w:r>
+        <w:t xml:space="preserve">. </w:t>
+      </w:r>
     </w:p>
     <w:p>
       <w:pPr>
         <w:pStyle w:val="ListParagraph"/>
         <w:ind w:left="360"/>
       </w:pPr>
-    </w:p>
-    <w:p>
+      <w:r>
+        <w:t xml:space="preserve">This will receive the returned value when the </w:t>
+      </w:r>
+      <w:proofErr w:type="spellStart"/>
+      <w:r>
+        <w:t>db</w:t>
+      </w:r>
+      <w:proofErr w:type="spellEnd"/>
+      <w:r>
+        <w:t xml:space="preserve"> instance calls the </w:t>
+      </w:r>
+      <w:proofErr w:type="spellStart"/>
+      <w:proofErr w:type="gramStart"/>
+      <w:r>
+        <w:t>getUser</w:t>
+      </w:r>
+      <w:proofErr w:type="spellEnd"/>
+      <w:r>
+        <w:t>(</w:t>
+      </w:r>
+      <w:proofErr w:type="gramEnd"/>
+      <w:r>
+        <w:t>) method.</w:t>
+      </w:r>
+    </w:p>
+    <w:p>
+      <w:pPr>
+        <w:pStyle w:val="ListParagraph"/>
+        <w:ind w:left="360"/>
+      </w:pPr>
       <w:r>
         <w:rPr>
           <w:noProof/>
           <w:lang w:eastAsia="zh-CN"/>
         </w:rPr>
         <w:drawing>
-          <wp:inline distT="0" distB="0" distL="0" distR="0" wp14:anchorId="6A15E8CF" wp14:editId="4292DC9A">
-            <wp:extent cx="5731510" cy="2505075"/>
-            <wp:effectExtent l="0" t="0" r="2540" b="9525"/>
-            <wp:docPr id="21" name="Picture 21"/>
+          <wp:inline distT="0" distB="0" distL="0" distR="0" wp14:anchorId="34772069" wp14:editId="5F7B5FE0">
+            <wp:extent cx="5038725" cy="495300"/>
+            <wp:effectExtent l="0" t="0" r="9525" b="0"/>
+            <wp:docPr id="49" name="Picture 49"/>
             <wp:cNvGraphicFramePr>
               <a:graphicFrameLocks xmlns:a="http://schemas.openxmlformats.org/drawingml/2006/main" noChangeAspect="1"/>
             </wp:cNvGraphicFramePr>
@@ -14317,7 +14327,7 @@
                   <pic:spPr>
                     <a:xfrm>
                       <a:off x="0" y="0"/>
-                      <a:ext cx="5731510" cy="2505075"/>
+                      <a:ext cx="5038725" cy="495300"/>
                     </a:xfrm>
                     <a:prstGeom prst="rect">
                       <a:avLst/>
@@ -14329,57 +14339,176 @@
           </wp:inline>
         </w:drawing>
       </w:r>
-      <w:bookmarkStart w:id="11" w:name="_GoBack"/>
-      <w:bookmarkEnd w:id="11"/>
-    </w:p>
-    <w:p>
-      <w:bookmarkStart w:id="12" w:name="_Toc18760075"/>
+    </w:p>
+    <w:p>
+      <w:pPr>
+        <w:pStyle w:val="ListParagraph"/>
+        <w:numPr>
+          <w:ilvl w:val="0"/>
+          <w:numId w:val="2"/>
+        </w:numPr>
+      </w:pPr>
+      <w:r>
+        <w:t xml:space="preserve">Initialise the </w:t>
+      </w:r>
+      <w:proofErr w:type="spellStart"/>
+      <w:r>
+        <w:t>L</w:t>
+      </w:r>
+      <w:r>
+        <w:t>ist</w:t>
+      </w:r>
+      <w:r>
+        <w:t>V</w:t>
+      </w:r>
+      <w:r>
+        <w:t>iew</w:t>
+      </w:r>
+      <w:proofErr w:type="spellEnd"/>
+      <w:r>
+        <w:t xml:space="preserve"> and </w:t>
+      </w:r>
+      <w:r>
+        <w:t>B</w:t>
+      </w:r>
+      <w:r>
+        <w:t xml:space="preserve">utton instances by referencing their equivalent widget ids in the </w:t>
+      </w:r>
+      <w:r>
+        <w:t>activity_</w:t>
+      </w:r>
       <w:proofErr w:type="gramStart"/>
       <w:r>
-        <w:t>9.</w:t>
-      </w:r>
-      <w:r>
-        <w:t>Set</w:t>
+        <w:t>admin.xml .</w:t>
       </w:r>
       <w:proofErr w:type="gramEnd"/>
-      <w:r>
-        <w:t xml:space="preserve"> the </w:t>
-      </w:r>
-      <w:proofErr w:type="spellStart"/>
-      <w:r>
-        <w:t>onClickListener</w:t>
-      </w:r>
-      <w:proofErr w:type="spellEnd"/>
-      <w:r>
-        <w:t xml:space="preserve"> method for the Delete Button . </w:t>
-      </w:r>
-      <w:r>
-        <w:t>When this button is clicked, it should</w:t>
-      </w:r>
-      <w:r>
-        <w:t xml:space="preserve"> delete the ordered information by the </w:t>
+    </w:p>
+    <w:p>
+      <w:pPr>
+        <w:pStyle w:val="HTMLPreformatted"/>
+        <w:shd w:val="clear" w:color="auto" w:fill="FFFFFF"/>
+        <w:rPr>
+          <w:rFonts w:ascii="Times New Roman" w:hAnsi="Times New Roman" w:cs="Times New Roman"/>
+          <w:sz w:val="24"/>
+          <w:szCs w:val="24"/>
+          <w:lang w:eastAsia="en-NZ"/>
+        </w:rPr>
+      </w:pPr>
+      <w:r>
+        <w:rPr>
+          <w:rFonts w:ascii="Times New Roman" w:hAnsi="Times New Roman" w:cs="Times New Roman"/>
+          <w:sz w:val="24"/>
+          <w:szCs w:val="24"/>
+          <w:lang w:eastAsia="en-NZ"/>
+        </w:rPr>
+        <w:t xml:space="preserve">     </w:t>
+      </w:r>
+      <w:r>
+        <w:rPr>
+          <w:rFonts w:ascii="Times New Roman" w:hAnsi="Times New Roman" w:cs="Times New Roman"/>
+          <w:sz w:val="24"/>
+          <w:szCs w:val="24"/>
+          <w:lang w:eastAsia="en-NZ"/>
+        </w:rPr>
+        <w:t>To display the list, add the following code that uses the “</w:t>
+      </w:r>
+      <w:proofErr w:type="spellStart"/>
+      <w:r>
+        <w:rPr>
+          <w:rFonts w:ascii="Times New Roman" w:hAnsi="Times New Roman" w:cs="Times New Roman"/>
+          <w:sz w:val="24"/>
+          <w:szCs w:val="24"/>
+          <w:lang w:eastAsia="en-NZ"/>
+        </w:rPr>
+        <w:t>SimpleAdapter</w:t>
+      </w:r>
+      <w:proofErr w:type="spellEnd"/>
+      <w:r>
+        <w:rPr>
+          <w:rFonts w:ascii="Times New Roman" w:hAnsi="Times New Roman" w:cs="Times New Roman"/>
+          <w:sz w:val="24"/>
+          <w:szCs w:val="24"/>
+          <w:lang w:eastAsia="en-NZ"/>
+        </w:rPr>
+        <w:t>”</w:t>
+      </w:r>
+      <w:r>
+        <w:rPr>
+          <w:rFonts w:ascii="Times New Roman" w:hAnsi="Times New Roman" w:cs="Times New Roman"/>
+          <w:sz w:val="24"/>
+          <w:szCs w:val="24"/>
+          <w:lang w:eastAsia="en-NZ"/>
+        </w:rPr>
+        <w:t xml:space="preserve"> </w:t>
+      </w:r>
+      <w:r>
+        <w:rPr>
+          <w:rFonts w:ascii="Times New Roman" w:hAnsi="Times New Roman" w:cs="Times New Roman"/>
+          <w:sz w:val="24"/>
+          <w:szCs w:val="24"/>
+          <w:lang w:eastAsia="en-NZ"/>
+        </w:rPr>
+        <w:t xml:space="preserve">to hold the </w:t>
       </w:r>
       <w:proofErr w:type="gramStart"/>
       <w:r>
-        <w:t>ID .</w:t>
+        <w:rPr>
+          <w:rFonts w:ascii="Times New Roman" w:hAnsi="Times New Roman" w:cs="Times New Roman"/>
+          <w:sz w:val="24"/>
+          <w:szCs w:val="24"/>
+          <w:lang w:eastAsia="en-NZ"/>
+        </w:rPr>
+        <w:t>info</w:t>
+      </w:r>
+      <w:r>
+        <w:rPr>
+          <w:rFonts w:ascii="Times New Roman" w:hAnsi="Times New Roman" w:cs="Times New Roman"/>
+          <w:sz w:val="24"/>
+          <w:szCs w:val="24"/>
+          <w:lang w:eastAsia="en-NZ"/>
+        </w:rPr>
+        <w:t xml:space="preserve">rmation </w:t>
+      </w:r>
+      <w:r>
+        <w:rPr>
+          <w:rFonts w:ascii="Times New Roman" w:hAnsi="Times New Roman" w:cs="Times New Roman"/>
+          <w:sz w:val="24"/>
+          <w:szCs w:val="24"/>
+          <w:lang w:eastAsia="en-NZ"/>
+        </w:rPr>
+        <w:t xml:space="preserve"> from</w:t>
       </w:r>
       <w:proofErr w:type="gramEnd"/>
-    </w:p>
-    <w:p>
-      <w:pPr>
-        <w:pStyle w:val="ListParagraph"/>
-        <w:ind w:left="360"/>
+      <w:r>
+        <w:rPr>
+          <w:rFonts w:ascii="Times New Roman" w:hAnsi="Times New Roman" w:cs="Times New Roman"/>
+          <w:sz w:val="24"/>
+          <w:szCs w:val="24"/>
+          <w:lang w:eastAsia="en-NZ"/>
+        </w:rPr>
+        <w:t xml:space="preserve"> the database.</w:t>
+      </w:r>
+    </w:p>
+    <w:p>
+      <w:pPr>
+        <w:pStyle w:val="HTMLPreformatted"/>
+        <w:shd w:val="clear" w:color="auto" w:fill="FFFFFF"/>
+        <w:rPr>
+          <w:rFonts w:ascii="Times New Roman" w:hAnsi="Times New Roman" w:cs="Times New Roman"/>
+          <w:sz w:val="24"/>
+          <w:szCs w:val="24"/>
+          <w:lang w:eastAsia="en-NZ"/>
+        </w:rPr>
       </w:pPr>
       <w:r>
         <w:rPr>
           <w:noProof/>
-          <w:lang w:eastAsia="zh-CN"/>
         </w:rPr>
         <w:drawing>
-          <wp:inline distT="0" distB="0" distL="0" distR="0" wp14:anchorId="7FF2E38C" wp14:editId="5CA43414">
-            <wp:extent cx="4772025" cy="1076325"/>
-            <wp:effectExtent l="0" t="0" r="9525" b="9525"/>
-            <wp:docPr id="22" name="Picture 22"/>
+          <wp:inline distT="0" distB="0" distL="0" distR="0" wp14:anchorId="106CE5D3" wp14:editId="3549EAC1">
+            <wp:extent cx="5219700" cy="1314450"/>
+            <wp:effectExtent l="0" t="0" r="0" b="0"/>
+            <wp:docPr id="50" name="Picture 50"/>
             <wp:cNvGraphicFramePr>
               <a:graphicFrameLocks xmlns:a="http://schemas.openxmlformats.org/drawingml/2006/main" noChangeAspect="1"/>
             </wp:cNvGraphicFramePr>
@@ -14399,6 +14528,294 @@
                   <pic:spPr>
                     <a:xfrm>
                       <a:off x="0" y="0"/>
+                      <a:ext cx="5219700" cy="1314450"/>
+                    </a:xfrm>
+                    <a:prstGeom prst="rect">
+                      <a:avLst/>
+                    </a:prstGeom>
+                  </pic:spPr>
+                </pic:pic>
+              </a:graphicData>
+            </a:graphic>
+          </wp:inline>
+        </w:drawing>
+      </w:r>
+    </w:p>
+    <w:p>
+      <w:r>
+        <w:rPr>
+          <w:rFonts w:ascii="Times New Roman" w:hAnsi="Times New Roman" w:cs="Times New Roman"/>
+          <w:sz w:val="24"/>
+          <w:szCs w:val="24"/>
+          <w:lang w:eastAsia="en-NZ"/>
+        </w:rPr>
+        <w:t>8.</w:t>
+      </w:r>
+      <w:r>
+        <w:t xml:space="preserve"> </w:t>
+      </w:r>
+      <w:r>
+        <w:rPr>
+          <w:rFonts w:ascii="Times New Roman" w:hAnsi="Times New Roman" w:cs="Times New Roman"/>
+          <w:sz w:val="24"/>
+          <w:szCs w:val="24"/>
+          <w:lang w:eastAsia="en-NZ"/>
+        </w:rPr>
+        <w:t xml:space="preserve">Set the </w:t>
+      </w:r>
+      <w:proofErr w:type="spellStart"/>
+      <w:r>
+        <w:rPr>
+          <w:rFonts w:ascii="Times New Roman" w:hAnsi="Times New Roman" w:cs="Times New Roman"/>
+          <w:sz w:val="24"/>
+          <w:szCs w:val="24"/>
+          <w:lang w:eastAsia="en-NZ"/>
+        </w:rPr>
+        <w:t>onClickListener</w:t>
+      </w:r>
+      <w:proofErr w:type="spellEnd"/>
+      <w:r>
+        <w:rPr>
+          <w:rFonts w:ascii="Times New Roman" w:hAnsi="Times New Roman" w:cs="Times New Roman"/>
+          <w:sz w:val="24"/>
+          <w:szCs w:val="24"/>
+          <w:lang w:eastAsia="en-NZ"/>
+        </w:rPr>
+        <w:t xml:space="preserve"> for the </w:t>
+      </w:r>
+      <w:r>
+        <w:rPr>
+          <w:rFonts w:ascii="Times New Roman" w:hAnsi="Times New Roman" w:cs="Times New Roman"/>
+          <w:sz w:val="24"/>
+          <w:szCs w:val="24"/>
+          <w:lang w:eastAsia="en-NZ"/>
+        </w:rPr>
+        <w:t xml:space="preserve">Update </w:t>
+      </w:r>
+      <w:r>
+        <w:rPr>
+          <w:rFonts w:ascii="Times New Roman" w:hAnsi="Times New Roman" w:cs="Times New Roman"/>
+          <w:sz w:val="24"/>
+          <w:szCs w:val="24"/>
+          <w:lang w:eastAsia="en-NZ"/>
+        </w:rPr>
+        <w:t xml:space="preserve">button. When this </w:t>
+      </w:r>
+      <w:r>
+        <w:rPr>
+          <w:rFonts w:ascii="Times New Roman" w:hAnsi="Times New Roman" w:cs="Times New Roman"/>
+          <w:sz w:val="24"/>
+          <w:szCs w:val="24"/>
+          <w:lang w:eastAsia="en-NZ"/>
+        </w:rPr>
+        <w:t xml:space="preserve">button is clicked, it should update the Ordered information </w:t>
+      </w:r>
+      <w:r>
+        <w:rPr>
+          <w:rFonts w:ascii="Times New Roman" w:eastAsia="Times New Roman" w:hAnsi="Times New Roman" w:cs="Times New Roman"/>
+          <w:sz w:val="24"/>
+          <w:szCs w:val="24"/>
+          <w:lang w:eastAsia="en-NZ"/>
+        </w:rPr>
+        <w:t xml:space="preserve">got from </w:t>
+      </w:r>
+      <w:proofErr w:type="gramStart"/>
+      <w:r>
+        <w:rPr>
+          <w:rFonts w:ascii="Times New Roman" w:eastAsia="Times New Roman" w:hAnsi="Times New Roman" w:cs="Times New Roman"/>
+          <w:sz w:val="24"/>
+          <w:szCs w:val="24"/>
+          <w:lang w:eastAsia="en-NZ"/>
+        </w:rPr>
+        <w:t xml:space="preserve">three  </w:t>
+      </w:r>
+      <w:proofErr w:type="spellStart"/>
+      <w:r>
+        <w:rPr>
+          <w:rFonts w:ascii="Times New Roman" w:eastAsia="Times New Roman" w:hAnsi="Times New Roman" w:cs="Times New Roman"/>
+          <w:sz w:val="24"/>
+          <w:szCs w:val="24"/>
+          <w:lang w:eastAsia="en-NZ"/>
+        </w:rPr>
+        <w:t>EditText</w:t>
+      </w:r>
+      <w:proofErr w:type="spellEnd"/>
+      <w:proofErr w:type="gramEnd"/>
+      <w:r>
+        <w:rPr>
+          <w:rFonts w:ascii="Times New Roman" w:eastAsia="Times New Roman" w:hAnsi="Times New Roman" w:cs="Times New Roman"/>
+          <w:sz w:val="24"/>
+          <w:szCs w:val="24"/>
+          <w:lang w:eastAsia="en-NZ"/>
+        </w:rPr>
+        <w:t xml:space="preserve"> input.</w:t>
+      </w:r>
+    </w:p>
+    <w:p>
+      <w:pPr>
+        <w:pStyle w:val="ListParagraph"/>
+        <w:ind w:left="360"/>
+      </w:pPr>
+    </w:p>
+    <w:p>
+      <w:r>
+        <w:rPr>
+          <w:noProof/>
+          <w:lang w:eastAsia="zh-CN"/>
+        </w:rPr>
+        <w:lastRenderedPageBreak/>
+        <w:drawing>
+          <wp:inline distT="0" distB="0" distL="0" distR="0" wp14:anchorId="6A15E8CF" wp14:editId="4292DC9A">
+            <wp:extent cx="5731510" cy="2505075"/>
+            <wp:effectExtent l="0" t="0" r="2540" b="9525"/>
+            <wp:docPr id="21" name="Picture 21"/>
+            <wp:cNvGraphicFramePr>
+              <a:graphicFrameLocks xmlns:a="http://schemas.openxmlformats.org/drawingml/2006/main" noChangeAspect="1"/>
+            </wp:cNvGraphicFramePr>
+            <a:graphic xmlns:a="http://schemas.openxmlformats.org/drawingml/2006/main">
+              <a:graphicData uri="http://schemas.openxmlformats.org/drawingml/2006/picture">
+                <pic:pic xmlns:pic="http://schemas.openxmlformats.org/drawingml/2006/picture">
+                  <pic:nvPicPr>
+                    <pic:cNvPr id="1" name=""/>
+                    <pic:cNvPicPr/>
+                  </pic:nvPicPr>
+                  <pic:blipFill>
+                    <a:blip r:embed="rId37"/>
+                    <a:stretch>
+                      <a:fillRect/>
+                    </a:stretch>
+                  </pic:blipFill>
+                  <pic:spPr>
+                    <a:xfrm>
+                      <a:off x="0" y="0"/>
+                      <a:ext cx="5731510" cy="2505075"/>
+                    </a:xfrm>
+                    <a:prstGeom prst="rect">
+                      <a:avLst/>
+                    </a:prstGeom>
+                  </pic:spPr>
+                </pic:pic>
+              </a:graphicData>
+            </a:graphic>
+          </wp:inline>
+        </w:drawing>
+      </w:r>
+    </w:p>
+    <w:p>
+      <w:proofErr w:type="gramStart"/>
+      <w:r>
+        <w:t>9.</w:t>
+      </w:r>
+      <w:r>
+        <w:rPr>
+          <w:rFonts w:ascii="Times New Roman" w:eastAsia="Times New Roman" w:hAnsi="Times New Roman" w:cs="Times New Roman"/>
+          <w:sz w:val="24"/>
+          <w:szCs w:val="24"/>
+          <w:lang w:eastAsia="en-NZ"/>
+        </w:rPr>
+        <w:t>Set</w:t>
+      </w:r>
+      <w:proofErr w:type="gramEnd"/>
+      <w:r>
+        <w:rPr>
+          <w:rFonts w:ascii="Times New Roman" w:eastAsia="Times New Roman" w:hAnsi="Times New Roman" w:cs="Times New Roman"/>
+          <w:sz w:val="24"/>
+          <w:szCs w:val="24"/>
+          <w:lang w:eastAsia="en-NZ"/>
+        </w:rPr>
+        <w:t xml:space="preserve"> the </w:t>
+      </w:r>
+      <w:proofErr w:type="spellStart"/>
+      <w:r>
+        <w:rPr>
+          <w:rFonts w:ascii="Times New Roman" w:eastAsia="Times New Roman" w:hAnsi="Times New Roman" w:cs="Times New Roman"/>
+          <w:sz w:val="24"/>
+          <w:szCs w:val="24"/>
+          <w:lang w:eastAsia="en-NZ"/>
+        </w:rPr>
+        <w:t>onClickListener</w:t>
+      </w:r>
+      <w:proofErr w:type="spellEnd"/>
+      <w:r>
+        <w:rPr>
+          <w:rFonts w:ascii="Times New Roman" w:eastAsia="Times New Roman" w:hAnsi="Times New Roman" w:cs="Times New Roman"/>
+          <w:sz w:val="24"/>
+          <w:szCs w:val="24"/>
+          <w:lang w:eastAsia="en-NZ"/>
+        </w:rPr>
+        <w:t xml:space="preserve"> method for the Delete Button . When this button is clicked, it should delete the ordered information by the ID .</w:t>
+      </w:r>
+      <w:r>
+        <w:rPr>
+          <w:rFonts w:ascii="Times New Roman" w:eastAsia="Times New Roman" w:hAnsi="Times New Roman" w:cs="Times New Roman"/>
+          <w:sz w:val="24"/>
+          <w:szCs w:val="24"/>
+          <w:lang w:eastAsia="en-NZ"/>
+        </w:rPr>
+        <w:t xml:space="preserve">got from </w:t>
+      </w:r>
+      <w:proofErr w:type="spellStart"/>
+      <w:r>
+        <w:rPr>
+          <w:rFonts w:ascii="Times New Roman" w:eastAsia="Times New Roman" w:hAnsi="Times New Roman" w:cs="Times New Roman"/>
+          <w:sz w:val="24"/>
+          <w:szCs w:val="24"/>
+          <w:lang w:eastAsia="en-NZ"/>
+        </w:rPr>
+        <w:t>EditText</w:t>
+      </w:r>
+      <w:proofErr w:type="spellEnd"/>
+      <w:r>
+        <w:rPr>
+          <w:rFonts w:ascii="Times New Roman" w:eastAsia="Times New Roman" w:hAnsi="Times New Roman" w:cs="Times New Roman"/>
+          <w:sz w:val="24"/>
+          <w:szCs w:val="24"/>
+          <w:lang w:eastAsia="en-NZ"/>
+        </w:rPr>
+        <w:t xml:space="preserve"> input.</w:t>
+      </w:r>
+    </w:p>
+    <w:p>
+      <w:pPr>
+        <w:pStyle w:val="ListParagraph"/>
+        <w:ind w:left="360"/>
+        <w:rPr>
+          <w:rStyle w:val="Heading1Char"/>
+          <w:rFonts w:ascii="Times New Roman" w:eastAsia="Times New Roman" w:hAnsi="Times New Roman" w:cs="Times New Roman"/>
+          <w:color w:val="auto"/>
+          <w:sz w:val="24"/>
+          <w:szCs w:val="24"/>
+        </w:rPr>
+      </w:pPr>
+      <w:r>
+        <w:rPr>
+          <w:noProof/>
+          <w:lang w:eastAsia="zh-CN"/>
+        </w:rPr>
+        <w:drawing>
+          <wp:inline distT="0" distB="0" distL="0" distR="0" wp14:anchorId="7FF2E38C" wp14:editId="5CA43414">
+            <wp:extent cx="4772025" cy="1076325"/>
+            <wp:effectExtent l="0" t="0" r="9525" b="9525"/>
+            <wp:docPr id="22" name="Picture 22"/>
+            <wp:cNvGraphicFramePr>
+              <a:graphicFrameLocks xmlns:a="http://schemas.openxmlformats.org/drawingml/2006/main" noChangeAspect="1"/>
+            </wp:cNvGraphicFramePr>
+            <a:graphic xmlns:a="http://schemas.openxmlformats.org/drawingml/2006/main">
+              <a:graphicData uri="http://schemas.openxmlformats.org/drawingml/2006/picture">
+                <pic:pic xmlns:pic="http://schemas.openxmlformats.org/drawingml/2006/picture">
+                  <pic:nvPicPr>
+                    <pic:cNvPr id="1" name=""/>
+                    <pic:cNvPicPr/>
+                  </pic:nvPicPr>
+                  <pic:blipFill>
+                    <a:blip r:embed="rId38"/>
+                    <a:stretch>
+                      <a:fillRect/>
+                    </a:stretch>
+                  </pic:blipFill>
+                  <pic:spPr>
+                    <a:xfrm>
+                      <a:off x="0" y="0"/>
                       <a:ext cx="4772025" cy="1076325"/>
                     </a:xfrm>
                     <a:prstGeom prst="rect">
@@ -14416,50 +14833,94 @@
       <w:pPr>
         <w:rPr>
           <w:rStyle w:val="Heading1Char"/>
-        </w:rPr>
-      </w:pPr>
-    </w:p>
-    <w:p>
-      <w:pPr>
+          <w:lang w:eastAsia="zh-CN"/>
+        </w:rPr>
+      </w:pPr>
+      <w:bookmarkStart w:id="12" w:name="_Toc18763457"/>
+      <w:proofErr w:type="gramStart"/>
+      <w:r>
         <w:rPr>
           <w:rStyle w:val="Heading1Char"/>
         </w:rPr>
-      </w:pPr>
-    </w:p>
-    <w:p>
-      <w:pPr>
+        <w:t>5.</w:t>
+      </w:r>
+      <w:r>
         <w:rPr>
           <w:rStyle w:val="Heading1Char"/>
         </w:rPr>
-      </w:pPr>
-    </w:p>
-    <w:p>
-      <w:pPr>
+        <w:t>I</w:t>
+      </w:r>
+      <w:proofErr w:type="gramEnd"/>
+      <w:r>
         <w:rPr>
           <w:rStyle w:val="Heading1Char"/>
         </w:rPr>
-      </w:pPr>
-    </w:p>
-    <w:p>
-      <w:pPr>
+        <w:t xml:space="preserve"> have </w:t>
+      </w:r>
+      <w:r>
         <w:rPr>
           <w:rStyle w:val="Heading1Char"/>
-          <w:rFonts w:hint="eastAsia"/>
-          <w:lang w:eastAsia="zh-CN"/>
-        </w:rPr>
-      </w:pPr>
+        </w:rPr>
+        <w:t>Add</w:t>
+      </w:r>
       <w:r>
         <w:rPr>
           <w:rStyle w:val="Heading1Char"/>
         </w:rPr>
-        <w:t>5.</w:t>
-      </w:r>
-    </w:p>
-    <w:p>
+        <w:t>ed</w:t>
+      </w:r>
       <w:r>
         <w:rPr>
           <w:rStyle w:val="Heading1Char"/>
         </w:rPr>
+        <w:t xml:space="preserve"> </w:t>
+      </w:r>
+      <w:r>
+        <w:rPr>
+          <w:rStyle w:val="Heading1Char"/>
+        </w:rPr>
+        <w:t xml:space="preserve">3 </w:t>
+      </w:r>
+      <w:r>
+        <w:rPr>
+          <w:rStyle w:val="Heading1Char"/>
+        </w:rPr>
+        <w:t xml:space="preserve">layout </w:t>
+      </w:r>
+      <w:proofErr w:type="spellStart"/>
+      <w:r>
+        <w:rPr>
+          <w:rStyle w:val="Heading1Char"/>
+        </w:rPr>
+        <w:t>file</w:t>
+      </w:r>
+      <w:r>
+        <w:rPr>
+          <w:rStyle w:val="Heading1Char"/>
+        </w:rPr>
+        <w:t>s</w:t>
+      </w:r>
+      <w:r>
+        <w:rPr>
+          <w:rStyle w:val="Heading1Char"/>
+        </w:rPr>
+        <w:t>:acticity</w:t>
+      </w:r>
+      <w:proofErr w:type="spellEnd"/>
+      <w:r>
+        <w:rPr>
+          <w:rStyle w:val="Heading1Char"/>
+        </w:rPr>
+        <w:t xml:space="preserve"> _admin.xml ;acticity_list.xml; list_row.xml.</w:t>
+      </w:r>
+      <w:bookmarkEnd w:id="12"/>
+    </w:p>
+    <w:p>
+      <w:bookmarkStart w:id="13" w:name="_Toc18763458"/>
+      <w:r>
+        <w:rPr>
+          <w:rStyle w:val="Heading1Char"/>
+        </w:rPr>
         <w:t>6</w:t>
       </w:r>
       <w:r>
@@ -14468,7 +14929,7 @@
         </w:rPr>
         <w:t>. Open the AndroidManifest.xml file</w:t>
       </w:r>
-      <w:bookmarkEnd w:id="12"/>
+      <w:bookmarkEnd w:id="13"/>
       <w:r>
         <w:rPr>
           <w:rStyle w:val="Heading1Char"/>
@@ -14520,7 +14981,7 @@
                     <pic:cNvPicPr/>
                   </pic:nvPicPr>
                   <pic:blipFill>
-                    <a:blip r:embed="rId37"/>
+                    <a:blip r:embed="rId39"/>
                     <a:stretch>
                       <a:fillRect/>
                     </a:stretch>
@@ -14786,7 +15247,7 @@
   <w:abstractNum w:abstractNumId="2" w15:restartNumberingAfterBreak="0">
     <w:nsid w:val="26303B5D"/>
     <w:multiLevelType w:val="hybridMultilevel"/>
-    <w:tmpl w:val="5F3CFB3C"/>
+    <w:tmpl w:val="9550B902"/>
     <w:lvl w:ilvl="0" w:tplc="14090013">
       <w:start w:val="1"/>
       <w:numFmt w:val="upperRoman"/>
@@ -15656,8 +16117,11 @@
     <w:autoRedefine/>
     <w:uiPriority w:val="39"/>
     <w:unhideWhenUsed/>
-    <w:rsid w:val="00D5701F"/>
+    <w:rsid w:val="00204DCA"/>
     <w:pPr>
+      <w:tabs>
+        <w:tab w:val="right" w:leader="dot" w:pos="9016"/>
+      </w:tabs>
       <w:spacing w:after="100"/>
     </w:pPr>
   </w:style>
@@ -15956,7 +16420,7 @@
 </file>
 
 <file path=customXml/itemProps1.xml><?xml version="1.0" encoding="utf-8"?>
-<ds:datastoreItem xmlns:ds="http://schemas.openxmlformats.org/officeDocument/2006/customXml" ds:itemID="{E93C0A67-071F-42C5-930F-F11EABD8745B}">
+<ds:datastoreItem xmlns:ds="http://schemas.openxmlformats.org/officeDocument/2006/customXml" ds:itemID="{1D5776B5-00B1-4B67-BCDF-C7A1345C8B71}">
   <ds:schemaRefs>
     <ds:schemaRef ds:uri="http://schemas.openxmlformats.org/officeDocument/2006/bibliography"/>
   </ds:schemaRefs>

</xml_diff>

<commit_message>
update jump to the GridItem view
</commit_message>
<xml_diff>
--- a/mobile-assignment.docx
+++ b/mobile-assignment.docx
@@ -9837,8 +9837,6 @@
         </w:rPr>
         <w:t>Jing Li   ID:21902204</w:t>
       </w:r>
-      <w:bookmarkStart w:id="0" w:name="_GoBack"/>
-      <w:bookmarkEnd w:id="0"/>
     </w:p>
     <w:sdt>
       <w:sdtPr>
@@ -10909,7 +10907,7 @@
       <w:pPr>
         <w:pStyle w:val="Heading1"/>
       </w:pPr>
-      <w:bookmarkStart w:id="1" w:name="_Toc18763446"/>
+      <w:bookmarkStart w:id="0" w:name="_Toc18763446"/>
       <w:r>
         <w:rPr>
           <w:lang w:val="en-AU"/>
@@ -10945,28 +10943,19 @@
         </w:rPr>
         <w:t>rouction :</w:t>
       </w:r>
-      <w:bookmarkEnd w:id="1"/>
+      <w:bookmarkEnd w:id="0"/>
     </w:p>
     <w:p>
       <w:pPr>
         <w:pStyle w:val="HTMLPreformatted"/>
         <w:shd w:val="clear" w:color="auto" w:fill="FFFFFF"/>
         <w:rPr>
-          <w:rFonts w:ascii="Segoe UI" w:hAnsi="Segoe UI" w:cs="Segoe UI"/>
-          <w:color w:val="000000"/>
-          <w:sz w:val="24"/>
-          <w:lang w:eastAsia="en-US"/>
-        </w:rPr>
-      </w:pPr>
-      <w:r>
-        <w:rPr>
-          <w:rFonts w:ascii="Segoe UI" w:hAnsi="Segoe UI" w:cs="Segoe UI"/>
+          <w:rFonts w:ascii="Microsoft YaHei" w:eastAsia="Microsoft YaHei" w:hAnsi="Microsoft YaHei" w:cs="Microsoft YaHei"/>
           <w:color w:val="000000"/>
           <w:sz w:val="24"/>
           <w:lang w:val="en-AU" w:eastAsia="en-US"/>
         </w:rPr>
-        <w:t xml:space="preserve">Assignment 2 </w:t>
-      </w:r>
+      </w:pPr>
       <w:r>
         <w:rPr>
           <w:rFonts w:ascii="Segoe UI" w:hAnsi="Segoe UI" w:cs="Segoe UI"/>
@@ -10974,16 +10963,63 @@
           <w:sz w:val="24"/>
           <w:lang w:val="en-AU" w:eastAsia="en-US"/>
         </w:rPr>
+        <w:t xml:space="preserve">In </w:t>
+      </w:r>
+      <w:r>
+        <w:rPr>
+          <w:rFonts w:ascii="Segoe UI" w:hAnsi="Segoe UI" w:cs="Segoe UI"/>
+          <w:color w:val="000000"/>
+          <w:sz w:val="24"/>
+          <w:lang w:val="en-AU" w:eastAsia="en-US"/>
+        </w:rPr>
+        <w:t xml:space="preserve">Assignment </w:t>
+      </w:r>
+      <w:proofErr w:type="gramStart"/>
+      <w:r>
+        <w:rPr>
+          <w:rFonts w:ascii="Segoe UI" w:hAnsi="Segoe UI" w:cs="Segoe UI"/>
+          <w:color w:val="000000"/>
+          <w:sz w:val="24"/>
+          <w:lang w:val="en-AU" w:eastAsia="en-US"/>
+        </w:rPr>
+        <w:t xml:space="preserve">2 </w:t>
+      </w:r>
+      <w:r>
+        <w:rPr>
+          <w:rFonts w:ascii="Segoe UI" w:hAnsi="Segoe UI" w:cs="Segoe UI"/>
+          <w:color w:val="000000"/>
+          <w:sz w:val="24"/>
+          <w:lang w:val="en-AU" w:eastAsia="en-US"/>
+        </w:rPr>
+        <w:t>,</w:t>
+      </w:r>
+      <w:proofErr w:type="gramEnd"/>
+      <w:r>
+        <w:rPr>
+          <w:rFonts w:ascii="Segoe UI" w:hAnsi="Segoe UI" w:cs="Segoe UI"/>
+          <w:color w:val="000000"/>
+          <w:sz w:val="24"/>
+          <w:lang w:val="en-AU" w:eastAsia="en-US"/>
+        </w:rPr>
+        <w:t xml:space="preserve"> I </w:t>
+      </w:r>
+      <w:r>
+        <w:rPr>
+          <w:rFonts w:ascii="Segoe UI" w:hAnsi="Segoe UI" w:cs="Segoe UI"/>
+          <w:color w:val="000000"/>
+          <w:sz w:val="24"/>
+          <w:lang w:val="en-AU" w:eastAsia="en-US"/>
+        </w:rPr>
         <w:t xml:space="preserve">will achieve </w:t>
       </w:r>
       <w:r>
         <w:rPr>
-          <w:rFonts w:ascii="Microsoft YaHei" w:eastAsia="Microsoft YaHei" w:hAnsi="Microsoft YaHei" w:cs="Microsoft YaHei" w:hint="eastAsia"/>
+          <w:rFonts w:ascii="Microsoft YaHei" w:eastAsia="Microsoft YaHei" w:hAnsi="Microsoft YaHei" w:cs="Microsoft YaHei"/>
           <w:color w:val="000000"/>
           <w:sz w:val="24"/>
           <w:lang w:val="en-AU" w:eastAsia="en-US"/>
         </w:rPr>
-        <w:t>t</w:t>
+        <w:t>two</w:t>
       </w:r>
       <w:r>
         <w:rPr>
@@ -10992,7 +11028,68 @@
           <w:sz w:val="24"/>
           <w:lang w:val="en-AU" w:eastAsia="en-US"/>
         </w:rPr>
-        <w:t xml:space="preserve">his function: After </w:t>
+        <w:t xml:space="preserve"> </w:t>
+      </w:r>
+      <w:r>
+        <w:rPr>
+          <w:rFonts w:ascii="Microsoft YaHei" w:eastAsia="Microsoft YaHei" w:hAnsi="Microsoft YaHei" w:cs="Microsoft YaHei"/>
+          <w:color w:val="000000"/>
+          <w:sz w:val="24"/>
+          <w:lang w:val="en-AU" w:eastAsia="en-US"/>
+        </w:rPr>
+        <w:t xml:space="preserve">main </w:t>
+      </w:r>
+      <w:r>
+        <w:rPr>
+          <w:rFonts w:ascii="Microsoft YaHei" w:eastAsia="Microsoft YaHei" w:hAnsi="Microsoft YaHei" w:cs="Microsoft YaHei"/>
+          <w:color w:val="000000"/>
+          <w:sz w:val="24"/>
+          <w:lang w:val="en-AU" w:eastAsia="en-US"/>
+        </w:rPr>
+        <w:t>function</w:t>
+      </w:r>
+      <w:r>
+        <w:rPr>
+          <w:rFonts w:ascii="Microsoft YaHei" w:eastAsia="Microsoft YaHei" w:hAnsi="Microsoft YaHei" w:cs="Microsoft YaHei"/>
+          <w:color w:val="000000"/>
+          <w:sz w:val="24"/>
+          <w:lang w:val="en-AU" w:eastAsia="en-US"/>
+        </w:rPr>
+        <w:t>s</w:t>
+      </w:r>
+      <w:r>
+        <w:rPr>
+          <w:rFonts w:ascii="Microsoft YaHei" w:eastAsia="Microsoft YaHei" w:hAnsi="Microsoft YaHei" w:cs="Microsoft YaHei"/>
+          <w:color w:val="000000"/>
+          <w:sz w:val="24"/>
+          <w:lang w:val="en-AU" w:eastAsia="en-US"/>
+        </w:rPr>
+        <w:t xml:space="preserve">: </w:t>
+      </w:r>
+    </w:p>
+    <w:p>
+      <w:pPr>
+        <w:pStyle w:val="HTMLPreformatted"/>
+        <w:numPr>
+          <w:ilvl w:val="0"/>
+          <w:numId w:val="5"/>
+        </w:numPr>
+        <w:shd w:val="clear" w:color="auto" w:fill="FFFFFF"/>
+        <w:rPr>
+          <w:rFonts w:ascii="Segoe UI" w:hAnsi="Segoe UI" w:cs="Segoe UI"/>
+          <w:color w:val="000000"/>
+          <w:sz w:val="24"/>
+          <w:lang w:val="en-AU" w:eastAsia="en-US"/>
+        </w:rPr>
+      </w:pPr>
+      <w:r>
+        <w:rPr>
+          <w:rFonts w:ascii="Microsoft YaHei" w:eastAsia="Microsoft YaHei" w:hAnsi="Microsoft YaHei" w:cs="Microsoft YaHei"/>
+          <w:color w:val="000000"/>
+          <w:sz w:val="24"/>
+          <w:lang w:val="en-AU" w:eastAsia="en-US"/>
+        </w:rPr>
+        <w:t xml:space="preserve">After </w:t>
       </w:r>
       <w:r>
         <w:rPr>
@@ -11021,7 +11118,6 @@
         </w:rPr>
         <w:t xml:space="preserve"> </w:t>
       </w:r>
-      <w:proofErr w:type="spellStart"/>
       <w:r>
         <w:rPr>
           <w:rFonts w:ascii="Segoe UI" w:hAnsi="Segoe UI" w:cs="Segoe UI"/>
@@ -11029,9 +11125,10 @@
           <w:sz w:val="24"/>
           <w:lang w:val="en-AU" w:eastAsia="en-US"/>
         </w:rPr>
-        <w:t>ToolBar-AdminAccount</w:t>
-      </w:r>
-      <w:proofErr w:type="spellEnd"/>
+        <w:t>O</w:t>
+      </w:r>
+      <w:bookmarkStart w:id="1" w:name="_GoBack"/>
+      <w:bookmarkEnd w:id="1"/>
       <w:r>
         <w:rPr>
           <w:rFonts w:ascii="Segoe UI" w:hAnsi="Segoe UI" w:cs="Segoe UI"/>
@@ -11039,6 +11136,44 @@
           <w:sz w:val="24"/>
           <w:lang w:val="en-AU" w:eastAsia="en-US"/>
         </w:rPr>
+        <w:t xml:space="preserve">ptions </w:t>
+      </w:r>
+      <w:r>
+        <w:rPr>
+          <w:rFonts w:ascii="Segoe UI" w:hAnsi="Segoe UI" w:cs="Segoe UI"/>
+          <w:color w:val="000000"/>
+          <w:sz w:val="24"/>
+          <w:lang w:val="en-AU" w:eastAsia="en-US"/>
+        </w:rPr>
+        <w:t>Menu</w:t>
+      </w:r>
+      <w:r>
+        <w:rPr>
+          <w:rFonts w:ascii="Segoe UI" w:hAnsi="Segoe UI" w:cs="Segoe UI"/>
+          <w:color w:val="000000"/>
+          <w:sz w:val="24"/>
+          <w:lang w:val="en-AU" w:eastAsia="en-US"/>
+        </w:rPr>
+        <w:t>-</w:t>
+      </w:r>
+      <w:proofErr w:type="spellStart"/>
+      <w:r>
+        <w:rPr>
+          <w:rFonts w:ascii="Segoe UI" w:hAnsi="Segoe UI" w:cs="Segoe UI"/>
+          <w:color w:val="000000"/>
+          <w:sz w:val="24"/>
+          <w:lang w:val="en-AU" w:eastAsia="en-US"/>
+        </w:rPr>
+        <w:t>AdminAccount</w:t>
+      </w:r>
+      <w:proofErr w:type="spellEnd"/>
+      <w:r>
+        <w:rPr>
+          <w:rFonts w:ascii="Segoe UI" w:hAnsi="Segoe UI" w:cs="Segoe UI"/>
+          <w:color w:val="000000"/>
+          <w:sz w:val="24"/>
+          <w:lang w:val="en-AU" w:eastAsia="en-US"/>
+        </w:rPr>
         <w:t xml:space="preserve">, </w:t>
       </w:r>
       <w:r>
@@ -11106,26 +11241,263 @@
         </w:rPr>
         <w:t xml:space="preserve">This is </w:t>
       </w:r>
-      <w:proofErr w:type="spellStart"/>
-      <w:r>
-        <w:rPr>
-          <w:rFonts w:ascii="Segoe UI" w:hAnsi="Segoe UI" w:cs="Segoe UI"/>
-          <w:color w:val="000000"/>
-          <w:sz w:val="24"/>
-          <w:lang w:eastAsia="en-US"/>
-        </w:rPr>
-        <w:t>tne</w:t>
-      </w:r>
-      <w:proofErr w:type="spellEnd"/>
-      <w:r>
-        <w:rPr>
-          <w:rFonts w:ascii="Segoe UI" w:hAnsi="Segoe UI" w:cs="Segoe UI"/>
-          <w:color w:val="000000"/>
-          <w:sz w:val="24"/>
-          <w:lang w:eastAsia="en-US"/>
-        </w:rPr>
-        <w:t xml:space="preserve"> task of my assignment.</w:t>
-      </w:r>
+      <w:r>
+        <w:rPr>
+          <w:rFonts w:ascii="Segoe UI" w:hAnsi="Segoe UI" w:cs="Segoe UI"/>
+          <w:color w:val="000000"/>
+          <w:sz w:val="24"/>
+          <w:lang w:eastAsia="en-US"/>
+        </w:rPr>
+        <w:t>o</w:t>
+      </w:r>
+      <w:r>
+        <w:rPr>
+          <w:rFonts w:ascii="Segoe UI" w:hAnsi="Segoe UI" w:cs="Segoe UI"/>
+          <w:color w:val="000000"/>
+          <w:sz w:val="24"/>
+          <w:lang w:eastAsia="en-US"/>
+        </w:rPr>
+        <w:t>ne task of my assignment.</w:t>
+      </w:r>
+      <w:r>
+        <w:rPr>
+          <w:rFonts w:ascii="Segoe UI" w:hAnsi="Segoe UI" w:cs="Segoe UI"/>
+          <w:color w:val="000000"/>
+          <w:sz w:val="24"/>
+          <w:lang w:val="en-AU" w:eastAsia="en-US"/>
+        </w:rPr>
+        <w:t xml:space="preserve"> </w:t>
+      </w:r>
+      <w:r>
+        <w:rPr>
+          <w:rFonts w:ascii="Segoe UI" w:hAnsi="Segoe UI" w:cs="Segoe UI"/>
+          <w:color w:val="000000"/>
+          <w:sz w:val="24"/>
+          <w:lang w:val="en-AU" w:eastAsia="en-US"/>
+        </w:rPr>
+        <w:t xml:space="preserve">SQL is inserted by a </w:t>
+      </w:r>
+      <w:proofErr w:type="spellStart"/>
+      <w:r>
+        <w:rPr>
+          <w:rFonts w:ascii="Segoe UI" w:hAnsi="Segoe UI" w:cs="Segoe UI"/>
+          <w:color w:val="000000"/>
+          <w:sz w:val="24"/>
+          <w:lang w:val="en-AU" w:eastAsia="en-US"/>
+        </w:rPr>
+        <w:t>selectedList</w:t>
+      </w:r>
+      <w:proofErr w:type="spellEnd"/>
+      <w:r>
+        <w:rPr>
+          <w:rFonts w:ascii="Segoe UI" w:hAnsi="Segoe UI" w:cs="Segoe UI"/>
+          <w:color w:val="000000"/>
+          <w:sz w:val="24"/>
+          <w:lang w:val="en-AU" w:eastAsia="en-US"/>
+        </w:rPr>
+        <w:t xml:space="preserve">, </w:t>
+      </w:r>
+      <w:r>
+        <w:rPr>
+          <w:rFonts w:ascii="Segoe UI" w:hAnsi="Segoe UI" w:cs="Segoe UI"/>
+          <w:color w:val="000000"/>
+          <w:sz w:val="24"/>
+          <w:lang w:val="en-AU" w:eastAsia="en-US"/>
+        </w:rPr>
+        <w:t xml:space="preserve">the </w:t>
+      </w:r>
+      <w:proofErr w:type="spellStart"/>
+      <w:proofErr w:type="gramStart"/>
+      <w:r>
+        <w:rPr>
+          <w:rFonts w:ascii="Segoe UI" w:hAnsi="Segoe UI" w:cs="Segoe UI"/>
+          <w:color w:val="000000"/>
+          <w:sz w:val="24"/>
+          <w:lang w:val="en-AU" w:eastAsia="en-US"/>
+        </w:rPr>
+        <w:t>adminsraters</w:t>
+      </w:r>
+      <w:proofErr w:type="spellEnd"/>
+      <w:r>
+        <w:rPr>
+          <w:rFonts w:ascii="Segoe UI" w:hAnsi="Segoe UI" w:cs="Segoe UI"/>
+          <w:color w:val="000000"/>
+          <w:sz w:val="24"/>
+          <w:lang w:val="en-AU" w:eastAsia="en-US"/>
+        </w:rPr>
+        <w:t xml:space="preserve"> </w:t>
+      </w:r>
+      <w:r>
+        <w:rPr>
+          <w:rFonts w:ascii="Segoe UI" w:hAnsi="Segoe UI" w:cs="Segoe UI"/>
+          <w:color w:val="000000"/>
+          <w:sz w:val="24"/>
+          <w:lang w:val="en-AU" w:eastAsia="en-US"/>
+        </w:rPr>
+        <w:t xml:space="preserve"> can</w:t>
+      </w:r>
+      <w:proofErr w:type="gramEnd"/>
+      <w:r>
+        <w:rPr>
+          <w:rFonts w:ascii="Segoe UI" w:hAnsi="Segoe UI" w:cs="Segoe UI"/>
+          <w:color w:val="000000"/>
+          <w:sz w:val="24"/>
+          <w:lang w:val="en-AU" w:eastAsia="en-US"/>
+        </w:rPr>
+        <w:t xml:space="preserve"> see all  users ordered information  in </w:t>
+      </w:r>
+      <w:proofErr w:type="spellStart"/>
+      <w:r>
+        <w:rPr>
+          <w:rFonts w:ascii="Segoe UI" w:hAnsi="Segoe UI" w:cs="Segoe UI"/>
+          <w:color w:val="000000"/>
+          <w:sz w:val="24"/>
+          <w:lang w:val="en-AU" w:eastAsia="en-US"/>
+        </w:rPr>
+        <w:t>AdminActivity</w:t>
+      </w:r>
+      <w:proofErr w:type="spellEnd"/>
+      <w:r>
+        <w:rPr>
+          <w:rFonts w:ascii="Segoe UI" w:hAnsi="Segoe UI" w:cs="Segoe UI"/>
+          <w:color w:val="000000"/>
+          <w:sz w:val="24"/>
+          <w:lang w:val="en-AU" w:eastAsia="en-US"/>
+        </w:rPr>
+        <w:t>.</w:t>
+      </w:r>
+    </w:p>
+    <w:p>
+      <w:pPr>
+        <w:pStyle w:val="HTMLPreformatted"/>
+        <w:numPr>
+          <w:ilvl w:val="0"/>
+          <w:numId w:val="5"/>
+        </w:numPr>
+        <w:shd w:val="clear" w:color="auto" w:fill="FFFFFF"/>
+        <w:rPr>
+          <w:rFonts w:ascii="Segoe UI" w:hAnsi="Segoe UI" w:cs="Segoe UI"/>
+          <w:color w:val="000000"/>
+          <w:sz w:val="24"/>
+          <w:lang w:eastAsia="en-US"/>
+        </w:rPr>
+      </w:pPr>
+      <w:r>
+        <w:rPr>
+          <w:rFonts w:ascii="Segoe UI" w:hAnsi="Segoe UI" w:cs="Segoe UI"/>
+          <w:color w:val="000000"/>
+          <w:sz w:val="24"/>
+          <w:lang w:eastAsia="en-US"/>
+        </w:rPr>
+        <w:t xml:space="preserve">After clicking the picture in </w:t>
+      </w:r>
+      <w:proofErr w:type="spellStart"/>
+      <w:proofErr w:type="gramStart"/>
+      <w:r>
+        <w:rPr>
+          <w:rFonts w:ascii="Segoe UI" w:hAnsi="Segoe UI" w:cs="Segoe UI"/>
+          <w:color w:val="000000"/>
+          <w:sz w:val="24"/>
+          <w:lang w:eastAsia="en-US"/>
+        </w:rPr>
+        <w:t>gridView</w:t>
+      </w:r>
+      <w:proofErr w:type="spellEnd"/>
+      <w:r>
+        <w:rPr>
+          <w:rFonts w:ascii="Segoe UI" w:hAnsi="Segoe UI" w:cs="Segoe UI"/>
+          <w:color w:val="000000"/>
+          <w:sz w:val="24"/>
+          <w:lang w:eastAsia="en-US"/>
+        </w:rPr>
+        <w:t xml:space="preserve"> ,</w:t>
+      </w:r>
+      <w:proofErr w:type="spellStart"/>
+      <w:r>
+        <w:rPr>
+          <w:rFonts w:ascii="Segoe UI" w:hAnsi="Segoe UI" w:cs="Segoe UI"/>
+          <w:color w:val="000000"/>
+          <w:sz w:val="24"/>
+          <w:lang w:eastAsia="en-US"/>
+        </w:rPr>
+        <w:t>GridActivity</w:t>
+      </w:r>
+      <w:proofErr w:type="spellEnd"/>
+      <w:proofErr w:type="gramEnd"/>
+      <w:r>
+        <w:rPr>
+          <w:rFonts w:ascii="Segoe UI" w:hAnsi="Segoe UI" w:cs="Segoe UI"/>
+          <w:color w:val="000000"/>
+          <w:sz w:val="24"/>
+          <w:lang w:eastAsia="en-US"/>
+        </w:rPr>
+        <w:t xml:space="preserve"> will jump to the </w:t>
+      </w:r>
+      <w:proofErr w:type="spellStart"/>
+      <w:r>
+        <w:rPr>
+          <w:rFonts w:ascii="Segoe UI" w:hAnsi="Segoe UI" w:cs="Segoe UI"/>
+          <w:color w:val="000000"/>
+          <w:sz w:val="24"/>
+          <w:lang w:eastAsia="en-US"/>
+        </w:rPr>
+        <w:t>GridItem</w:t>
+      </w:r>
+      <w:r>
+        <w:rPr>
+          <w:rFonts w:ascii="Segoe UI" w:hAnsi="Segoe UI" w:cs="Segoe UI"/>
+          <w:color w:val="000000"/>
+          <w:sz w:val="24"/>
+          <w:lang w:eastAsia="en-US"/>
+        </w:rPr>
+        <w:t>Activity</w:t>
+      </w:r>
+      <w:proofErr w:type="spellEnd"/>
+      <w:r>
+        <w:rPr>
+          <w:rFonts w:ascii="Segoe UI" w:hAnsi="Segoe UI" w:cs="Segoe UI"/>
+          <w:color w:val="000000"/>
+          <w:sz w:val="24"/>
+          <w:lang w:eastAsia="en-US"/>
+        </w:rPr>
+        <w:t xml:space="preserve"> .</w:t>
+      </w:r>
+    </w:p>
+    <w:p>
+      <w:pPr>
+        <w:pStyle w:val="Heading1"/>
+        <w:rPr>
+          <w:lang w:val="en-AU"/>
+        </w:rPr>
+      </w:pPr>
+      <w:bookmarkStart w:id="2" w:name="_Toc18763447"/>
+      <w:proofErr w:type="gramStart"/>
+      <w:r>
+        <w:rPr>
+          <w:lang w:val="en-AU"/>
+        </w:rPr>
+        <w:t>2.</w:t>
+      </w:r>
+      <w:r>
+        <w:rPr>
+          <w:lang w:val="en-AU"/>
+        </w:rPr>
+        <w:t>ListActicity</w:t>
+      </w:r>
+      <w:proofErr w:type="gramEnd"/>
+      <w:r>
+        <w:rPr>
+          <w:lang w:val="en-AU"/>
+        </w:rPr>
+        <w:t xml:space="preserve"> Class</w:t>
+      </w:r>
+      <w:r>
+        <w:rPr>
+          <w:lang w:val="en-AU"/>
+        </w:rPr>
+        <w:t>:</w:t>
+      </w:r>
+      <w:bookmarkEnd w:id="2"/>
     </w:p>
     <w:p>
       <w:pPr>
@@ -11138,6 +11510,7 @@
           <w:lang w:val="en-AU" w:eastAsia="en-US"/>
         </w:rPr>
       </w:pPr>
+      <w:proofErr w:type="gramStart"/>
       <w:r>
         <w:rPr>
           <w:rFonts w:ascii="Segoe UI" w:hAnsi="Segoe UI" w:cs="Segoe UI"/>
@@ -11145,9 +11518,8 @@
           <w:sz w:val="24"/>
           <w:lang w:val="en-AU" w:eastAsia="en-US"/>
         </w:rPr>
-        <w:t xml:space="preserve">SQL is inserted by a </w:t>
-      </w:r>
-      <w:proofErr w:type="spellStart"/>
+        <w:t>1.</w:t>
+      </w:r>
       <w:r>
         <w:rPr>
           <w:rFonts w:ascii="Segoe UI" w:hAnsi="Segoe UI" w:cs="Segoe UI"/>
@@ -11155,6 +11527,93 @@
           <w:sz w:val="24"/>
           <w:lang w:val="en-AU" w:eastAsia="en-US"/>
         </w:rPr>
+        <w:t>At</w:t>
+      </w:r>
+      <w:proofErr w:type="gramEnd"/>
+      <w:r>
+        <w:rPr>
+          <w:rFonts w:ascii="Segoe UI" w:hAnsi="Segoe UI" w:cs="Segoe UI"/>
+          <w:color w:val="000000"/>
+          <w:sz w:val="24"/>
+          <w:lang w:val="en-AU" w:eastAsia="en-US"/>
+        </w:rPr>
+        <w:t xml:space="preserve"> the base of assignment 1 including </w:t>
+      </w:r>
+      <w:proofErr w:type="spellStart"/>
+      <w:r>
+        <w:rPr>
+          <w:rFonts w:ascii="Segoe UI" w:hAnsi="Segoe UI" w:cs="Segoe UI"/>
+          <w:color w:val="000000"/>
+          <w:sz w:val="24"/>
+          <w:lang w:val="en-AU" w:eastAsia="en-US"/>
+        </w:rPr>
+        <w:t>ViewSelected</w:t>
+      </w:r>
+      <w:proofErr w:type="spellEnd"/>
+      <w:r>
+        <w:rPr>
+          <w:rFonts w:ascii="Segoe UI" w:hAnsi="Segoe UI" w:cs="Segoe UI"/>
+          <w:color w:val="000000"/>
+          <w:sz w:val="24"/>
+          <w:lang w:val="en-AU" w:eastAsia="en-US"/>
+        </w:rPr>
+        <w:t xml:space="preserve"> and Reset functions,  </w:t>
+      </w:r>
+      <w:r>
+        <w:rPr>
+          <w:rFonts w:ascii="Segoe UI" w:hAnsi="Segoe UI" w:cs="Segoe UI"/>
+          <w:color w:val="000000"/>
+          <w:sz w:val="24"/>
+          <w:lang w:val="en-AU" w:eastAsia="en-US"/>
+        </w:rPr>
+        <w:t xml:space="preserve">I will add a Button </w:t>
+      </w:r>
+      <w:r>
+        <w:rPr>
+          <w:rFonts w:ascii="Segoe UI" w:hAnsi="Segoe UI" w:cs="Segoe UI"/>
+          <w:color w:val="000000"/>
+          <w:sz w:val="24"/>
+          <w:lang w:val="en-AU" w:eastAsia="en-US"/>
+        </w:rPr>
+        <w:t>“</w:t>
+      </w:r>
+      <w:proofErr w:type="spellStart"/>
+      <w:r>
+        <w:rPr>
+          <w:rFonts w:ascii="Segoe UI" w:hAnsi="Segoe UI" w:cs="Segoe UI"/>
+          <w:color w:val="000000"/>
+          <w:sz w:val="24"/>
+          <w:lang w:val="en-AU" w:eastAsia="en-US"/>
+        </w:rPr>
+        <w:t>btn_save</w:t>
+      </w:r>
+      <w:proofErr w:type="spellEnd"/>
+      <w:r>
+        <w:rPr>
+          <w:rFonts w:ascii="Segoe UI" w:hAnsi="Segoe UI" w:cs="Segoe UI"/>
+          <w:color w:val="000000"/>
+          <w:sz w:val="24"/>
+          <w:lang w:val="en-AU" w:eastAsia="en-US"/>
+        </w:rPr>
+        <w:t xml:space="preserve">" </w:t>
+      </w:r>
+      <w:r>
+        <w:rPr>
+          <w:rFonts w:ascii="Segoe UI" w:hAnsi="Segoe UI" w:cs="Segoe UI"/>
+          <w:color w:val="000000"/>
+          <w:sz w:val="24"/>
+          <w:lang w:val="en-AU" w:eastAsia="en-US"/>
+        </w:rPr>
+        <w:t xml:space="preserve">to create the SQL with the </w:t>
+      </w:r>
+      <w:proofErr w:type="spellStart"/>
+      <w:r>
+        <w:rPr>
+          <w:rFonts w:ascii="Segoe UI" w:hAnsi="Segoe UI" w:cs="Segoe UI"/>
+          <w:color w:val="000000"/>
+          <w:sz w:val="24"/>
+          <w:lang w:val="en-AU" w:eastAsia="en-US"/>
+        </w:rPr>
         <w:t>selectedList</w:t>
       </w:r>
       <w:proofErr w:type="spellEnd"/>
@@ -11165,7 +11624,7 @@
           <w:sz w:val="24"/>
           <w:lang w:val="en-AU" w:eastAsia="en-US"/>
         </w:rPr>
-        <w:t xml:space="preserve">, </w:t>
+        <w:t xml:space="preserve"> i</w:t>
       </w:r>
       <w:r>
         <w:rPr>
@@ -11174,10 +11633,14 @@
           <w:sz w:val="24"/>
           <w:lang w:val="en-AU" w:eastAsia="en-US"/>
         </w:rPr>
-        <w:t xml:space="preserve">the </w:t>
-      </w:r>
-      <w:proofErr w:type="spellStart"/>
-      <w:proofErr w:type="gramStart"/>
+        <w:t>n the _</w:t>
+      </w:r>
+      <w:r>
+        <w:rPr>
+          <w:rStyle w:val="Heading2Char"/>
+        </w:rPr>
+        <w:t>list.xml</w:t>
+      </w:r>
       <w:r>
         <w:rPr>
           <w:rFonts w:ascii="Segoe UI" w:hAnsi="Segoe UI" w:cs="Segoe UI"/>
@@ -11185,9 +11648,8 @@
           <w:sz w:val="24"/>
           <w:lang w:val="en-AU" w:eastAsia="en-US"/>
         </w:rPr>
-        <w:t>adminsraters</w:t>
-      </w:r>
-      <w:proofErr w:type="spellEnd"/>
+        <w:t xml:space="preserve"> </w:t>
+      </w:r>
       <w:r>
         <w:rPr>
           <w:rFonts w:ascii="Segoe UI" w:hAnsi="Segoe UI" w:cs="Segoe UI"/>
@@ -11195,83 +11657,8 @@
           <w:sz w:val="24"/>
           <w:lang w:val="en-AU" w:eastAsia="en-US"/>
         </w:rPr>
-        <w:t xml:space="preserve"> </w:t>
-      </w:r>
-      <w:r>
-        <w:rPr>
-          <w:rFonts w:ascii="Segoe UI" w:hAnsi="Segoe UI" w:cs="Segoe UI"/>
-          <w:color w:val="000000"/>
-          <w:sz w:val="24"/>
-          <w:lang w:val="en-AU" w:eastAsia="en-US"/>
-        </w:rPr>
-        <w:t xml:space="preserve"> can</w:t>
-      </w:r>
-      <w:proofErr w:type="gramEnd"/>
-      <w:r>
-        <w:rPr>
-          <w:rFonts w:ascii="Segoe UI" w:hAnsi="Segoe UI" w:cs="Segoe UI"/>
-          <w:color w:val="000000"/>
-          <w:sz w:val="24"/>
-          <w:lang w:val="en-AU" w:eastAsia="en-US"/>
-        </w:rPr>
-        <w:t xml:space="preserve"> see all  users ordered information  in </w:t>
-      </w:r>
-      <w:proofErr w:type="spellStart"/>
-      <w:r>
-        <w:rPr>
-          <w:rFonts w:ascii="Segoe UI" w:hAnsi="Segoe UI" w:cs="Segoe UI"/>
-          <w:color w:val="000000"/>
-          <w:sz w:val="24"/>
-          <w:lang w:val="en-AU" w:eastAsia="en-US"/>
-        </w:rPr>
-        <w:t>AdminActivity</w:t>
-      </w:r>
-      <w:proofErr w:type="spellEnd"/>
-      <w:r>
-        <w:rPr>
-          <w:rFonts w:ascii="Segoe UI" w:hAnsi="Segoe UI" w:cs="Segoe UI"/>
-          <w:color w:val="000000"/>
-          <w:sz w:val="24"/>
-          <w:lang w:val="en-AU" w:eastAsia="en-US"/>
-        </w:rPr>
-        <w:t>.</w:t>
-      </w:r>
-    </w:p>
-    <w:p>
-      <w:pPr>
-        <w:pStyle w:val="Heading1"/>
-        <w:rPr>
-          <w:lang w:val="en-AU"/>
-        </w:rPr>
-      </w:pPr>
-      <w:bookmarkStart w:id="2" w:name="_Toc18763447"/>
-      <w:proofErr w:type="gramStart"/>
-      <w:r>
-        <w:rPr>
-          <w:lang w:val="en-AU"/>
-        </w:rPr>
-        <w:t>2.</w:t>
-      </w:r>
-      <w:r>
-        <w:rPr>
-          <w:lang w:val="en-AU"/>
-        </w:rPr>
-        <w:t>ListActicity</w:t>
-      </w:r>
-      <w:proofErr w:type="gramEnd"/>
-      <w:r>
-        <w:rPr>
-          <w:lang w:val="en-AU"/>
-        </w:rPr>
-        <w:t xml:space="preserve"> Class</w:t>
-      </w:r>
-      <w:r>
-        <w:rPr>
-          <w:lang w:val="en-AU"/>
-        </w:rPr>
-        <w:t>:</w:t>
-      </w:r>
-      <w:bookmarkEnd w:id="2"/>
+        <w:t>file.</w:t>
+      </w:r>
     </w:p>
     <w:p>
       <w:pPr>
@@ -11292,8 +11679,9 @@
           <w:sz w:val="24"/>
           <w:lang w:val="en-AU" w:eastAsia="en-US"/>
         </w:rPr>
-        <w:t>1.</w:t>
-      </w:r>
+        <w:t>2.Then</w:t>
+      </w:r>
+      <w:proofErr w:type="gramEnd"/>
       <w:r>
         <w:rPr>
           <w:rFonts w:ascii="Segoe UI" w:hAnsi="Segoe UI" w:cs="Segoe UI"/>
@@ -11301,9 +11689,9 @@
           <w:sz w:val="24"/>
           <w:lang w:val="en-AU" w:eastAsia="en-US"/>
         </w:rPr>
-        <w:t>At</w:t>
-      </w:r>
-      <w:proofErr w:type="gramEnd"/>
+        <w:t xml:space="preserve"> I will add a </w:t>
+      </w:r>
+      <w:proofErr w:type="spellStart"/>
       <w:r>
         <w:rPr>
           <w:rFonts w:ascii="Segoe UI" w:hAnsi="Segoe UI" w:cs="Segoe UI"/>
@@ -11311,9 +11699,9 @@
           <w:sz w:val="24"/>
           <w:lang w:val="en-AU" w:eastAsia="en-US"/>
         </w:rPr>
-        <w:t xml:space="preserve"> the base of assignment 1 including </w:t>
-      </w:r>
-      <w:proofErr w:type="spellStart"/>
+        <w:t>OnClocklistener</w:t>
+      </w:r>
+      <w:proofErr w:type="spellEnd"/>
       <w:r>
         <w:rPr>
           <w:rFonts w:ascii="Segoe UI" w:hAnsi="Segoe UI" w:cs="Segoe UI"/>
@@ -11321,9 +11709,8 @@
           <w:sz w:val="24"/>
           <w:lang w:val="en-AU" w:eastAsia="en-US"/>
         </w:rPr>
-        <w:t>ViewSelected</w:t>
-      </w:r>
-      <w:proofErr w:type="spellEnd"/>
+        <w:t xml:space="preserve"> method to the Button </w:t>
+      </w:r>
       <w:r>
         <w:rPr>
           <w:rFonts w:ascii="Segoe UI" w:hAnsi="Segoe UI" w:cs="Segoe UI"/>
@@ -11331,8 +11718,9 @@
           <w:sz w:val="24"/>
           <w:lang w:val="en-AU" w:eastAsia="en-US"/>
         </w:rPr>
-        <w:t xml:space="preserve"> and Reset functions,  </w:t>
-      </w:r>
+        <w:t>“</w:t>
+      </w:r>
+      <w:proofErr w:type="spellStart"/>
       <w:r>
         <w:rPr>
           <w:rFonts w:ascii="Segoe UI" w:hAnsi="Segoe UI" w:cs="Segoe UI"/>
@@ -11340,8 +11728,9 @@
           <w:sz w:val="24"/>
           <w:lang w:val="en-AU" w:eastAsia="en-US"/>
         </w:rPr>
-        <w:t xml:space="preserve">I will add a Button </w:t>
-      </w:r>
+        <w:t>btn_save</w:t>
+      </w:r>
+      <w:proofErr w:type="spellEnd"/>
       <w:r>
         <w:rPr>
           <w:rFonts w:ascii="Segoe UI" w:hAnsi="Segoe UI" w:cs="Segoe UI"/>
@@ -11349,9 +11738,8 @@
           <w:sz w:val="24"/>
           <w:lang w:val="en-AU" w:eastAsia="en-US"/>
         </w:rPr>
-        <w:t>“</w:t>
-      </w:r>
-      <w:proofErr w:type="spellStart"/>
+        <w:t>"</w:t>
+      </w:r>
       <w:r>
         <w:rPr>
           <w:rFonts w:ascii="Segoe UI" w:hAnsi="Segoe UI" w:cs="Segoe UI"/>
@@ -11359,9 +11747,9 @@
           <w:sz w:val="24"/>
           <w:lang w:val="en-AU" w:eastAsia="en-US"/>
         </w:rPr>
-        <w:t>btn_save</w:t>
-      </w:r>
-      <w:proofErr w:type="spellEnd"/>
+        <w:t xml:space="preserve"> in </w:t>
+      </w:r>
+      <w:proofErr w:type="spellStart"/>
       <w:r>
         <w:rPr>
           <w:rFonts w:ascii="Segoe UI" w:hAnsi="Segoe UI" w:cs="Segoe UI"/>
@@ -11369,8 +11757,9 @@
           <w:sz w:val="24"/>
           <w:lang w:val="en-AU" w:eastAsia="en-US"/>
         </w:rPr>
-        <w:t xml:space="preserve">" </w:t>
-      </w:r>
+        <w:t>ListActivity</w:t>
+      </w:r>
+      <w:proofErr w:type="spellEnd"/>
       <w:r>
         <w:rPr>
           <w:rFonts w:ascii="Segoe UI" w:hAnsi="Segoe UI" w:cs="Segoe UI"/>
@@ -11378,60 +11767,7 @@
           <w:sz w:val="24"/>
           <w:lang w:val="en-AU" w:eastAsia="en-US"/>
         </w:rPr>
-        <w:t xml:space="preserve">to create the SQL with the </w:t>
-      </w:r>
-      <w:proofErr w:type="spellStart"/>
-      <w:r>
-        <w:rPr>
-          <w:rFonts w:ascii="Segoe UI" w:hAnsi="Segoe UI" w:cs="Segoe UI"/>
-          <w:color w:val="000000"/>
-          <w:sz w:val="24"/>
-          <w:lang w:val="en-AU" w:eastAsia="en-US"/>
-        </w:rPr>
-        <w:t>selectedList</w:t>
-      </w:r>
-      <w:proofErr w:type="spellEnd"/>
-      <w:r>
-        <w:rPr>
-          <w:rFonts w:ascii="Segoe UI" w:hAnsi="Segoe UI" w:cs="Segoe UI"/>
-          <w:color w:val="000000"/>
-          <w:sz w:val="24"/>
-          <w:lang w:val="en-AU" w:eastAsia="en-US"/>
-        </w:rPr>
-        <w:t xml:space="preserve"> i</w:t>
-      </w:r>
-      <w:r>
-        <w:rPr>
-          <w:rFonts w:ascii="Segoe UI" w:hAnsi="Segoe UI" w:cs="Segoe UI"/>
-          <w:color w:val="000000"/>
-          <w:sz w:val="24"/>
-          <w:lang w:val="en-AU" w:eastAsia="en-US"/>
-        </w:rPr>
-        <w:t>n the _</w:t>
-      </w:r>
-      <w:r>
-        <w:rPr>
-          <w:rStyle w:val="Heading2Char"/>
-        </w:rPr>
-        <w:t>list.xml</w:t>
-      </w:r>
-      <w:r>
-        <w:rPr>
-          <w:rFonts w:ascii="Segoe UI" w:hAnsi="Segoe UI" w:cs="Segoe UI"/>
-          <w:color w:val="000000"/>
-          <w:sz w:val="24"/>
-          <w:lang w:val="en-AU" w:eastAsia="en-US"/>
-        </w:rPr>
-        <w:t xml:space="preserve"> </w:t>
-      </w:r>
-      <w:r>
-        <w:rPr>
-          <w:rFonts w:ascii="Segoe UI" w:hAnsi="Segoe UI" w:cs="Segoe UI"/>
-          <w:color w:val="000000"/>
-          <w:sz w:val="24"/>
-          <w:lang w:val="en-AU" w:eastAsia="en-US"/>
-        </w:rPr>
-        <w:t>file.</w:t>
+        <w:t>:</w:t>
       </w:r>
     </w:p>
     <w:p>
@@ -11445,120 +11781,11 @@
           <w:lang w:val="en-AU" w:eastAsia="en-US"/>
         </w:rPr>
       </w:pPr>
-      <w:proofErr w:type="gramStart"/>
-      <w:r>
-        <w:rPr>
-          <w:rFonts w:ascii="Segoe UI" w:hAnsi="Segoe UI" w:cs="Segoe UI"/>
-          <w:color w:val="000000"/>
-          <w:sz w:val="24"/>
-          <w:lang w:val="en-AU" w:eastAsia="en-US"/>
-        </w:rPr>
-        <w:t>2.Then</w:t>
-      </w:r>
-      <w:proofErr w:type="gramEnd"/>
-      <w:r>
-        <w:rPr>
-          <w:rFonts w:ascii="Segoe UI" w:hAnsi="Segoe UI" w:cs="Segoe UI"/>
-          <w:color w:val="000000"/>
-          <w:sz w:val="24"/>
-          <w:lang w:val="en-AU" w:eastAsia="en-US"/>
-        </w:rPr>
-        <w:t xml:space="preserve"> I will add a </w:t>
-      </w:r>
-      <w:proofErr w:type="spellStart"/>
-      <w:r>
-        <w:rPr>
-          <w:rFonts w:ascii="Segoe UI" w:hAnsi="Segoe UI" w:cs="Segoe UI"/>
-          <w:color w:val="000000"/>
-          <w:sz w:val="24"/>
-          <w:lang w:val="en-AU" w:eastAsia="en-US"/>
-        </w:rPr>
-        <w:t>OnClocklistener</w:t>
-      </w:r>
-      <w:proofErr w:type="spellEnd"/>
-      <w:r>
-        <w:rPr>
-          <w:rFonts w:ascii="Segoe UI" w:hAnsi="Segoe UI" w:cs="Segoe UI"/>
-          <w:color w:val="000000"/>
-          <w:sz w:val="24"/>
-          <w:lang w:val="en-AU" w:eastAsia="en-US"/>
-        </w:rPr>
-        <w:t xml:space="preserve"> method to the Button </w:t>
-      </w:r>
-      <w:r>
-        <w:rPr>
-          <w:rFonts w:ascii="Segoe UI" w:hAnsi="Segoe UI" w:cs="Segoe UI"/>
-          <w:color w:val="000000"/>
-          <w:sz w:val="24"/>
-          <w:lang w:val="en-AU" w:eastAsia="en-US"/>
-        </w:rPr>
-        <w:t>“</w:t>
-      </w:r>
-      <w:proofErr w:type="spellStart"/>
-      <w:r>
-        <w:rPr>
-          <w:rFonts w:ascii="Segoe UI" w:hAnsi="Segoe UI" w:cs="Segoe UI"/>
-          <w:color w:val="000000"/>
-          <w:sz w:val="24"/>
-          <w:lang w:val="en-AU" w:eastAsia="en-US"/>
-        </w:rPr>
-        <w:t>btn_save</w:t>
-      </w:r>
-      <w:proofErr w:type="spellEnd"/>
-      <w:r>
-        <w:rPr>
-          <w:rFonts w:ascii="Segoe UI" w:hAnsi="Segoe UI" w:cs="Segoe UI"/>
-          <w:color w:val="000000"/>
-          <w:sz w:val="24"/>
-          <w:lang w:val="en-AU" w:eastAsia="en-US"/>
-        </w:rPr>
-        <w:t>"</w:t>
-      </w:r>
-      <w:r>
-        <w:rPr>
-          <w:rFonts w:ascii="Segoe UI" w:hAnsi="Segoe UI" w:cs="Segoe UI"/>
-          <w:color w:val="000000"/>
-          <w:sz w:val="24"/>
-          <w:lang w:val="en-AU" w:eastAsia="en-US"/>
-        </w:rPr>
-        <w:t xml:space="preserve"> in </w:t>
-      </w:r>
-      <w:proofErr w:type="spellStart"/>
-      <w:r>
-        <w:rPr>
-          <w:rFonts w:ascii="Segoe UI" w:hAnsi="Segoe UI" w:cs="Segoe UI"/>
-          <w:color w:val="000000"/>
-          <w:sz w:val="24"/>
-          <w:lang w:val="en-AU" w:eastAsia="en-US"/>
-        </w:rPr>
-        <w:t>ListActivity</w:t>
-      </w:r>
-      <w:proofErr w:type="spellEnd"/>
-      <w:r>
-        <w:rPr>
-          <w:rFonts w:ascii="Segoe UI" w:hAnsi="Segoe UI" w:cs="Segoe UI"/>
-          <w:color w:val="000000"/>
-          <w:sz w:val="24"/>
-          <w:lang w:val="en-AU" w:eastAsia="en-US"/>
-        </w:rPr>
-        <w:t>:</w:t>
-      </w:r>
-    </w:p>
-    <w:p>
-      <w:pPr>
-        <w:pStyle w:val="HTMLPreformatted"/>
-        <w:shd w:val="clear" w:color="auto" w:fill="FFFFFF"/>
-        <w:rPr>
-          <w:rFonts w:ascii="Segoe UI" w:hAnsi="Segoe UI" w:cs="Segoe UI"/>
-          <w:color w:val="000000"/>
-          <w:sz w:val="24"/>
-          <w:lang w:val="en-AU" w:eastAsia="en-US"/>
-        </w:rPr>
-      </w:pPr>
       <w:r>
         <w:rPr>
           <w:noProof/>
         </w:rPr>
+        <w:lastRenderedPageBreak/>
         <w:drawing>
           <wp:inline distT="0" distB="0" distL="0" distR="0" wp14:anchorId="70717F30" wp14:editId="1617DE19">
             <wp:extent cx="5731510" cy="1962150"/>
@@ -11618,7 +11845,6 @@
           <w:sz w:val="24"/>
           <w:lang w:val="en-AU" w:eastAsia="en-US"/>
         </w:rPr>
-        <w:lastRenderedPageBreak/>
         <w:t xml:space="preserve">Inside the </w:t>
       </w:r>
       <w:proofErr w:type="spellStart"/>
@@ -12738,6 +12964,7 @@
         <w:rPr>
           <w:noProof/>
         </w:rPr>
+        <w:lastRenderedPageBreak/>
         <w:drawing>
           <wp:inline distT="0" distB="0" distL="0" distR="0" wp14:anchorId="1759B9AF" wp14:editId="0025BF20">
             <wp:extent cx="4829175" cy="2095500"/>
@@ -12936,7 +13163,6 @@
         <w:rPr>
           <w:noProof/>
         </w:rPr>
-        <w:lastRenderedPageBreak/>
         <w:drawing>
           <wp:inline distT="0" distB="0" distL="0" distR="0" wp14:anchorId="7EBD302A" wp14:editId="1D450D66">
             <wp:extent cx="5731510" cy="1907540"/>
@@ -13252,6 +13478,7 @@
         <w:rPr>
           <w:noProof/>
         </w:rPr>
+        <w:lastRenderedPageBreak/>
         <w:drawing>
           <wp:inline distT="0" distB="0" distL="0" distR="0" wp14:anchorId="6C1AB3AC" wp14:editId="07D7DC12">
             <wp:extent cx="5731510" cy="1797685"/>
@@ -13630,6 +13857,7 @@
         <w:rPr>
           <w:noProof/>
         </w:rPr>
+        <w:lastRenderedPageBreak/>
         <w:drawing>
           <wp:inline distT="0" distB="0" distL="0" distR="0">
             <wp:extent cx="5730240" cy="8448675"/>
@@ -15245,6 +15473,92 @@
     </w:lvl>
   </w:abstractNum>
   <w:abstractNum w:abstractNumId="2" w15:restartNumberingAfterBreak="0">
+    <w:nsid w:val="09EA1878"/>
+    <w:multiLevelType w:val="hybridMultilevel"/>
+    <w:tmpl w:val="D3A4DFCA"/>
+    <w:lvl w:ilvl="0" w:tplc="1409000F">
+      <w:start w:val="1"/>
+      <w:numFmt w:val="decimal"/>
+      <w:lvlText w:val="%1."/>
+      <w:lvlJc w:val="left"/>
+      <w:pPr>
+        <w:ind w:left="720" w:hanging="360"/>
+      </w:pPr>
+    </w:lvl>
+    <w:lvl w:ilvl="1" w:tplc="14090019" w:tentative="1">
+      <w:start w:val="1"/>
+      <w:numFmt w:val="lowerLetter"/>
+      <w:lvlText w:val="%2."/>
+      <w:lvlJc w:val="left"/>
+      <w:pPr>
+        <w:ind w:left="1440" w:hanging="360"/>
+      </w:pPr>
+    </w:lvl>
+    <w:lvl w:ilvl="2" w:tplc="1409001B" w:tentative="1">
+      <w:start w:val="1"/>
+      <w:numFmt w:val="lowerRoman"/>
+      <w:lvlText w:val="%3."/>
+      <w:lvlJc w:val="right"/>
+      <w:pPr>
+        <w:ind w:left="2160" w:hanging="180"/>
+      </w:pPr>
+    </w:lvl>
+    <w:lvl w:ilvl="3" w:tplc="1409000F" w:tentative="1">
+      <w:start w:val="1"/>
+      <w:numFmt w:val="decimal"/>
+      <w:lvlText w:val="%4."/>
+      <w:lvlJc w:val="left"/>
+      <w:pPr>
+        <w:ind w:left="2880" w:hanging="360"/>
+      </w:pPr>
+    </w:lvl>
+    <w:lvl w:ilvl="4" w:tplc="14090019" w:tentative="1">
+      <w:start w:val="1"/>
+      <w:numFmt w:val="lowerLetter"/>
+      <w:lvlText w:val="%5."/>
+      <w:lvlJc w:val="left"/>
+      <w:pPr>
+        <w:ind w:left="3600" w:hanging="360"/>
+      </w:pPr>
+    </w:lvl>
+    <w:lvl w:ilvl="5" w:tplc="1409001B" w:tentative="1">
+      <w:start w:val="1"/>
+      <w:numFmt w:val="lowerRoman"/>
+      <w:lvlText w:val="%6."/>
+      <w:lvlJc w:val="right"/>
+      <w:pPr>
+        <w:ind w:left="4320" w:hanging="180"/>
+      </w:pPr>
+    </w:lvl>
+    <w:lvl w:ilvl="6" w:tplc="1409000F" w:tentative="1">
+      <w:start w:val="1"/>
+      <w:numFmt w:val="decimal"/>
+      <w:lvlText w:val="%7."/>
+      <w:lvlJc w:val="left"/>
+      <w:pPr>
+        <w:ind w:left="5040" w:hanging="360"/>
+      </w:pPr>
+    </w:lvl>
+    <w:lvl w:ilvl="7" w:tplc="14090019" w:tentative="1">
+      <w:start w:val="1"/>
+      <w:numFmt w:val="lowerLetter"/>
+      <w:lvlText w:val="%8."/>
+      <w:lvlJc w:val="left"/>
+      <w:pPr>
+        <w:ind w:left="5760" w:hanging="360"/>
+      </w:pPr>
+    </w:lvl>
+    <w:lvl w:ilvl="8" w:tplc="1409001B" w:tentative="1">
+      <w:start w:val="1"/>
+      <w:numFmt w:val="lowerRoman"/>
+      <w:lvlText w:val="%9."/>
+      <w:lvlJc w:val="right"/>
+      <w:pPr>
+        <w:ind w:left="6480" w:hanging="180"/>
+      </w:pPr>
+    </w:lvl>
+  </w:abstractNum>
+  <w:abstractNum w:abstractNumId="3" w15:restartNumberingAfterBreak="0">
     <w:nsid w:val="26303B5D"/>
     <w:multiLevelType w:val="hybridMultilevel"/>
     <w:tmpl w:val="9550B902"/>
@@ -15333,7 +15647,7 @@
       </w:pPr>
     </w:lvl>
   </w:abstractNum>
-  <w:abstractNum w:abstractNumId="3" w15:restartNumberingAfterBreak="0">
+  <w:abstractNum w:abstractNumId="4" w15:restartNumberingAfterBreak="0">
     <w:nsid w:val="26985AF6"/>
     <w:multiLevelType w:val="hybridMultilevel"/>
     <w:tmpl w:val="5296CE32"/>
@@ -15429,9 +15743,12 @@
     <w:abstractNumId w:val="0"/>
   </w:num>
   <w:num w:numId="3">
+    <w:abstractNumId w:val="4"/>
+  </w:num>
+  <w:num w:numId="4">
     <w:abstractNumId w:val="3"/>
   </w:num>
-  <w:num w:numId="4">
+  <w:num w:numId="5">
     <w:abstractNumId w:val="2"/>
   </w:num>
 </w:numbering>
@@ -16420,7 +16737,7 @@
 </file>
 
 <file path=customXml/itemProps1.xml><?xml version="1.0" encoding="utf-8"?>
-<ds:datastoreItem xmlns:ds="http://schemas.openxmlformats.org/officeDocument/2006/customXml" ds:itemID="{1D5776B5-00B1-4B67-BCDF-C7A1345C8B71}">
+<ds:datastoreItem xmlns:ds="http://schemas.openxmlformats.org/officeDocument/2006/customXml" ds:itemID="{BA222FBE-2900-434F-B0E2-CAB625D0A571}">
   <ds:schemaRefs>
     <ds:schemaRef ds:uri="http://schemas.openxmlformats.org/officeDocument/2006/bibliography"/>
   </ds:schemaRefs>

</xml_diff>

<commit_message>
add a padding of the listview of adminactivity
</commit_message>
<xml_diff>
--- a/mobile-assignment.docx
+++ b/mobile-assignment.docx
@@ -17,39 +17,17 @@
           <w:sz w:val="52"/>
           <w:szCs w:val="52"/>
         </w:rPr>
-        <w:t xml:space="preserve">NZ </w:t>
-      </w:r>
+        <w:t xml:space="preserve">SD-6501  </w:t>
+      </w:r>
+      <w:bookmarkStart w:id="0" w:name="_GoBack"/>
+      <w:bookmarkEnd w:id="0"/>
       <w:r>
         <w:rPr>
           <w:color w:val="FF0000"/>
           <w:sz w:val="52"/>
           <w:szCs w:val="52"/>
         </w:rPr>
-        <w:t>WEEKLY</w:t>
-      </w:r>
-      <w:r>
-        <w:rPr>
-          <w:color w:val="FF0000"/>
-          <w:sz w:val="52"/>
-          <w:szCs w:val="52"/>
-        </w:rPr>
-        <w:t xml:space="preserve"> </w:t>
-      </w:r>
-      <w:r>
-        <w:rPr>
-          <w:color w:val="FF0000"/>
-          <w:sz w:val="52"/>
-          <w:szCs w:val="52"/>
-        </w:rPr>
-        <w:t xml:space="preserve">LIJING </w:t>
-      </w:r>
-      <w:r>
-        <w:rPr>
-          <w:color w:val="FF0000"/>
-          <w:sz w:val="52"/>
-          <w:szCs w:val="52"/>
-        </w:rPr>
-        <w:t>APP</w:t>
+        <w:t xml:space="preserve">Assignment 2 </w:t>
       </w:r>
     </w:p>
     <w:p>
@@ -72,21 +50,8 @@
           <w:szCs w:val="44"/>
           <w:lang w:val="en-AU"/>
         </w:rPr>
-        <w:t>Jing Li   ID</w:t>
-      </w:r>
-      <w:proofErr w:type="gramStart"/>
-      <w:r>
-        <w:rPr>
-          <w:rFonts w:ascii="Segoe UI" w:hAnsi="Segoe UI" w:cs="Segoe UI"/>
-          <w:b/>
-          <w:color w:val="000000"/>
-          <w:sz w:val="44"/>
-          <w:szCs w:val="44"/>
-          <w:lang w:val="en-AU"/>
-        </w:rPr>
-        <w:t>:21902204</w:t>
-      </w:r>
-      <w:proofErr w:type="gramEnd"/>
+        <w:t>Jing Li   ID:21902204</w:t>
+      </w:r>
     </w:p>
     <w:sdt>
       <w:sdtPr>
@@ -1664,7 +1629,7 @@
           <w:lang w:eastAsia="zh-CN"/>
         </w:rPr>
       </w:pPr>
-      <w:bookmarkStart w:id="0" w:name="_Toc19604987"/>
+      <w:bookmarkStart w:id="1" w:name="_Toc19604987"/>
       <w:r>
         <w:rPr>
           <w:noProof/>
@@ -1687,7 +1652,7 @@
         </w:rPr>
         <w:t>rouction :</w:t>
       </w:r>
-      <w:bookmarkEnd w:id="0"/>
+      <w:bookmarkEnd w:id="1"/>
     </w:p>
     <w:p>
       <w:pPr>
@@ -1696,7 +1661,6 @@
           <w:rFonts w:ascii="Microsoft YaHei" w:eastAsia="Microsoft YaHei" w:hAnsi="Microsoft YaHei" w:cs="Microsoft YaHei"/>
           <w:color w:val="000000"/>
           <w:sz w:val="24"/>
-          <w:lang w:val="en-AU"/>
         </w:rPr>
       </w:pPr>
       <w:r>
@@ -1715,36 +1679,16 @@
           <w:sz w:val="24"/>
           <w:lang w:val="en-AU"/>
         </w:rPr>
-        <w:t xml:space="preserve">Assignment </w:t>
-      </w:r>
-      <w:proofErr w:type="gramStart"/>
-      <w:r>
-        <w:rPr>
-          <w:rFonts w:ascii="Microsoft YaHei" w:eastAsia="Microsoft YaHei" w:hAnsi="Microsoft YaHei" w:cs="Microsoft YaHei"/>
-          <w:color w:val="000000"/>
-          <w:sz w:val="24"/>
-          <w:lang w:val="en-AU"/>
-        </w:rPr>
-        <w:t xml:space="preserve">2 </w:t>
-      </w:r>
-      <w:r>
-        <w:rPr>
-          <w:rFonts w:ascii="Microsoft YaHei" w:eastAsia="Microsoft YaHei" w:hAnsi="Microsoft YaHei" w:cs="Microsoft YaHei"/>
-          <w:color w:val="000000"/>
-          <w:sz w:val="24"/>
-          <w:lang w:val="en-AU"/>
-        </w:rPr>
-        <w:t>,</w:t>
-      </w:r>
-      <w:proofErr w:type="gramEnd"/>
-      <w:r>
-        <w:rPr>
-          <w:rFonts w:ascii="Microsoft YaHei" w:eastAsia="Microsoft YaHei" w:hAnsi="Microsoft YaHei" w:cs="Microsoft YaHei"/>
-          <w:color w:val="000000"/>
-          <w:sz w:val="24"/>
-          <w:lang w:val="en-AU"/>
-        </w:rPr>
-        <w:t xml:space="preserve"> I </w:t>
+        <w:t xml:space="preserve">Assignment 2 </w:t>
+      </w:r>
+      <w:r>
+        <w:rPr>
+          <w:rFonts w:ascii="Microsoft YaHei" w:eastAsia="Microsoft YaHei" w:hAnsi="Microsoft YaHei" w:cs="Microsoft YaHei"/>
+          <w:color w:val="000000"/>
+          <w:sz w:val="24"/>
+          <w:lang w:val="en-AU"/>
+        </w:rPr>
+        <w:t xml:space="preserve">, I </w:t>
       </w:r>
       <w:r>
         <w:rPr>
@@ -1870,7 +1814,24 @@
           <w:sz w:val="24"/>
           <w:lang w:val="en-AU"/>
         </w:rPr>
-        <w:t>, I use SQLite technology.</w:t>
+        <w:t xml:space="preserve">, I </w:t>
+      </w:r>
+      <w:r>
+        <w:rPr>
+          <w:rFonts w:ascii="Microsoft YaHei" w:eastAsia="Microsoft YaHei" w:hAnsi="Microsoft YaHei" w:cs="Microsoft YaHei"/>
+          <w:color w:val="000000"/>
+          <w:sz w:val="24"/>
+          <w:lang w:val="en-AU"/>
+        </w:rPr>
+        <w:t xml:space="preserve">attach </w:t>
+      </w:r>
+      <w:r>
+        <w:rPr>
+          <w:rFonts w:ascii="Microsoft YaHei" w:eastAsia="Microsoft YaHei" w:hAnsi="Microsoft YaHei" w:cs="Microsoft YaHei"/>
+          <w:color w:val="000000"/>
+          <w:sz w:val="24"/>
+        </w:rPr>
+        <w:t>video to show steps.</w:t>
       </w:r>
     </w:p>
     <w:p>
@@ -2000,19 +1961,8 @@
           <w:sz w:val="24"/>
           <w:lang w:val="en-AU"/>
         </w:rPr>
-        <w:t xml:space="preserve">“Save” button in the </w:t>
-      </w:r>
-      <w:proofErr w:type="spellStart"/>
-      <w:r>
-        <w:rPr>
-          <w:rFonts w:ascii="Microsoft YaHei" w:eastAsia="Microsoft YaHei" w:hAnsi="Microsoft YaHei" w:cs="Microsoft YaHei"/>
-          <w:color w:val="000000"/>
-          <w:sz w:val="24"/>
-          <w:lang w:val="en-AU"/>
-        </w:rPr>
-        <w:t>ListActicity</w:t>
-      </w:r>
-      <w:proofErr w:type="spellEnd"/>
+        <w:t>“Save” button in the ListActicity</w:t>
+      </w:r>
       <w:r>
         <w:rPr>
           <w:rFonts w:ascii="Microsoft YaHei" w:eastAsia="Microsoft YaHei" w:hAnsi="Microsoft YaHei" w:cs="Microsoft YaHei"/>
@@ -2060,38 +2010,7 @@
           <w:sz w:val="24"/>
           <w:lang w:val="en-AU" w:eastAsia="en-US"/>
         </w:rPr>
-        <w:t xml:space="preserve">In the </w:t>
-      </w:r>
-      <w:proofErr w:type="spellStart"/>
-      <w:proofErr w:type="gramStart"/>
-      <w:r>
-        <w:rPr>
-          <w:rFonts w:ascii="Microsoft YaHei" w:eastAsia="Microsoft YaHei" w:hAnsi="Microsoft YaHei" w:cs="Microsoft YaHei"/>
-          <w:color w:val="000000"/>
-          <w:sz w:val="24"/>
-          <w:lang w:val="en-AU" w:eastAsia="en-US"/>
-        </w:rPr>
-        <w:t>mainActivity</w:t>
-      </w:r>
-      <w:proofErr w:type="spellEnd"/>
-      <w:r>
-        <w:rPr>
-          <w:rFonts w:ascii="Microsoft YaHei" w:eastAsia="Microsoft YaHei" w:hAnsi="Microsoft YaHei" w:cs="Microsoft YaHei"/>
-          <w:color w:val="000000"/>
-          <w:sz w:val="24"/>
-          <w:lang w:val="en-AU" w:eastAsia="en-US"/>
-        </w:rPr>
-        <w:t xml:space="preserve"> ,after</w:t>
-      </w:r>
-      <w:proofErr w:type="gramEnd"/>
-      <w:r>
-        <w:rPr>
-          <w:rFonts w:ascii="Microsoft YaHei" w:eastAsia="Microsoft YaHei" w:hAnsi="Microsoft YaHei" w:cs="Microsoft YaHei"/>
-          <w:color w:val="000000"/>
-          <w:sz w:val="24"/>
-          <w:lang w:val="en-AU" w:eastAsia="en-US"/>
-        </w:rPr>
-        <w:t xml:space="preserve"> clicking  </w:t>
+        <w:t xml:space="preserve">In the mainActivity ,after clicking  </w:t>
       </w:r>
       <w:r>
         <w:rPr>
@@ -2120,25 +2039,14 @@
         </w:rPr>
         <w:t xml:space="preserve">, and click </w:t>
       </w:r>
-      <w:proofErr w:type="spellStart"/>
-      <w:r>
-        <w:rPr>
-          <w:rFonts w:ascii="Microsoft YaHei" w:eastAsia="Microsoft YaHei" w:hAnsi="Microsoft YaHei" w:cs="Microsoft YaHei"/>
-          <w:color w:val="000000"/>
-          <w:sz w:val="24"/>
-          <w:lang w:val="en-AU" w:eastAsia="en-US"/>
-        </w:rPr>
-        <w:t>AdminAccount</w:t>
-      </w:r>
-      <w:proofErr w:type="spellEnd"/>
-      <w:r>
-        <w:rPr>
-          <w:rFonts w:ascii="Microsoft YaHei" w:eastAsia="Microsoft YaHei" w:hAnsi="Microsoft YaHei" w:cs="Microsoft YaHei"/>
-          <w:color w:val="000000"/>
-          <w:sz w:val="24"/>
-          <w:lang w:val="en-AU" w:eastAsia="en-US"/>
-        </w:rPr>
-        <w:t xml:space="preserve">, </w:t>
+      <w:r>
+        <w:rPr>
+          <w:rFonts w:ascii="Microsoft YaHei" w:eastAsia="Microsoft YaHei" w:hAnsi="Microsoft YaHei" w:cs="Microsoft YaHei"/>
+          <w:color w:val="000000"/>
+          <w:sz w:val="24"/>
+          <w:lang w:val="en-AU" w:eastAsia="en-US"/>
+        </w:rPr>
+        <w:t xml:space="preserve">AdminAccount, </w:t>
       </w:r>
       <w:r>
         <w:rPr>
@@ -2156,27 +2064,7 @@
           <w:sz w:val="24"/>
           <w:lang w:val="en-AU" w:eastAsia="en-US"/>
         </w:rPr>
-        <w:t xml:space="preserve">jump to one </w:t>
-      </w:r>
-      <w:proofErr w:type="spellStart"/>
-      <w:r>
-        <w:rPr>
-          <w:rFonts w:ascii="Microsoft YaHei" w:eastAsia="Microsoft YaHei" w:hAnsi="Microsoft YaHei" w:cs="Microsoft YaHei"/>
-          <w:color w:val="000000"/>
-          <w:sz w:val="24"/>
-          <w:lang w:val="en-AU" w:eastAsia="en-US"/>
-        </w:rPr>
-        <w:t>AdminActivity</w:t>
-      </w:r>
-      <w:proofErr w:type="spellEnd"/>
-      <w:r>
-        <w:rPr>
-          <w:rFonts w:ascii="Microsoft YaHei" w:eastAsia="Microsoft YaHei" w:hAnsi="Microsoft YaHei" w:cs="Microsoft YaHei"/>
-          <w:color w:val="000000"/>
-          <w:sz w:val="24"/>
-          <w:lang w:val="en-AU" w:eastAsia="en-US"/>
-        </w:rPr>
-        <w:t xml:space="preserve"> to display a SQL data .</w:t>
+        <w:t>jump to one AdminActivity to display a SQL data .</w:t>
       </w:r>
     </w:p>
     <w:p>
@@ -2220,7 +2108,6 @@
         </w:rPr>
         <w:t xml:space="preserve">In </w:t>
       </w:r>
-      <w:proofErr w:type="spellStart"/>
       <w:r>
         <w:rPr>
           <w:rFonts w:ascii="Microsoft YaHei" w:eastAsia="Microsoft YaHei" w:hAnsi="Microsoft YaHei" w:cs="Microsoft YaHei"/>
@@ -2230,55 +2117,14 @@
         </w:rPr>
         <w:t>AdminActivity</w:t>
       </w:r>
-      <w:proofErr w:type="spellEnd"/>
-      <w:r>
-        <w:rPr>
-          <w:rFonts w:ascii="Microsoft YaHei" w:eastAsia="Microsoft YaHei" w:hAnsi="Microsoft YaHei" w:cs="Microsoft YaHei"/>
-          <w:color w:val="000000"/>
-          <w:sz w:val="24"/>
-          <w:lang w:val="en-AU" w:eastAsia="en-US"/>
-        </w:rPr>
-        <w:t xml:space="preserve">, after </w:t>
-      </w:r>
-      <w:proofErr w:type="gramStart"/>
-      <w:r>
-        <w:rPr>
-          <w:rFonts w:ascii="Microsoft YaHei" w:eastAsia="Microsoft YaHei" w:hAnsi="Microsoft YaHei" w:cs="Microsoft YaHei"/>
-          <w:color w:val="000000"/>
-          <w:sz w:val="24"/>
-          <w:lang w:val="en-AU" w:eastAsia="en-US"/>
-        </w:rPr>
-        <w:t>input  then</w:t>
-      </w:r>
-      <w:proofErr w:type="gramEnd"/>
-      <w:r>
-        <w:rPr>
-          <w:rFonts w:ascii="Microsoft YaHei" w:eastAsia="Microsoft YaHei" w:hAnsi="Microsoft YaHei" w:cs="Microsoft YaHei"/>
-          <w:color w:val="000000"/>
-          <w:sz w:val="24"/>
-          <w:lang w:val="en-AU" w:eastAsia="en-US"/>
-        </w:rPr>
-        <w:t xml:space="preserve"> click “</w:t>
-      </w:r>
-      <w:proofErr w:type="spellStart"/>
-      <w:r>
-        <w:rPr>
-          <w:rFonts w:ascii="Microsoft YaHei" w:eastAsia="Microsoft YaHei" w:hAnsi="Microsoft YaHei" w:cs="Microsoft YaHei"/>
-          <w:color w:val="000000"/>
-          <w:sz w:val="24"/>
-          <w:lang w:val="en-AU" w:eastAsia="en-US"/>
-        </w:rPr>
-        <w:t>Update”button</w:t>
-      </w:r>
-      <w:proofErr w:type="spellEnd"/>
-      <w:r>
-        <w:rPr>
-          <w:rFonts w:ascii="Microsoft YaHei" w:eastAsia="Microsoft YaHei" w:hAnsi="Microsoft YaHei" w:cs="Microsoft YaHei"/>
-          <w:color w:val="000000"/>
-          <w:sz w:val="24"/>
-          <w:lang w:val="en-AU" w:eastAsia="en-US"/>
-        </w:rPr>
-        <w:t>.</w:t>
+      <w:r>
+        <w:rPr>
+          <w:rFonts w:ascii="Microsoft YaHei" w:eastAsia="Microsoft YaHei" w:hAnsi="Microsoft YaHei" w:cs="Microsoft YaHei"/>
+          <w:color w:val="000000"/>
+          <w:sz w:val="24"/>
+          <w:lang w:val="en-AU" w:eastAsia="en-US"/>
+        </w:rPr>
+        <w:t>, after input  then click “Update”button.</w:t>
       </w:r>
     </w:p>
     <w:p>
@@ -2331,7 +2177,6 @@
         </w:rPr>
         <w:t xml:space="preserve">In </w:t>
       </w:r>
-      <w:proofErr w:type="spellStart"/>
       <w:r>
         <w:rPr>
           <w:rFonts w:ascii="Microsoft YaHei" w:eastAsia="Microsoft YaHei" w:hAnsi="Microsoft YaHei" w:cs="Microsoft YaHei"/>
@@ -2341,75 +2186,14 @@
         </w:rPr>
         <w:t>AdminActivity</w:t>
       </w:r>
-      <w:proofErr w:type="spellEnd"/>
-      <w:r>
-        <w:rPr>
-          <w:rFonts w:ascii="Microsoft YaHei" w:eastAsia="Microsoft YaHei" w:hAnsi="Microsoft YaHei" w:cs="Microsoft YaHei"/>
-          <w:color w:val="000000"/>
-          <w:sz w:val="24"/>
-          <w:lang w:val="en-AU" w:eastAsia="en-US"/>
-        </w:rPr>
-        <w:t>, after input”</w:t>
-      </w:r>
-      <w:proofErr w:type="spellStart"/>
-      <w:r>
-        <w:rPr>
-          <w:rFonts w:ascii="Microsoft YaHei" w:eastAsia="Microsoft YaHei" w:hAnsi="Microsoft YaHei" w:cs="Microsoft YaHei"/>
-          <w:color w:val="000000"/>
-          <w:sz w:val="24"/>
-          <w:lang w:val="en-AU" w:eastAsia="en-US"/>
-        </w:rPr>
-        <w:t>IDNum</w:t>
-      </w:r>
-      <w:proofErr w:type="spellEnd"/>
-      <w:r>
-        <w:rPr>
-          <w:rFonts w:ascii="Microsoft YaHei" w:eastAsia="Microsoft YaHei" w:hAnsi="Microsoft YaHei" w:cs="Microsoft YaHei"/>
-          <w:color w:val="000000"/>
-          <w:sz w:val="24"/>
-          <w:lang w:val="en-AU" w:eastAsia="en-US"/>
-        </w:rPr>
-        <w:t>”</w:t>
-      </w:r>
-      <w:proofErr w:type="gramStart"/>
-      <w:r>
-        <w:rPr>
-          <w:rFonts w:ascii="Microsoft YaHei" w:eastAsia="Microsoft YaHei" w:hAnsi="Microsoft YaHei" w:cs="Microsoft YaHei"/>
-          <w:color w:val="000000"/>
-          <w:sz w:val="24"/>
-          <w:lang w:val="en-AU" w:eastAsia="en-US"/>
-        </w:rPr>
-        <w:t>,click</w:t>
-      </w:r>
-      <w:proofErr w:type="gramEnd"/>
-      <w:r>
-        <w:rPr>
-          <w:rFonts w:ascii="Microsoft YaHei" w:eastAsia="Microsoft YaHei" w:hAnsi="Microsoft YaHei" w:cs="Microsoft YaHei"/>
-          <w:color w:val="000000"/>
-          <w:sz w:val="24"/>
-          <w:lang w:val="en-AU" w:eastAsia="en-US"/>
-        </w:rPr>
-        <w:t xml:space="preserve"> “</w:t>
-      </w:r>
-      <w:proofErr w:type="spellStart"/>
-      <w:r>
-        <w:rPr>
-          <w:rFonts w:ascii="Microsoft YaHei" w:eastAsia="Microsoft YaHei" w:hAnsi="Microsoft YaHei" w:cs="Microsoft YaHei"/>
-          <w:color w:val="000000"/>
-          <w:sz w:val="24"/>
-          <w:lang w:val="en-AU" w:eastAsia="en-US"/>
-        </w:rPr>
-        <w:t>Delete”button</w:t>
-      </w:r>
-      <w:proofErr w:type="spellEnd"/>
-      <w:r>
-        <w:rPr>
-          <w:rFonts w:ascii="Microsoft YaHei" w:eastAsia="Microsoft YaHei" w:hAnsi="Microsoft YaHei" w:cs="Microsoft YaHei"/>
-          <w:color w:val="000000"/>
-          <w:sz w:val="24"/>
-          <w:lang w:val="en-AU" w:eastAsia="en-US"/>
-        </w:rPr>
-        <w:t>.</w:t>
+      <w:r>
+        <w:rPr>
+          <w:rFonts w:ascii="Microsoft YaHei" w:eastAsia="Microsoft YaHei" w:hAnsi="Microsoft YaHei" w:cs="Microsoft YaHei"/>
+          <w:color w:val="000000"/>
+          <w:sz w:val="24"/>
+          <w:lang w:val="en-AU" w:eastAsia="en-US"/>
+        </w:rPr>
+        <w:t>, after input”IDNum”,click “Delete”button.</w:t>
       </w:r>
     </w:p>
     <w:p>
@@ -2462,8 +2246,6 @@
           <w:lang w:val="en-AU" w:eastAsia="en-US"/>
         </w:rPr>
       </w:pPr>
-      <w:bookmarkStart w:id="1" w:name="_GoBack"/>
-      <w:bookmarkEnd w:id="1"/>
     </w:p>
     <w:p>
       <w:pPr>
@@ -2494,28 +2276,15 @@
         </w:rPr>
         <w:t xml:space="preserve">also </w:t>
       </w:r>
-      <w:proofErr w:type="gramStart"/>
-      <w:r>
-        <w:rPr>
-          <w:rFonts w:ascii="Microsoft YaHei" w:eastAsia="Microsoft YaHei" w:hAnsi="Microsoft YaHei" w:cs="Microsoft YaHei"/>
-          <w:color w:val="000000"/>
-          <w:sz w:val="24"/>
-          <w:lang w:val="en-AU" w:eastAsia="en-US"/>
-        </w:rPr>
-        <w:t xml:space="preserve">add  </w:t>
-      </w:r>
-      <w:proofErr w:type="spellStart"/>
-      <w:r>
-        <w:rPr>
-          <w:rFonts w:ascii="Microsoft YaHei" w:eastAsia="Microsoft YaHei" w:hAnsi="Microsoft YaHei" w:cs="Microsoft YaHei"/>
-          <w:color w:val="000000"/>
-          <w:sz w:val="24"/>
-          <w:lang w:val="en-AU" w:eastAsia="en-US"/>
-        </w:rPr>
-        <w:t>a</w:t>
-      </w:r>
-      <w:proofErr w:type="spellEnd"/>
-      <w:proofErr w:type="gramEnd"/>
+      <w:r>
+        <w:rPr>
+          <w:rFonts w:ascii="Microsoft YaHei" w:eastAsia="Microsoft YaHei" w:hAnsi="Microsoft YaHei" w:cs="Microsoft YaHei"/>
+          <w:color w:val="000000"/>
+          <w:sz w:val="24"/>
+          <w:lang w:val="en-AU" w:eastAsia="en-US"/>
+        </w:rPr>
+        <w:t>add  a</w:t>
+      </w:r>
       <w:r>
         <w:rPr>
           <w:rFonts w:ascii="Microsoft YaHei" w:eastAsia="Microsoft YaHei" w:hAnsi="Microsoft YaHei" w:cs="Microsoft YaHei"/>
@@ -2550,56 +2319,25 @@
           <w:sz w:val="24"/>
           <w:lang w:val="en-AU" w:eastAsia="en-US"/>
         </w:rPr>
+        <w:t xml:space="preserve"> GridView and </w:t>
+      </w:r>
+      <w:r>
+        <w:rPr>
+          <w:rFonts w:ascii="Microsoft YaHei" w:eastAsia="Microsoft YaHei" w:hAnsi="Microsoft YaHei" w:cs="Microsoft YaHei"/>
+          <w:color w:val="000000"/>
+          <w:sz w:val="24"/>
+          <w:lang w:val="en-AU" w:eastAsia="en-US"/>
+        </w:rPr>
         <w:t xml:space="preserve"> </w:t>
       </w:r>
-      <w:proofErr w:type="spellStart"/>
-      <w:r>
-        <w:rPr>
-          <w:rFonts w:ascii="Microsoft YaHei" w:eastAsia="Microsoft YaHei" w:hAnsi="Microsoft YaHei" w:cs="Microsoft YaHei"/>
-          <w:color w:val="000000"/>
-          <w:sz w:val="24"/>
-          <w:lang w:val="en-AU" w:eastAsia="en-US"/>
-        </w:rPr>
-        <w:t>GridView</w:t>
-      </w:r>
-      <w:proofErr w:type="spellEnd"/>
-      <w:r>
-        <w:rPr>
-          <w:rFonts w:ascii="Microsoft YaHei" w:eastAsia="Microsoft YaHei" w:hAnsi="Microsoft YaHei" w:cs="Microsoft YaHei"/>
-          <w:color w:val="000000"/>
-          <w:sz w:val="24"/>
-          <w:lang w:val="en-AU" w:eastAsia="en-US"/>
-        </w:rPr>
-        <w:t xml:space="preserve"> and </w:t>
-      </w:r>
-      <w:r>
-        <w:rPr>
-          <w:rFonts w:ascii="Microsoft YaHei" w:eastAsia="Microsoft YaHei" w:hAnsi="Microsoft YaHei" w:cs="Microsoft YaHei"/>
-          <w:color w:val="000000"/>
-          <w:sz w:val="24"/>
-          <w:lang w:val="en-AU" w:eastAsia="en-US"/>
-        </w:rPr>
-        <w:t xml:space="preserve"> </w:t>
-      </w:r>
-      <w:proofErr w:type="spellStart"/>
-      <w:r>
-        <w:rPr>
-          <w:rFonts w:ascii="Microsoft YaHei" w:eastAsia="Microsoft YaHei" w:hAnsi="Microsoft YaHei" w:cs="Microsoft YaHei"/>
-          <w:color w:val="000000"/>
-          <w:sz w:val="24"/>
-          <w:lang w:val="en-AU" w:eastAsia="en-US"/>
-        </w:rPr>
-        <w:t>GridItemView</w:t>
-      </w:r>
-      <w:proofErr w:type="spellEnd"/>
-      <w:r>
-        <w:rPr>
-          <w:rFonts w:ascii="Microsoft YaHei" w:eastAsia="Microsoft YaHei" w:hAnsi="Microsoft YaHei" w:cs="Microsoft YaHei"/>
-          <w:color w:val="000000"/>
-          <w:sz w:val="24"/>
-          <w:lang w:val="en-AU" w:eastAsia="en-US"/>
-        </w:rPr>
-        <w:t xml:space="preserve"> </w:t>
+      <w:r>
+        <w:rPr>
+          <w:rFonts w:ascii="Microsoft YaHei" w:eastAsia="Microsoft YaHei" w:hAnsi="Microsoft YaHei" w:cs="Microsoft YaHei"/>
+          <w:color w:val="000000"/>
+          <w:sz w:val="24"/>
+          <w:lang w:val="en-AU" w:eastAsia="en-US"/>
+        </w:rPr>
+        <w:t xml:space="preserve">GridItemView </w:t>
       </w:r>
     </w:p>
     <w:p>
@@ -2650,87 +2388,25 @@
           <w:sz w:val="24"/>
           <w:lang w:val="en-AU" w:eastAsia="en-US"/>
         </w:rPr>
-        <w:t xml:space="preserve">After clicking the picture in </w:t>
-      </w:r>
-      <w:proofErr w:type="spellStart"/>
-      <w:proofErr w:type="gramStart"/>
-      <w:r>
-        <w:rPr>
-          <w:rFonts w:ascii="Microsoft YaHei" w:eastAsia="Microsoft YaHei" w:hAnsi="Microsoft YaHei" w:cs="Microsoft YaHei"/>
-          <w:color w:val="000000"/>
-          <w:sz w:val="24"/>
-          <w:lang w:val="en-AU" w:eastAsia="en-US"/>
-        </w:rPr>
-        <w:t>gridView</w:t>
-      </w:r>
-      <w:proofErr w:type="spellEnd"/>
-      <w:r>
-        <w:rPr>
-          <w:rFonts w:ascii="Microsoft YaHei" w:eastAsia="Microsoft YaHei" w:hAnsi="Microsoft YaHei" w:cs="Microsoft YaHei"/>
-          <w:color w:val="000000"/>
-          <w:sz w:val="24"/>
-          <w:lang w:val="en-AU" w:eastAsia="en-US"/>
-        </w:rPr>
-        <w:t xml:space="preserve"> ,</w:t>
-      </w:r>
-      <w:proofErr w:type="gramEnd"/>
-      <w:r>
-        <w:rPr>
-          <w:rFonts w:ascii="Microsoft YaHei" w:eastAsia="Microsoft YaHei" w:hAnsi="Microsoft YaHei" w:cs="Microsoft YaHei"/>
-          <w:color w:val="000000"/>
-          <w:sz w:val="24"/>
-          <w:lang w:val="en-AU" w:eastAsia="en-US"/>
-        </w:rPr>
-        <w:t xml:space="preserve"> </w:t>
-      </w:r>
-      <w:proofErr w:type="spellStart"/>
-      <w:r>
-        <w:rPr>
-          <w:rFonts w:ascii="Microsoft YaHei" w:eastAsia="Microsoft YaHei" w:hAnsi="Microsoft YaHei" w:cs="Microsoft YaHei"/>
-          <w:color w:val="000000"/>
-          <w:sz w:val="24"/>
-          <w:lang w:val="en-AU" w:eastAsia="en-US"/>
-        </w:rPr>
-        <w:t>Main</w:t>
-      </w:r>
-      <w:r>
-        <w:rPr>
-          <w:rFonts w:ascii="Microsoft YaHei" w:eastAsia="Microsoft YaHei" w:hAnsi="Microsoft YaHei" w:cs="Microsoft YaHei"/>
-          <w:color w:val="000000"/>
-          <w:sz w:val="24"/>
-          <w:lang w:val="en-AU" w:eastAsia="en-US"/>
-        </w:rPr>
-        <w:t>Activity</w:t>
-      </w:r>
-      <w:proofErr w:type="spellEnd"/>
-      <w:r>
-        <w:rPr>
-          <w:rFonts w:ascii="Microsoft YaHei" w:eastAsia="Microsoft YaHei" w:hAnsi="Microsoft YaHei" w:cs="Microsoft YaHei"/>
-          <w:color w:val="000000"/>
-          <w:sz w:val="24"/>
-          <w:lang w:val="en-AU" w:eastAsia="en-US"/>
-        </w:rPr>
-        <w:t xml:space="preserve"> will jump to the </w:t>
-      </w:r>
-      <w:proofErr w:type="spellStart"/>
-      <w:r>
-        <w:rPr>
-          <w:rFonts w:ascii="Microsoft YaHei" w:eastAsia="Microsoft YaHei" w:hAnsi="Microsoft YaHei" w:cs="Microsoft YaHei"/>
-          <w:color w:val="000000"/>
-          <w:sz w:val="24"/>
-          <w:lang w:val="en-AU" w:eastAsia="en-US"/>
-        </w:rPr>
-        <w:t>GridItemActivity</w:t>
-      </w:r>
-      <w:proofErr w:type="spellEnd"/>
-      <w:r>
-        <w:rPr>
-          <w:rFonts w:ascii="Microsoft YaHei" w:eastAsia="Microsoft YaHei" w:hAnsi="Microsoft YaHei" w:cs="Microsoft YaHei"/>
-          <w:color w:val="000000"/>
-          <w:sz w:val="24"/>
-          <w:lang w:val="en-AU" w:eastAsia="en-US"/>
-        </w:rPr>
-        <w:t xml:space="preserve"> .</w:t>
+        <w:t>After clicking the picture in gridView ,</w:t>
+      </w:r>
+      <w:r>
+        <w:rPr>
+          <w:rFonts w:ascii="Microsoft YaHei" w:eastAsia="Microsoft YaHei" w:hAnsi="Microsoft YaHei" w:cs="Microsoft YaHei"/>
+          <w:color w:val="000000"/>
+          <w:sz w:val="24"/>
+          <w:lang w:val="en-AU" w:eastAsia="en-US"/>
+        </w:rPr>
+        <w:t xml:space="preserve"> Main</w:t>
+      </w:r>
+      <w:r>
+        <w:rPr>
+          <w:rFonts w:ascii="Microsoft YaHei" w:eastAsia="Microsoft YaHei" w:hAnsi="Microsoft YaHei" w:cs="Microsoft YaHei"/>
+          <w:color w:val="000000"/>
+          <w:sz w:val="24"/>
+          <w:lang w:val="en-AU" w:eastAsia="en-US"/>
+        </w:rPr>
+        <w:t>Activity will jump to the GridItemActivity .</w:t>
       </w:r>
     </w:p>
     <w:p>
@@ -2803,29 +2479,8 @@
           <w:sz w:val="24"/>
           <w:lang w:val="en-AU" w:eastAsia="en-US"/>
         </w:rPr>
-        <w:t xml:space="preserve">e input information into a </w:t>
-      </w:r>
-      <w:proofErr w:type="gramStart"/>
-      <w:r>
-        <w:rPr>
-          <w:rFonts w:ascii="Microsoft YaHei" w:eastAsia="Microsoft YaHei" w:hAnsi="Microsoft YaHei" w:cs="Microsoft YaHei"/>
-          <w:color w:val="000000"/>
-          <w:sz w:val="24"/>
-          <w:lang w:val="en-AU" w:eastAsia="en-US"/>
-        </w:rPr>
-        <w:t>SQL  with</w:t>
-      </w:r>
-      <w:proofErr w:type="gramEnd"/>
-      <w:r>
-        <w:rPr>
-          <w:rFonts w:ascii="Microsoft YaHei" w:eastAsia="Microsoft YaHei" w:hAnsi="Microsoft YaHei" w:cs="Microsoft YaHei"/>
-          <w:color w:val="000000"/>
-          <w:sz w:val="24"/>
-          <w:lang w:val="en-AU" w:eastAsia="en-US"/>
-        </w:rPr>
-        <w:t xml:space="preserve"> a </w:t>
-      </w:r>
-      <w:proofErr w:type="spellStart"/>
+        <w:t xml:space="preserve">e input information into a SQL  with a </w:t>
+      </w:r>
       <w:r>
         <w:rPr>
           <w:rFonts w:ascii="Microsoft YaHei" w:eastAsia="Microsoft YaHei" w:hAnsi="Microsoft YaHei" w:cs="Microsoft YaHei"/>
@@ -2835,7 +2490,6 @@
         </w:rPr>
         <w:t>DbHandler</w:t>
       </w:r>
-      <w:proofErr w:type="spellEnd"/>
       <w:r>
         <w:rPr>
           <w:rFonts w:ascii="Microsoft YaHei" w:eastAsia="Microsoft YaHei" w:hAnsi="Microsoft YaHei" w:cs="Microsoft YaHei"/>
@@ -2882,47 +2536,7 @@
           <w:sz w:val="24"/>
           <w:lang w:val="en-AU" w:eastAsia="en-US"/>
         </w:rPr>
-        <w:t xml:space="preserve">Following the </w:t>
-      </w:r>
-      <w:proofErr w:type="gramStart"/>
-      <w:r>
-        <w:rPr>
-          <w:rFonts w:ascii="Microsoft YaHei" w:eastAsia="Microsoft YaHei" w:hAnsi="Microsoft YaHei" w:cs="Microsoft YaHei"/>
-          <w:color w:val="000000"/>
-          <w:sz w:val="24"/>
-          <w:lang w:val="en-AU" w:eastAsia="en-US"/>
-        </w:rPr>
-        <w:t>logic ,</w:t>
-      </w:r>
-      <w:proofErr w:type="gramEnd"/>
-      <w:r>
-        <w:rPr>
-          <w:rFonts w:ascii="Microsoft YaHei" w:eastAsia="Microsoft YaHei" w:hAnsi="Microsoft YaHei" w:cs="Microsoft YaHei"/>
-          <w:color w:val="000000"/>
-          <w:sz w:val="24"/>
-          <w:lang w:val="en-AU" w:eastAsia="en-US"/>
-        </w:rPr>
-        <w:t xml:space="preserve"> I will create </w:t>
-      </w:r>
-      <w:proofErr w:type="spellStart"/>
-      <w:r>
-        <w:rPr>
-          <w:rFonts w:ascii="Microsoft YaHei" w:eastAsia="Microsoft YaHei" w:hAnsi="Microsoft YaHei" w:cs="Microsoft YaHei"/>
-          <w:color w:val="000000"/>
-          <w:sz w:val="24"/>
-          <w:lang w:val="en-AU" w:eastAsia="en-US"/>
-        </w:rPr>
-        <w:t>ListActicity,AdminActivity</w:t>
-      </w:r>
-      <w:proofErr w:type="spellEnd"/>
-      <w:r>
-        <w:rPr>
-          <w:rFonts w:ascii="Microsoft YaHei" w:eastAsia="Microsoft YaHei" w:hAnsi="Microsoft YaHei" w:cs="Microsoft YaHei"/>
-          <w:color w:val="000000"/>
-          <w:sz w:val="24"/>
-          <w:lang w:val="en-AU" w:eastAsia="en-US"/>
-        </w:rPr>
-        <w:t>.</w:t>
+        <w:t>Following the logic , I will create ListActicity,AdminActivity.</w:t>
       </w:r>
     </w:p>
     <w:p>
@@ -2946,27 +2560,7 @@
           <w:sz w:val="24"/>
           <w:lang w:val="en-AU" w:eastAsia="en-US"/>
         </w:rPr>
-        <w:t xml:space="preserve">I will create </w:t>
-      </w:r>
-      <w:proofErr w:type="spellStart"/>
-      <w:r>
-        <w:rPr>
-          <w:rFonts w:ascii="Microsoft YaHei" w:eastAsia="Microsoft YaHei" w:hAnsi="Microsoft YaHei" w:cs="Microsoft YaHei"/>
-          <w:color w:val="000000"/>
-          <w:sz w:val="24"/>
-          <w:lang w:val="en-AU" w:eastAsia="en-US"/>
-        </w:rPr>
-        <w:t>ImageAdapter</w:t>
-      </w:r>
-      <w:proofErr w:type="spellEnd"/>
-      <w:r>
-        <w:rPr>
-          <w:rFonts w:ascii="Microsoft YaHei" w:eastAsia="Microsoft YaHei" w:hAnsi="Microsoft YaHei" w:cs="Microsoft YaHei"/>
-          <w:color w:val="000000"/>
-          <w:sz w:val="24"/>
-          <w:lang w:val="en-AU" w:eastAsia="en-US"/>
-        </w:rPr>
-        <w:t xml:space="preserve"> Class to content the picture .Following the logic, I will </w:t>
+        <w:t xml:space="preserve">I will create ImageAdapter Class to content the picture .Following the logic, I will </w:t>
       </w:r>
     </w:p>
     <w:p>
@@ -2981,18 +2575,10 @@
         <w:t xml:space="preserve"> </w:t>
       </w:r>
       <w:r>
-        <w:t>Feature 1</w:t>
-      </w:r>
-      <w:proofErr w:type="gramStart"/>
-      <w:r>
-        <w:t>:</w:t>
-      </w:r>
-      <w:r>
-        <w:t>Database</w:t>
-      </w:r>
-      <w:proofErr w:type="gramEnd"/>
-      <w:r>
-        <w:t xml:space="preserve"> implementation and management:</w:t>
+        <w:t>Feature 1:</w:t>
+      </w:r>
+      <w:r>
+        <w:t>Database implementation and management:</w:t>
       </w:r>
       <w:bookmarkEnd w:id="3"/>
     </w:p>
@@ -3015,7 +2601,6 @@
         </w:rPr>
       </w:pPr>
       <w:bookmarkStart w:id="5" w:name="_Toc19604991"/>
-      <w:proofErr w:type="gramStart"/>
       <w:r>
         <w:rPr>
           <w:rFonts w:eastAsia="Microsoft YaHei"/>
@@ -3028,15 +2613,7 @@
           <w:rFonts w:eastAsia="Microsoft YaHei"/>
           <w:lang w:val="en-AU"/>
         </w:rPr>
-        <w:t>Layout</w:t>
-      </w:r>
-      <w:proofErr w:type="gramEnd"/>
-      <w:r>
-        <w:rPr>
-          <w:rFonts w:eastAsia="Microsoft YaHei"/>
-          <w:lang w:val="en-AU"/>
-        </w:rPr>
-        <w:t>:</w:t>
+        <w:t>Layout:</w:t>
       </w:r>
       <w:bookmarkEnd w:id="5"/>
     </w:p>
@@ -3058,10 +2635,8 @@
           <w:szCs w:val="28"/>
           <w:lang w:val="en-AU"/>
         </w:rPr>
-        <w:t xml:space="preserve">In the </w:t>
-      </w:r>
-      <w:proofErr w:type="spellStart"/>
-      <w:proofErr w:type="gramStart"/>
+        <w:t>In the ListActicity ,a</w:t>
+      </w:r>
       <w:r>
         <w:rPr>
           <w:rFonts w:eastAsia="Microsoft YaHei" w:cstheme="minorHAnsi"/>
@@ -3070,9 +2645,8 @@
           <w:szCs w:val="28"/>
           <w:lang w:val="en-AU"/>
         </w:rPr>
-        <w:t>ListActicity</w:t>
-      </w:r>
-      <w:proofErr w:type="spellEnd"/>
+        <w:t xml:space="preserve">t the base of assignment 1 including ViewSelected and Reset functions,  </w:t>
+      </w:r>
       <w:r>
         <w:rPr>
           <w:rFonts w:eastAsia="Microsoft YaHei" w:cstheme="minorHAnsi"/>
@@ -3081,7 +2655,7 @@
           <w:szCs w:val="28"/>
           <w:lang w:val="en-AU"/>
         </w:rPr>
-        <w:t xml:space="preserve"> ,a</w:t>
+        <w:t xml:space="preserve">I will add a Button </w:t>
       </w:r>
       <w:r>
         <w:rPr>
@@ -3091,9 +2665,8 @@
           <w:szCs w:val="28"/>
           <w:lang w:val="en-AU"/>
         </w:rPr>
-        <w:t>t</w:t>
-      </w:r>
-      <w:proofErr w:type="gramEnd"/>
+        <w:t xml:space="preserve">“btn_save" </w:t>
+      </w:r>
       <w:r>
         <w:rPr>
           <w:rFonts w:eastAsia="Microsoft YaHei" w:cstheme="minorHAnsi"/>
@@ -3102,94 +2675,8 @@
           <w:szCs w:val="28"/>
           <w:lang w:val="en-AU"/>
         </w:rPr>
-        <w:t xml:space="preserve"> the base of assignment 1 including </w:t>
-      </w:r>
-      <w:proofErr w:type="spellStart"/>
-      <w:r>
-        <w:rPr>
-          <w:rFonts w:eastAsia="Microsoft YaHei" w:cstheme="minorHAnsi"/>
-          <w:color w:val="000000"/>
-          <w:sz w:val="28"/>
-          <w:szCs w:val="28"/>
-          <w:lang w:val="en-AU"/>
-        </w:rPr>
-        <w:t>ViewSelected</w:t>
-      </w:r>
-      <w:proofErr w:type="spellEnd"/>
-      <w:r>
-        <w:rPr>
-          <w:rFonts w:eastAsia="Microsoft YaHei" w:cstheme="minorHAnsi"/>
-          <w:color w:val="000000"/>
-          <w:sz w:val="28"/>
-          <w:szCs w:val="28"/>
-          <w:lang w:val="en-AU"/>
-        </w:rPr>
-        <w:t xml:space="preserve"> and Reset functions,  </w:t>
-      </w:r>
-      <w:r>
-        <w:rPr>
-          <w:rFonts w:eastAsia="Microsoft YaHei" w:cstheme="minorHAnsi"/>
-          <w:color w:val="000000"/>
-          <w:sz w:val="28"/>
-          <w:szCs w:val="28"/>
-          <w:lang w:val="en-AU"/>
-        </w:rPr>
-        <w:t xml:space="preserve">I will add a Button </w:t>
-      </w:r>
-      <w:r>
-        <w:rPr>
-          <w:rFonts w:eastAsia="Microsoft YaHei" w:cstheme="minorHAnsi"/>
-          <w:color w:val="000000"/>
-          <w:sz w:val="28"/>
-          <w:szCs w:val="28"/>
-          <w:lang w:val="en-AU"/>
-        </w:rPr>
-        <w:t>“</w:t>
-      </w:r>
-      <w:proofErr w:type="spellStart"/>
-      <w:r>
-        <w:rPr>
-          <w:rFonts w:eastAsia="Microsoft YaHei" w:cstheme="minorHAnsi"/>
-          <w:color w:val="000000"/>
-          <w:sz w:val="28"/>
-          <w:szCs w:val="28"/>
-          <w:lang w:val="en-AU"/>
-        </w:rPr>
-        <w:t>btn_save</w:t>
-      </w:r>
-      <w:proofErr w:type="spellEnd"/>
-      <w:r>
-        <w:rPr>
-          <w:rFonts w:eastAsia="Microsoft YaHei" w:cstheme="minorHAnsi"/>
-          <w:color w:val="000000"/>
-          <w:sz w:val="28"/>
-          <w:szCs w:val="28"/>
-          <w:lang w:val="en-AU"/>
-        </w:rPr>
-        <w:t xml:space="preserve">" </w:t>
-      </w:r>
-      <w:r>
-        <w:rPr>
-          <w:rFonts w:eastAsia="Microsoft YaHei" w:cstheme="minorHAnsi"/>
-          <w:color w:val="000000"/>
-          <w:sz w:val="28"/>
-          <w:szCs w:val="28"/>
-          <w:lang w:val="en-AU"/>
-        </w:rPr>
-        <w:t xml:space="preserve">to create the SQL with the </w:t>
-      </w:r>
-      <w:proofErr w:type="spellStart"/>
-      <w:r>
-        <w:rPr>
-          <w:rFonts w:eastAsia="Microsoft YaHei" w:cstheme="minorHAnsi"/>
-          <w:color w:val="000000"/>
-          <w:sz w:val="28"/>
-          <w:szCs w:val="28"/>
-          <w:lang w:val="en-AU"/>
-        </w:rPr>
-        <w:t>selectedList</w:t>
-      </w:r>
-      <w:proofErr w:type="spellEnd"/>
+        <w:t>to create the SQL with the selectedList</w:t>
+      </w:r>
       <w:r>
         <w:rPr>
           <w:rFonts w:eastAsia="Microsoft YaHei" w:cstheme="minorHAnsi"/>
@@ -3317,7 +2804,6 @@
         </w:rPr>
         <w:t xml:space="preserve">Then I will add a </w:t>
       </w:r>
-      <w:proofErr w:type="spellStart"/>
       <w:r>
         <w:rPr>
           <w:rFonts w:asciiTheme="minorHAnsi" w:hAnsiTheme="minorHAnsi" w:cstheme="minorHAnsi"/>
@@ -3356,170 +2842,37 @@
           <w:szCs w:val="28"/>
           <w:lang w:val="en-AU" w:eastAsia="en-US"/>
         </w:rPr>
-        <w:t>cklistener</w:t>
-      </w:r>
-      <w:proofErr w:type="spellEnd"/>
-      <w:r>
-        <w:rPr>
-          <w:rFonts w:asciiTheme="minorHAnsi" w:hAnsiTheme="minorHAnsi" w:cstheme="minorHAnsi"/>
-          <w:color w:val="000000"/>
-          <w:sz w:val="28"/>
-          <w:szCs w:val="28"/>
-          <w:lang w:val="en-AU" w:eastAsia="en-US"/>
-        </w:rPr>
-        <w:t xml:space="preserve"> method to the Button “</w:t>
-      </w:r>
-      <w:proofErr w:type="spellStart"/>
-      <w:r>
-        <w:rPr>
-          <w:rFonts w:asciiTheme="minorHAnsi" w:hAnsiTheme="minorHAnsi" w:cstheme="minorHAnsi"/>
-          <w:color w:val="000000"/>
-          <w:sz w:val="28"/>
-          <w:szCs w:val="28"/>
-          <w:lang w:val="en-AU" w:eastAsia="en-US"/>
-        </w:rPr>
-        <w:t>btn_save</w:t>
-      </w:r>
-      <w:proofErr w:type="spellEnd"/>
-      <w:r>
-        <w:rPr>
-          <w:rFonts w:asciiTheme="minorHAnsi" w:hAnsiTheme="minorHAnsi" w:cstheme="minorHAnsi"/>
-          <w:color w:val="000000"/>
-          <w:sz w:val="28"/>
-          <w:szCs w:val="28"/>
-          <w:lang w:val="en-AU" w:eastAsia="en-US"/>
-        </w:rPr>
-        <w:t>"</w:t>
-      </w:r>
-      <w:r>
-        <w:rPr>
-          <w:rFonts w:asciiTheme="minorHAnsi" w:hAnsiTheme="minorHAnsi" w:cstheme="minorHAnsi"/>
-          <w:color w:val="000000"/>
-          <w:sz w:val="28"/>
-          <w:szCs w:val="28"/>
-          <w:lang w:val="en-AU" w:eastAsia="en-US"/>
-        </w:rPr>
-        <w:t xml:space="preserve"> in </w:t>
-      </w:r>
-      <w:proofErr w:type="spellStart"/>
-      <w:r>
-        <w:rPr>
-          <w:rFonts w:asciiTheme="minorHAnsi" w:hAnsiTheme="minorHAnsi" w:cstheme="minorHAnsi"/>
-          <w:color w:val="000000"/>
-          <w:sz w:val="28"/>
-          <w:szCs w:val="28"/>
-          <w:lang w:val="en-AU" w:eastAsia="en-US"/>
-        </w:rPr>
-        <w:t>ListActivity</w:t>
-      </w:r>
-      <w:proofErr w:type="gramStart"/>
-      <w:r>
-        <w:rPr>
-          <w:rFonts w:asciiTheme="minorHAnsi" w:hAnsiTheme="minorHAnsi" w:cstheme="minorHAnsi"/>
-          <w:color w:val="000000"/>
-          <w:sz w:val="28"/>
-          <w:szCs w:val="28"/>
-          <w:lang w:val="en-AU" w:eastAsia="en-US"/>
-        </w:rPr>
-        <w:t>:</w:t>
-      </w:r>
-      <w:r>
-        <w:rPr>
-          <w:rFonts w:asciiTheme="minorHAnsi" w:hAnsiTheme="minorHAnsi" w:cstheme="minorHAnsi"/>
-          <w:color w:val="000000"/>
-          <w:sz w:val="28"/>
-          <w:szCs w:val="28"/>
-          <w:lang w:val="en-AU" w:eastAsia="en-US"/>
-        </w:rPr>
-        <w:t>I</w:t>
-      </w:r>
-      <w:proofErr w:type="spellEnd"/>
-      <w:proofErr w:type="gramEnd"/>
-      <w:r>
-        <w:rPr>
-          <w:rFonts w:asciiTheme="minorHAnsi" w:hAnsiTheme="minorHAnsi" w:cstheme="minorHAnsi"/>
-          <w:color w:val="000000"/>
-          <w:sz w:val="28"/>
-          <w:szCs w:val="28"/>
-          <w:lang w:val="en-AU" w:eastAsia="en-US"/>
-        </w:rPr>
-        <w:t xml:space="preserve"> also add  a “Toast”  information to help the users to ensure their order . </w:t>
-      </w:r>
-      <w:r>
-        <w:rPr>
-          <w:rFonts w:asciiTheme="minorHAnsi" w:hAnsiTheme="minorHAnsi" w:cstheme="minorHAnsi"/>
-          <w:color w:val="000000"/>
-          <w:sz w:val="28"/>
-          <w:szCs w:val="28"/>
-          <w:lang w:val="en-AU" w:eastAsia="en-US"/>
-        </w:rPr>
-        <w:t xml:space="preserve">Inside the </w:t>
-      </w:r>
-      <w:proofErr w:type="spellStart"/>
-      <w:r>
-        <w:rPr>
-          <w:rFonts w:asciiTheme="minorHAnsi" w:hAnsiTheme="minorHAnsi" w:cstheme="minorHAnsi"/>
-          <w:color w:val="000000"/>
-          <w:sz w:val="28"/>
-          <w:szCs w:val="28"/>
-          <w:lang w:val="en-AU" w:eastAsia="en-US"/>
-        </w:rPr>
-        <w:t>OnClicklistener</w:t>
-      </w:r>
-      <w:proofErr w:type="spellEnd"/>
-      <w:r>
-        <w:rPr>
-          <w:rFonts w:asciiTheme="minorHAnsi" w:hAnsiTheme="minorHAnsi" w:cstheme="minorHAnsi"/>
-          <w:color w:val="000000"/>
-          <w:sz w:val="28"/>
-          <w:szCs w:val="28"/>
-          <w:lang w:val="en-AU" w:eastAsia="en-US"/>
-        </w:rPr>
-        <w:t xml:space="preserve"> method, I will insert a message to create the SQL Table. Message include 3 </w:t>
-      </w:r>
-      <w:proofErr w:type="gramStart"/>
-      <w:r>
-        <w:rPr>
-          <w:rFonts w:asciiTheme="minorHAnsi" w:hAnsiTheme="minorHAnsi" w:cstheme="minorHAnsi"/>
-          <w:color w:val="000000"/>
-          <w:sz w:val="28"/>
-          <w:szCs w:val="28"/>
-          <w:lang w:val="en-AU" w:eastAsia="en-US"/>
-        </w:rPr>
-        <w:t>variables :</w:t>
-      </w:r>
-      <w:proofErr w:type="gramEnd"/>
-      <w:r>
-        <w:rPr>
-          <w:rFonts w:asciiTheme="minorHAnsi" w:hAnsiTheme="minorHAnsi" w:cstheme="minorHAnsi"/>
-          <w:color w:val="000000"/>
-          <w:sz w:val="28"/>
-          <w:szCs w:val="28"/>
-          <w:lang w:val="en-AU" w:eastAsia="en-US"/>
-        </w:rPr>
-        <w:t xml:space="preserve"> name, </w:t>
-      </w:r>
-      <w:proofErr w:type="spellStart"/>
-      <w:r>
-        <w:rPr>
-          <w:rFonts w:asciiTheme="minorHAnsi" w:hAnsiTheme="minorHAnsi" w:cstheme="minorHAnsi"/>
-          <w:color w:val="000000"/>
-          <w:sz w:val="28"/>
-          <w:szCs w:val="28"/>
-          <w:lang w:val="en-AU" w:eastAsia="en-US"/>
-        </w:rPr>
-        <w:t>tel</w:t>
-      </w:r>
-      <w:proofErr w:type="spellEnd"/>
-      <w:r>
-        <w:rPr>
-          <w:rFonts w:asciiTheme="minorHAnsi" w:hAnsiTheme="minorHAnsi" w:cstheme="minorHAnsi"/>
-          <w:color w:val="000000"/>
-          <w:sz w:val="28"/>
-          <w:szCs w:val="28"/>
-          <w:lang w:val="en-AU" w:eastAsia="en-US"/>
-        </w:rPr>
-        <w:t xml:space="preserve">, selected ; </w:t>
+        <w:t>cklistener method to the Button “btn_save"</w:t>
+      </w:r>
+      <w:r>
+        <w:rPr>
+          <w:rFonts w:asciiTheme="minorHAnsi" w:hAnsiTheme="minorHAnsi" w:cstheme="minorHAnsi"/>
+          <w:color w:val="000000"/>
+          <w:sz w:val="28"/>
+          <w:szCs w:val="28"/>
+          <w:lang w:val="en-AU" w:eastAsia="en-US"/>
+        </w:rPr>
+        <w:t xml:space="preserve"> in ListActivity:</w:t>
+      </w:r>
+      <w:r>
+        <w:rPr>
+          <w:rFonts w:asciiTheme="minorHAnsi" w:hAnsiTheme="minorHAnsi" w:cstheme="minorHAnsi"/>
+          <w:color w:val="000000"/>
+          <w:sz w:val="28"/>
+          <w:szCs w:val="28"/>
+          <w:lang w:val="en-AU" w:eastAsia="en-US"/>
+        </w:rPr>
+        <w:t xml:space="preserve">I also add  a “Toast”  information to help the users to ensure their order . </w:t>
+      </w:r>
+      <w:r>
+        <w:rPr>
+          <w:rFonts w:asciiTheme="minorHAnsi" w:hAnsiTheme="minorHAnsi" w:cstheme="minorHAnsi"/>
+          <w:color w:val="000000"/>
+          <w:sz w:val="28"/>
+          <w:szCs w:val="28"/>
+          <w:lang w:val="en-AU" w:eastAsia="en-US"/>
+        </w:rPr>
+        <w:t xml:space="preserve">Inside the OnClicklistener method, I will insert a message to create the SQL Table. Message include 3 variables : name, tel, selected ; </w:t>
       </w:r>
     </w:p>
     <w:p>
@@ -3542,9 +2895,8 @@
           <w:szCs w:val="28"/>
           <w:lang w:eastAsia="en-US"/>
         </w:rPr>
-        <w:t xml:space="preserve">The whole method like </w:t>
-      </w:r>
-      <w:proofErr w:type="gramStart"/>
+        <w:t xml:space="preserve">The whole method like this </w:t>
+      </w:r>
       <w:r>
         <w:rPr>
           <w:rFonts w:asciiTheme="minorHAnsi" w:hAnsiTheme="minorHAnsi" w:cstheme="minorHAnsi"/>
@@ -3553,28 +2905,7 @@
           <w:szCs w:val="28"/>
           <w:lang w:eastAsia="en-US"/>
         </w:rPr>
-        <w:t xml:space="preserve">this </w:t>
-      </w:r>
-      <w:r>
-        <w:rPr>
-          <w:rFonts w:asciiTheme="minorHAnsi" w:hAnsiTheme="minorHAnsi" w:cstheme="minorHAnsi"/>
-          <w:color w:val="000000"/>
-          <w:sz w:val="28"/>
-          <w:szCs w:val="28"/>
-          <w:lang w:eastAsia="en-US"/>
-        </w:rPr>
-        <w:t xml:space="preserve"> snap</w:t>
-      </w:r>
-      <w:proofErr w:type="gramEnd"/>
-      <w:r>
-        <w:rPr>
-          <w:rFonts w:asciiTheme="minorHAnsi" w:hAnsiTheme="minorHAnsi" w:cstheme="minorHAnsi"/>
-          <w:color w:val="000000"/>
-          <w:sz w:val="28"/>
-          <w:szCs w:val="28"/>
-          <w:lang w:eastAsia="en-US"/>
-        </w:rPr>
-        <w:t xml:space="preserve"> picture below,</w:t>
+        <w:t xml:space="preserve"> snap picture below,</w:t>
       </w:r>
     </w:p>
     <w:p>
@@ -3687,9 +3018,8 @@
           <w:szCs w:val="28"/>
           <w:lang w:val="en-AU"/>
         </w:rPr>
-        <w:t xml:space="preserve"> </w:t>
-      </w:r>
-      <w:proofErr w:type="spellStart"/>
+        <w:t xml:space="preserve"> whch is </w:t>
+      </w:r>
       <w:r>
         <w:rPr>
           <w:rFonts w:eastAsia="Microsoft YaHei" w:cstheme="minorHAnsi"/>
@@ -3698,9 +3028,8 @@
           <w:szCs w:val="28"/>
           <w:lang w:val="en-AU"/>
         </w:rPr>
-        <w:t>whch</w:t>
-      </w:r>
-      <w:proofErr w:type="spellEnd"/>
+        <w:t>nee</w:t>
+      </w:r>
       <w:r>
         <w:rPr>
           <w:rFonts w:eastAsia="Microsoft YaHei" w:cstheme="minorHAnsi"/>
@@ -3709,7 +3038,7 @@
           <w:szCs w:val="28"/>
           <w:lang w:val="en-AU"/>
         </w:rPr>
-        <w:t xml:space="preserve"> is </w:t>
+        <w:t>d to think</w:t>
       </w:r>
       <w:r>
         <w:rPr>
@@ -3719,26 +3048,6 @@
           <w:szCs w:val="28"/>
           <w:lang w:val="en-AU"/>
         </w:rPr>
-        <w:t>nee</w:t>
-      </w:r>
-      <w:r>
-        <w:rPr>
-          <w:rFonts w:eastAsia="Microsoft YaHei" w:cstheme="minorHAnsi"/>
-          <w:color w:val="000000"/>
-          <w:sz w:val="28"/>
-          <w:szCs w:val="28"/>
-          <w:lang w:val="en-AU"/>
-        </w:rPr>
-        <w:t>d to think</w:t>
-      </w:r>
-      <w:r>
-        <w:rPr>
-          <w:rFonts w:eastAsia="Microsoft YaHei" w:cstheme="minorHAnsi"/>
-          <w:color w:val="000000"/>
-          <w:sz w:val="28"/>
-          <w:szCs w:val="28"/>
-          <w:lang w:val="en-AU"/>
-        </w:rPr>
         <w:t>:</w:t>
       </w:r>
       <w:r>
@@ -3749,20 +3058,8 @@
           <w:szCs w:val="28"/>
           <w:lang w:val="en-AU"/>
         </w:rPr>
-        <w:t xml:space="preserve"> Where does selected value come </w:t>
-      </w:r>
-      <w:proofErr w:type="gramStart"/>
-      <w:r>
-        <w:rPr>
-          <w:rFonts w:cstheme="minorHAnsi"/>
-          <w:color w:val="000000"/>
-          <w:sz w:val="28"/>
-          <w:szCs w:val="28"/>
-          <w:lang w:val="en-AU"/>
-        </w:rPr>
-        <w:t>from ?</w:t>
-      </w:r>
-      <w:proofErr w:type="gramEnd"/>
+        <w:t xml:space="preserve"> Where does selected value come from ?</w:t>
+      </w:r>
     </w:p>
     <w:p>
       <w:pPr>
@@ -3802,41 +3099,7 @@
           <w:szCs w:val="28"/>
           <w:lang w:val="en-AU"/>
         </w:rPr>
-        <w:t xml:space="preserve"> I will get it from </w:t>
-      </w:r>
-      <w:proofErr w:type="spellStart"/>
-      <w:proofErr w:type="gramStart"/>
-      <w:r>
-        <w:rPr>
-          <w:rFonts w:cstheme="minorHAnsi"/>
-          <w:color w:val="000000"/>
-          <w:sz w:val="28"/>
-          <w:szCs w:val="28"/>
-          <w:lang w:val="en-AU"/>
-        </w:rPr>
-        <w:t>selectedList.get</w:t>
-      </w:r>
-      <w:proofErr w:type="spellEnd"/>
-      <w:r>
-        <w:rPr>
-          <w:rFonts w:cstheme="minorHAnsi"/>
-          <w:color w:val="000000"/>
-          <w:sz w:val="28"/>
-          <w:szCs w:val="28"/>
-          <w:lang w:val="en-AU"/>
-        </w:rPr>
-        <w:t>(</w:t>
-      </w:r>
-      <w:proofErr w:type="gramEnd"/>
-      <w:r>
-        <w:rPr>
-          <w:rFonts w:cstheme="minorHAnsi"/>
-          <w:color w:val="000000"/>
-          <w:sz w:val="28"/>
-          <w:szCs w:val="28"/>
-          <w:lang w:val="en-AU"/>
-        </w:rPr>
-        <w:t>0) like below:</w:t>
+        <w:t xml:space="preserve"> I will get it from selectedList.get(0) like below:</w:t>
       </w:r>
       <w:r>
         <w:rPr>
@@ -3940,8 +3203,6 @@
         </w:rPr>
         <w:t xml:space="preserve">String selected = </w:t>
       </w:r>
-      <w:proofErr w:type="spellStart"/>
-      <w:proofErr w:type="gramStart"/>
       <w:r>
         <w:rPr>
           <w:rFonts w:ascii="Courier New" w:eastAsia="Times New Roman" w:hAnsi="Courier New" w:cs="Courier New"/>
@@ -3962,20 +3223,8 @@
           <w:szCs w:val="18"/>
           <w:lang w:eastAsia="zh-CN"/>
         </w:rPr>
-        <w:t>.get</w:t>
-      </w:r>
-      <w:proofErr w:type="spellEnd"/>
-      <w:r>
-        <w:rPr>
-          <w:rFonts w:ascii="Courier New" w:eastAsia="Times New Roman" w:hAnsi="Courier New" w:cs="Courier New"/>
-          <w:color w:val="000000"/>
-          <w:sz w:val="18"/>
-          <w:szCs w:val="18"/>
-          <w:lang w:eastAsia="zh-CN"/>
-        </w:rPr>
-        <w:t>(</w:t>
-      </w:r>
-      <w:proofErr w:type="gramEnd"/>
+        <w:t>.get(</w:t>
+      </w:r>
       <w:r>
         <w:rPr>
           <w:rFonts w:ascii="Courier New" w:eastAsia="Times New Roman" w:hAnsi="Courier New" w:cs="Courier New"/>
@@ -4017,29 +3266,7 @@
           <w:szCs w:val="28"/>
           <w:lang w:val="en-AU" w:eastAsia="en-US"/>
         </w:rPr>
-        <w:t xml:space="preserve">The </w:t>
-      </w:r>
-      <w:proofErr w:type="spellStart"/>
-      <w:r>
-        <w:rPr>
-          <w:rFonts w:asciiTheme="minorHAnsi" w:hAnsiTheme="minorHAnsi" w:cstheme="minorHAnsi"/>
-          <w:color w:val="000000"/>
-          <w:sz w:val="28"/>
-          <w:szCs w:val="28"/>
-          <w:lang w:val="en-AU" w:eastAsia="en-US"/>
-        </w:rPr>
-        <w:t>selectedList</w:t>
-      </w:r>
-      <w:proofErr w:type="spellEnd"/>
-      <w:r>
-        <w:rPr>
-          <w:rFonts w:asciiTheme="minorHAnsi" w:hAnsiTheme="minorHAnsi" w:cstheme="minorHAnsi"/>
-          <w:color w:val="000000"/>
-          <w:sz w:val="28"/>
-          <w:szCs w:val="28"/>
-          <w:lang w:val="en-AU" w:eastAsia="en-US"/>
-        </w:rPr>
-        <w:t xml:space="preserve"> will be set to hold only one value.</w:t>
+        <w:t>The selectedList will be set to hold only one value.</w:t>
       </w:r>
     </w:p>
     <w:p>
@@ -4072,29 +3299,7 @@
           <w:szCs w:val="28"/>
           <w:lang w:val="en-AU" w:eastAsia="en-US"/>
         </w:rPr>
-        <w:t xml:space="preserve"> is inserted by a </w:t>
-      </w:r>
-      <w:proofErr w:type="spellStart"/>
-      <w:r>
-        <w:rPr>
-          <w:rFonts w:asciiTheme="minorHAnsi" w:hAnsiTheme="minorHAnsi" w:cstheme="minorHAnsi"/>
-          <w:color w:val="000000"/>
-          <w:sz w:val="28"/>
-          <w:szCs w:val="28"/>
-          <w:lang w:val="en-AU" w:eastAsia="en-US"/>
-        </w:rPr>
-        <w:t>selectedList</w:t>
-      </w:r>
-      <w:proofErr w:type="spellEnd"/>
-      <w:r>
-        <w:rPr>
-          <w:rFonts w:asciiTheme="minorHAnsi" w:hAnsiTheme="minorHAnsi" w:cstheme="minorHAnsi"/>
-          <w:color w:val="000000"/>
-          <w:sz w:val="28"/>
-          <w:szCs w:val="28"/>
-          <w:lang w:val="en-AU" w:eastAsia="en-US"/>
-        </w:rPr>
-        <w:t>.</w:t>
+        <w:t xml:space="preserve"> is inserted by a selectedList.</w:t>
       </w:r>
     </w:p>
     <w:p>
@@ -4133,39 +3338,15 @@
         <w:lastRenderedPageBreak/>
         <w:t>I need create a method “</w:t>
       </w:r>
-      <w:proofErr w:type="spellStart"/>
-      <w:proofErr w:type="gramStart"/>
-      <w:r>
-        <w:rPr>
-          <w:rFonts w:asciiTheme="minorHAnsi" w:hAnsiTheme="minorHAnsi" w:cstheme="minorHAnsi"/>
-          <w:color w:val="000000"/>
-          <w:sz w:val="28"/>
-          <w:szCs w:val="28"/>
-          <w:lang w:val="en-AU" w:eastAsia="en-US"/>
-        </w:rPr>
-        <w:t>insertUserDetails</w:t>
-      </w:r>
-      <w:proofErr w:type="spellEnd"/>
-      <w:r>
-        <w:rPr>
-          <w:rFonts w:asciiTheme="minorHAnsi" w:hAnsiTheme="minorHAnsi" w:cstheme="minorHAnsi"/>
-          <w:color w:val="000000"/>
-          <w:sz w:val="28"/>
-          <w:szCs w:val="28"/>
-          <w:lang w:val="en-AU" w:eastAsia="en-US"/>
-        </w:rPr>
-        <w:t>(</w:t>
-      </w:r>
-      <w:proofErr w:type="gramEnd"/>
-      <w:r>
-        <w:rPr>
-          <w:rFonts w:asciiTheme="minorHAnsi" w:hAnsiTheme="minorHAnsi" w:cstheme="minorHAnsi"/>
-          <w:color w:val="000000"/>
-          <w:sz w:val="28"/>
-          <w:szCs w:val="28"/>
-          <w:lang w:val="en-AU" w:eastAsia="en-US"/>
-        </w:rPr>
-        <w:t>)</w:t>
+      <w:r>
+        <w:rPr>
+          <w:rFonts w:asciiTheme="minorHAnsi" w:hAnsiTheme="minorHAnsi" w:cstheme="minorHAnsi"/>
+          <w:color w:val="000000"/>
+          <w:sz w:val="28"/>
+          <w:szCs w:val="28"/>
+          <w:lang w:val="en-AU" w:eastAsia="en-US"/>
+        </w:rPr>
+        <w:t>insertUserDetails()</w:t>
       </w:r>
       <w:r>
         <w:rPr>
@@ -4285,9 +3466,8 @@
           <w:szCs w:val="28"/>
           <w:lang w:val="en-AU"/>
         </w:rPr>
-        <w:t xml:space="preserve">Create a new java class called </w:t>
-      </w:r>
-      <w:proofErr w:type="spellStart"/>
+        <w:t xml:space="preserve">Create a new java class called DbHandler </w:t>
+      </w:r>
       <w:r>
         <w:rPr>
           <w:rFonts w:eastAsia="Times New Roman" w:cstheme="minorHAnsi"/>
@@ -4296,72 +3476,7 @@
           <w:szCs w:val="28"/>
           <w:lang w:val="en-AU"/>
         </w:rPr>
-        <w:t>DbHandler</w:t>
-      </w:r>
-      <w:proofErr w:type="spellEnd"/>
-      <w:r>
-        <w:rPr>
-          <w:rFonts w:eastAsia="Times New Roman" w:cstheme="minorHAnsi"/>
-          <w:color w:val="000000"/>
-          <w:sz w:val="28"/>
-          <w:szCs w:val="28"/>
-          <w:lang w:val="en-AU"/>
-        </w:rPr>
-        <w:t xml:space="preserve"> </w:t>
-      </w:r>
-      <w:r>
-        <w:rPr>
-          <w:rFonts w:eastAsia="Times New Roman" w:cstheme="minorHAnsi"/>
-          <w:color w:val="000000"/>
-          <w:sz w:val="28"/>
-          <w:szCs w:val="28"/>
-          <w:lang w:val="en-AU"/>
-        </w:rPr>
-        <w:t>that I have used here contains </w:t>
-      </w:r>
-      <w:proofErr w:type="spellStart"/>
-      <w:r>
-        <w:rPr>
-          <w:rFonts w:eastAsia="Times New Roman" w:cstheme="minorHAnsi"/>
-          <w:color w:val="000000"/>
-          <w:sz w:val="28"/>
-          <w:szCs w:val="28"/>
-          <w:lang w:val="en-AU"/>
-        </w:rPr>
-        <w:t>DbHelper</w:t>
-      </w:r>
-      <w:proofErr w:type="spellEnd"/>
-      <w:r>
-        <w:rPr>
-          <w:rFonts w:eastAsia="Times New Roman" w:cstheme="minorHAnsi"/>
-          <w:color w:val="000000"/>
-          <w:sz w:val="28"/>
-          <w:szCs w:val="28"/>
-          <w:lang w:val="en-AU"/>
-        </w:rPr>
-        <w:t> class that extends </w:t>
-      </w:r>
-      <w:proofErr w:type="spellStart"/>
-      <w:r>
-        <w:rPr>
-          <w:rFonts w:eastAsia="Times New Roman" w:cstheme="minorHAnsi"/>
-          <w:color w:val="000000"/>
-          <w:sz w:val="28"/>
-          <w:szCs w:val="28"/>
-          <w:lang w:val="en-AU"/>
-        </w:rPr>
-        <w:t>SQLiteOpenHelperclass</w:t>
-      </w:r>
-      <w:proofErr w:type="spellEnd"/>
-      <w:r>
-        <w:rPr>
-          <w:rFonts w:eastAsia="Times New Roman" w:cstheme="minorHAnsi"/>
-          <w:color w:val="000000"/>
-          <w:sz w:val="28"/>
-          <w:szCs w:val="28"/>
-          <w:lang w:val="en-AU"/>
-        </w:rPr>
-        <w:t xml:space="preserve"> and perform all database related operations.</w:t>
+        <w:t>that I have used here contains DbHelper class that extends SQLiteOpenHelperclass and perform all database related operations.</w:t>
       </w:r>
     </w:p>
     <w:p>
@@ -4387,7 +3502,6 @@
         </w:rPr>
         <w:t>For creating the database I will call constructor of </w:t>
       </w:r>
-      <w:proofErr w:type="spellStart"/>
       <w:r>
         <w:rPr>
           <w:rStyle w:val="Strong"/>
@@ -4399,7 +3513,6 @@
         </w:rPr>
         <w:t>SQLiteOpenHelper</w:t>
       </w:r>
-      <w:proofErr w:type="spellEnd"/>
       <w:r>
         <w:rPr>
           <w:rFonts w:asciiTheme="minorHAnsi" w:hAnsiTheme="minorHAnsi" w:cstheme="minorHAnsi"/>
@@ -4410,7 +3523,6 @@
         </w:rPr>
         <w:t> class using </w:t>
       </w:r>
-      <w:proofErr w:type="gramStart"/>
       <w:r>
         <w:rPr>
           <w:rStyle w:val="Strong"/>
@@ -4420,19 +3532,7 @@
           <w:szCs w:val="28"/>
           <w:bdr w:val="none" w:sz="0" w:space="0" w:color="auto" w:frame="1"/>
         </w:rPr>
-        <w:t>super(</w:t>
-      </w:r>
-      <w:proofErr w:type="gramEnd"/>
-      <w:r>
-        <w:rPr>
-          <w:rStyle w:val="Strong"/>
-          <w:rFonts w:asciiTheme="minorHAnsi" w:hAnsiTheme="minorHAnsi" w:cstheme="minorHAnsi"/>
-          <w:color w:val="444444"/>
-          <w:sz w:val="28"/>
-          <w:szCs w:val="28"/>
-          <w:bdr w:val="none" w:sz="0" w:space="0" w:color="auto" w:frame="1"/>
-        </w:rPr>
-        <w:t>)</w:t>
+        <w:t>super()</w:t>
       </w:r>
       <w:r>
         <w:rPr>
@@ -4602,7 +3702,6 @@
         </w:rPr>
         <w:t xml:space="preserve">DB_NAME </w:t>
       </w:r>
-      <w:proofErr w:type="gramStart"/>
       <w:r>
         <w:rPr>
           <w:rFonts w:asciiTheme="minorHAnsi" w:hAnsiTheme="minorHAnsi" w:cstheme="minorHAnsi"/>
@@ -4624,21 +3723,7 @@
           <w:sz w:val="28"/>
           <w:szCs w:val="28"/>
         </w:rPr>
-        <w:t>DB</w:t>
-      </w:r>
-      <w:proofErr w:type="gramEnd"/>
-      <w:r>
-        <w:rPr>
-          <w:rFonts w:asciiTheme="minorHAnsi" w:hAnsiTheme="minorHAnsi" w:cstheme="minorHAnsi"/>
-          <w:b/>
-          <w:bCs/>
-          <w:i/>
-          <w:iCs/>
-          <w:color w:val="660E7A"/>
-          <w:sz w:val="28"/>
-          <w:szCs w:val="28"/>
-        </w:rPr>
-        <w:t>_VERSION</w:t>
+        <w:t>DB_VERSION</w:t>
       </w:r>
       <w:r>
         <w:rPr>
@@ -4657,29 +3742,7 @@
           <w:szCs w:val="28"/>
           <w:lang w:eastAsia="en-US"/>
         </w:rPr>
-        <w:t xml:space="preserve">from? I declare </w:t>
-      </w:r>
-      <w:proofErr w:type="gramStart"/>
-      <w:r>
-        <w:rPr>
-          <w:rFonts w:asciiTheme="minorHAnsi" w:hAnsiTheme="minorHAnsi" w:cstheme="minorHAnsi"/>
-          <w:color w:val="000000"/>
-          <w:sz w:val="28"/>
-          <w:szCs w:val="28"/>
-          <w:lang w:eastAsia="en-US"/>
-        </w:rPr>
-        <w:t>them  at</w:t>
-      </w:r>
-      <w:proofErr w:type="gramEnd"/>
-      <w:r>
-        <w:rPr>
-          <w:rFonts w:asciiTheme="minorHAnsi" w:hAnsiTheme="minorHAnsi" w:cstheme="minorHAnsi"/>
-          <w:color w:val="000000"/>
-          <w:sz w:val="28"/>
-          <w:szCs w:val="28"/>
-          <w:lang w:eastAsia="en-US"/>
-        </w:rPr>
-        <w:t xml:space="preserve"> first.</w:t>
+        <w:t>from? I declare them  at first.</w:t>
       </w:r>
     </w:p>
     <w:p>
@@ -4753,10 +3816,8 @@
           <w:szCs w:val="28"/>
           <w:lang w:eastAsia="en-US"/>
         </w:rPr>
-        <w:t xml:space="preserve">To make it simpler, modify the argument name in the </w:t>
-      </w:r>
-      <w:proofErr w:type="spellStart"/>
-      <w:proofErr w:type="gramStart"/>
+        <w:t>To make it simpler, modify the argument name in the onCreate() method to db.</w:t>
+      </w:r>
       <w:r>
         <w:rPr>
           <w:rFonts w:asciiTheme="minorHAnsi" w:hAnsiTheme="minorHAnsi" w:cstheme="minorHAnsi"/>
@@ -4765,9 +3826,8 @@
           <w:szCs w:val="28"/>
           <w:lang w:eastAsia="en-US"/>
         </w:rPr>
-        <w:t>onCreate</w:t>
-      </w:r>
-      <w:proofErr w:type="spellEnd"/>
+        <w:t xml:space="preserve"> </w:t>
+      </w:r>
       <w:r>
         <w:rPr>
           <w:rFonts w:asciiTheme="minorHAnsi" w:hAnsiTheme="minorHAnsi" w:cstheme="minorHAnsi"/>
@@ -4776,72 +3836,7 @@
           <w:szCs w:val="28"/>
           <w:lang w:eastAsia="en-US"/>
         </w:rPr>
-        <w:t>(</w:t>
-      </w:r>
-      <w:proofErr w:type="gramEnd"/>
-      <w:r>
-        <w:rPr>
-          <w:rFonts w:asciiTheme="minorHAnsi" w:hAnsiTheme="minorHAnsi" w:cstheme="minorHAnsi"/>
-          <w:color w:val="000000"/>
-          <w:sz w:val="28"/>
-          <w:szCs w:val="28"/>
-          <w:lang w:eastAsia="en-US"/>
-        </w:rPr>
-        <w:t>) method to db.</w:t>
-      </w:r>
-      <w:r>
-        <w:rPr>
-          <w:rFonts w:asciiTheme="minorHAnsi" w:hAnsiTheme="minorHAnsi" w:cstheme="minorHAnsi"/>
-          <w:color w:val="000000"/>
-          <w:sz w:val="28"/>
-          <w:szCs w:val="28"/>
-          <w:lang w:eastAsia="en-US"/>
-        </w:rPr>
-        <w:t xml:space="preserve"> </w:t>
-      </w:r>
-      <w:r>
-        <w:rPr>
-          <w:rFonts w:asciiTheme="minorHAnsi" w:hAnsiTheme="minorHAnsi" w:cstheme="minorHAnsi"/>
-          <w:color w:val="000000"/>
-          <w:sz w:val="28"/>
-          <w:szCs w:val="28"/>
-          <w:lang w:eastAsia="en-US"/>
-        </w:rPr>
-        <w:t xml:space="preserve">In the </w:t>
-      </w:r>
-      <w:proofErr w:type="spellStart"/>
-      <w:proofErr w:type="gramStart"/>
-      <w:r>
-        <w:rPr>
-          <w:rFonts w:asciiTheme="minorHAnsi" w:hAnsiTheme="minorHAnsi" w:cstheme="minorHAnsi"/>
-          <w:color w:val="000000"/>
-          <w:sz w:val="28"/>
-          <w:szCs w:val="28"/>
-          <w:lang w:eastAsia="en-US"/>
-        </w:rPr>
-        <w:t>onCreate</w:t>
-      </w:r>
-      <w:proofErr w:type="spellEnd"/>
-      <w:r>
-        <w:rPr>
-          <w:rFonts w:asciiTheme="minorHAnsi" w:hAnsiTheme="minorHAnsi" w:cstheme="minorHAnsi"/>
-          <w:color w:val="000000"/>
-          <w:sz w:val="28"/>
-          <w:szCs w:val="28"/>
-          <w:lang w:eastAsia="en-US"/>
-        </w:rPr>
-        <w:t>(</w:t>
-      </w:r>
-      <w:proofErr w:type="gramEnd"/>
-      <w:r>
-        <w:rPr>
-          <w:rFonts w:asciiTheme="minorHAnsi" w:hAnsiTheme="minorHAnsi" w:cstheme="minorHAnsi"/>
-          <w:color w:val="000000"/>
-          <w:sz w:val="28"/>
-          <w:szCs w:val="28"/>
-          <w:lang w:eastAsia="en-US"/>
-        </w:rPr>
-        <w:t>) method, create a SQL query that will allow the user to create a table.</w:t>
+        <w:t>In the onCreate() method, create a SQL query that will allow the user to create a table.</w:t>
       </w:r>
     </w:p>
     <w:p>
@@ -4912,10 +3907,17 @@
           <w:sz w:val="28"/>
           <w:szCs w:val="28"/>
         </w:rPr>
-        <w:t>Add the unimplemented methods (</w:t>
-      </w:r>
-      <w:proofErr w:type="spellStart"/>
-      <w:proofErr w:type="gramStart"/>
+        <w:t>Add the unimplemented methods (onCreate() and onUpgrade())</w:t>
+      </w:r>
+      <w:r>
+        <w:rPr>
+          <w:rFonts w:eastAsia="Times New Roman" w:cstheme="minorHAnsi"/>
+          <w:color w:val="000000"/>
+          <w:sz w:val="28"/>
+          <w:szCs w:val="28"/>
+        </w:rPr>
+        <w:t xml:space="preserve"> and a </w:t>
+      </w:r>
       <w:r>
         <w:rPr>
           <w:rFonts w:eastAsia="Times New Roman"/>
@@ -4923,9 +3925,27 @@
           <w:sz w:val="28"/>
           <w:szCs w:val="28"/>
         </w:rPr>
-        <w:t>onCreate</w:t>
-      </w:r>
-      <w:proofErr w:type="spellEnd"/>
+        <w:t>constructor</w:t>
+      </w:r>
+      <w:r>
+        <w:rPr>
+          <w:rFonts w:eastAsia="Times New Roman" w:cstheme="minorHAnsi"/>
+          <w:color w:val="000000"/>
+          <w:sz w:val="28"/>
+          <w:szCs w:val="28"/>
+        </w:rPr>
+        <w:t xml:space="preserve">. Configure the constructor to only accept Context argument. </w:t>
+      </w:r>
+    </w:p>
+    <w:p>
+      <w:pPr>
+        <w:rPr>
+          <w:rFonts w:eastAsia="Times New Roman" w:cstheme="minorHAnsi"/>
+          <w:color w:val="000000"/>
+          <w:sz w:val="28"/>
+          <w:szCs w:val="28"/>
+        </w:rPr>
+      </w:pPr>
       <w:r>
         <w:rPr>
           <w:rFonts w:eastAsia="Times New Roman"/>
@@ -4933,114 +3953,7 @@
           <w:sz w:val="28"/>
           <w:szCs w:val="28"/>
         </w:rPr>
-        <w:t>(</w:t>
-      </w:r>
-      <w:proofErr w:type="gramEnd"/>
-      <w:r>
-        <w:rPr>
-          <w:rFonts w:eastAsia="Times New Roman"/>
-          <w:color w:val="000000"/>
-          <w:sz w:val="28"/>
-          <w:szCs w:val="28"/>
-        </w:rPr>
-        <w:t xml:space="preserve">) and </w:t>
-      </w:r>
-      <w:proofErr w:type="spellStart"/>
-      <w:r>
-        <w:rPr>
-          <w:rFonts w:eastAsia="Times New Roman"/>
-          <w:color w:val="000000"/>
-          <w:sz w:val="28"/>
-          <w:szCs w:val="28"/>
-        </w:rPr>
-        <w:t>onUpgrade</w:t>
-      </w:r>
-      <w:proofErr w:type="spellEnd"/>
-      <w:r>
-        <w:rPr>
-          <w:rFonts w:eastAsia="Times New Roman"/>
-          <w:color w:val="000000"/>
-          <w:sz w:val="28"/>
-          <w:szCs w:val="28"/>
-        </w:rPr>
-        <w:t>())</w:t>
-      </w:r>
-      <w:r>
-        <w:rPr>
-          <w:rFonts w:eastAsia="Times New Roman" w:cstheme="minorHAnsi"/>
-          <w:color w:val="000000"/>
-          <w:sz w:val="28"/>
-          <w:szCs w:val="28"/>
-        </w:rPr>
-        <w:t xml:space="preserve"> and a </w:t>
-      </w:r>
-      <w:r>
-        <w:rPr>
-          <w:rFonts w:eastAsia="Times New Roman"/>
-          <w:color w:val="000000"/>
-          <w:sz w:val="28"/>
-          <w:szCs w:val="28"/>
-        </w:rPr>
-        <w:t>constructor</w:t>
-      </w:r>
-      <w:r>
-        <w:rPr>
-          <w:rFonts w:eastAsia="Times New Roman" w:cstheme="minorHAnsi"/>
-          <w:color w:val="000000"/>
-          <w:sz w:val="28"/>
-          <w:szCs w:val="28"/>
-        </w:rPr>
-        <w:t xml:space="preserve">. Configure the constructor to only accept Context argument. </w:t>
-      </w:r>
-    </w:p>
-    <w:p>
-      <w:pPr>
-        <w:rPr>
-          <w:rFonts w:eastAsia="Times New Roman" w:cstheme="minorHAnsi"/>
-          <w:color w:val="000000"/>
-          <w:sz w:val="28"/>
-          <w:szCs w:val="28"/>
-        </w:rPr>
-      </w:pPr>
-      <w:r>
-        <w:rPr>
-          <w:rFonts w:eastAsia="Times New Roman"/>
-          <w:color w:val="000000"/>
-          <w:sz w:val="28"/>
-          <w:szCs w:val="28"/>
-        </w:rPr>
-        <w:t xml:space="preserve">In the </w:t>
-      </w:r>
-      <w:proofErr w:type="spellStart"/>
-      <w:proofErr w:type="gramStart"/>
-      <w:r>
-        <w:rPr>
-          <w:rFonts w:eastAsia="Times New Roman"/>
-          <w:color w:val="000000"/>
-          <w:sz w:val="28"/>
-          <w:szCs w:val="28"/>
-        </w:rPr>
-        <w:t>onUpgrade</w:t>
-      </w:r>
-      <w:proofErr w:type="spellEnd"/>
-      <w:r>
-        <w:rPr>
-          <w:rFonts w:eastAsia="Times New Roman"/>
-          <w:color w:val="000000"/>
-          <w:sz w:val="28"/>
-          <w:szCs w:val="28"/>
-        </w:rPr>
-        <w:t>(</w:t>
-      </w:r>
-      <w:proofErr w:type="gramEnd"/>
-      <w:r>
-        <w:rPr>
-          <w:rFonts w:eastAsia="Times New Roman"/>
-          <w:color w:val="000000"/>
-          <w:sz w:val="28"/>
-          <w:szCs w:val="28"/>
-        </w:rPr>
-        <w:t>) method, write a SQL command to drop the table</w:t>
+        <w:t>In the onUpgrade() method, write a SQL command to drop the table</w:t>
       </w:r>
       <w:r>
         <w:rPr>
@@ -5129,38 +4042,7 @@
           <w:sz w:val="28"/>
           <w:szCs w:val="28"/>
         </w:rPr>
-        <w:t xml:space="preserve">In order to create new users, add a new method called </w:t>
-      </w:r>
-      <w:proofErr w:type="spellStart"/>
-      <w:proofErr w:type="gramStart"/>
-      <w:r>
-        <w:rPr>
-          <w:rFonts w:eastAsia="Times New Roman" w:cstheme="minorHAnsi"/>
-          <w:color w:val="000000"/>
-          <w:sz w:val="28"/>
-          <w:szCs w:val="28"/>
-        </w:rPr>
-        <w:t>insertUserDetails</w:t>
-      </w:r>
-      <w:proofErr w:type="spellEnd"/>
-      <w:r>
-        <w:rPr>
-          <w:rFonts w:eastAsia="Times New Roman" w:cstheme="minorHAnsi"/>
-          <w:color w:val="000000"/>
-          <w:sz w:val="28"/>
-          <w:szCs w:val="28"/>
-        </w:rPr>
-        <w:t>(</w:t>
-      </w:r>
-      <w:proofErr w:type="gramEnd"/>
-      <w:r>
-        <w:rPr>
-          <w:rFonts w:eastAsia="Times New Roman" w:cstheme="minorHAnsi"/>
-          <w:color w:val="000000"/>
-          <w:sz w:val="28"/>
-          <w:szCs w:val="28"/>
-        </w:rPr>
-        <w:t xml:space="preserve">) within this class. </w:t>
+        <w:t xml:space="preserve">In order to create new users, add a new method called insertUserDetails() within this class. </w:t>
       </w:r>
     </w:p>
     <w:p>
@@ -5202,41 +4084,7 @@
           <w:szCs w:val="28"/>
           <w:lang w:eastAsia="en-US"/>
         </w:rPr>
-        <w:t xml:space="preserve">Still within the </w:t>
-      </w:r>
-      <w:proofErr w:type="spellStart"/>
-      <w:proofErr w:type="gramStart"/>
-      <w:r>
-        <w:rPr>
-          <w:rFonts w:asciiTheme="minorHAnsi" w:hAnsiTheme="minorHAnsi" w:cstheme="minorHAnsi"/>
-          <w:color w:val="000000"/>
-          <w:sz w:val="28"/>
-          <w:szCs w:val="28"/>
-          <w:lang w:eastAsia="en-US"/>
-        </w:rPr>
-        <w:t>insertUserDetails</w:t>
-      </w:r>
-      <w:proofErr w:type="spellEnd"/>
-      <w:r>
-        <w:rPr>
-          <w:rFonts w:asciiTheme="minorHAnsi" w:hAnsiTheme="minorHAnsi" w:cstheme="minorHAnsi"/>
-          <w:color w:val="000000"/>
-          <w:sz w:val="28"/>
-          <w:szCs w:val="28"/>
-          <w:lang w:eastAsia="en-US"/>
-        </w:rPr>
-        <w:t>(</w:t>
-      </w:r>
-      <w:proofErr w:type="gramEnd"/>
-      <w:r>
-        <w:rPr>
-          <w:rFonts w:asciiTheme="minorHAnsi" w:hAnsiTheme="minorHAnsi" w:cstheme="minorHAnsi"/>
-          <w:color w:val="000000"/>
-          <w:sz w:val="28"/>
-          <w:szCs w:val="28"/>
-          <w:lang w:eastAsia="en-US"/>
-        </w:rPr>
-        <w:t>) method, add the required code and call the necessary method to get the data repository in write mode.</w:t>
+        <w:t>Still within the insertUserDetails() method, add the required code and call the necessary method to get the data repository in write mode.</w:t>
       </w:r>
     </w:p>
     <w:p>
@@ -5324,32 +4172,8 @@
           <w:szCs w:val="28"/>
           <w:lang w:eastAsia="en-US"/>
         </w:rPr>
-        <w:t xml:space="preserve">In the above example the insert operation is handled by </w:t>
-      </w:r>
-      <w:proofErr w:type="spellStart"/>
-      <w:proofErr w:type="gramStart"/>
-      <w:r>
-        <w:rPr>
-          <w:rFonts w:asciiTheme="minorHAnsi" w:hAnsiTheme="minorHAnsi" w:cstheme="minorHAnsi"/>
-          <w:color w:val="000000"/>
-          <w:sz w:val="28"/>
-          <w:szCs w:val="28"/>
-          <w:lang w:eastAsia="en-US"/>
-        </w:rPr>
-        <w:t>insertUserDetails</w:t>
-      </w:r>
-      <w:proofErr w:type="spellEnd"/>
-      <w:r>
-        <w:rPr>
-          <w:rFonts w:asciiTheme="minorHAnsi" w:hAnsiTheme="minorHAnsi" w:cstheme="minorHAnsi"/>
-          <w:color w:val="000000"/>
-          <w:sz w:val="28"/>
-          <w:szCs w:val="28"/>
-          <w:lang w:eastAsia="en-US"/>
-        </w:rPr>
-        <w:t>()</w:t>
-      </w:r>
-      <w:proofErr w:type="gramEnd"/>
+        <w:t>In the above example the insert operation is handled by insertUserDetails()</w:t>
+      </w:r>
     </w:p>
     <w:p>
       <w:pPr>
@@ -5394,51 +4218,7 @@
           <w:szCs w:val="28"/>
           <w:lang w:eastAsia="en-US"/>
         </w:rPr>
-        <w:t xml:space="preserve">It takes </w:t>
-      </w:r>
-      <w:proofErr w:type="gramStart"/>
-      <w:r>
-        <w:rPr>
-          <w:rFonts w:asciiTheme="minorHAnsi" w:hAnsiTheme="minorHAnsi" w:cstheme="minorHAnsi"/>
-          <w:color w:val="000000"/>
-          <w:sz w:val="28"/>
-          <w:szCs w:val="28"/>
-          <w:lang w:eastAsia="en-US"/>
-        </w:rPr>
-        <w:t>name ,</w:t>
-      </w:r>
-      <w:proofErr w:type="gramEnd"/>
-      <w:r>
-        <w:rPr>
-          <w:rFonts w:asciiTheme="minorHAnsi" w:hAnsiTheme="minorHAnsi" w:cstheme="minorHAnsi"/>
-          <w:color w:val="000000"/>
-          <w:sz w:val="28"/>
-          <w:szCs w:val="28"/>
-          <w:lang w:eastAsia="en-US"/>
-        </w:rPr>
-        <w:t xml:space="preserve"> </w:t>
-      </w:r>
-      <w:proofErr w:type="spellStart"/>
-      <w:r>
-        <w:rPr>
-          <w:rFonts w:asciiTheme="minorHAnsi" w:hAnsiTheme="minorHAnsi" w:cstheme="minorHAnsi"/>
-          <w:color w:val="000000"/>
-          <w:sz w:val="28"/>
-          <w:szCs w:val="28"/>
-          <w:lang w:eastAsia="en-US"/>
-        </w:rPr>
-        <w:t>num</w:t>
-      </w:r>
-      <w:proofErr w:type="spellEnd"/>
-      <w:r>
-        <w:rPr>
-          <w:rFonts w:asciiTheme="minorHAnsi" w:hAnsiTheme="minorHAnsi" w:cstheme="minorHAnsi"/>
-          <w:color w:val="000000"/>
-          <w:sz w:val="28"/>
-          <w:szCs w:val="28"/>
-          <w:lang w:eastAsia="en-US"/>
-        </w:rPr>
-        <w:t>, selected as 3 arguments and insert them into table.</w:t>
+        <w:t>It takes name , num, selected as 3 arguments and insert them into table.</w:t>
       </w:r>
     </w:p>
     <w:p>
@@ -5473,7 +4253,6 @@
         </w:rPr>
         <w:t xml:space="preserve"> have to first add all the values in </w:t>
       </w:r>
-      <w:proofErr w:type="spellStart"/>
       <w:r>
         <w:rPr>
           <w:rStyle w:val="Strong"/>
@@ -5486,7 +4265,6 @@
         </w:rPr>
         <w:t>ContentValues</w:t>
       </w:r>
-      <w:proofErr w:type="spellEnd"/>
       <w:r>
         <w:rPr>
           <w:rFonts w:asciiTheme="minorHAnsi" w:hAnsiTheme="minorHAnsi" w:cstheme="minorHAnsi"/>
@@ -5495,31 +4273,8 @@
           <w:szCs w:val="28"/>
           <w:shd w:val="clear" w:color="auto" w:fill="FFFFFF"/>
         </w:rPr>
-        <w:t> object ---“</w:t>
-      </w:r>
-      <w:proofErr w:type="spellStart"/>
-      <w:r>
-        <w:rPr>
-          <w:rFonts w:asciiTheme="minorHAnsi" w:hAnsiTheme="minorHAnsi" w:cstheme="minorHAnsi"/>
-          <w:color w:val="444444"/>
-          <w:sz w:val="28"/>
-          <w:szCs w:val="28"/>
-          <w:shd w:val="clear" w:color="auto" w:fill="FFFFFF"/>
-        </w:rPr>
-        <w:t>cValues”and</w:t>
-      </w:r>
-      <w:proofErr w:type="spellEnd"/>
-      <w:r>
-        <w:rPr>
-          <w:rFonts w:asciiTheme="minorHAnsi" w:hAnsiTheme="minorHAnsi" w:cstheme="minorHAnsi"/>
-          <w:color w:val="444444"/>
-          <w:sz w:val="28"/>
-          <w:szCs w:val="28"/>
-          <w:shd w:val="clear" w:color="auto" w:fill="FFFFFF"/>
-        </w:rPr>
-        <w:t xml:space="preserve"> then finally insert into table using </w:t>
-      </w:r>
-      <w:proofErr w:type="gramStart"/>
+        <w:t> object ---“cValues”and then finally insert into table using </w:t>
+      </w:r>
       <w:r>
         <w:rPr>
           <w:rStyle w:val="Strong"/>
@@ -5530,9 +4285,18 @@
           <w:bdr w:val="none" w:sz="0" w:space="0" w:color="auto" w:frame="1"/>
           <w:shd w:val="clear" w:color="auto" w:fill="FFFFFF"/>
         </w:rPr>
-        <w:t>insert(</w:t>
-      </w:r>
-      <w:proofErr w:type="gramEnd"/>
+        <w:t>insert()</w:t>
+      </w:r>
+      <w:r>
+        <w:rPr>
+          <w:rFonts w:asciiTheme="minorHAnsi" w:hAnsiTheme="minorHAnsi" w:cstheme="minorHAnsi"/>
+          <w:color w:val="444444"/>
+          <w:sz w:val="28"/>
+          <w:szCs w:val="28"/>
+          <w:shd w:val="clear" w:color="auto" w:fill="FFFFFF"/>
+        </w:rPr>
+        <w:t> method of </w:t>
+      </w:r>
       <w:r>
         <w:rPr>
           <w:rStyle w:val="Strong"/>
@@ -5543,32 +4307,8 @@
           <w:bdr w:val="none" w:sz="0" w:space="0" w:color="auto" w:frame="1"/>
           <w:shd w:val="clear" w:color="auto" w:fill="FFFFFF"/>
         </w:rPr>
-        <w:t>)</w:t>
-      </w:r>
-      <w:r>
-        <w:rPr>
-          <w:rFonts w:asciiTheme="minorHAnsi" w:hAnsiTheme="minorHAnsi" w:cstheme="minorHAnsi"/>
-          <w:color w:val="444444"/>
-          <w:sz w:val="28"/>
-          <w:szCs w:val="28"/>
-          <w:shd w:val="clear" w:color="auto" w:fill="FFFFFF"/>
-        </w:rPr>
-        <w:t> method of </w:t>
-      </w:r>
-      <w:proofErr w:type="spellStart"/>
-      <w:r>
-        <w:rPr>
-          <w:rStyle w:val="Strong"/>
-          <w:rFonts w:asciiTheme="minorHAnsi" w:hAnsiTheme="minorHAnsi" w:cstheme="minorHAnsi"/>
-          <w:color w:val="444444"/>
-          <w:sz w:val="28"/>
-          <w:szCs w:val="28"/>
-          <w:bdr w:val="none" w:sz="0" w:space="0" w:color="auto" w:frame="1"/>
-          <w:shd w:val="clear" w:color="auto" w:fill="FFFFFF"/>
-        </w:rPr>
         <w:t>SQLiteDatabase</w:t>
       </w:r>
-      <w:proofErr w:type="spellEnd"/>
       <w:r>
         <w:rPr>
           <w:rFonts w:asciiTheme="minorHAnsi" w:hAnsiTheme="minorHAnsi" w:cstheme="minorHAnsi"/>
@@ -5623,10 +4363,8 @@
           <w:szCs w:val="28"/>
           <w:lang w:eastAsia="en-US"/>
         </w:rPr>
-        <w:t xml:space="preserve">The </w:t>
-      </w:r>
-      <w:proofErr w:type="spellStart"/>
-      <w:proofErr w:type="gramStart"/>
+        <w:t>The adminsraters  can see all  users ordere</w:t>
+      </w:r>
       <w:r>
         <w:rPr>
           <w:rFonts w:asciiTheme="minorHAnsi" w:hAnsiTheme="minorHAnsi" w:cstheme="minorHAnsi"/>
@@ -5635,61 +4373,7 @@
           <w:szCs w:val="28"/>
           <w:lang w:eastAsia="en-US"/>
         </w:rPr>
-        <w:t>adminsraters</w:t>
-      </w:r>
-      <w:proofErr w:type="spellEnd"/>
-      <w:r>
-        <w:rPr>
-          <w:rFonts w:asciiTheme="minorHAnsi" w:hAnsiTheme="minorHAnsi" w:cstheme="minorHAnsi"/>
-          <w:color w:val="000000"/>
-          <w:sz w:val="28"/>
-          <w:szCs w:val="28"/>
-          <w:lang w:eastAsia="en-US"/>
-        </w:rPr>
-        <w:t xml:space="preserve">  can</w:t>
-      </w:r>
-      <w:proofErr w:type="gramEnd"/>
-      <w:r>
-        <w:rPr>
-          <w:rFonts w:asciiTheme="minorHAnsi" w:hAnsiTheme="minorHAnsi" w:cstheme="minorHAnsi"/>
-          <w:color w:val="000000"/>
-          <w:sz w:val="28"/>
-          <w:szCs w:val="28"/>
-          <w:lang w:eastAsia="en-US"/>
-        </w:rPr>
-        <w:t xml:space="preserve"> see all  users ordere</w:t>
-      </w:r>
-      <w:r>
-        <w:rPr>
-          <w:rFonts w:asciiTheme="minorHAnsi" w:hAnsiTheme="minorHAnsi" w:cstheme="minorHAnsi"/>
-          <w:color w:val="000000"/>
-          <w:sz w:val="28"/>
-          <w:szCs w:val="28"/>
-          <w:lang w:eastAsia="en-US"/>
-        </w:rPr>
-        <w:t xml:space="preserve">d information  in </w:t>
-      </w:r>
-      <w:proofErr w:type="spellStart"/>
-      <w:r>
-        <w:rPr>
-          <w:rFonts w:asciiTheme="minorHAnsi" w:hAnsiTheme="minorHAnsi" w:cstheme="minorHAnsi"/>
-          <w:color w:val="000000"/>
-          <w:sz w:val="28"/>
-          <w:szCs w:val="28"/>
-          <w:lang w:eastAsia="en-US"/>
-        </w:rPr>
-        <w:t>AdminActivity</w:t>
-      </w:r>
-      <w:proofErr w:type="spellEnd"/>
-      <w:r>
-        <w:rPr>
-          <w:rFonts w:asciiTheme="minorHAnsi" w:hAnsiTheme="minorHAnsi" w:cstheme="minorHAnsi"/>
-          <w:color w:val="000000"/>
-          <w:sz w:val="28"/>
-          <w:szCs w:val="28"/>
-          <w:lang w:eastAsia="en-US"/>
-        </w:rPr>
-        <w:t>.</w:t>
+        <w:t>d information  in AdminActivity.</w:t>
       </w:r>
     </w:p>
     <w:p>
@@ -5701,7 +4385,6 @@
         </w:rPr>
       </w:pPr>
       <w:bookmarkStart w:id="9" w:name="_Toc19604995"/>
-      <w:proofErr w:type="gramStart"/>
       <w:r>
         <w:rPr>
           <w:rFonts w:eastAsia="Microsoft YaHei"/>
@@ -5714,15 +4397,7 @@
           <w:rFonts w:eastAsia="Microsoft YaHei"/>
           <w:lang w:val="en-AU"/>
         </w:rPr>
-        <w:t>Layout</w:t>
-      </w:r>
-      <w:proofErr w:type="gramEnd"/>
-      <w:r>
-        <w:rPr>
-          <w:rFonts w:eastAsia="Microsoft YaHei"/>
-          <w:lang w:val="en-AU"/>
-        </w:rPr>
-        <w:t>:</w:t>
+        <w:t>Layout:</w:t>
       </w:r>
       <w:bookmarkEnd w:id="9"/>
     </w:p>
@@ -5746,29 +4421,7 @@
           <w:szCs w:val="28"/>
           <w:lang w:eastAsia="en-US"/>
         </w:rPr>
-        <w:t xml:space="preserve">Create a new empty activity called </w:t>
-      </w:r>
-      <w:proofErr w:type="spellStart"/>
-      <w:r>
-        <w:rPr>
-          <w:rFonts w:asciiTheme="minorHAnsi" w:hAnsiTheme="minorHAnsi" w:cstheme="minorHAnsi"/>
-          <w:color w:val="000000"/>
-          <w:sz w:val="28"/>
-          <w:szCs w:val="28"/>
-          <w:lang w:eastAsia="en-US"/>
-        </w:rPr>
-        <w:t>AdminActivity</w:t>
-      </w:r>
-      <w:proofErr w:type="spellEnd"/>
-      <w:r>
-        <w:rPr>
-          <w:rFonts w:asciiTheme="minorHAnsi" w:hAnsiTheme="minorHAnsi" w:cstheme="minorHAnsi"/>
-          <w:color w:val="000000"/>
-          <w:sz w:val="28"/>
-          <w:szCs w:val="28"/>
-          <w:lang w:eastAsia="en-US"/>
-        </w:rPr>
-        <w:t>.</w:t>
+        <w:t>Create a new empty activity called AdminActivity.</w:t>
       </w:r>
     </w:p>
     <w:p>
@@ -5881,51 +4534,7 @@
           <w:szCs w:val="28"/>
           <w:lang w:eastAsia="en-US"/>
         </w:rPr>
-        <w:t xml:space="preserve">Because the </w:t>
-      </w:r>
-      <w:proofErr w:type="spellStart"/>
-      <w:r>
-        <w:rPr>
-          <w:rFonts w:asciiTheme="minorHAnsi" w:hAnsiTheme="minorHAnsi" w:cstheme="minorHAnsi"/>
-          <w:color w:val="000000"/>
-          <w:sz w:val="28"/>
-          <w:szCs w:val="28"/>
-          <w:lang w:eastAsia="en-US"/>
-        </w:rPr>
-        <w:t>ListView</w:t>
-      </w:r>
-      <w:proofErr w:type="spellEnd"/>
-      <w:r>
-        <w:rPr>
-          <w:rFonts w:asciiTheme="minorHAnsi" w:hAnsiTheme="minorHAnsi" w:cstheme="minorHAnsi"/>
-          <w:color w:val="000000"/>
-          <w:sz w:val="28"/>
-          <w:szCs w:val="28"/>
-          <w:lang w:eastAsia="en-US"/>
-        </w:rPr>
-        <w:t xml:space="preserve"> will display rows in it as shown, </w:t>
-      </w:r>
-      <w:proofErr w:type="gramStart"/>
-      <w:r>
-        <w:rPr>
-          <w:rFonts w:asciiTheme="minorHAnsi" w:hAnsiTheme="minorHAnsi" w:cstheme="minorHAnsi"/>
-          <w:color w:val="000000"/>
-          <w:sz w:val="28"/>
-          <w:szCs w:val="28"/>
-          <w:lang w:eastAsia="en-US"/>
-        </w:rPr>
-        <w:t>I  need</w:t>
-      </w:r>
-      <w:proofErr w:type="gramEnd"/>
-      <w:r>
-        <w:rPr>
-          <w:rFonts w:asciiTheme="minorHAnsi" w:hAnsiTheme="minorHAnsi" w:cstheme="minorHAnsi"/>
-          <w:color w:val="000000"/>
-          <w:sz w:val="28"/>
-          <w:szCs w:val="28"/>
-          <w:lang w:eastAsia="en-US"/>
-        </w:rPr>
-        <w:t xml:space="preserve"> to make another layout that will hold the row values. </w:t>
+        <w:t xml:space="preserve">Because the ListView will display rows in it as shown, I  need to make another layout that will hold the row values. </w:t>
       </w:r>
     </w:p>
     <w:p>
@@ -6041,41 +4650,7 @@
           <w:szCs w:val="28"/>
           <w:lang w:eastAsia="en-US"/>
         </w:rPr>
-        <w:t xml:space="preserve">Create a new method called </w:t>
-      </w:r>
-      <w:proofErr w:type="spellStart"/>
-      <w:proofErr w:type="gramStart"/>
-      <w:r>
-        <w:rPr>
-          <w:rFonts w:asciiTheme="minorHAnsi" w:hAnsiTheme="minorHAnsi" w:cstheme="minorHAnsi"/>
-          <w:color w:val="000000"/>
-          <w:sz w:val="28"/>
-          <w:szCs w:val="28"/>
-          <w:lang w:eastAsia="en-US"/>
-        </w:rPr>
-        <w:t>getUsers</w:t>
-      </w:r>
-      <w:proofErr w:type="spellEnd"/>
-      <w:r>
-        <w:rPr>
-          <w:rFonts w:asciiTheme="minorHAnsi" w:hAnsiTheme="minorHAnsi" w:cstheme="minorHAnsi"/>
-          <w:color w:val="000000"/>
-          <w:sz w:val="28"/>
-          <w:szCs w:val="28"/>
-          <w:lang w:eastAsia="en-US"/>
-        </w:rPr>
-        <w:t>(</w:t>
-      </w:r>
-      <w:proofErr w:type="gramEnd"/>
-      <w:r>
-        <w:rPr>
-          <w:rFonts w:asciiTheme="minorHAnsi" w:hAnsiTheme="minorHAnsi" w:cstheme="minorHAnsi"/>
-          <w:color w:val="000000"/>
-          <w:sz w:val="28"/>
-          <w:szCs w:val="28"/>
-          <w:lang w:eastAsia="en-US"/>
-        </w:rPr>
-        <w:t>) to view user details. This method should return an array list of hash map that contains strings for key and values.</w:t>
+        <w:t>Create a new method called getUsers() to view user details. This method should return an array list of hash map that contains strings for key and values.</w:t>
       </w:r>
     </w:p>
     <w:p>
@@ -6202,63 +4777,7 @@
           <w:szCs w:val="28"/>
           <w:lang w:eastAsia="en-US"/>
         </w:rPr>
-        <w:t xml:space="preserve">In the </w:t>
-      </w:r>
-      <w:proofErr w:type="spellStart"/>
-      <w:proofErr w:type="gramStart"/>
-      <w:r>
-        <w:rPr>
-          <w:rFonts w:asciiTheme="minorHAnsi" w:hAnsiTheme="minorHAnsi" w:cstheme="minorHAnsi"/>
-          <w:color w:val="000000"/>
-          <w:sz w:val="28"/>
-          <w:szCs w:val="28"/>
-          <w:lang w:eastAsia="en-US"/>
-        </w:rPr>
-        <w:t>onCreate</w:t>
-      </w:r>
-      <w:proofErr w:type="spellEnd"/>
-      <w:r>
-        <w:rPr>
-          <w:rFonts w:asciiTheme="minorHAnsi" w:hAnsiTheme="minorHAnsi" w:cstheme="minorHAnsi"/>
-          <w:color w:val="000000"/>
-          <w:sz w:val="28"/>
-          <w:szCs w:val="28"/>
-          <w:lang w:eastAsia="en-US"/>
-        </w:rPr>
-        <w:t>(</w:t>
-      </w:r>
-      <w:proofErr w:type="gramEnd"/>
-      <w:r>
-        <w:rPr>
-          <w:rFonts w:asciiTheme="minorHAnsi" w:hAnsiTheme="minorHAnsi" w:cstheme="minorHAnsi"/>
-          <w:color w:val="000000"/>
-          <w:sz w:val="28"/>
-          <w:szCs w:val="28"/>
-          <w:lang w:eastAsia="en-US"/>
-        </w:rPr>
-        <w:t xml:space="preserve">) method, create a </w:t>
-      </w:r>
-      <w:proofErr w:type="spellStart"/>
-      <w:r>
-        <w:rPr>
-          <w:rFonts w:asciiTheme="minorHAnsi" w:hAnsiTheme="minorHAnsi" w:cstheme="minorHAnsi"/>
-          <w:color w:val="000000"/>
-          <w:sz w:val="28"/>
-          <w:szCs w:val="28"/>
-          <w:lang w:eastAsia="en-US"/>
-        </w:rPr>
-        <w:t>DbHandler</w:t>
-      </w:r>
-      <w:proofErr w:type="spellEnd"/>
-      <w:r>
-        <w:rPr>
-          <w:rFonts w:asciiTheme="minorHAnsi" w:hAnsiTheme="minorHAnsi" w:cstheme="minorHAnsi"/>
-          <w:color w:val="000000"/>
-          <w:sz w:val="28"/>
-          <w:szCs w:val="28"/>
-          <w:lang w:eastAsia="en-US"/>
-        </w:rPr>
-        <w:t xml:space="preserve"> instance and initialise it with the ‘this’ keyword.</w:t>
+        <w:t>In the onCreate() method, create a DbHandler instance and initialise it with the ‘this’ keyword.</w:t>
       </w:r>
     </w:p>
     <w:p>
@@ -6348,129 +4867,7 @@
           <w:szCs w:val="28"/>
           <w:lang w:eastAsia="en-US"/>
         </w:rPr>
-        <w:t xml:space="preserve"> did in the </w:t>
-      </w:r>
-      <w:proofErr w:type="spellStart"/>
-      <w:r>
-        <w:rPr>
-          <w:rFonts w:asciiTheme="minorHAnsi" w:hAnsiTheme="minorHAnsi" w:cstheme="minorHAnsi"/>
-          <w:color w:val="000000"/>
-          <w:sz w:val="28"/>
-          <w:szCs w:val="28"/>
-          <w:lang w:eastAsia="en-US"/>
-        </w:rPr>
-        <w:t>DbHandler</w:t>
-      </w:r>
-      <w:proofErr w:type="spellEnd"/>
-      <w:r>
-        <w:rPr>
-          <w:rFonts w:asciiTheme="minorHAnsi" w:hAnsiTheme="minorHAnsi" w:cstheme="minorHAnsi"/>
-          <w:color w:val="000000"/>
-          <w:sz w:val="28"/>
-          <w:szCs w:val="28"/>
-          <w:lang w:eastAsia="en-US"/>
-        </w:rPr>
-        <w:t xml:space="preserve"> class, create an </w:t>
-      </w:r>
-      <w:proofErr w:type="spellStart"/>
-      <w:r>
-        <w:rPr>
-          <w:rFonts w:asciiTheme="minorHAnsi" w:hAnsiTheme="minorHAnsi" w:cstheme="minorHAnsi"/>
-          <w:color w:val="000000"/>
-          <w:sz w:val="28"/>
-          <w:szCs w:val="28"/>
-          <w:lang w:eastAsia="en-US"/>
-        </w:rPr>
-        <w:t>ArrayList</w:t>
-      </w:r>
-      <w:proofErr w:type="spellEnd"/>
-      <w:r>
-        <w:rPr>
-          <w:rFonts w:asciiTheme="minorHAnsi" w:hAnsiTheme="minorHAnsi" w:cstheme="minorHAnsi"/>
-          <w:color w:val="000000"/>
-          <w:sz w:val="28"/>
-          <w:szCs w:val="28"/>
-          <w:lang w:eastAsia="en-US"/>
-        </w:rPr>
-        <w:t xml:space="preserve"> that contains a </w:t>
-      </w:r>
-      <w:proofErr w:type="spellStart"/>
-      <w:r>
-        <w:rPr>
-          <w:rFonts w:asciiTheme="minorHAnsi" w:hAnsiTheme="minorHAnsi" w:cstheme="minorHAnsi"/>
-          <w:color w:val="000000"/>
-          <w:sz w:val="28"/>
-          <w:szCs w:val="28"/>
-          <w:lang w:eastAsia="en-US"/>
-        </w:rPr>
-        <w:t>HashMap</w:t>
-      </w:r>
-      <w:proofErr w:type="spellEnd"/>
-      <w:r>
-        <w:rPr>
-          <w:rFonts w:asciiTheme="minorHAnsi" w:hAnsiTheme="minorHAnsi" w:cstheme="minorHAnsi"/>
-          <w:color w:val="000000"/>
-          <w:sz w:val="28"/>
-          <w:szCs w:val="28"/>
-          <w:lang w:eastAsia="en-US"/>
-        </w:rPr>
-        <w:t xml:space="preserve">. This will receive the returned value when the </w:t>
-      </w:r>
-      <w:proofErr w:type="spellStart"/>
-      <w:r>
-        <w:rPr>
-          <w:rFonts w:asciiTheme="minorHAnsi" w:hAnsiTheme="minorHAnsi" w:cstheme="minorHAnsi"/>
-          <w:color w:val="000000"/>
-          <w:sz w:val="28"/>
-          <w:szCs w:val="28"/>
-          <w:lang w:eastAsia="en-US"/>
-        </w:rPr>
-        <w:t>db</w:t>
-      </w:r>
-      <w:proofErr w:type="spellEnd"/>
-      <w:r>
-        <w:rPr>
-          <w:rFonts w:asciiTheme="minorHAnsi" w:hAnsiTheme="minorHAnsi" w:cstheme="minorHAnsi"/>
-          <w:color w:val="000000"/>
-          <w:sz w:val="28"/>
-          <w:szCs w:val="28"/>
-          <w:lang w:eastAsia="en-US"/>
-        </w:rPr>
-        <w:t xml:space="preserve"> instance calls the </w:t>
-      </w:r>
-      <w:proofErr w:type="spellStart"/>
-      <w:proofErr w:type="gramStart"/>
-      <w:r>
-        <w:rPr>
-          <w:rFonts w:asciiTheme="minorHAnsi" w:hAnsiTheme="minorHAnsi" w:cstheme="minorHAnsi"/>
-          <w:color w:val="000000"/>
-          <w:sz w:val="28"/>
-          <w:szCs w:val="28"/>
-          <w:lang w:eastAsia="en-US"/>
-        </w:rPr>
-        <w:t>getUser</w:t>
-      </w:r>
-      <w:proofErr w:type="spellEnd"/>
-      <w:r>
-        <w:rPr>
-          <w:rFonts w:asciiTheme="minorHAnsi" w:hAnsiTheme="minorHAnsi" w:cstheme="minorHAnsi"/>
-          <w:color w:val="000000"/>
-          <w:sz w:val="28"/>
-          <w:szCs w:val="28"/>
-          <w:lang w:eastAsia="en-US"/>
-        </w:rPr>
-        <w:t>(</w:t>
-      </w:r>
-      <w:proofErr w:type="gramEnd"/>
-      <w:r>
-        <w:rPr>
-          <w:rFonts w:asciiTheme="minorHAnsi" w:hAnsiTheme="minorHAnsi" w:cstheme="minorHAnsi"/>
-          <w:color w:val="000000"/>
-          <w:sz w:val="28"/>
-          <w:szCs w:val="28"/>
-          <w:lang w:eastAsia="en-US"/>
-        </w:rPr>
-        <w:t>) method.</w:t>
+        <w:t xml:space="preserve"> did in the DbHandler class, create an ArrayList that contains a HashMap. This will receive the returned value when the db instance calls the getUser() method.</w:t>
       </w:r>
     </w:p>
     <w:p>
@@ -6537,39 +4934,8 @@
           <w:sz w:val="28"/>
           <w:szCs w:val="28"/>
         </w:rPr>
-        <w:t xml:space="preserve">Initialise the </w:t>
-      </w:r>
-      <w:proofErr w:type="spellStart"/>
-      <w:r>
-        <w:rPr>
-          <w:rFonts w:cstheme="minorHAnsi"/>
-          <w:color w:val="000000"/>
-          <w:sz w:val="28"/>
-          <w:szCs w:val="28"/>
-        </w:rPr>
-        <w:t>ListView</w:t>
-      </w:r>
-      <w:proofErr w:type="spellEnd"/>
-      <w:r>
-        <w:rPr>
-          <w:rFonts w:cstheme="minorHAnsi"/>
-          <w:color w:val="000000"/>
-          <w:sz w:val="28"/>
-          <w:szCs w:val="28"/>
-        </w:rPr>
-        <w:t xml:space="preserve"> and Button instances by referencing their equivalent widget ids in the activity_</w:t>
-      </w:r>
-      <w:proofErr w:type="gramStart"/>
-      <w:r>
-        <w:rPr>
-          <w:rFonts w:cstheme="minorHAnsi"/>
-          <w:color w:val="000000"/>
-          <w:sz w:val="28"/>
-          <w:szCs w:val="28"/>
-        </w:rPr>
-        <w:t>admin.xml .</w:t>
-      </w:r>
-      <w:proofErr w:type="gramEnd"/>
+        <w:t>Initialise the ListView and Button instances by referencing their equivalent widget ids in the activity_admin.xml .</w:t>
+      </w:r>
     </w:p>
     <w:p>
       <w:pPr>
@@ -6591,51 +4957,7 @@
           <w:szCs w:val="28"/>
           <w:lang w:eastAsia="en-US"/>
         </w:rPr>
-        <w:t xml:space="preserve"> To display the list, add the following code that uses the “</w:t>
-      </w:r>
-      <w:proofErr w:type="spellStart"/>
-      <w:r>
-        <w:rPr>
-          <w:rFonts w:asciiTheme="minorHAnsi" w:hAnsiTheme="minorHAnsi" w:cstheme="minorHAnsi"/>
-          <w:color w:val="000000"/>
-          <w:sz w:val="28"/>
-          <w:szCs w:val="28"/>
-          <w:lang w:eastAsia="en-US"/>
-        </w:rPr>
-        <w:t>SimpleAdapter</w:t>
-      </w:r>
-      <w:proofErr w:type="spellEnd"/>
-      <w:r>
-        <w:rPr>
-          <w:rFonts w:asciiTheme="minorHAnsi" w:hAnsiTheme="minorHAnsi" w:cstheme="minorHAnsi"/>
-          <w:color w:val="000000"/>
-          <w:sz w:val="28"/>
-          <w:szCs w:val="28"/>
-          <w:lang w:eastAsia="en-US"/>
-        </w:rPr>
-        <w:t xml:space="preserve">” to hold the </w:t>
-      </w:r>
-      <w:proofErr w:type="gramStart"/>
-      <w:r>
-        <w:rPr>
-          <w:rFonts w:asciiTheme="minorHAnsi" w:hAnsiTheme="minorHAnsi" w:cstheme="minorHAnsi"/>
-          <w:color w:val="000000"/>
-          <w:sz w:val="28"/>
-          <w:szCs w:val="28"/>
-          <w:lang w:eastAsia="en-US"/>
-        </w:rPr>
-        <w:t>information  from</w:t>
-      </w:r>
-      <w:proofErr w:type="gramEnd"/>
-      <w:r>
-        <w:rPr>
-          <w:rFonts w:asciiTheme="minorHAnsi" w:hAnsiTheme="minorHAnsi" w:cstheme="minorHAnsi"/>
-          <w:color w:val="000000"/>
-          <w:sz w:val="28"/>
-          <w:szCs w:val="28"/>
-          <w:lang w:eastAsia="en-US"/>
-        </w:rPr>
-        <w:t xml:space="preserve"> the database.</w:t>
+        <w:t xml:space="preserve"> To display the list, add the following code that uses the “SimpleAdapter” to hold the information  from the database.</w:t>
       </w:r>
     </w:p>
     <w:p>
@@ -6736,7 +5058,6 @@
         </w:rPr>
       </w:pPr>
       <w:bookmarkStart w:id="12" w:name="_Toc19604998"/>
-      <w:proofErr w:type="gramStart"/>
       <w:r>
         <w:rPr>
           <w:rFonts w:eastAsia="Microsoft YaHei"/>
@@ -6749,15 +5070,7 @@
           <w:rFonts w:eastAsia="Microsoft YaHei"/>
           <w:lang w:val="en-AU"/>
         </w:rPr>
-        <w:t>Layout</w:t>
-      </w:r>
-      <w:proofErr w:type="gramEnd"/>
-      <w:r>
-        <w:rPr>
-          <w:rFonts w:eastAsia="Microsoft YaHei"/>
-          <w:lang w:val="en-AU"/>
-        </w:rPr>
-        <w:t>:</w:t>
+        <w:t>Layout:</w:t>
       </w:r>
       <w:bookmarkEnd w:id="12"/>
     </w:p>
@@ -6781,63 +5094,7 @@
           <w:szCs w:val="28"/>
           <w:lang w:eastAsia="en-US"/>
         </w:rPr>
-        <w:t xml:space="preserve">Set the </w:t>
-      </w:r>
-      <w:proofErr w:type="spellStart"/>
-      <w:r>
-        <w:rPr>
-          <w:rFonts w:asciiTheme="minorHAnsi" w:hAnsiTheme="minorHAnsi" w:cstheme="minorHAnsi"/>
-          <w:color w:val="000000"/>
-          <w:sz w:val="28"/>
-          <w:szCs w:val="28"/>
-          <w:lang w:eastAsia="en-US"/>
-        </w:rPr>
-        <w:t>onClickListener</w:t>
-      </w:r>
-      <w:proofErr w:type="spellEnd"/>
-      <w:r>
-        <w:rPr>
-          <w:rFonts w:asciiTheme="minorHAnsi" w:hAnsiTheme="minorHAnsi" w:cstheme="minorHAnsi"/>
-          <w:color w:val="000000"/>
-          <w:sz w:val="28"/>
-          <w:szCs w:val="28"/>
-          <w:lang w:eastAsia="en-US"/>
-        </w:rPr>
-        <w:t xml:space="preserve"> for the Update button. When this button is clicked, it should update the Ordered information got from </w:t>
-      </w:r>
-      <w:proofErr w:type="gramStart"/>
-      <w:r>
-        <w:rPr>
-          <w:rFonts w:asciiTheme="minorHAnsi" w:hAnsiTheme="minorHAnsi" w:cstheme="minorHAnsi"/>
-          <w:color w:val="000000"/>
-          <w:sz w:val="28"/>
-          <w:szCs w:val="28"/>
-          <w:lang w:eastAsia="en-US"/>
-        </w:rPr>
-        <w:t xml:space="preserve">three  </w:t>
-      </w:r>
-      <w:proofErr w:type="spellStart"/>
-      <w:r>
-        <w:rPr>
-          <w:rFonts w:asciiTheme="minorHAnsi" w:hAnsiTheme="minorHAnsi" w:cstheme="minorHAnsi"/>
-          <w:color w:val="000000"/>
-          <w:sz w:val="28"/>
-          <w:szCs w:val="28"/>
-          <w:lang w:eastAsia="en-US"/>
-        </w:rPr>
-        <w:t>EditText</w:t>
-      </w:r>
-      <w:proofErr w:type="spellEnd"/>
-      <w:proofErr w:type="gramEnd"/>
-      <w:r>
-        <w:rPr>
-          <w:rFonts w:asciiTheme="minorHAnsi" w:hAnsiTheme="minorHAnsi" w:cstheme="minorHAnsi"/>
-          <w:color w:val="000000"/>
-          <w:sz w:val="28"/>
-          <w:szCs w:val="28"/>
-          <w:lang w:eastAsia="en-US"/>
-        </w:rPr>
-        <w:t xml:space="preserve"> input.</w:t>
+        <w:t>Set the onClickListener for the Update button. When this button is clicked, it should update the Ordered information got from three  EditText input.</w:t>
       </w:r>
     </w:p>
     <w:p>
@@ -7030,7 +5287,6 @@
         </w:rPr>
       </w:pPr>
       <w:bookmarkStart w:id="15" w:name="_Toc19605001"/>
-      <w:proofErr w:type="gramStart"/>
       <w:r>
         <w:rPr>
           <w:rFonts w:eastAsia="Microsoft YaHei"/>
@@ -7043,15 +5299,7 @@
           <w:rFonts w:eastAsia="Microsoft YaHei"/>
           <w:lang w:val="en-AU"/>
         </w:rPr>
-        <w:t>Layout</w:t>
-      </w:r>
-      <w:proofErr w:type="gramEnd"/>
-      <w:r>
-        <w:rPr>
-          <w:rFonts w:eastAsia="Microsoft YaHei"/>
-          <w:lang w:val="en-AU"/>
-        </w:rPr>
-        <w:t>:</w:t>
+        <w:t>Layout:</w:t>
       </w:r>
       <w:bookmarkEnd w:id="15"/>
     </w:p>
@@ -7075,73 +5323,7 @@
           <w:szCs w:val="28"/>
           <w:lang w:eastAsia="en-US"/>
         </w:rPr>
-        <w:t xml:space="preserve">Set the </w:t>
-      </w:r>
-      <w:proofErr w:type="spellStart"/>
-      <w:r>
-        <w:rPr>
-          <w:rFonts w:asciiTheme="minorHAnsi" w:eastAsiaTheme="minorEastAsia" w:hAnsiTheme="minorHAnsi" w:cstheme="minorHAnsi"/>
-          <w:color w:val="000000"/>
-          <w:sz w:val="28"/>
-          <w:szCs w:val="28"/>
-          <w:lang w:eastAsia="en-US"/>
-        </w:rPr>
-        <w:t>onClickListener</w:t>
-      </w:r>
-      <w:proofErr w:type="spellEnd"/>
-      <w:r>
-        <w:rPr>
-          <w:rFonts w:asciiTheme="minorHAnsi" w:eastAsiaTheme="minorEastAsia" w:hAnsiTheme="minorHAnsi" w:cstheme="minorHAnsi"/>
-          <w:color w:val="000000"/>
-          <w:sz w:val="28"/>
-          <w:szCs w:val="28"/>
-          <w:lang w:eastAsia="en-US"/>
-        </w:rPr>
-        <w:t xml:space="preserve"> method for the Delete </w:t>
-      </w:r>
-      <w:proofErr w:type="gramStart"/>
-      <w:r>
-        <w:rPr>
-          <w:rFonts w:asciiTheme="minorHAnsi" w:eastAsiaTheme="minorEastAsia" w:hAnsiTheme="minorHAnsi" w:cstheme="minorHAnsi"/>
-          <w:color w:val="000000"/>
-          <w:sz w:val="28"/>
-          <w:szCs w:val="28"/>
-          <w:lang w:eastAsia="en-US"/>
-        </w:rPr>
-        <w:t>Button .</w:t>
-      </w:r>
-      <w:proofErr w:type="gramEnd"/>
-      <w:r>
-        <w:rPr>
-          <w:rFonts w:asciiTheme="minorHAnsi" w:eastAsiaTheme="minorEastAsia" w:hAnsiTheme="minorHAnsi" w:cstheme="minorHAnsi"/>
-          <w:color w:val="000000"/>
-          <w:sz w:val="28"/>
-          <w:szCs w:val="28"/>
-          <w:lang w:eastAsia="en-US"/>
-        </w:rPr>
-        <w:t xml:space="preserve"> When this button is clicked, it should delete the ordered information by the ID .got from </w:t>
-      </w:r>
-      <w:proofErr w:type="spellStart"/>
-      <w:r>
-        <w:rPr>
-          <w:rFonts w:asciiTheme="minorHAnsi" w:eastAsiaTheme="minorEastAsia" w:hAnsiTheme="minorHAnsi" w:cstheme="minorHAnsi"/>
-          <w:color w:val="000000"/>
-          <w:sz w:val="28"/>
-          <w:szCs w:val="28"/>
-          <w:lang w:eastAsia="en-US"/>
-        </w:rPr>
-        <w:t>EditText</w:t>
-      </w:r>
-      <w:proofErr w:type="spellEnd"/>
-      <w:r>
-        <w:rPr>
-          <w:rFonts w:asciiTheme="minorHAnsi" w:eastAsiaTheme="minorEastAsia" w:hAnsiTheme="minorHAnsi" w:cstheme="minorHAnsi"/>
-          <w:color w:val="000000"/>
-          <w:sz w:val="28"/>
-          <w:szCs w:val="28"/>
-          <w:lang w:eastAsia="en-US"/>
-        </w:rPr>
-        <w:t xml:space="preserve"> input.</w:t>
+        <w:t>Set the onClickListener method for the Delete Button . When this button is clicked, it should delete the ordered information by the ID .got from EditText input.</w:t>
       </w:r>
     </w:p>
     <w:p>
@@ -7261,27 +5443,7 @@
           <w:sz w:val="28"/>
           <w:szCs w:val="28"/>
         </w:rPr>
-        <w:t xml:space="preserve">ased </w:t>
-      </w:r>
-      <w:proofErr w:type="spellStart"/>
-      <w:r>
-        <w:rPr>
-          <w:rFonts w:asciiTheme="minorEastAsia" w:eastAsiaTheme="minorEastAsia" w:hAnsiTheme="minorEastAsia" w:cstheme="minorHAnsi"/>
-          <w:color w:val="000000"/>
-          <w:sz w:val="28"/>
-          <w:szCs w:val="28"/>
-        </w:rPr>
-        <w:t>on”ID</w:t>
-      </w:r>
-      <w:proofErr w:type="spellEnd"/>
-      <w:r>
-        <w:rPr>
-          <w:rFonts w:asciiTheme="minorEastAsia" w:eastAsiaTheme="minorEastAsia" w:hAnsiTheme="minorEastAsia" w:cstheme="minorHAnsi"/>
-          <w:color w:val="000000"/>
-          <w:sz w:val="28"/>
-          <w:szCs w:val="28"/>
-        </w:rPr>
-        <w:t>”</w:t>
+        <w:t>ased on”ID”</w:t>
       </w:r>
     </w:p>
     <w:p>
@@ -7379,9 +5541,8 @@
           <w:szCs w:val="28"/>
           <w:lang w:eastAsia="en-US"/>
         </w:rPr>
-        <w:t xml:space="preserve">During the </w:t>
-      </w:r>
-      <w:proofErr w:type="gramStart"/>
+        <w:t xml:space="preserve">During the development </w:t>
+      </w:r>
       <w:r>
         <w:rPr>
           <w:rFonts w:asciiTheme="minorHAnsi" w:hAnsiTheme="minorHAnsi" w:cstheme="minorHAnsi"/>
@@ -7390,7 +5551,7 @@
           <w:szCs w:val="28"/>
           <w:lang w:eastAsia="en-US"/>
         </w:rPr>
-        <w:t xml:space="preserve">development </w:t>
+        <w:t>,</w:t>
       </w:r>
       <w:r>
         <w:rPr>
@@ -7400,40 +5561,7 @@
           <w:szCs w:val="28"/>
           <w:lang w:eastAsia="en-US"/>
         </w:rPr>
-        <w:t>,</w:t>
-      </w:r>
-      <w:proofErr w:type="gramEnd"/>
-      <w:r>
-        <w:rPr>
-          <w:rFonts w:asciiTheme="minorHAnsi" w:hAnsiTheme="minorHAnsi" w:cstheme="minorHAnsi"/>
-          <w:color w:val="000000"/>
-          <w:sz w:val="28"/>
-          <w:szCs w:val="28"/>
-          <w:lang w:eastAsia="en-US"/>
-        </w:rPr>
-        <w:t xml:space="preserve"> I find it is hard to delete ,because I need the “id” to delete, if “id” doesn’t show, it is hard to clarify the </w:t>
-      </w:r>
-      <w:proofErr w:type="spellStart"/>
-      <w:r>
-        <w:rPr>
-          <w:rFonts w:asciiTheme="minorHAnsi" w:hAnsiTheme="minorHAnsi" w:cstheme="minorHAnsi"/>
-          <w:color w:val="000000"/>
-          <w:sz w:val="28"/>
-          <w:szCs w:val="28"/>
-          <w:lang w:eastAsia="en-US"/>
-        </w:rPr>
-        <w:t>Num</w:t>
-      </w:r>
-      <w:proofErr w:type="spellEnd"/>
-      <w:r>
-        <w:rPr>
-          <w:rFonts w:asciiTheme="minorHAnsi" w:hAnsiTheme="minorHAnsi" w:cstheme="minorHAnsi"/>
-          <w:color w:val="000000"/>
-          <w:sz w:val="28"/>
-          <w:szCs w:val="28"/>
-          <w:lang w:eastAsia="en-US"/>
-        </w:rPr>
-        <w:t xml:space="preserve"> of ID, So I make</w:t>
+        <w:t xml:space="preserve"> I find it is hard to delete ,because I need the “id” to delete, if “id” doesn’t show, it is hard to clarify the Num of ID, So I make</w:t>
       </w:r>
       <w:r>
         <w:rPr>
@@ -7468,7 +5596,6 @@
         </w:rPr>
         <w:t xml:space="preserve">In the </w:t>
       </w:r>
-      <w:proofErr w:type="gramStart"/>
       <w:r>
         <w:rPr>
           <w:rFonts w:asciiTheme="minorHAnsi" w:hAnsiTheme="minorHAnsi" w:cstheme="minorHAnsi"/>
@@ -7487,40 +5614,7 @@
           <w:szCs w:val="28"/>
           <w:lang w:eastAsia="en-US"/>
         </w:rPr>
-        <w:t xml:space="preserve"> code</w:t>
-      </w:r>
-      <w:proofErr w:type="gramEnd"/>
-      <w:r>
-        <w:rPr>
-          <w:rFonts w:asciiTheme="minorHAnsi" w:hAnsiTheme="minorHAnsi" w:cstheme="minorHAnsi"/>
-          <w:color w:val="000000"/>
-          <w:sz w:val="28"/>
-          <w:szCs w:val="28"/>
-          <w:lang w:eastAsia="en-US"/>
-        </w:rPr>
-        <w:t xml:space="preserve">, I put “id” also saved into a </w:t>
-      </w:r>
-      <w:proofErr w:type="spellStart"/>
-      <w:r>
-        <w:rPr>
-          <w:rFonts w:asciiTheme="minorHAnsi" w:hAnsiTheme="minorHAnsi" w:cstheme="minorHAnsi"/>
-          <w:color w:val="000000"/>
-          <w:sz w:val="28"/>
-          <w:szCs w:val="28"/>
-          <w:lang w:eastAsia="en-US"/>
-        </w:rPr>
-        <w:t>hashmap</w:t>
-      </w:r>
-      <w:proofErr w:type="spellEnd"/>
-      <w:r>
-        <w:rPr>
-          <w:rFonts w:asciiTheme="minorHAnsi" w:hAnsiTheme="minorHAnsi" w:cstheme="minorHAnsi"/>
-          <w:color w:val="000000"/>
-          <w:sz w:val="28"/>
-          <w:szCs w:val="28"/>
-          <w:lang w:eastAsia="en-US"/>
-        </w:rPr>
-        <w:t>.</w:t>
+        <w:t xml:space="preserve"> code, I put “id” also saved into a hashmap.</w:t>
       </w:r>
     </w:p>
     <w:p/>
@@ -7601,20 +5695,10 @@
         </w:rPr>
         <w:t xml:space="preserve"> </w:t>
       </w:r>
-      <w:proofErr w:type="spellStart"/>
-      <w:r>
-        <w:t>GridView</w:t>
-      </w:r>
-      <w:proofErr w:type="spellEnd"/>
-      <w:r>
-        <w:t xml:space="preserve"> and </w:t>
-      </w:r>
-      <w:proofErr w:type="spellStart"/>
-      <w:r>
-        <w:t>GridItemView</w:t>
+      <w:r>
+        <w:t>GridView and GridItemView</w:t>
       </w:r>
       <w:bookmarkEnd w:id="18"/>
-      <w:proofErr w:type="spellEnd"/>
       <w:r>
         <w:t xml:space="preserve"> </w:t>
       </w:r>
@@ -7657,16 +5741,15 @@
           <w:sz w:val="28"/>
           <w:szCs w:val="28"/>
         </w:rPr>
-        <w:t xml:space="preserve">four separated packages every week one month in </w:t>
-      </w:r>
-      <w:proofErr w:type="gramStart"/>
+        <w:t xml:space="preserve">four separated packages every week one month in the </w:t>
+      </w:r>
       <w:r>
         <w:rPr>
           <w:rFonts w:cstheme="minorHAnsi"/>
           <w:sz w:val="28"/>
           <w:szCs w:val="28"/>
         </w:rPr>
-        <w:t xml:space="preserve">the </w:t>
+        <w:t xml:space="preserve"> </w:t>
       </w:r>
       <w:r>
         <w:rPr>
@@ -7674,34 +5757,15 @@
           <w:sz w:val="28"/>
           <w:szCs w:val="28"/>
         </w:rPr>
-        <w:t xml:space="preserve"> </w:t>
-      </w:r>
-      <w:proofErr w:type="spellStart"/>
+        <w:t>Admin</w:t>
+      </w:r>
       <w:r>
         <w:rPr>
           <w:rFonts w:cstheme="minorHAnsi"/>
           <w:sz w:val="28"/>
           <w:szCs w:val="28"/>
         </w:rPr>
-        <w:t>Admin</w:t>
-      </w:r>
-      <w:r>
-        <w:rPr>
-          <w:rFonts w:cstheme="minorHAnsi"/>
-          <w:sz w:val="28"/>
-          <w:szCs w:val="28"/>
-        </w:rPr>
-        <w:t>Activity</w:t>
-      </w:r>
-      <w:proofErr w:type="spellEnd"/>
-      <w:proofErr w:type="gramEnd"/>
-      <w:r>
-        <w:rPr>
-          <w:rFonts w:cstheme="minorHAnsi"/>
-          <w:sz w:val="28"/>
-          <w:szCs w:val="28"/>
-        </w:rPr>
-        <w:t>.</w:t>
+        <w:t>Activity.</w:t>
       </w:r>
     </w:p>
     <w:p>
@@ -7774,27 +5838,7 @@
           <w:lang w:val="en-AU" w:eastAsia="en-US"/>
         </w:rPr>
         <w:lastRenderedPageBreak/>
-        <w:t xml:space="preserve">I achieve the navigation </w:t>
-      </w:r>
-      <w:proofErr w:type="gramStart"/>
-      <w:r>
-        <w:rPr>
-          <w:rFonts w:ascii="Microsoft YaHei" w:eastAsia="Microsoft YaHei" w:hAnsi="Microsoft YaHei" w:cs="Microsoft YaHei"/>
-          <w:color w:val="000000"/>
-          <w:sz w:val="24"/>
-          <w:lang w:val="en-AU" w:eastAsia="en-US"/>
-        </w:rPr>
-        <w:t>function :</w:t>
-      </w:r>
-      <w:proofErr w:type="gramEnd"/>
-      <w:r>
-        <w:rPr>
-          <w:rFonts w:ascii="Microsoft YaHei" w:eastAsia="Microsoft YaHei" w:hAnsi="Microsoft YaHei" w:cs="Microsoft YaHei"/>
-          <w:color w:val="000000"/>
-          <w:sz w:val="24"/>
-          <w:lang w:val="en-AU" w:eastAsia="en-US"/>
-        </w:rPr>
-        <w:t xml:space="preserve"> </w:t>
+        <w:t xml:space="preserve">I achieve the navigation function : </w:t>
       </w:r>
       <w:r>
         <w:rPr>
@@ -7805,7 +5849,6 @@
         </w:rPr>
         <w:t xml:space="preserve">After clicking the picture in </w:t>
       </w:r>
-      <w:proofErr w:type="spellStart"/>
       <w:r>
         <w:rPr>
           <w:rFonts w:ascii="Microsoft YaHei" w:eastAsia="Microsoft YaHei" w:hAnsi="Microsoft YaHei" w:cs="Microsoft YaHei"/>
@@ -7822,75 +5865,25 @@
           <w:sz w:val="24"/>
           <w:lang w:val="en-AU" w:eastAsia="en-US"/>
         </w:rPr>
-        <w:t>ridView</w:t>
-      </w:r>
-      <w:proofErr w:type="spellEnd"/>
-      <w:r>
-        <w:rPr>
-          <w:rFonts w:ascii="Microsoft YaHei" w:eastAsia="Microsoft YaHei" w:hAnsi="Microsoft YaHei" w:cs="Microsoft YaHei"/>
-          <w:color w:val="000000"/>
-          <w:sz w:val="24"/>
-          <w:lang w:val="en-AU" w:eastAsia="en-US"/>
-        </w:rPr>
-        <w:t xml:space="preserve"> ,</w:t>
-      </w:r>
-      <w:r>
-        <w:rPr>
-          <w:rFonts w:ascii="Microsoft YaHei" w:eastAsia="Microsoft YaHei" w:hAnsi="Microsoft YaHei" w:cs="Microsoft YaHei"/>
-          <w:color w:val="000000"/>
-          <w:sz w:val="24"/>
-          <w:lang w:val="en-AU" w:eastAsia="en-US"/>
-        </w:rPr>
-        <w:t xml:space="preserve"> </w:t>
-      </w:r>
-      <w:proofErr w:type="spellStart"/>
-      <w:r>
-        <w:rPr>
-          <w:rFonts w:ascii="Microsoft YaHei" w:eastAsia="Microsoft YaHei" w:hAnsi="Microsoft YaHei" w:cs="Microsoft YaHei"/>
-          <w:color w:val="000000"/>
-          <w:sz w:val="24"/>
-          <w:lang w:val="en-AU" w:eastAsia="en-US"/>
-        </w:rPr>
-        <w:t>Main</w:t>
-      </w:r>
-      <w:r>
-        <w:rPr>
-          <w:rFonts w:ascii="Microsoft YaHei" w:eastAsia="Microsoft YaHei" w:hAnsi="Microsoft YaHei" w:cs="Microsoft YaHei"/>
-          <w:color w:val="000000"/>
-          <w:sz w:val="24"/>
-          <w:lang w:val="en-AU" w:eastAsia="en-US"/>
-        </w:rPr>
-        <w:t>Activity</w:t>
-      </w:r>
-      <w:proofErr w:type="spellEnd"/>
-      <w:r>
-        <w:rPr>
-          <w:rFonts w:ascii="Microsoft YaHei" w:eastAsia="Microsoft YaHei" w:hAnsi="Microsoft YaHei" w:cs="Microsoft YaHei"/>
-          <w:color w:val="000000"/>
-          <w:sz w:val="24"/>
-          <w:lang w:val="en-AU" w:eastAsia="en-US"/>
-        </w:rPr>
-        <w:t xml:space="preserve"> will jump to the </w:t>
-      </w:r>
-      <w:proofErr w:type="spellStart"/>
-      <w:r>
-        <w:rPr>
-          <w:rFonts w:ascii="Microsoft YaHei" w:eastAsia="Microsoft YaHei" w:hAnsi="Microsoft YaHei" w:cs="Microsoft YaHei"/>
-          <w:color w:val="000000"/>
-          <w:sz w:val="24"/>
-          <w:lang w:val="en-AU" w:eastAsia="en-US"/>
-        </w:rPr>
-        <w:t>GridItemActivity</w:t>
-      </w:r>
-      <w:proofErr w:type="spellEnd"/>
-      <w:r>
-        <w:rPr>
-          <w:rFonts w:ascii="Microsoft YaHei" w:eastAsia="Microsoft YaHei" w:hAnsi="Microsoft YaHei" w:cs="Microsoft YaHei"/>
-          <w:color w:val="000000"/>
-          <w:sz w:val="24"/>
-          <w:lang w:val="en-AU" w:eastAsia="en-US"/>
-        </w:rPr>
-        <w:t xml:space="preserve"> .</w:t>
+        <w:t>ridView ,</w:t>
+      </w:r>
+      <w:r>
+        <w:rPr>
+          <w:rFonts w:ascii="Microsoft YaHei" w:eastAsia="Microsoft YaHei" w:hAnsi="Microsoft YaHei" w:cs="Microsoft YaHei"/>
+          <w:color w:val="000000"/>
+          <w:sz w:val="24"/>
+          <w:lang w:val="en-AU" w:eastAsia="en-US"/>
+        </w:rPr>
+        <w:t xml:space="preserve"> Main</w:t>
+      </w:r>
+      <w:r>
+        <w:rPr>
+          <w:rFonts w:ascii="Microsoft YaHei" w:eastAsia="Microsoft YaHei" w:hAnsi="Microsoft YaHei" w:cs="Microsoft YaHei"/>
+          <w:color w:val="000000"/>
+          <w:sz w:val="24"/>
+          <w:lang w:val="en-AU" w:eastAsia="en-US"/>
+        </w:rPr>
+        <w:t>Activity will jump to the GridItemActivity .</w:t>
       </w:r>
     </w:p>
     <w:p>
@@ -7998,9 +5991,8 @@
           <w:szCs w:val="28"/>
           <w:lang w:val="en-AU"/>
         </w:rPr>
-        <w:t xml:space="preserve">I add a </w:t>
-      </w:r>
-      <w:proofErr w:type="spellStart"/>
+        <w:t>I add a GridView in the activity_main</w:t>
+      </w:r>
       <w:r>
         <w:rPr>
           <w:rFonts w:cstheme="minorHAnsi"/>
@@ -8008,49 +6000,8 @@
           <w:szCs w:val="28"/>
           <w:lang w:val="en-AU"/>
         </w:rPr>
-        <w:t>GridView</w:t>
-      </w:r>
-      <w:proofErr w:type="spellEnd"/>
-      <w:r>
-        <w:rPr>
-          <w:rFonts w:cstheme="minorHAnsi"/>
-          <w:sz w:val="28"/>
-          <w:szCs w:val="28"/>
-          <w:lang w:val="en-AU"/>
-        </w:rPr>
-        <w:t xml:space="preserve"> in the </w:t>
-      </w:r>
-      <w:proofErr w:type="spellStart"/>
-      <w:r>
-        <w:rPr>
-          <w:rFonts w:cstheme="minorHAnsi"/>
-          <w:sz w:val="28"/>
-          <w:szCs w:val="28"/>
-          <w:lang w:val="en-AU"/>
-        </w:rPr>
-        <w:t>activity_</w:t>
-      </w:r>
-      <w:proofErr w:type="gramStart"/>
-      <w:r>
-        <w:rPr>
-          <w:rFonts w:cstheme="minorHAnsi"/>
-          <w:sz w:val="28"/>
-          <w:szCs w:val="28"/>
-          <w:lang w:val="en-AU"/>
-        </w:rPr>
-        <w:t>main</w:t>
-      </w:r>
-      <w:proofErr w:type="spellEnd"/>
-      <w:r>
-        <w:rPr>
-          <w:rFonts w:cstheme="minorHAnsi"/>
-          <w:sz w:val="28"/>
-          <w:szCs w:val="28"/>
-          <w:lang w:val="en-AU"/>
-        </w:rPr>
         <w:t xml:space="preserve"> .</w:t>
       </w:r>
-      <w:proofErr w:type="gramEnd"/>
     </w:p>
     <w:p>
       <w:pPr>
@@ -8119,67 +6070,7 @@
           <w:szCs w:val="28"/>
           <w:lang w:val="en-AU"/>
         </w:rPr>
-        <w:t xml:space="preserve">I create </w:t>
-      </w:r>
-      <w:proofErr w:type="gramStart"/>
-      <w:r>
-        <w:rPr>
-          <w:rFonts w:cstheme="minorHAnsi"/>
-          <w:sz w:val="28"/>
-          <w:szCs w:val="28"/>
-          <w:lang w:val="en-AU"/>
-        </w:rPr>
-        <w:t>a  activity</w:t>
-      </w:r>
-      <w:proofErr w:type="gramEnd"/>
-      <w:r>
-        <w:rPr>
-          <w:rFonts w:cstheme="minorHAnsi"/>
-          <w:sz w:val="28"/>
-          <w:szCs w:val="28"/>
-          <w:lang w:val="en-AU"/>
-        </w:rPr>
-        <w:t>_grid_item.xml to hold the “</w:t>
-      </w:r>
-      <w:proofErr w:type="spellStart"/>
-      <w:r>
-        <w:rPr>
-          <w:rFonts w:cstheme="minorHAnsi"/>
-          <w:sz w:val="28"/>
-          <w:szCs w:val="28"/>
-          <w:lang w:val="en-AU"/>
-        </w:rPr>
-        <w:t>ImageView</w:t>
-      </w:r>
-      <w:proofErr w:type="spellEnd"/>
-      <w:r>
-        <w:rPr>
-          <w:rFonts w:cstheme="minorHAnsi"/>
-          <w:sz w:val="28"/>
-          <w:szCs w:val="28"/>
-          <w:lang w:val="en-AU"/>
-        </w:rPr>
-        <w:t>” and “</w:t>
-      </w:r>
-      <w:proofErr w:type="spellStart"/>
-      <w:r>
-        <w:rPr>
-          <w:rFonts w:cstheme="minorHAnsi"/>
-          <w:sz w:val="28"/>
-          <w:szCs w:val="28"/>
-          <w:lang w:val="en-AU"/>
-        </w:rPr>
-        <w:t>TextView</w:t>
-      </w:r>
-      <w:proofErr w:type="spellEnd"/>
-      <w:r>
-        <w:rPr>
-          <w:rFonts w:cstheme="minorHAnsi"/>
-          <w:sz w:val="28"/>
-          <w:szCs w:val="28"/>
-          <w:lang w:val="en-AU"/>
-        </w:rPr>
-        <w:t>”.</w:t>
+        <w:t>I create a  activity_grid_item.xml to hold the “ImageView” and “TextView”.</w:t>
       </w:r>
     </w:p>
     <w:p>
@@ -8273,9 +6164,8 @@
           <w:szCs w:val="28"/>
           <w:lang w:val="en-AU"/>
         </w:rPr>
-        <w:t xml:space="preserve"> </w:t>
-      </w:r>
-      <w:proofErr w:type="gramStart"/>
+        <w:t xml:space="preserve"> a ImageAdapter </w:t>
+      </w:r>
       <w:r>
         <w:rPr>
           <w:rFonts w:cstheme="minorHAnsi"/>
@@ -8283,19 +6173,18 @@
           <w:szCs w:val="28"/>
           <w:lang w:val="en-AU"/>
         </w:rPr>
-        <w:t>a</w:t>
-      </w:r>
-      <w:proofErr w:type="gramEnd"/>
-      <w:r>
+        <w:t>to display 4 pictures in the gridView in the MainActivity.</w:t>
+      </w:r>
+    </w:p>
+    <w:p>
+      <w:pPr>
         <w:rPr>
           <w:rFonts w:cstheme="minorHAnsi"/>
           <w:sz w:val="28"/>
           <w:szCs w:val="28"/>
           <w:lang w:val="en-AU"/>
         </w:rPr>
-        <w:t xml:space="preserve"> </w:t>
-      </w:r>
-      <w:proofErr w:type="spellStart"/>
+      </w:pPr>
       <w:r>
         <w:rPr>
           <w:rFonts w:cstheme="minorHAnsi"/>
@@ -8303,97 +6192,8 @@
           <w:szCs w:val="28"/>
           <w:lang w:val="en-AU"/>
         </w:rPr>
-        <w:t>ImageAdapter</w:t>
-      </w:r>
-      <w:proofErr w:type="spellEnd"/>
-      <w:r>
-        <w:rPr>
-          <w:rFonts w:cstheme="minorHAnsi"/>
-          <w:sz w:val="28"/>
-          <w:szCs w:val="28"/>
-          <w:lang w:val="en-AU"/>
-        </w:rPr>
-        <w:t xml:space="preserve"> </w:t>
-      </w:r>
-      <w:r>
-        <w:rPr>
-          <w:rFonts w:cstheme="minorHAnsi"/>
-          <w:sz w:val="28"/>
-          <w:szCs w:val="28"/>
-          <w:lang w:val="en-AU"/>
-        </w:rPr>
-        <w:t xml:space="preserve">to display 4 pictures in the </w:t>
-      </w:r>
-      <w:proofErr w:type="spellStart"/>
-      <w:r>
-        <w:rPr>
-          <w:rFonts w:cstheme="minorHAnsi"/>
-          <w:sz w:val="28"/>
-          <w:szCs w:val="28"/>
-          <w:lang w:val="en-AU"/>
-        </w:rPr>
-        <w:t>gridView</w:t>
-      </w:r>
-      <w:proofErr w:type="spellEnd"/>
-      <w:r>
-        <w:rPr>
-          <w:rFonts w:cstheme="minorHAnsi"/>
-          <w:sz w:val="28"/>
-          <w:szCs w:val="28"/>
-          <w:lang w:val="en-AU"/>
-        </w:rPr>
-        <w:t xml:space="preserve"> in the </w:t>
-      </w:r>
-      <w:proofErr w:type="spellStart"/>
-      <w:r>
-        <w:rPr>
-          <w:rFonts w:cstheme="minorHAnsi"/>
-          <w:sz w:val="28"/>
-          <w:szCs w:val="28"/>
-          <w:lang w:val="en-AU"/>
-        </w:rPr>
-        <w:t>MainActivity</w:t>
-      </w:r>
-      <w:proofErr w:type="spellEnd"/>
-      <w:r>
-        <w:rPr>
-          <w:rFonts w:cstheme="minorHAnsi"/>
-          <w:sz w:val="28"/>
-          <w:szCs w:val="28"/>
-          <w:lang w:val="en-AU"/>
-        </w:rPr>
-        <w:t>.</w:t>
-      </w:r>
-    </w:p>
-    <w:p>
-      <w:pPr>
-        <w:rPr>
-          <w:rFonts w:cstheme="minorHAnsi"/>
-          <w:sz w:val="28"/>
-          <w:szCs w:val="28"/>
-          <w:lang w:val="en-AU"/>
-        </w:rPr>
-      </w:pPr>
-      <w:r>
-        <w:rPr>
-          <w:rFonts w:cstheme="minorHAnsi"/>
-          <w:sz w:val="28"/>
-          <w:szCs w:val="28"/>
-          <w:lang w:val="en-AU"/>
-        </w:rPr>
-        <w:t xml:space="preserve">Note: I make public static for </w:t>
-      </w:r>
-      <w:proofErr w:type="gramStart"/>
-      <w:r>
-        <w:rPr>
-          <w:rFonts w:cstheme="minorHAnsi"/>
-          <w:sz w:val="28"/>
-          <w:szCs w:val="28"/>
-          <w:lang w:val="en-AU"/>
-        </w:rPr>
-        <w:t xml:space="preserve">the  </w:t>
-      </w:r>
-      <w:proofErr w:type="spellStart"/>
+        <w:t xml:space="preserve">Note: I make public static for the  </w:t>
+      </w:r>
       <w:r>
         <w:rPr>
           <w:b/>
@@ -8404,8 +6204,6 @@
         </w:rPr>
         <w:t>int</w:t>
       </w:r>
-      <w:proofErr w:type="spellEnd"/>
-      <w:proofErr w:type="gramEnd"/>
       <w:r>
         <w:rPr>
           <w:color w:val="000000"/>
@@ -8414,7 +6212,6 @@
         </w:rPr>
         <w:t xml:space="preserve">[] </w:t>
       </w:r>
-      <w:proofErr w:type="spellStart"/>
       <w:r>
         <w:rPr>
           <w:i/>
@@ -8423,9 +6220,16 @@
           <w:sz w:val="18"/>
           <w:szCs w:val="18"/>
         </w:rPr>
-        <w:t>image_Id</w:t>
-      </w:r>
-      <w:proofErr w:type="spellEnd"/>
+        <w:t>image_Id ;</w:t>
+      </w:r>
+      <w:r>
+        <w:rPr>
+          <w:color w:val="000000"/>
+          <w:sz w:val="18"/>
+          <w:szCs w:val="18"/>
+        </w:rPr>
+        <w:t xml:space="preserve"> String[] </w:t>
+      </w:r>
       <w:r>
         <w:rPr>
           <w:i/>
@@ -8434,37 +6238,7 @@
           <w:sz w:val="18"/>
           <w:szCs w:val="18"/>
         </w:rPr>
-        <w:t xml:space="preserve"> ;</w:t>
-      </w:r>
-      <w:r>
-        <w:rPr>
-          <w:color w:val="000000"/>
-          <w:sz w:val="18"/>
-          <w:szCs w:val="18"/>
-        </w:rPr>
-        <w:t xml:space="preserve"> String[] </w:t>
-      </w:r>
-      <w:proofErr w:type="spellStart"/>
-      <w:r>
-        <w:rPr>
-          <w:i/>
-          <w:iCs/>
-          <w:color w:val="660E7A"/>
-          <w:sz w:val="18"/>
-          <w:szCs w:val="18"/>
-        </w:rPr>
-        <w:t>packNames</w:t>
-      </w:r>
-      <w:proofErr w:type="spellEnd"/>
-      <w:r>
-        <w:rPr>
-          <w:i/>
-          <w:iCs/>
-          <w:color w:val="660E7A"/>
-          <w:sz w:val="18"/>
-          <w:szCs w:val="18"/>
-        </w:rPr>
-        <w:t xml:space="preserve"> </w:t>
+        <w:t xml:space="preserve">packNames </w:t>
       </w:r>
       <w:r>
         <w:rPr>
@@ -8482,27 +6256,7 @@
           <w:szCs w:val="28"/>
           <w:lang w:val="en-AU"/>
         </w:rPr>
-        <w:t xml:space="preserve">use in the </w:t>
-      </w:r>
-      <w:proofErr w:type="spellStart"/>
-      <w:r>
-        <w:rPr>
-          <w:rFonts w:cstheme="minorHAnsi"/>
-          <w:sz w:val="28"/>
-          <w:szCs w:val="28"/>
-          <w:lang w:val="en-AU"/>
-        </w:rPr>
-        <w:t>MainActivity</w:t>
-      </w:r>
-      <w:proofErr w:type="spellEnd"/>
-      <w:r>
-        <w:rPr>
-          <w:rFonts w:cstheme="minorHAnsi"/>
-          <w:sz w:val="28"/>
-          <w:szCs w:val="28"/>
-          <w:lang w:val="en-AU"/>
-        </w:rPr>
-        <w:t>..</w:t>
+        <w:t>use in the MainActivity..</w:t>
       </w:r>
     </w:p>
     <w:p/>
@@ -8569,7 +6323,6 @@
         <w:lastRenderedPageBreak/>
         <w:t xml:space="preserve">I </w:t>
       </w:r>
-      <w:proofErr w:type="gramStart"/>
       <w:r>
         <w:rPr>
           <w:rFonts w:cstheme="minorHAnsi"/>
@@ -8577,19 +6330,18 @@
           <w:szCs w:val="28"/>
           <w:lang w:val="en-AU"/>
         </w:rPr>
-        <w:t>achieve  the</w:t>
-      </w:r>
-      <w:proofErr w:type="gramEnd"/>
-      <w:r>
+        <w:t>achieve  the navigation to GridItemActivity by clicking the picture .</w:t>
+      </w:r>
+    </w:p>
+    <w:p>
+      <w:pPr>
         <w:rPr>
           <w:rFonts w:cstheme="minorHAnsi"/>
           <w:sz w:val="28"/>
           <w:szCs w:val="28"/>
           <w:lang w:val="en-AU"/>
         </w:rPr>
-        <w:t xml:space="preserve"> navigation to </w:t>
-      </w:r>
-      <w:proofErr w:type="spellStart"/>
+      </w:pPr>
       <w:r>
         <w:rPr>
           <w:rFonts w:cstheme="minorHAnsi"/>
@@ -8597,9 +6349,8 @@
           <w:szCs w:val="28"/>
           <w:lang w:val="en-AU"/>
         </w:rPr>
-        <w:t>GridItemActivity</w:t>
-      </w:r>
-      <w:proofErr w:type="spellEnd"/>
+        <w:t>I use the code following</w:t>
+      </w:r>
       <w:r>
         <w:rPr>
           <w:rFonts w:cstheme="minorHAnsi"/>
@@ -8607,55 +6358,7 @@
           <w:szCs w:val="28"/>
           <w:lang w:val="en-AU"/>
         </w:rPr>
-        <w:t xml:space="preserve"> by clicking the picture .</w:t>
-      </w:r>
-    </w:p>
-    <w:p>
-      <w:pPr>
-        <w:rPr>
-          <w:rFonts w:cstheme="minorHAnsi"/>
-          <w:sz w:val="28"/>
-          <w:szCs w:val="28"/>
-          <w:lang w:val="en-AU"/>
-        </w:rPr>
-      </w:pPr>
-      <w:r>
-        <w:rPr>
-          <w:rFonts w:cstheme="minorHAnsi"/>
-          <w:sz w:val="28"/>
-          <w:szCs w:val="28"/>
-          <w:lang w:val="en-AU"/>
-        </w:rPr>
-        <w:t>I use the code following</w:t>
-      </w:r>
-      <w:r>
-        <w:rPr>
-          <w:rFonts w:cstheme="minorHAnsi"/>
-          <w:sz w:val="28"/>
-          <w:szCs w:val="28"/>
-          <w:lang w:val="en-AU"/>
-        </w:rPr>
-        <w:t xml:space="preserve"> in the below in the </w:t>
-      </w:r>
-      <w:proofErr w:type="spellStart"/>
-      <w:r>
-        <w:rPr>
-          <w:rFonts w:cstheme="minorHAnsi"/>
-          <w:sz w:val="28"/>
-          <w:szCs w:val="28"/>
-          <w:lang w:val="en-AU"/>
-        </w:rPr>
-        <w:t>MainActivity</w:t>
-      </w:r>
-      <w:proofErr w:type="spellEnd"/>
-      <w:r>
-        <w:rPr>
-          <w:rFonts w:cstheme="minorHAnsi"/>
-          <w:sz w:val="28"/>
-          <w:szCs w:val="28"/>
-          <w:lang w:val="en-AU"/>
-        </w:rPr>
-        <w:t>.</w:t>
+        <w:t xml:space="preserve"> in the below in the MainActivity.</w:t>
       </w:r>
     </w:p>
     <w:p>
@@ -8726,9 +6429,8 @@
           <w:szCs w:val="28"/>
           <w:lang w:val="en-AU"/>
         </w:rPr>
-        <w:t>“</w:t>
-      </w:r>
-      <w:proofErr w:type="spellStart"/>
+        <w:t>“onCreate” method , I run the  following code</w:t>
+      </w:r>
       <w:r>
         <w:rPr>
           <w:rFonts w:cstheme="minorHAnsi"/>
@@ -8736,19 +6438,18 @@
           <w:szCs w:val="28"/>
           <w:lang w:val="en-AU"/>
         </w:rPr>
-        <w:t>onCreate</w:t>
-      </w:r>
-      <w:proofErr w:type="spellEnd"/>
-      <w:r>
+        <w:t xml:space="preserve"> in two steps :</w:t>
+      </w:r>
+    </w:p>
+    <w:p>
+      <w:pPr>
         <w:rPr>
           <w:rFonts w:cstheme="minorHAnsi"/>
           <w:sz w:val="28"/>
           <w:szCs w:val="28"/>
           <w:lang w:val="en-AU"/>
         </w:rPr>
-        <w:t xml:space="preserve">” </w:t>
-      </w:r>
-      <w:proofErr w:type="gramStart"/>
+      </w:pPr>
       <w:r>
         <w:rPr>
           <w:rFonts w:cstheme="minorHAnsi"/>
@@ -8756,65 +6457,7 @@
           <w:szCs w:val="28"/>
           <w:lang w:val="en-AU"/>
         </w:rPr>
-        <w:t>method ,</w:t>
-      </w:r>
-      <w:proofErr w:type="gramEnd"/>
-      <w:r>
-        <w:rPr>
-          <w:rFonts w:cstheme="minorHAnsi"/>
-          <w:sz w:val="28"/>
-          <w:szCs w:val="28"/>
-          <w:lang w:val="en-AU"/>
-        </w:rPr>
-        <w:t xml:space="preserve"> I run the  following code</w:t>
-      </w:r>
-      <w:r>
-        <w:rPr>
-          <w:rFonts w:cstheme="minorHAnsi"/>
-          <w:sz w:val="28"/>
-          <w:szCs w:val="28"/>
-          <w:lang w:val="en-AU"/>
-        </w:rPr>
-        <w:t xml:space="preserve"> in two steps :</w:t>
-      </w:r>
-    </w:p>
-    <w:p>
-      <w:pPr>
-        <w:rPr>
-          <w:rFonts w:cstheme="minorHAnsi"/>
-          <w:sz w:val="28"/>
-          <w:szCs w:val="28"/>
-          <w:lang w:val="en-AU"/>
-        </w:rPr>
-      </w:pPr>
-      <w:r>
-        <w:rPr>
-          <w:rFonts w:cstheme="minorHAnsi"/>
-          <w:sz w:val="28"/>
-          <w:szCs w:val="28"/>
-          <w:lang w:val="en-AU"/>
-        </w:rPr>
-        <w:t xml:space="preserve">First step is to set the picture in the </w:t>
-      </w:r>
-      <w:proofErr w:type="spellStart"/>
-      <w:r>
-        <w:rPr>
-          <w:rFonts w:cstheme="minorHAnsi"/>
-          <w:sz w:val="28"/>
-          <w:szCs w:val="28"/>
-          <w:lang w:val="en-AU"/>
-        </w:rPr>
-        <w:t>mainActivity</w:t>
-      </w:r>
-      <w:proofErr w:type="spellEnd"/>
-      <w:r>
-        <w:rPr>
-          <w:rFonts w:cstheme="minorHAnsi"/>
-          <w:sz w:val="28"/>
-          <w:szCs w:val="28"/>
-          <w:lang w:val="en-AU"/>
-        </w:rPr>
-        <w:t>;</w:t>
+        <w:t>First step is to set the picture in the mainActivity;</w:t>
       </w:r>
     </w:p>
     <w:p>
@@ -8884,9 +6527,8 @@
           <w:szCs w:val="28"/>
           <w:lang w:val="en-AU"/>
         </w:rPr>
-        <w:t xml:space="preserve">Second step </w:t>
-      </w:r>
-      <w:proofErr w:type="gramStart"/>
+        <w:t xml:space="preserve">Second step is </w:t>
+      </w:r>
       <w:r>
         <w:rPr>
           <w:rFonts w:cstheme="minorHAnsi"/>
@@ -8894,46 +6536,7 @@
           <w:szCs w:val="28"/>
           <w:lang w:val="en-AU"/>
         </w:rPr>
-        <w:t xml:space="preserve">is </w:t>
-      </w:r>
-      <w:r>
-        <w:rPr>
-          <w:rFonts w:cstheme="minorHAnsi"/>
-          <w:sz w:val="28"/>
-          <w:szCs w:val="28"/>
-          <w:lang w:val="en-AU"/>
-        </w:rPr>
-        <w:t xml:space="preserve"> to</w:t>
-      </w:r>
-      <w:proofErr w:type="gramEnd"/>
-      <w:r>
-        <w:rPr>
-          <w:rFonts w:cstheme="minorHAnsi"/>
-          <w:sz w:val="28"/>
-          <w:szCs w:val="28"/>
-          <w:lang w:val="en-AU"/>
-        </w:rPr>
-        <w:t xml:space="preserve"> intent and put the picture in the </w:t>
-      </w:r>
-      <w:proofErr w:type="spellStart"/>
-      <w:r>
-        <w:rPr>
-          <w:rFonts w:cstheme="minorHAnsi"/>
-          <w:sz w:val="28"/>
-          <w:szCs w:val="28"/>
-          <w:lang w:val="en-AU"/>
-        </w:rPr>
-        <w:t>GridItemActivity</w:t>
-      </w:r>
-      <w:proofErr w:type="spellEnd"/>
-      <w:r>
-        <w:rPr>
-          <w:rFonts w:cstheme="minorHAnsi"/>
-          <w:sz w:val="28"/>
-          <w:szCs w:val="28"/>
-          <w:lang w:val="en-AU"/>
-        </w:rPr>
-        <w:t>.</w:t>
+        <w:t xml:space="preserve"> to intent and put the picture in the GridItemActivity.</w:t>
       </w:r>
     </w:p>
     <w:p>
@@ -9008,9 +6611,8 @@
           <w:szCs w:val="28"/>
           <w:lang w:val="en-US" w:eastAsia="zh-CN"/>
         </w:rPr>
-        <w:t xml:space="preserve">Above </w:t>
-      </w:r>
-      <w:proofErr w:type="gramStart"/>
+        <w:t xml:space="preserve">Above all </w:t>
+      </w:r>
       <w:r>
         <w:rPr>
           <w:rFonts w:cstheme="minorHAnsi"/>
@@ -9018,7 +6620,7 @@
           <w:szCs w:val="28"/>
           <w:lang w:val="en-US" w:eastAsia="zh-CN"/>
         </w:rPr>
-        <w:t xml:space="preserve">all </w:t>
+        <w:t>,</w:t>
       </w:r>
       <w:r>
         <w:rPr>
@@ -9027,9 +6629,17 @@
           <w:szCs w:val="28"/>
           <w:lang w:val="en-US" w:eastAsia="zh-CN"/>
         </w:rPr>
+        <w:t xml:space="preserve"> Database implementation and management and GridView  have made the App become a better product to use </w:t>
+      </w:r>
+      <w:r>
+        <w:rPr>
+          <w:rFonts w:cstheme="minorHAnsi"/>
+          <w:sz w:val="28"/>
+          <w:szCs w:val="28"/>
+          <w:lang w:val="en-US" w:eastAsia="zh-CN"/>
+        </w:rPr>
         <w:t>,</w:t>
       </w:r>
-      <w:proofErr w:type="gramEnd"/>
       <w:r>
         <w:rPr>
           <w:rFonts w:cstheme="minorHAnsi"/>
@@ -9037,9 +6647,8 @@
           <w:szCs w:val="28"/>
           <w:lang w:val="en-US" w:eastAsia="zh-CN"/>
         </w:rPr>
-        <w:t xml:space="preserve"> Database implementation and management and </w:t>
-      </w:r>
-      <w:proofErr w:type="spellStart"/>
+        <w:t xml:space="preserve"> </w:t>
+      </w:r>
       <w:r>
         <w:rPr>
           <w:rFonts w:cstheme="minorHAnsi"/>
@@ -9047,9 +6656,8 @@
           <w:szCs w:val="28"/>
           <w:lang w:val="en-US" w:eastAsia="zh-CN"/>
         </w:rPr>
-        <w:t>GridView</w:t>
-      </w:r>
-      <w:proofErr w:type="spellEnd"/>
+        <w:t>User can manage the order information and published producted</w:t>
+      </w:r>
       <w:r>
         <w:rPr>
           <w:rFonts w:cstheme="minorHAnsi"/>
@@ -9057,7 +6665,7 @@
           <w:szCs w:val="28"/>
           <w:lang w:val="en-US" w:eastAsia="zh-CN"/>
         </w:rPr>
-        <w:t xml:space="preserve">  have made the App become a better product to use </w:t>
+        <w:t xml:space="preserve"> </w:t>
       </w:r>
       <w:r>
         <w:rPr>
@@ -9066,16 +6674,25 @@
           <w:szCs w:val="28"/>
           <w:lang w:val="en-US" w:eastAsia="zh-CN"/>
         </w:rPr>
-        <w:t>,</w:t>
-      </w:r>
-      <w:r>
+        <w:t>in one phone .</w:t>
+      </w:r>
+    </w:p>
+    <w:p>
+      <w:pPr>
         <w:rPr>
           <w:rFonts w:cstheme="minorHAnsi"/>
           <w:sz w:val="28"/>
           <w:szCs w:val="28"/>
+        </w:rPr>
+      </w:pPr>
+      <w:r>
+        <w:rPr>
+          <w:rFonts w:cstheme="minorHAnsi"/>
+          <w:sz w:val="28"/>
+          <w:szCs w:val="28"/>
           <w:lang w:val="en-US" w:eastAsia="zh-CN"/>
         </w:rPr>
-        <w:t xml:space="preserve"> </w:t>
+        <w:t xml:space="preserve">If this app want to be in market use , It needs the SQL in the cloud </w:t>
       </w:r>
       <w:r>
         <w:rPr>
@@ -9084,103 +6701,7 @@
           <w:szCs w:val="28"/>
           <w:lang w:val="en-US" w:eastAsia="zh-CN"/>
         </w:rPr>
-        <w:t xml:space="preserve">User can manage the order information and published </w:t>
-      </w:r>
-      <w:proofErr w:type="spellStart"/>
-      <w:r>
-        <w:rPr>
-          <w:rFonts w:cstheme="minorHAnsi"/>
-          <w:sz w:val="28"/>
-          <w:szCs w:val="28"/>
-          <w:lang w:val="en-US" w:eastAsia="zh-CN"/>
-        </w:rPr>
-        <w:t>producted</w:t>
-      </w:r>
-      <w:proofErr w:type="spellEnd"/>
-      <w:r>
-        <w:rPr>
-          <w:rFonts w:cstheme="minorHAnsi"/>
-          <w:sz w:val="28"/>
-          <w:szCs w:val="28"/>
-          <w:lang w:val="en-US" w:eastAsia="zh-CN"/>
-        </w:rPr>
-        <w:t xml:space="preserve"> </w:t>
-      </w:r>
-      <w:r>
-        <w:rPr>
-          <w:rFonts w:cstheme="minorHAnsi"/>
-          <w:sz w:val="28"/>
-          <w:szCs w:val="28"/>
-          <w:lang w:val="en-US" w:eastAsia="zh-CN"/>
-        </w:rPr>
-        <w:t>in one phone .</w:t>
-      </w:r>
-    </w:p>
-    <w:p>
-      <w:pPr>
-        <w:rPr>
-          <w:rFonts w:cstheme="minorHAnsi"/>
-          <w:sz w:val="28"/>
-          <w:szCs w:val="28"/>
-        </w:rPr>
-      </w:pPr>
-      <w:r>
-        <w:rPr>
-          <w:rFonts w:cstheme="minorHAnsi"/>
-          <w:sz w:val="28"/>
-          <w:szCs w:val="28"/>
-          <w:lang w:val="en-US" w:eastAsia="zh-CN"/>
-        </w:rPr>
-        <w:t xml:space="preserve">If this app want to be in market </w:t>
-      </w:r>
-      <w:proofErr w:type="gramStart"/>
-      <w:r>
-        <w:rPr>
-          <w:rFonts w:cstheme="minorHAnsi"/>
-          <w:sz w:val="28"/>
-          <w:szCs w:val="28"/>
-          <w:lang w:val="en-US" w:eastAsia="zh-CN"/>
-        </w:rPr>
-        <w:t>use ,</w:t>
-      </w:r>
-      <w:proofErr w:type="gramEnd"/>
-      <w:r>
-        <w:rPr>
-          <w:rFonts w:cstheme="minorHAnsi"/>
-          <w:sz w:val="28"/>
-          <w:szCs w:val="28"/>
-          <w:lang w:val="en-US" w:eastAsia="zh-CN"/>
-        </w:rPr>
-        <w:t xml:space="preserve"> It needs the SQL in the cloud </w:t>
-      </w:r>
-      <w:r>
-        <w:rPr>
-          <w:rFonts w:cstheme="minorHAnsi"/>
-          <w:sz w:val="28"/>
-          <w:szCs w:val="28"/>
-          <w:lang w:val="en-US" w:eastAsia="zh-CN"/>
-        </w:rPr>
-        <w:t xml:space="preserve">service and more testing to run well in different kinds of phones ,including </w:t>
-      </w:r>
-      <w:proofErr w:type="spellStart"/>
-      <w:r>
-        <w:rPr>
-          <w:rFonts w:cstheme="minorHAnsi"/>
-          <w:sz w:val="28"/>
-          <w:szCs w:val="28"/>
-          <w:lang w:val="en-US" w:eastAsia="zh-CN"/>
-        </w:rPr>
-        <w:t>IOS,Android</w:t>
-      </w:r>
-      <w:proofErr w:type="spellEnd"/>
-      <w:r>
-        <w:rPr>
-          <w:rFonts w:cstheme="minorHAnsi"/>
-          <w:sz w:val="28"/>
-          <w:szCs w:val="28"/>
-          <w:lang w:val="en-US" w:eastAsia="zh-CN"/>
-        </w:rPr>
-        <w:t>.</w:t>
+        <w:t>service and more testing to run well in different kinds of phones ,including IOS,Android.</w:t>
       </w:r>
     </w:p>
     <w:sectPr>
@@ -10965,7 +8486,7 @@
 </file>
 
 <file path=customXml/itemProps1.xml><?xml version="1.0" encoding="utf-8"?>
-<ds:datastoreItem xmlns:ds="http://schemas.openxmlformats.org/officeDocument/2006/customXml" ds:itemID="{B82AB703-1DC0-4B8C-8979-4EA344043095}">
+<ds:datastoreItem xmlns:ds="http://schemas.openxmlformats.org/officeDocument/2006/customXml" ds:itemID="{15CE40CA-9798-4D73-B3D0-20C7F68BB448}">
   <ds:schemaRefs>
     <ds:schemaRef ds:uri="http://schemas.openxmlformats.org/officeDocument/2006/bibliography"/>
   </ds:schemaRefs>

</xml_diff>

<commit_message>
I create a  UnitTest-LoginActivitytest- for testing the intent access to the ListActivity
</commit_message>
<xml_diff>
--- a/mobile-assignment.docx
+++ b/mobile-assignment.docx
@@ -17,17 +17,25 @@
           <w:sz w:val="52"/>
           <w:szCs w:val="52"/>
         </w:rPr>
-        <w:t xml:space="preserve">SD-6501  </w:t>
-      </w:r>
-      <w:bookmarkStart w:id="0" w:name="_GoBack"/>
-      <w:bookmarkEnd w:id="0"/>
+        <w:t>SD-</w:t>
+      </w:r>
+      <w:proofErr w:type="gramStart"/>
       <w:r>
         <w:rPr>
           <w:color w:val="FF0000"/>
           <w:sz w:val="52"/>
           <w:szCs w:val="52"/>
         </w:rPr>
-        <w:t xml:space="preserve">Assignment 2 </w:t>
+        <w:t>6501  Assignment</w:t>
+      </w:r>
+      <w:proofErr w:type="gramEnd"/>
+      <w:r>
+        <w:rPr>
+          <w:color w:val="FF0000"/>
+          <w:sz w:val="52"/>
+          <w:szCs w:val="52"/>
+        </w:rPr>
+        <w:t xml:space="preserve"> 2 </w:t>
       </w:r>
     </w:p>
     <w:p>
@@ -50,8 +58,21 @@
           <w:szCs w:val="44"/>
           <w:lang w:val="en-AU"/>
         </w:rPr>
-        <w:t>Jing Li   ID:21902204</w:t>
-      </w:r>
+        <w:t>Jing Li   ID</w:t>
+      </w:r>
+      <w:proofErr w:type="gramStart"/>
+      <w:r>
+        <w:rPr>
+          <w:rFonts w:ascii="Segoe UI" w:hAnsi="Segoe UI" w:cs="Segoe UI"/>
+          <w:b/>
+          <w:color w:val="000000"/>
+          <w:sz w:val="44"/>
+          <w:szCs w:val="44"/>
+          <w:lang w:val="en-AU"/>
+        </w:rPr>
+        <w:t>:21902204</w:t>
+      </w:r>
+      <w:proofErr w:type="gramEnd"/>
     </w:p>
     <w:sdt>
       <w:sdtPr>
@@ -1342,20 +1363,17 @@
                 <w:noProof/>
                 <w:webHidden/>
               </w:rPr>
-            </w:r>
-            <w:r>
-              <w:rPr>
-                <w:noProof/>
-                <w:webHidden/>
-              </w:rPr>
               <w:fldChar w:fldCharType="separate"/>
             </w:r>
             <w:r>
               <w:rPr>
-                <w:noProof/>
-                <w:webHidden/>
-              </w:rPr>
-              <w:t>11</w:t>
+                <w:b/>
+                <w:bCs/>
+                <w:noProof/>
+                <w:webHidden/>
+                <w:lang w:val="en-US"/>
+              </w:rPr>
+              <w:t>Error! Bookmark not defined.</w:t>
             </w:r>
             <w:r>
               <w:rPr>
@@ -1428,20 +1446,17 @@
                 <w:noProof/>
                 <w:webHidden/>
               </w:rPr>
-            </w:r>
-            <w:r>
-              <w:rPr>
-                <w:noProof/>
-                <w:webHidden/>
-              </w:rPr>
               <w:fldChar w:fldCharType="separate"/>
             </w:r>
             <w:r>
               <w:rPr>
-                <w:noProof/>
-                <w:webHidden/>
-              </w:rPr>
-              <w:t>13</w:t>
+                <w:b/>
+                <w:bCs/>
+                <w:noProof/>
+                <w:webHidden/>
+                <w:lang w:val="en-US"/>
+              </w:rPr>
+              <w:t>Error! Bookmark not defined.</w:t>
             </w:r>
             <w:r>
               <w:rPr>
@@ -1512,20 +1527,17 @@
                 <w:noProof/>
                 <w:webHidden/>
               </w:rPr>
-            </w:r>
-            <w:r>
-              <w:rPr>
-                <w:noProof/>
-                <w:webHidden/>
-              </w:rPr>
               <w:fldChar w:fldCharType="separate"/>
             </w:r>
             <w:r>
               <w:rPr>
-                <w:noProof/>
-                <w:webHidden/>
-              </w:rPr>
-              <w:t>14</w:t>
+                <w:b/>
+                <w:bCs/>
+                <w:noProof/>
+                <w:webHidden/>
+                <w:lang w:val="en-US"/>
+              </w:rPr>
+              <w:t>Error! Bookmark not defined.</w:t>
             </w:r>
             <w:r>
               <w:rPr>
@@ -1591,7 +1603,7 @@
                 <w:noProof/>
                 <w:webHidden/>
               </w:rPr>
-              <w:t>15</w:t>
+              <w:t>11</w:t>
             </w:r>
             <w:r>
               <w:rPr>
@@ -1629,7 +1641,7 @@
           <w:lang w:eastAsia="zh-CN"/>
         </w:rPr>
       </w:pPr>
-      <w:bookmarkStart w:id="1" w:name="_Toc19604987"/>
+      <w:bookmarkStart w:id="0" w:name="_Toc19604987"/>
       <w:r>
         <w:rPr>
           <w:noProof/>
@@ -1652,7 +1664,7 @@
         </w:rPr>
         <w:t>rouction :</w:t>
       </w:r>
-      <w:bookmarkEnd w:id="1"/>
+      <w:bookmarkEnd w:id="0"/>
     </w:p>
     <w:p>
       <w:pPr>
@@ -1679,16 +1691,36 @@
           <w:sz w:val="24"/>
           <w:lang w:val="en-AU"/>
         </w:rPr>
-        <w:t xml:space="preserve">Assignment 2 </w:t>
-      </w:r>
-      <w:r>
-        <w:rPr>
-          <w:rFonts w:ascii="Microsoft YaHei" w:eastAsia="Microsoft YaHei" w:hAnsi="Microsoft YaHei" w:cs="Microsoft YaHei"/>
-          <w:color w:val="000000"/>
-          <w:sz w:val="24"/>
-          <w:lang w:val="en-AU"/>
-        </w:rPr>
-        <w:t xml:space="preserve">, I </w:t>
+        <w:t xml:space="preserve">Assignment </w:t>
+      </w:r>
+      <w:proofErr w:type="gramStart"/>
+      <w:r>
+        <w:rPr>
+          <w:rFonts w:ascii="Microsoft YaHei" w:eastAsia="Microsoft YaHei" w:hAnsi="Microsoft YaHei" w:cs="Microsoft YaHei"/>
+          <w:color w:val="000000"/>
+          <w:sz w:val="24"/>
+          <w:lang w:val="en-AU"/>
+        </w:rPr>
+        <w:t xml:space="preserve">2 </w:t>
+      </w:r>
+      <w:r>
+        <w:rPr>
+          <w:rFonts w:ascii="Microsoft YaHei" w:eastAsia="Microsoft YaHei" w:hAnsi="Microsoft YaHei" w:cs="Microsoft YaHei"/>
+          <w:color w:val="000000"/>
+          <w:sz w:val="24"/>
+          <w:lang w:val="en-AU"/>
+        </w:rPr>
+        <w:t>,</w:t>
+      </w:r>
+      <w:proofErr w:type="gramEnd"/>
+      <w:r>
+        <w:rPr>
+          <w:rFonts w:ascii="Microsoft YaHei" w:eastAsia="Microsoft YaHei" w:hAnsi="Microsoft YaHei" w:cs="Microsoft YaHei"/>
+          <w:color w:val="000000"/>
+          <w:sz w:val="24"/>
+          <w:lang w:val="en-AU"/>
+        </w:rPr>
+        <w:t xml:space="preserve"> I </w:t>
       </w:r>
       <w:r>
         <w:rPr>
@@ -1961,8 +1993,19 @@
           <w:sz w:val="24"/>
           <w:lang w:val="en-AU"/>
         </w:rPr>
-        <w:t>“Save” button in the ListActicity</w:t>
-      </w:r>
+        <w:t xml:space="preserve">“Save” button in the </w:t>
+      </w:r>
+      <w:proofErr w:type="spellStart"/>
+      <w:r>
+        <w:rPr>
+          <w:rFonts w:ascii="Microsoft YaHei" w:eastAsia="Microsoft YaHei" w:hAnsi="Microsoft YaHei" w:cs="Microsoft YaHei"/>
+          <w:color w:val="000000"/>
+          <w:sz w:val="24"/>
+          <w:lang w:val="en-AU"/>
+        </w:rPr>
+        <w:t>ListActicity</w:t>
+      </w:r>
+      <w:proofErr w:type="spellEnd"/>
       <w:r>
         <w:rPr>
           <w:rFonts w:ascii="Microsoft YaHei" w:eastAsia="Microsoft YaHei" w:hAnsi="Microsoft YaHei" w:cs="Microsoft YaHei"/>
@@ -2010,7 +2053,38 @@
           <w:sz w:val="24"/>
           <w:lang w:val="en-AU" w:eastAsia="en-US"/>
         </w:rPr>
-        <w:t xml:space="preserve">In the mainActivity ,after clicking  </w:t>
+        <w:t xml:space="preserve">In the </w:t>
+      </w:r>
+      <w:proofErr w:type="spellStart"/>
+      <w:proofErr w:type="gramStart"/>
+      <w:r>
+        <w:rPr>
+          <w:rFonts w:ascii="Microsoft YaHei" w:eastAsia="Microsoft YaHei" w:hAnsi="Microsoft YaHei" w:cs="Microsoft YaHei"/>
+          <w:color w:val="000000"/>
+          <w:sz w:val="24"/>
+          <w:lang w:val="en-AU" w:eastAsia="en-US"/>
+        </w:rPr>
+        <w:t>mainActivity</w:t>
+      </w:r>
+      <w:proofErr w:type="spellEnd"/>
+      <w:r>
+        <w:rPr>
+          <w:rFonts w:ascii="Microsoft YaHei" w:eastAsia="Microsoft YaHei" w:hAnsi="Microsoft YaHei" w:cs="Microsoft YaHei"/>
+          <w:color w:val="000000"/>
+          <w:sz w:val="24"/>
+          <w:lang w:val="en-AU" w:eastAsia="en-US"/>
+        </w:rPr>
+        <w:t xml:space="preserve"> ,after</w:t>
+      </w:r>
+      <w:proofErr w:type="gramEnd"/>
+      <w:r>
+        <w:rPr>
+          <w:rFonts w:ascii="Microsoft YaHei" w:eastAsia="Microsoft YaHei" w:hAnsi="Microsoft YaHei" w:cs="Microsoft YaHei"/>
+          <w:color w:val="000000"/>
+          <w:sz w:val="24"/>
+          <w:lang w:val="en-AU" w:eastAsia="en-US"/>
+        </w:rPr>
+        <w:t xml:space="preserve"> clicking  </w:t>
       </w:r>
       <w:r>
         <w:rPr>
@@ -2039,14 +2113,25 @@
         </w:rPr>
         <w:t xml:space="preserve">, and click </w:t>
       </w:r>
-      <w:r>
-        <w:rPr>
-          <w:rFonts w:ascii="Microsoft YaHei" w:eastAsia="Microsoft YaHei" w:hAnsi="Microsoft YaHei" w:cs="Microsoft YaHei"/>
-          <w:color w:val="000000"/>
-          <w:sz w:val="24"/>
-          <w:lang w:val="en-AU" w:eastAsia="en-US"/>
-        </w:rPr>
-        <w:t xml:space="preserve">AdminAccount, </w:t>
+      <w:proofErr w:type="spellStart"/>
+      <w:r>
+        <w:rPr>
+          <w:rFonts w:ascii="Microsoft YaHei" w:eastAsia="Microsoft YaHei" w:hAnsi="Microsoft YaHei" w:cs="Microsoft YaHei"/>
+          <w:color w:val="000000"/>
+          <w:sz w:val="24"/>
+          <w:lang w:val="en-AU" w:eastAsia="en-US"/>
+        </w:rPr>
+        <w:t>AdminAccount</w:t>
+      </w:r>
+      <w:proofErr w:type="spellEnd"/>
+      <w:r>
+        <w:rPr>
+          <w:rFonts w:ascii="Microsoft YaHei" w:eastAsia="Microsoft YaHei" w:hAnsi="Microsoft YaHei" w:cs="Microsoft YaHei"/>
+          <w:color w:val="000000"/>
+          <w:sz w:val="24"/>
+          <w:lang w:val="en-AU" w:eastAsia="en-US"/>
+        </w:rPr>
+        <w:t xml:space="preserve">, </w:t>
       </w:r>
       <w:r>
         <w:rPr>
@@ -2064,7 +2149,27 @@
           <w:sz w:val="24"/>
           <w:lang w:val="en-AU" w:eastAsia="en-US"/>
         </w:rPr>
-        <w:t>jump to one AdminActivity to display a SQL data .</w:t>
+        <w:t xml:space="preserve">jump to one </w:t>
+      </w:r>
+      <w:proofErr w:type="spellStart"/>
+      <w:r>
+        <w:rPr>
+          <w:rFonts w:ascii="Microsoft YaHei" w:eastAsia="Microsoft YaHei" w:hAnsi="Microsoft YaHei" w:cs="Microsoft YaHei"/>
+          <w:color w:val="000000"/>
+          <w:sz w:val="24"/>
+          <w:lang w:val="en-AU" w:eastAsia="en-US"/>
+        </w:rPr>
+        <w:t>AdminActivity</w:t>
+      </w:r>
+      <w:proofErr w:type="spellEnd"/>
+      <w:r>
+        <w:rPr>
+          <w:rFonts w:ascii="Microsoft YaHei" w:eastAsia="Microsoft YaHei" w:hAnsi="Microsoft YaHei" w:cs="Microsoft YaHei"/>
+          <w:color w:val="000000"/>
+          <w:sz w:val="24"/>
+          <w:lang w:val="en-AU" w:eastAsia="en-US"/>
+        </w:rPr>
+        <w:t xml:space="preserve"> to display a SQL data .</w:t>
       </w:r>
     </w:p>
     <w:p>
@@ -2108,6 +2213,7 @@
         </w:rPr>
         <w:t xml:space="preserve">In </w:t>
       </w:r>
+      <w:proofErr w:type="spellStart"/>
       <w:r>
         <w:rPr>
           <w:rFonts w:ascii="Microsoft YaHei" w:eastAsia="Microsoft YaHei" w:hAnsi="Microsoft YaHei" w:cs="Microsoft YaHei"/>
@@ -2117,14 +2223,55 @@
         </w:rPr>
         <w:t>AdminActivity</w:t>
       </w:r>
-      <w:r>
-        <w:rPr>
-          <w:rFonts w:ascii="Microsoft YaHei" w:eastAsia="Microsoft YaHei" w:hAnsi="Microsoft YaHei" w:cs="Microsoft YaHei"/>
-          <w:color w:val="000000"/>
-          <w:sz w:val="24"/>
-          <w:lang w:val="en-AU" w:eastAsia="en-US"/>
-        </w:rPr>
-        <w:t>, after input  then click “Update”button.</w:t>
+      <w:proofErr w:type="spellEnd"/>
+      <w:r>
+        <w:rPr>
+          <w:rFonts w:ascii="Microsoft YaHei" w:eastAsia="Microsoft YaHei" w:hAnsi="Microsoft YaHei" w:cs="Microsoft YaHei"/>
+          <w:color w:val="000000"/>
+          <w:sz w:val="24"/>
+          <w:lang w:val="en-AU" w:eastAsia="en-US"/>
+        </w:rPr>
+        <w:t xml:space="preserve">, after </w:t>
+      </w:r>
+      <w:proofErr w:type="gramStart"/>
+      <w:r>
+        <w:rPr>
+          <w:rFonts w:ascii="Microsoft YaHei" w:eastAsia="Microsoft YaHei" w:hAnsi="Microsoft YaHei" w:cs="Microsoft YaHei"/>
+          <w:color w:val="000000"/>
+          <w:sz w:val="24"/>
+          <w:lang w:val="en-AU" w:eastAsia="en-US"/>
+        </w:rPr>
+        <w:t>input  then</w:t>
+      </w:r>
+      <w:proofErr w:type="gramEnd"/>
+      <w:r>
+        <w:rPr>
+          <w:rFonts w:ascii="Microsoft YaHei" w:eastAsia="Microsoft YaHei" w:hAnsi="Microsoft YaHei" w:cs="Microsoft YaHei"/>
+          <w:color w:val="000000"/>
+          <w:sz w:val="24"/>
+          <w:lang w:val="en-AU" w:eastAsia="en-US"/>
+        </w:rPr>
+        <w:t xml:space="preserve"> click “</w:t>
+      </w:r>
+      <w:proofErr w:type="spellStart"/>
+      <w:r>
+        <w:rPr>
+          <w:rFonts w:ascii="Microsoft YaHei" w:eastAsia="Microsoft YaHei" w:hAnsi="Microsoft YaHei" w:cs="Microsoft YaHei"/>
+          <w:color w:val="000000"/>
+          <w:sz w:val="24"/>
+          <w:lang w:val="en-AU" w:eastAsia="en-US"/>
+        </w:rPr>
+        <w:t>Update”button</w:t>
+      </w:r>
+      <w:proofErr w:type="spellEnd"/>
+      <w:r>
+        <w:rPr>
+          <w:rFonts w:ascii="Microsoft YaHei" w:eastAsia="Microsoft YaHei" w:hAnsi="Microsoft YaHei" w:cs="Microsoft YaHei"/>
+          <w:color w:val="000000"/>
+          <w:sz w:val="24"/>
+          <w:lang w:val="en-AU" w:eastAsia="en-US"/>
+        </w:rPr>
+        <w:t>.</w:t>
       </w:r>
     </w:p>
     <w:p>
@@ -2177,6 +2324,7 @@
         </w:rPr>
         <w:t xml:space="preserve">In </w:t>
       </w:r>
+      <w:proofErr w:type="spellStart"/>
       <w:r>
         <w:rPr>
           <w:rFonts w:ascii="Microsoft YaHei" w:eastAsia="Microsoft YaHei" w:hAnsi="Microsoft YaHei" w:cs="Microsoft YaHei"/>
@@ -2186,14 +2334,75 @@
         </w:rPr>
         <w:t>AdminActivity</w:t>
       </w:r>
-      <w:r>
-        <w:rPr>
-          <w:rFonts w:ascii="Microsoft YaHei" w:eastAsia="Microsoft YaHei" w:hAnsi="Microsoft YaHei" w:cs="Microsoft YaHei"/>
-          <w:color w:val="000000"/>
-          <w:sz w:val="24"/>
-          <w:lang w:val="en-AU" w:eastAsia="en-US"/>
-        </w:rPr>
-        <w:t>, after input”IDNum”,click “Delete”button.</w:t>
+      <w:proofErr w:type="spellEnd"/>
+      <w:r>
+        <w:rPr>
+          <w:rFonts w:ascii="Microsoft YaHei" w:eastAsia="Microsoft YaHei" w:hAnsi="Microsoft YaHei" w:cs="Microsoft YaHei"/>
+          <w:color w:val="000000"/>
+          <w:sz w:val="24"/>
+          <w:lang w:val="en-AU" w:eastAsia="en-US"/>
+        </w:rPr>
+        <w:t>, after input”</w:t>
+      </w:r>
+      <w:proofErr w:type="spellStart"/>
+      <w:r>
+        <w:rPr>
+          <w:rFonts w:ascii="Microsoft YaHei" w:eastAsia="Microsoft YaHei" w:hAnsi="Microsoft YaHei" w:cs="Microsoft YaHei"/>
+          <w:color w:val="000000"/>
+          <w:sz w:val="24"/>
+          <w:lang w:val="en-AU" w:eastAsia="en-US"/>
+        </w:rPr>
+        <w:t>IDNum</w:t>
+      </w:r>
+      <w:proofErr w:type="spellEnd"/>
+      <w:r>
+        <w:rPr>
+          <w:rFonts w:ascii="Microsoft YaHei" w:eastAsia="Microsoft YaHei" w:hAnsi="Microsoft YaHei" w:cs="Microsoft YaHei"/>
+          <w:color w:val="000000"/>
+          <w:sz w:val="24"/>
+          <w:lang w:val="en-AU" w:eastAsia="en-US"/>
+        </w:rPr>
+        <w:t>”</w:t>
+      </w:r>
+      <w:proofErr w:type="gramStart"/>
+      <w:r>
+        <w:rPr>
+          <w:rFonts w:ascii="Microsoft YaHei" w:eastAsia="Microsoft YaHei" w:hAnsi="Microsoft YaHei" w:cs="Microsoft YaHei"/>
+          <w:color w:val="000000"/>
+          <w:sz w:val="24"/>
+          <w:lang w:val="en-AU" w:eastAsia="en-US"/>
+        </w:rPr>
+        <w:t>,click</w:t>
+      </w:r>
+      <w:proofErr w:type="gramEnd"/>
+      <w:r>
+        <w:rPr>
+          <w:rFonts w:ascii="Microsoft YaHei" w:eastAsia="Microsoft YaHei" w:hAnsi="Microsoft YaHei" w:cs="Microsoft YaHei"/>
+          <w:color w:val="000000"/>
+          <w:sz w:val="24"/>
+          <w:lang w:val="en-AU" w:eastAsia="en-US"/>
+        </w:rPr>
+        <w:t xml:space="preserve"> “</w:t>
+      </w:r>
+      <w:proofErr w:type="spellStart"/>
+      <w:r>
+        <w:rPr>
+          <w:rFonts w:ascii="Microsoft YaHei" w:eastAsia="Microsoft YaHei" w:hAnsi="Microsoft YaHei" w:cs="Microsoft YaHei"/>
+          <w:color w:val="000000"/>
+          <w:sz w:val="24"/>
+          <w:lang w:val="en-AU" w:eastAsia="en-US"/>
+        </w:rPr>
+        <w:t>Delete”button</w:t>
+      </w:r>
+      <w:proofErr w:type="spellEnd"/>
+      <w:r>
+        <w:rPr>
+          <w:rFonts w:ascii="Microsoft YaHei" w:eastAsia="Microsoft YaHei" w:hAnsi="Microsoft YaHei" w:cs="Microsoft YaHei"/>
+          <w:color w:val="000000"/>
+          <w:sz w:val="24"/>
+          <w:lang w:val="en-AU" w:eastAsia="en-US"/>
+        </w:rPr>
+        <w:t>.</w:t>
       </w:r>
     </w:p>
     <w:p>
@@ -2258,87 +2467,19 @@
           <w:lang w:val="en-AU" w:eastAsia="en-US"/>
         </w:rPr>
       </w:pPr>
-      <w:r>
-        <w:rPr>
-          <w:rFonts w:ascii="Microsoft YaHei" w:eastAsia="Microsoft YaHei" w:hAnsi="Microsoft YaHei" w:cs="Microsoft YaHei"/>
-          <w:color w:val="000000"/>
-          <w:sz w:val="24"/>
-          <w:lang w:val="en-AU" w:eastAsia="en-US"/>
-        </w:rPr>
-        <w:t xml:space="preserve"> I </w:t>
-      </w:r>
-      <w:r>
-        <w:rPr>
-          <w:rFonts w:ascii="Microsoft YaHei" w:eastAsia="Microsoft YaHei" w:hAnsi="Microsoft YaHei" w:cs="Microsoft YaHei"/>
-          <w:color w:val="000000"/>
-          <w:sz w:val="24"/>
-          <w:lang w:val="en-AU" w:eastAsia="en-US"/>
-        </w:rPr>
-        <w:t xml:space="preserve">also </w:t>
-      </w:r>
-      <w:r>
-        <w:rPr>
-          <w:rFonts w:ascii="Microsoft YaHei" w:eastAsia="Microsoft YaHei" w:hAnsi="Microsoft YaHei" w:cs="Microsoft YaHei"/>
-          <w:color w:val="000000"/>
-          <w:sz w:val="24"/>
-          <w:lang w:val="en-AU" w:eastAsia="en-US"/>
-        </w:rPr>
-        <w:t>add  a</w:t>
-      </w:r>
-      <w:r>
-        <w:rPr>
-          <w:rFonts w:ascii="Microsoft YaHei" w:eastAsia="Microsoft YaHei" w:hAnsi="Microsoft YaHei" w:cs="Microsoft YaHei"/>
-          <w:color w:val="000000"/>
-          <w:sz w:val="24"/>
-          <w:lang w:val="en-AU" w:eastAsia="en-US"/>
-        </w:rPr>
+    </w:p>
+    <w:p>
+      <w:pPr>
+        <w:pStyle w:val="Heading1"/>
+      </w:pPr>
+      <w:r>
         <w:t xml:space="preserve"> </w:t>
       </w:r>
-      <w:r>
-        <w:rPr>
-          <w:rFonts w:ascii="Microsoft YaHei" w:eastAsia="Microsoft YaHei" w:hAnsi="Microsoft YaHei" w:cs="Microsoft YaHei"/>
-          <w:color w:val="000000"/>
-          <w:sz w:val="24"/>
-          <w:lang w:val="en-AU" w:eastAsia="en-US"/>
-        </w:rPr>
-        <w:t>Advanced features and concepts</w:t>
-      </w:r>
-      <w:r>
-        <w:rPr>
-          <w:rFonts w:ascii="Microsoft YaHei" w:eastAsia="Microsoft YaHei" w:hAnsi="Microsoft YaHei" w:cs="Microsoft YaHei"/>
-          <w:color w:val="000000"/>
-          <w:sz w:val="24"/>
-          <w:lang w:val="en-AU" w:eastAsia="en-US"/>
-        </w:rPr>
-        <w:t>:</w:t>
-      </w:r>
-      <w:r>
-        <w:rPr>
-          <w:rFonts w:ascii="Microsoft YaHei" w:eastAsia="Microsoft YaHei" w:hAnsi="Microsoft YaHei" w:cs="Microsoft YaHei"/>
-          <w:color w:val="000000"/>
-          <w:sz w:val="24"/>
-          <w:lang w:val="en-AU" w:eastAsia="en-US"/>
-        </w:rPr>
-        <w:t xml:space="preserve"> GridView and </w:t>
-      </w:r>
-      <w:r>
-        <w:rPr>
-          <w:rFonts w:ascii="Microsoft YaHei" w:eastAsia="Microsoft YaHei" w:hAnsi="Microsoft YaHei" w:cs="Microsoft YaHei"/>
-          <w:color w:val="000000"/>
-          <w:sz w:val="24"/>
-          <w:lang w:val="en-AU" w:eastAsia="en-US"/>
-        </w:rPr>
-        <w:t xml:space="preserve"> </w:t>
-      </w:r>
-      <w:r>
-        <w:rPr>
-          <w:rFonts w:ascii="Microsoft YaHei" w:eastAsia="Microsoft YaHei" w:hAnsi="Microsoft YaHei" w:cs="Microsoft YaHei"/>
-          <w:color w:val="000000"/>
-          <w:sz w:val="24"/>
-          <w:lang w:val="en-AU" w:eastAsia="en-US"/>
-        </w:rPr>
-        <w:t xml:space="preserve">GridItemView </w:t>
-      </w:r>
+      <w:bookmarkStart w:id="1" w:name="_Toc19604988"/>
+      <w:r>
+        <w:t>Conceptual Framework:</w:t>
+      </w:r>
+      <w:bookmarkEnd w:id="1"/>
     </w:p>
     <w:p>
       <w:pPr>
@@ -2358,16 +2499,92 @@
           <w:sz w:val="24"/>
           <w:lang w:val="en-AU" w:eastAsia="en-US"/>
         </w:rPr>
-        <w:t xml:space="preserve">Which are </w:t>
-      </w:r>
-      <w:r>
-        <w:rPr>
-          <w:rFonts w:ascii="Microsoft YaHei" w:eastAsia="Microsoft YaHei" w:hAnsi="Microsoft YaHei" w:cs="Microsoft YaHei"/>
-          <w:color w:val="000000"/>
-          <w:sz w:val="24"/>
-          <w:lang w:val="en-AU" w:eastAsia="en-US"/>
-        </w:rPr>
-        <w:t xml:space="preserve">to display the product which user can select. </w:t>
+        <w:t xml:space="preserve">I will </w:t>
+      </w:r>
+      <w:r>
+        <w:rPr>
+          <w:rFonts w:ascii="Microsoft YaHei" w:eastAsia="Microsoft YaHei" w:hAnsi="Microsoft YaHei" w:cs="Microsoft YaHei"/>
+          <w:color w:val="000000"/>
+          <w:sz w:val="24"/>
+          <w:lang w:val="en-AU" w:eastAsia="en-US"/>
+        </w:rPr>
+        <w:t>achieve</w:t>
+      </w:r>
+      <w:r>
+        <w:rPr>
+          <w:rFonts w:ascii="Microsoft YaHei" w:eastAsia="Microsoft YaHei" w:hAnsi="Microsoft YaHei" w:cs="Microsoft YaHei"/>
+          <w:color w:val="000000"/>
+          <w:sz w:val="24"/>
+          <w:lang w:val="en-AU" w:eastAsia="en-US"/>
+        </w:rPr>
+        <w:t xml:space="preserve"> th</w:t>
+      </w:r>
+      <w:r>
+        <w:rPr>
+          <w:rFonts w:ascii="Microsoft YaHei" w:eastAsia="Microsoft YaHei" w:hAnsi="Microsoft YaHei" w:cs="Microsoft YaHei"/>
+          <w:color w:val="000000"/>
+          <w:sz w:val="24"/>
+          <w:lang w:val="en-AU" w:eastAsia="en-US"/>
+        </w:rPr>
+        <w:t xml:space="preserve">e input information into a </w:t>
+      </w:r>
+      <w:proofErr w:type="gramStart"/>
+      <w:r>
+        <w:rPr>
+          <w:rFonts w:ascii="Microsoft YaHei" w:eastAsia="Microsoft YaHei" w:hAnsi="Microsoft YaHei" w:cs="Microsoft YaHei"/>
+          <w:color w:val="000000"/>
+          <w:sz w:val="24"/>
+          <w:lang w:val="en-AU" w:eastAsia="en-US"/>
+        </w:rPr>
+        <w:t>SQL  with</w:t>
+      </w:r>
+      <w:proofErr w:type="gramEnd"/>
+      <w:r>
+        <w:rPr>
+          <w:rFonts w:ascii="Microsoft YaHei" w:eastAsia="Microsoft YaHei" w:hAnsi="Microsoft YaHei" w:cs="Microsoft YaHei"/>
+          <w:color w:val="000000"/>
+          <w:sz w:val="24"/>
+          <w:lang w:val="en-AU" w:eastAsia="en-US"/>
+        </w:rPr>
+        <w:t xml:space="preserve"> a </w:t>
+      </w:r>
+      <w:proofErr w:type="spellStart"/>
+      <w:r>
+        <w:rPr>
+          <w:rFonts w:ascii="Microsoft YaHei" w:eastAsia="Microsoft YaHei" w:hAnsi="Microsoft YaHei" w:cs="Microsoft YaHei"/>
+          <w:color w:val="000000"/>
+          <w:sz w:val="24"/>
+          <w:lang w:val="en-AU" w:eastAsia="en-US"/>
+        </w:rPr>
+        <w:t>DbHandler</w:t>
+      </w:r>
+      <w:proofErr w:type="spellEnd"/>
+      <w:r>
+        <w:rPr>
+          <w:rFonts w:ascii="Microsoft YaHei" w:eastAsia="Microsoft YaHei" w:hAnsi="Microsoft YaHei" w:cs="Microsoft YaHei"/>
+          <w:color w:val="000000"/>
+          <w:sz w:val="24"/>
+          <w:lang w:val="en-AU" w:eastAsia="en-US"/>
+        </w:rPr>
+        <w:t xml:space="preserve"> </w:t>
+      </w:r>
+      <w:r>
+        <w:rPr>
+          <w:rFonts w:ascii="Microsoft YaHei" w:eastAsia="Microsoft YaHei" w:hAnsi="Microsoft YaHei" w:cs="Microsoft YaHei"/>
+          <w:color w:val="000000"/>
+          <w:sz w:val="24"/>
+          <w:lang w:val="en-AU" w:eastAsia="en-US"/>
+        </w:rPr>
+        <w:t xml:space="preserve"> Class</w:t>
+      </w:r>
+      <w:r>
+        <w:rPr>
+          <w:rFonts w:ascii="Microsoft YaHei" w:eastAsia="Microsoft YaHei" w:hAnsi="Microsoft YaHei" w:cs="Microsoft YaHei"/>
+          <w:color w:val="000000"/>
+          <w:sz w:val="24"/>
+          <w:lang w:val="en-AU" w:eastAsia="en-US"/>
+        </w:rPr>
+        <w:t>.</w:t>
       </w:r>
     </w:p>
     <w:p>
@@ -2388,237 +2605,122 @@
           <w:sz w:val="24"/>
           <w:lang w:val="en-AU" w:eastAsia="en-US"/>
         </w:rPr>
-        <w:t>After clicking the picture in gridView ,</w:t>
-      </w:r>
-      <w:r>
-        <w:rPr>
-          <w:rFonts w:ascii="Microsoft YaHei" w:eastAsia="Microsoft YaHei" w:hAnsi="Microsoft YaHei" w:cs="Microsoft YaHei"/>
-          <w:color w:val="000000"/>
-          <w:sz w:val="24"/>
-          <w:lang w:val="en-AU" w:eastAsia="en-US"/>
-        </w:rPr>
-        <w:t xml:space="preserve"> Main</w:t>
-      </w:r>
-      <w:r>
-        <w:rPr>
-          <w:rFonts w:ascii="Microsoft YaHei" w:eastAsia="Microsoft YaHei" w:hAnsi="Microsoft YaHei" w:cs="Microsoft YaHei"/>
-          <w:color w:val="000000"/>
-          <w:sz w:val="24"/>
-          <w:lang w:val="en-AU" w:eastAsia="en-US"/>
-        </w:rPr>
-        <w:t>Activity will jump to the GridItemActivity .</w:t>
-      </w:r>
-    </w:p>
-    <w:p>
-      <w:pPr>
-        <w:pStyle w:val="HTMLPreformatted"/>
-        <w:shd w:val="clear" w:color="auto" w:fill="FFFFFF"/>
-        <w:rPr>
-          <w:rFonts w:ascii="Microsoft YaHei" w:eastAsia="Microsoft YaHei" w:hAnsi="Microsoft YaHei" w:cs="Microsoft YaHei"/>
-          <w:color w:val="000000"/>
-          <w:sz w:val="24"/>
-          <w:lang w:val="en-AU" w:eastAsia="en-US"/>
-        </w:rPr>
-      </w:pPr>
+        <w:t xml:space="preserve">Following the </w:t>
+      </w:r>
+      <w:proofErr w:type="gramStart"/>
+      <w:r>
+        <w:rPr>
+          <w:rFonts w:ascii="Microsoft YaHei" w:eastAsia="Microsoft YaHei" w:hAnsi="Microsoft YaHei" w:cs="Microsoft YaHei"/>
+          <w:color w:val="000000"/>
+          <w:sz w:val="24"/>
+          <w:lang w:val="en-AU" w:eastAsia="en-US"/>
+        </w:rPr>
+        <w:t>logic ,</w:t>
+      </w:r>
+      <w:proofErr w:type="gramEnd"/>
+      <w:r>
+        <w:rPr>
+          <w:rFonts w:ascii="Microsoft YaHei" w:eastAsia="Microsoft YaHei" w:hAnsi="Microsoft YaHei" w:cs="Microsoft YaHei"/>
+          <w:color w:val="000000"/>
+          <w:sz w:val="24"/>
+          <w:lang w:val="en-AU" w:eastAsia="en-US"/>
+        </w:rPr>
+        <w:t xml:space="preserve"> I will create </w:t>
+      </w:r>
+      <w:proofErr w:type="spellStart"/>
+      <w:r>
+        <w:rPr>
+          <w:rFonts w:ascii="Microsoft YaHei" w:eastAsia="Microsoft YaHei" w:hAnsi="Microsoft YaHei" w:cs="Microsoft YaHei"/>
+          <w:color w:val="000000"/>
+          <w:sz w:val="24"/>
+          <w:lang w:val="en-AU" w:eastAsia="en-US"/>
+        </w:rPr>
+        <w:t>ListActicity,AdminActivity</w:t>
+      </w:r>
+      <w:proofErr w:type="spellEnd"/>
+      <w:r>
+        <w:rPr>
+          <w:rFonts w:ascii="Microsoft YaHei" w:eastAsia="Microsoft YaHei" w:hAnsi="Microsoft YaHei" w:cs="Microsoft YaHei"/>
+          <w:color w:val="000000"/>
+          <w:sz w:val="24"/>
+          <w:lang w:val="en-AU" w:eastAsia="en-US"/>
+        </w:rPr>
+        <w:t>.</w:t>
+      </w:r>
     </w:p>
     <w:p>
       <w:pPr>
         <w:pStyle w:val="Heading1"/>
       </w:pPr>
+      <w:bookmarkStart w:id="2" w:name="_Toc19604989"/>
+      <w:r>
+        <w:t>Advanced</w:t>
+      </w:r>
       <w:r>
         <w:t xml:space="preserve"> </w:t>
       </w:r>
-      <w:bookmarkStart w:id="2" w:name="_Toc19604988"/>
-      <w:r>
-        <w:t>Conceptual Framework:</w:t>
+      <w:proofErr w:type="gramStart"/>
+      <w:r>
+        <w:t xml:space="preserve">Feature </w:t>
+      </w:r>
+      <w:r>
+        <w:t>:</w:t>
+      </w:r>
+      <w:r>
+        <w:t>Database</w:t>
+      </w:r>
+      <w:proofErr w:type="gramEnd"/>
+      <w:r>
+        <w:t xml:space="preserve"> implementation and management:</w:t>
       </w:r>
       <w:bookmarkEnd w:id="2"/>
     </w:p>
     <w:p>
       <w:pPr>
-        <w:pStyle w:val="HTMLPreformatted"/>
-        <w:shd w:val="clear" w:color="auto" w:fill="FFFFFF"/>
-        <w:rPr>
-          <w:rFonts w:ascii="Microsoft YaHei" w:eastAsia="Microsoft YaHei" w:hAnsi="Microsoft YaHei" w:cs="Microsoft YaHei"/>
-          <w:color w:val="000000"/>
-          <w:sz w:val="24"/>
-          <w:lang w:val="en-AU" w:eastAsia="en-US"/>
-        </w:rPr>
-      </w:pPr>
-      <w:r>
-        <w:rPr>
-          <w:rFonts w:ascii="Microsoft YaHei" w:eastAsia="Microsoft YaHei" w:hAnsi="Microsoft YaHei" w:cs="Microsoft YaHei"/>
-          <w:color w:val="000000"/>
-          <w:sz w:val="24"/>
-          <w:lang w:val="en-AU" w:eastAsia="en-US"/>
-        </w:rPr>
-        <w:t xml:space="preserve">I will </w:t>
-      </w:r>
-      <w:r>
-        <w:rPr>
-          <w:rFonts w:ascii="Microsoft YaHei" w:eastAsia="Microsoft YaHei" w:hAnsi="Microsoft YaHei" w:cs="Microsoft YaHei"/>
-          <w:color w:val="000000"/>
-          <w:sz w:val="24"/>
-          <w:lang w:val="en-AU" w:eastAsia="en-US"/>
-        </w:rPr>
-        <w:t>achieve</w:t>
-      </w:r>
-      <w:r>
-        <w:rPr>
-          <w:rFonts w:ascii="Microsoft YaHei" w:eastAsia="Microsoft YaHei" w:hAnsi="Microsoft YaHei" w:cs="Microsoft YaHei"/>
-          <w:color w:val="000000"/>
-          <w:sz w:val="24"/>
-          <w:lang w:val="en-AU" w:eastAsia="en-US"/>
-        </w:rPr>
-        <w:t xml:space="preserve"> th</w:t>
-      </w:r>
-      <w:r>
-        <w:rPr>
-          <w:rFonts w:ascii="Microsoft YaHei" w:eastAsia="Microsoft YaHei" w:hAnsi="Microsoft YaHei" w:cs="Microsoft YaHei"/>
-          <w:color w:val="000000"/>
-          <w:sz w:val="24"/>
-          <w:lang w:val="en-AU" w:eastAsia="en-US"/>
-        </w:rPr>
-        <w:t xml:space="preserve">e input information into a SQL  with a </w:t>
-      </w:r>
-      <w:r>
-        <w:rPr>
-          <w:rFonts w:ascii="Microsoft YaHei" w:eastAsia="Microsoft YaHei" w:hAnsi="Microsoft YaHei" w:cs="Microsoft YaHei"/>
-          <w:color w:val="000000"/>
-          <w:sz w:val="24"/>
-          <w:lang w:val="en-AU" w:eastAsia="en-US"/>
-        </w:rPr>
-        <w:t>DbHandler</w:t>
-      </w:r>
-      <w:r>
-        <w:rPr>
-          <w:rFonts w:ascii="Microsoft YaHei" w:eastAsia="Microsoft YaHei" w:hAnsi="Microsoft YaHei" w:cs="Microsoft YaHei"/>
-          <w:color w:val="000000"/>
-          <w:sz w:val="24"/>
-          <w:lang w:val="en-AU" w:eastAsia="en-US"/>
-        </w:rPr>
-        <w:t xml:space="preserve"> </w:t>
-      </w:r>
-      <w:r>
-        <w:rPr>
-          <w:rFonts w:ascii="Microsoft YaHei" w:eastAsia="Microsoft YaHei" w:hAnsi="Microsoft YaHei" w:cs="Microsoft YaHei"/>
-          <w:color w:val="000000"/>
-          <w:sz w:val="24"/>
-          <w:lang w:val="en-AU" w:eastAsia="en-US"/>
-        </w:rPr>
-        <w:t xml:space="preserve"> Class</w:t>
-      </w:r>
-      <w:r>
-        <w:rPr>
-          <w:rFonts w:ascii="Microsoft YaHei" w:eastAsia="Microsoft YaHei" w:hAnsi="Microsoft YaHei" w:cs="Microsoft YaHei"/>
-          <w:color w:val="000000"/>
-          <w:sz w:val="24"/>
-          <w:lang w:val="en-AU" w:eastAsia="en-US"/>
-        </w:rPr>
-        <w:t>.</w:t>
-      </w:r>
-    </w:p>
-    <w:p>
-      <w:pPr>
-        <w:pStyle w:val="HTMLPreformatted"/>
-        <w:shd w:val="clear" w:color="auto" w:fill="FFFFFF"/>
-        <w:rPr>
-          <w:rFonts w:ascii="Microsoft YaHei" w:eastAsia="Microsoft YaHei" w:hAnsi="Microsoft YaHei" w:cs="Microsoft YaHei"/>
-          <w:color w:val="000000"/>
-          <w:sz w:val="24"/>
-          <w:lang w:val="en-AU" w:eastAsia="en-US"/>
-        </w:rPr>
-      </w:pPr>
-      <w:r>
-        <w:rPr>
-          <w:rFonts w:ascii="Microsoft YaHei" w:eastAsia="Microsoft YaHei" w:hAnsi="Microsoft YaHei" w:cs="Microsoft YaHei"/>
-          <w:color w:val="000000"/>
-          <w:sz w:val="24"/>
-          <w:lang w:val="en-AU" w:eastAsia="en-US"/>
-        </w:rPr>
-        <w:t>Following the logic , I will create ListActicity,AdminActivity.</w:t>
-      </w:r>
-    </w:p>
-    <w:p>
-      <w:pPr>
-        <w:pStyle w:val="HTMLPreformatted"/>
-        <w:shd w:val="clear" w:color="auto" w:fill="FFFFFF"/>
-      </w:pPr>
-      <w:r>
-        <w:rPr>
-          <w:rFonts w:ascii="Microsoft YaHei" w:eastAsia="Microsoft YaHei" w:hAnsi="Microsoft YaHei" w:cs="Microsoft YaHei"/>
-          <w:color w:val="000000"/>
-          <w:sz w:val="24"/>
-          <w:lang w:val="en-AU" w:eastAsia="en-US"/>
-        </w:rPr>
-        <w:t xml:space="preserve">And </w:t>
-      </w:r>
-      <w:r>
-        <w:rPr>
-          <w:rFonts w:ascii="Microsoft YaHei" w:eastAsia="Microsoft YaHei" w:hAnsi="Microsoft YaHei" w:cs="Microsoft YaHei"/>
-          <w:color w:val="000000"/>
-          <w:sz w:val="24"/>
-          <w:lang w:val="en-AU" w:eastAsia="en-US"/>
-        </w:rPr>
-        <w:t xml:space="preserve">I will create ImageAdapter Class to content the picture .Following the logic, I will </w:t>
-      </w:r>
-    </w:p>
-    <w:p>
-      <w:pPr>
-        <w:pStyle w:val="Heading1"/>
-      </w:pPr>
-      <w:bookmarkStart w:id="3" w:name="_Toc19604989"/>
-      <w:r>
-        <w:t>Advanced</w:t>
-      </w:r>
-      <w:r>
-        <w:t xml:space="preserve"> </w:t>
-      </w:r>
-      <w:r>
-        <w:t>Feature 1:</w:t>
-      </w:r>
-      <w:r>
-        <w:t>Database implementation and management:</w:t>
+        <w:pStyle w:val="Heading2"/>
+      </w:pPr>
+      <w:bookmarkStart w:id="3" w:name="_Toc19604990"/>
+      <w:r>
+        <w:t>Create:</w:t>
       </w:r>
       <w:bookmarkEnd w:id="3"/>
     </w:p>
     <w:p>
       <w:pPr>
-        <w:pStyle w:val="Heading2"/>
-      </w:pPr>
-      <w:bookmarkStart w:id="4" w:name="_Toc19604990"/>
-      <w:r>
-        <w:t>Create:</w:t>
+        <w:pStyle w:val="Heading3"/>
+        <w:rPr>
+          <w:rFonts w:eastAsia="Microsoft YaHei"/>
+          <w:lang w:val="en-AU"/>
+        </w:rPr>
+      </w:pPr>
+      <w:bookmarkStart w:id="4" w:name="_Toc19604991"/>
+      <w:proofErr w:type="gramStart"/>
+      <w:r>
+        <w:rPr>
+          <w:rFonts w:eastAsia="Microsoft YaHei"/>
+          <w:lang w:val="en-AU"/>
+        </w:rPr>
+        <w:t>1.</w:t>
+      </w:r>
+      <w:r>
+        <w:rPr>
+          <w:rFonts w:eastAsia="Microsoft YaHei"/>
+          <w:lang w:val="en-AU"/>
+        </w:rPr>
+        <w:t>Layout</w:t>
+      </w:r>
+      <w:proofErr w:type="gramEnd"/>
+      <w:r>
+        <w:rPr>
+          <w:rFonts w:eastAsia="Microsoft YaHei"/>
+          <w:lang w:val="en-AU"/>
+        </w:rPr>
+        <w:t>:</w:t>
       </w:r>
       <w:bookmarkEnd w:id="4"/>
     </w:p>
     <w:p>
       <w:pPr>
-        <w:pStyle w:val="Heading3"/>
-        <w:rPr>
-          <w:rFonts w:eastAsia="Microsoft YaHei"/>
-          <w:lang w:val="en-AU"/>
-        </w:rPr>
-      </w:pPr>
-      <w:bookmarkStart w:id="5" w:name="_Toc19604991"/>
-      <w:r>
-        <w:rPr>
-          <w:rFonts w:eastAsia="Microsoft YaHei"/>
-          <w:lang w:val="en-AU"/>
-        </w:rPr>
-        <w:t>1.</w:t>
-      </w:r>
-      <w:r>
-        <w:rPr>
-          <w:rFonts w:eastAsia="Microsoft YaHei"/>
-          <w:lang w:val="en-AU"/>
-        </w:rPr>
-        <w:t>Layout:</w:t>
-      </w:r>
-      <w:bookmarkEnd w:id="5"/>
-    </w:p>
-    <w:p>
-      <w:pPr>
         <w:rPr>
           <w:rFonts w:eastAsia="Microsoft YaHei" w:cstheme="minorHAnsi"/>
           <w:color w:val="000000"/>
@@ -2635,8 +2737,10 @@
           <w:szCs w:val="28"/>
           <w:lang w:val="en-AU"/>
         </w:rPr>
-        <w:t>In the ListActicity ,a</w:t>
-      </w:r>
+        <w:t xml:space="preserve">In the </w:t>
+      </w:r>
+      <w:proofErr w:type="spellStart"/>
+      <w:proofErr w:type="gramStart"/>
       <w:r>
         <w:rPr>
           <w:rFonts w:eastAsia="Microsoft YaHei" w:cstheme="minorHAnsi"/>
@@ -2645,8 +2749,9 @@
           <w:szCs w:val="28"/>
           <w:lang w:val="en-AU"/>
         </w:rPr>
-        <w:t xml:space="preserve">t the base of assignment 1 including ViewSelected and Reset functions,  </w:t>
-      </w:r>
+        <w:t>ListActicity</w:t>
+      </w:r>
+      <w:proofErr w:type="spellEnd"/>
       <w:r>
         <w:rPr>
           <w:rFonts w:eastAsia="Microsoft YaHei" w:cstheme="minorHAnsi"/>
@@ -2655,6 +2760,59 @@
           <w:szCs w:val="28"/>
           <w:lang w:val="en-AU"/>
         </w:rPr>
+        <w:t xml:space="preserve"> ,a</w:t>
+      </w:r>
+      <w:r>
+        <w:rPr>
+          <w:rFonts w:eastAsia="Microsoft YaHei" w:cstheme="minorHAnsi"/>
+          <w:color w:val="000000"/>
+          <w:sz w:val="28"/>
+          <w:szCs w:val="28"/>
+          <w:lang w:val="en-AU"/>
+        </w:rPr>
+        <w:t>t</w:t>
+      </w:r>
+      <w:proofErr w:type="gramEnd"/>
+      <w:r>
+        <w:rPr>
+          <w:rFonts w:eastAsia="Microsoft YaHei" w:cstheme="minorHAnsi"/>
+          <w:color w:val="000000"/>
+          <w:sz w:val="28"/>
+          <w:szCs w:val="28"/>
+          <w:lang w:val="en-AU"/>
+        </w:rPr>
+        <w:t xml:space="preserve"> the base of assignment 1 including </w:t>
+      </w:r>
+      <w:proofErr w:type="spellStart"/>
+      <w:r>
+        <w:rPr>
+          <w:rFonts w:eastAsia="Microsoft YaHei" w:cstheme="minorHAnsi"/>
+          <w:color w:val="000000"/>
+          <w:sz w:val="28"/>
+          <w:szCs w:val="28"/>
+          <w:lang w:val="en-AU"/>
+        </w:rPr>
+        <w:t>ViewSelected</w:t>
+      </w:r>
+      <w:proofErr w:type="spellEnd"/>
+      <w:r>
+        <w:rPr>
+          <w:rFonts w:eastAsia="Microsoft YaHei" w:cstheme="minorHAnsi"/>
+          <w:color w:val="000000"/>
+          <w:sz w:val="28"/>
+          <w:szCs w:val="28"/>
+          <w:lang w:val="en-AU"/>
+        </w:rPr>
+        <w:t xml:space="preserve"> and Reset functions,  </w:t>
+      </w:r>
+      <w:r>
+        <w:rPr>
+          <w:rFonts w:eastAsia="Microsoft YaHei" w:cstheme="minorHAnsi"/>
+          <w:color w:val="000000"/>
+          <w:sz w:val="28"/>
+          <w:szCs w:val="28"/>
+          <w:lang w:val="en-AU"/>
+        </w:rPr>
         <w:t xml:space="preserve">I will add a Button </w:t>
       </w:r>
       <w:r>
@@ -2665,8 +2823,9 @@
           <w:szCs w:val="28"/>
           <w:lang w:val="en-AU"/>
         </w:rPr>
-        <w:t xml:space="preserve">“btn_save" </w:t>
-      </w:r>
+        <w:t>“</w:t>
+      </w:r>
+      <w:proofErr w:type="spellStart"/>
       <w:r>
         <w:rPr>
           <w:rFonts w:eastAsia="Microsoft YaHei" w:cstheme="minorHAnsi"/>
@@ -2675,8 +2834,41 @@
           <w:szCs w:val="28"/>
           <w:lang w:val="en-AU"/>
         </w:rPr>
-        <w:t>to create the SQL with the selectedList</w:t>
-      </w:r>
+        <w:t>btn_save</w:t>
+      </w:r>
+      <w:proofErr w:type="spellEnd"/>
+      <w:r>
+        <w:rPr>
+          <w:rFonts w:eastAsia="Microsoft YaHei" w:cstheme="minorHAnsi"/>
+          <w:color w:val="000000"/>
+          <w:sz w:val="28"/>
+          <w:szCs w:val="28"/>
+          <w:lang w:val="en-AU"/>
+        </w:rPr>
+        <w:t xml:space="preserve">" </w:t>
+      </w:r>
+      <w:r>
+        <w:rPr>
+          <w:rFonts w:eastAsia="Microsoft YaHei" w:cstheme="minorHAnsi"/>
+          <w:color w:val="000000"/>
+          <w:sz w:val="28"/>
+          <w:szCs w:val="28"/>
+          <w:lang w:val="en-AU"/>
+        </w:rPr>
+        <w:t xml:space="preserve">to create the SQL with the </w:t>
+      </w:r>
+      <w:proofErr w:type="spellStart"/>
+      <w:r>
+        <w:rPr>
+          <w:rFonts w:eastAsia="Microsoft YaHei" w:cstheme="minorHAnsi"/>
+          <w:color w:val="000000"/>
+          <w:sz w:val="28"/>
+          <w:szCs w:val="28"/>
+          <w:lang w:val="en-AU"/>
+        </w:rPr>
+        <w:t>selectedList</w:t>
+      </w:r>
+      <w:proofErr w:type="spellEnd"/>
       <w:r>
         <w:rPr>
           <w:rFonts w:eastAsia="Microsoft YaHei" w:cstheme="minorHAnsi"/>
@@ -2767,7 +2959,7 @@
           <w:lang w:val="en-AU"/>
         </w:rPr>
       </w:pPr>
-      <w:bookmarkStart w:id="6" w:name="_Toc19604992"/>
+      <w:bookmarkStart w:id="5" w:name="_Toc19604992"/>
       <w:r>
         <w:rPr>
           <w:lang w:val="en-AU"/>
@@ -2780,7 +2972,7 @@
         </w:rPr>
         <w:t xml:space="preserve"> Behaviour:</w:t>
       </w:r>
-      <w:bookmarkEnd w:id="6"/>
+      <w:bookmarkEnd w:id="5"/>
     </w:p>
     <w:p>
       <w:pPr>
@@ -2804,6 +2996,7 @@
         </w:rPr>
         <w:t xml:space="preserve">Then I will add a </w:t>
       </w:r>
+      <w:proofErr w:type="spellStart"/>
       <w:r>
         <w:rPr>
           <w:rFonts w:asciiTheme="minorHAnsi" w:hAnsiTheme="minorHAnsi" w:cstheme="minorHAnsi"/>
@@ -2842,37 +3035,170 @@
           <w:szCs w:val="28"/>
           <w:lang w:val="en-AU" w:eastAsia="en-US"/>
         </w:rPr>
-        <w:t>cklistener method to the Button “btn_save"</w:t>
-      </w:r>
-      <w:r>
-        <w:rPr>
-          <w:rFonts w:asciiTheme="minorHAnsi" w:hAnsiTheme="minorHAnsi" w:cstheme="minorHAnsi"/>
-          <w:color w:val="000000"/>
-          <w:sz w:val="28"/>
-          <w:szCs w:val="28"/>
-          <w:lang w:val="en-AU" w:eastAsia="en-US"/>
-        </w:rPr>
-        <w:t xml:space="preserve"> in ListActivity:</w:t>
-      </w:r>
-      <w:r>
-        <w:rPr>
-          <w:rFonts w:asciiTheme="minorHAnsi" w:hAnsiTheme="minorHAnsi" w:cstheme="minorHAnsi"/>
-          <w:color w:val="000000"/>
-          <w:sz w:val="28"/>
-          <w:szCs w:val="28"/>
-          <w:lang w:val="en-AU" w:eastAsia="en-US"/>
-        </w:rPr>
-        <w:t xml:space="preserve">I also add  a “Toast”  information to help the users to ensure their order . </w:t>
-      </w:r>
-      <w:r>
-        <w:rPr>
-          <w:rFonts w:asciiTheme="minorHAnsi" w:hAnsiTheme="minorHAnsi" w:cstheme="minorHAnsi"/>
-          <w:color w:val="000000"/>
-          <w:sz w:val="28"/>
-          <w:szCs w:val="28"/>
-          <w:lang w:val="en-AU" w:eastAsia="en-US"/>
-        </w:rPr>
-        <w:t xml:space="preserve">Inside the OnClicklistener method, I will insert a message to create the SQL Table. Message include 3 variables : name, tel, selected ; </w:t>
+        <w:t>cklistener</w:t>
+      </w:r>
+      <w:proofErr w:type="spellEnd"/>
+      <w:r>
+        <w:rPr>
+          <w:rFonts w:asciiTheme="minorHAnsi" w:hAnsiTheme="minorHAnsi" w:cstheme="minorHAnsi"/>
+          <w:color w:val="000000"/>
+          <w:sz w:val="28"/>
+          <w:szCs w:val="28"/>
+          <w:lang w:val="en-AU" w:eastAsia="en-US"/>
+        </w:rPr>
+        <w:t xml:space="preserve"> method to the Button “</w:t>
+      </w:r>
+      <w:proofErr w:type="spellStart"/>
+      <w:r>
+        <w:rPr>
+          <w:rFonts w:asciiTheme="minorHAnsi" w:hAnsiTheme="minorHAnsi" w:cstheme="minorHAnsi"/>
+          <w:color w:val="000000"/>
+          <w:sz w:val="28"/>
+          <w:szCs w:val="28"/>
+          <w:lang w:val="en-AU" w:eastAsia="en-US"/>
+        </w:rPr>
+        <w:t>btn_save</w:t>
+      </w:r>
+      <w:proofErr w:type="spellEnd"/>
+      <w:r>
+        <w:rPr>
+          <w:rFonts w:asciiTheme="minorHAnsi" w:hAnsiTheme="minorHAnsi" w:cstheme="minorHAnsi"/>
+          <w:color w:val="000000"/>
+          <w:sz w:val="28"/>
+          <w:szCs w:val="28"/>
+          <w:lang w:val="en-AU" w:eastAsia="en-US"/>
+        </w:rPr>
+        <w:t>"</w:t>
+      </w:r>
+      <w:r>
+        <w:rPr>
+          <w:rFonts w:asciiTheme="minorHAnsi" w:hAnsiTheme="minorHAnsi" w:cstheme="minorHAnsi"/>
+          <w:color w:val="000000"/>
+          <w:sz w:val="28"/>
+          <w:szCs w:val="28"/>
+          <w:lang w:val="en-AU" w:eastAsia="en-US"/>
+        </w:rPr>
+        <w:t xml:space="preserve"> in </w:t>
+      </w:r>
+      <w:proofErr w:type="spellStart"/>
+      <w:r>
+        <w:rPr>
+          <w:rFonts w:asciiTheme="minorHAnsi" w:hAnsiTheme="minorHAnsi" w:cstheme="minorHAnsi"/>
+          <w:color w:val="000000"/>
+          <w:sz w:val="28"/>
+          <w:szCs w:val="28"/>
+          <w:lang w:val="en-AU" w:eastAsia="en-US"/>
+        </w:rPr>
+        <w:t>ListActivity</w:t>
+      </w:r>
+      <w:proofErr w:type="gramStart"/>
+      <w:r>
+        <w:rPr>
+          <w:rFonts w:asciiTheme="minorHAnsi" w:hAnsiTheme="minorHAnsi" w:cstheme="minorHAnsi"/>
+          <w:color w:val="000000"/>
+          <w:sz w:val="28"/>
+          <w:szCs w:val="28"/>
+          <w:lang w:val="en-AU" w:eastAsia="en-US"/>
+        </w:rPr>
+        <w:t>:</w:t>
+      </w:r>
+      <w:r>
+        <w:rPr>
+          <w:rFonts w:asciiTheme="minorHAnsi" w:hAnsiTheme="minorHAnsi" w:cstheme="minorHAnsi"/>
+          <w:color w:val="000000"/>
+          <w:sz w:val="28"/>
+          <w:szCs w:val="28"/>
+          <w:lang w:val="en-AU" w:eastAsia="en-US"/>
+        </w:rPr>
+        <w:t>I</w:t>
+      </w:r>
+      <w:proofErr w:type="spellEnd"/>
+      <w:proofErr w:type="gramEnd"/>
+      <w:r>
+        <w:rPr>
+          <w:rFonts w:asciiTheme="minorHAnsi" w:hAnsiTheme="minorHAnsi" w:cstheme="minorHAnsi"/>
+          <w:color w:val="000000"/>
+          <w:sz w:val="28"/>
+          <w:szCs w:val="28"/>
+          <w:lang w:val="en-AU" w:eastAsia="en-US"/>
+        </w:rPr>
+        <w:t xml:space="preserve"> also add  a “Toast”  information to help the users to ensure their order . </w:t>
+      </w:r>
+      <w:r>
+        <w:rPr>
+          <w:rFonts w:asciiTheme="minorHAnsi" w:hAnsiTheme="minorHAnsi" w:cstheme="minorHAnsi"/>
+          <w:color w:val="000000"/>
+          <w:sz w:val="28"/>
+          <w:szCs w:val="28"/>
+          <w:lang w:val="en-AU" w:eastAsia="en-US"/>
+        </w:rPr>
+        <w:t xml:space="preserve">Inside the </w:t>
+      </w:r>
+      <w:proofErr w:type="spellStart"/>
+      <w:r>
+        <w:rPr>
+          <w:rFonts w:asciiTheme="minorHAnsi" w:hAnsiTheme="minorHAnsi" w:cstheme="minorHAnsi"/>
+          <w:color w:val="000000"/>
+          <w:sz w:val="28"/>
+          <w:szCs w:val="28"/>
+          <w:lang w:val="en-AU" w:eastAsia="en-US"/>
+        </w:rPr>
+        <w:t>OnClicklistener</w:t>
+      </w:r>
+      <w:proofErr w:type="spellEnd"/>
+      <w:r>
+        <w:rPr>
+          <w:rFonts w:asciiTheme="minorHAnsi" w:hAnsiTheme="minorHAnsi" w:cstheme="minorHAnsi"/>
+          <w:color w:val="000000"/>
+          <w:sz w:val="28"/>
+          <w:szCs w:val="28"/>
+          <w:lang w:val="en-AU" w:eastAsia="en-US"/>
+        </w:rPr>
+        <w:t xml:space="preserve"> method, I will insert a message to create the SQL Table. Message include 3 </w:t>
+      </w:r>
+      <w:proofErr w:type="gramStart"/>
+      <w:r>
+        <w:rPr>
+          <w:rFonts w:asciiTheme="minorHAnsi" w:hAnsiTheme="minorHAnsi" w:cstheme="minorHAnsi"/>
+          <w:color w:val="000000"/>
+          <w:sz w:val="28"/>
+          <w:szCs w:val="28"/>
+          <w:lang w:val="en-AU" w:eastAsia="en-US"/>
+        </w:rPr>
+        <w:t>variables :</w:t>
+      </w:r>
+      <w:proofErr w:type="gramEnd"/>
+      <w:r>
+        <w:rPr>
+          <w:rFonts w:asciiTheme="minorHAnsi" w:hAnsiTheme="minorHAnsi" w:cstheme="minorHAnsi"/>
+          <w:color w:val="000000"/>
+          <w:sz w:val="28"/>
+          <w:szCs w:val="28"/>
+          <w:lang w:val="en-AU" w:eastAsia="en-US"/>
+        </w:rPr>
+        <w:t xml:space="preserve"> name, </w:t>
+      </w:r>
+      <w:proofErr w:type="spellStart"/>
+      <w:r>
+        <w:rPr>
+          <w:rFonts w:asciiTheme="minorHAnsi" w:hAnsiTheme="minorHAnsi" w:cstheme="minorHAnsi"/>
+          <w:color w:val="000000"/>
+          <w:sz w:val="28"/>
+          <w:szCs w:val="28"/>
+          <w:lang w:val="en-AU" w:eastAsia="en-US"/>
+        </w:rPr>
+        <w:t>tel</w:t>
+      </w:r>
+      <w:proofErr w:type="spellEnd"/>
+      <w:r>
+        <w:rPr>
+          <w:rFonts w:asciiTheme="minorHAnsi" w:hAnsiTheme="minorHAnsi" w:cstheme="minorHAnsi"/>
+          <w:color w:val="000000"/>
+          <w:sz w:val="28"/>
+          <w:szCs w:val="28"/>
+          <w:lang w:val="en-AU" w:eastAsia="en-US"/>
+        </w:rPr>
+        <w:t xml:space="preserve">, selected ; </w:t>
       </w:r>
     </w:p>
     <w:p>
@@ -2895,17 +3221,39 @@
           <w:szCs w:val="28"/>
           <w:lang w:eastAsia="en-US"/>
         </w:rPr>
-        <w:t xml:space="preserve">The whole method like this </w:t>
-      </w:r>
-      <w:r>
-        <w:rPr>
-          <w:rFonts w:asciiTheme="minorHAnsi" w:hAnsiTheme="minorHAnsi" w:cstheme="minorHAnsi"/>
-          <w:color w:val="000000"/>
-          <w:sz w:val="28"/>
-          <w:szCs w:val="28"/>
-          <w:lang w:eastAsia="en-US"/>
-        </w:rPr>
-        <w:t xml:space="preserve"> snap picture below,</w:t>
+        <w:t xml:space="preserve">The whole method like </w:t>
+      </w:r>
+      <w:proofErr w:type="gramStart"/>
+      <w:r>
+        <w:rPr>
+          <w:rFonts w:asciiTheme="minorHAnsi" w:hAnsiTheme="minorHAnsi" w:cstheme="minorHAnsi"/>
+          <w:color w:val="000000"/>
+          <w:sz w:val="28"/>
+          <w:szCs w:val="28"/>
+          <w:lang w:eastAsia="en-US"/>
+        </w:rPr>
+        <w:t xml:space="preserve">this </w:t>
+      </w:r>
+      <w:r>
+        <w:rPr>
+          <w:rFonts w:asciiTheme="minorHAnsi" w:hAnsiTheme="minorHAnsi" w:cstheme="minorHAnsi"/>
+          <w:color w:val="000000"/>
+          <w:sz w:val="28"/>
+          <w:szCs w:val="28"/>
+          <w:lang w:eastAsia="en-US"/>
+        </w:rPr>
+        <w:t xml:space="preserve"> snap</w:t>
+      </w:r>
+      <w:proofErr w:type="gramEnd"/>
+      <w:r>
+        <w:rPr>
+          <w:rFonts w:asciiTheme="minorHAnsi" w:hAnsiTheme="minorHAnsi" w:cstheme="minorHAnsi"/>
+          <w:color w:val="000000"/>
+          <w:sz w:val="28"/>
+          <w:szCs w:val="28"/>
+          <w:lang w:eastAsia="en-US"/>
+        </w:rPr>
+        <w:t xml:space="preserve"> picture below,</w:t>
       </w:r>
     </w:p>
     <w:p>
@@ -3018,8 +3366,9 @@
           <w:szCs w:val="28"/>
           <w:lang w:val="en-AU"/>
         </w:rPr>
-        <w:t xml:space="preserve"> whch is </w:t>
-      </w:r>
+        <w:t xml:space="preserve"> </w:t>
+      </w:r>
+      <w:proofErr w:type="spellStart"/>
       <w:r>
         <w:rPr>
           <w:rFonts w:eastAsia="Microsoft YaHei" w:cstheme="minorHAnsi"/>
@@ -3028,6 +3377,27 @@
           <w:szCs w:val="28"/>
           <w:lang w:val="en-AU"/>
         </w:rPr>
+        <w:t>whch</w:t>
+      </w:r>
+      <w:proofErr w:type="spellEnd"/>
+      <w:r>
+        <w:rPr>
+          <w:rFonts w:eastAsia="Microsoft YaHei" w:cstheme="minorHAnsi"/>
+          <w:color w:val="000000"/>
+          <w:sz w:val="28"/>
+          <w:szCs w:val="28"/>
+          <w:lang w:val="en-AU"/>
+        </w:rPr>
+        <w:t xml:space="preserve"> is </w:t>
+      </w:r>
+      <w:r>
+        <w:rPr>
+          <w:rFonts w:eastAsia="Microsoft YaHei" w:cstheme="minorHAnsi"/>
+          <w:color w:val="000000"/>
+          <w:sz w:val="28"/>
+          <w:szCs w:val="28"/>
+          <w:lang w:val="en-AU"/>
+        </w:rPr>
         <w:t>nee</w:t>
       </w:r>
       <w:r>
@@ -3058,8 +3428,20 @@
           <w:szCs w:val="28"/>
           <w:lang w:val="en-AU"/>
         </w:rPr>
-        <w:t xml:space="preserve"> Where does selected value come from ?</w:t>
-      </w:r>
+        <w:t xml:space="preserve"> Where does selected value come </w:t>
+      </w:r>
+      <w:proofErr w:type="gramStart"/>
+      <w:r>
+        <w:rPr>
+          <w:rFonts w:cstheme="minorHAnsi"/>
+          <w:color w:val="000000"/>
+          <w:sz w:val="28"/>
+          <w:szCs w:val="28"/>
+          <w:lang w:val="en-AU"/>
+        </w:rPr>
+        <w:t>from ?</w:t>
+      </w:r>
+      <w:proofErr w:type="gramEnd"/>
     </w:p>
     <w:p>
       <w:pPr>
@@ -3099,7 +3481,41 @@
           <w:szCs w:val="28"/>
           <w:lang w:val="en-AU"/>
         </w:rPr>
-        <w:t xml:space="preserve"> I will get it from selectedList.get(0) like below:</w:t>
+        <w:t xml:space="preserve"> I will get it from </w:t>
+      </w:r>
+      <w:proofErr w:type="spellStart"/>
+      <w:proofErr w:type="gramStart"/>
+      <w:r>
+        <w:rPr>
+          <w:rFonts w:cstheme="minorHAnsi"/>
+          <w:color w:val="000000"/>
+          <w:sz w:val="28"/>
+          <w:szCs w:val="28"/>
+          <w:lang w:val="en-AU"/>
+        </w:rPr>
+        <w:t>selectedList.get</w:t>
+      </w:r>
+      <w:proofErr w:type="spellEnd"/>
+      <w:r>
+        <w:rPr>
+          <w:rFonts w:cstheme="minorHAnsi"/>
+          <w:color w:val="000000"/>
+          <w:sz w:val="28"/>
+          <w:szCs w:val="28"/>
+          <w:lang w:val="en-AU"/>
+        </w:rPr>
+        <w:t>(</w:t>
+      </w:r>
+      <w:proofErr w:type="gramEnd"/>
+      <w:r>
+        <w:rPr>
+          <w:rFonts w:cstheme="minorHAnsi"/>
+          <w:color w:val="000000"/>
+          <w:sz w:val="28"/>
+          <w:szCs w:val="28"/>
+          <w:lang w:val="en-AU"/>
+        </w:rPr>
+        <w:t>0) like below:</w:t>
       </w:r>
       <w:r>
         <w:rPr>
@@ -3203,6 +3619,8 @@
         </w:rPr>
         <w:t xml:space="preserve">String selected = </w:t>
       </w:r>
+      <w:proofErr w:type="spellStart"/>
+      <w:proofErr w:type="gramStart"/>
       <w:r>
         <w:rPr>
           <w:rFonts w:ascii="Courier New" w:eastAsia="Times New Roman" w:hAnsi="Courier New" w:cs="Courier New"/>
@@ -3223,8 +3641,20 @@
           <w:szCs w:val="18"/>
           <w:lang w:eastAsia="zh-CN"/>
         </w:rPr>
-        <w:t>.get(</w:t>
-      </w:r>
+        <w:t>.get</w:t>
+      </w:r>
+      <w:proofErr w:type="spellEnd"/>
+      <w:r>
+        <w:rPr>
+          <w:rFonts w:ascii="Courier New" w:eastAsia="Times New Roman" w:hAnsi="Courier New" w:cs="Courier New"/>
+          <w:color w:val="000000"/>
+          <w:sz w:val="18"/>
+          <w:szCs w:val="18"/>
+          <w:lang w:eastAsia="zh-CN"/>
+        </w:rPr>
+        <w:t>(</w:t>
+      </w:r>
+      <w:proofErr w:type="gramEnd"/>
       <w:r>
         <w:rPr>
           <w:rFonts w:ascii="Courier New" w:eastAsia="Times New Roman" w:hAnsi="Courier New" w:cs="Courier New"/>
@@ -3266,7 +3696,29 @@
           <w:szCs w:val="28"/>
           <w:lang w:val="en-AU" w:eastAsia="en-US"/>
         </w:rPr>
-        <w:t>The selectedList will be set to hold only one value.</w:t>
+        <w:t xml:space="preserve">The </w:t>
+      </w:r>
+      <w:proofErr w:type="spellStart"/>
+      <w:r>
+        <w:rPr>
+          <w:rFonts w:asciiTheme="minorHAnsi" w:hAnsiTheme="minorHAnsi" w:cstheme="minorHAnsi"/>
+          <w:color w:val="000000"/>
+          <w:sz w:val="28"/>
+          <w:szCs w:val="28"/>
+          <w:lang w:val="en-AU" w:eastAsia="en-US"/>
+        </w:rPr>
+        <w:t>selectedList</w:t>
+      </w:r>
+      <w:proofErr w:type="spellEnd"/>
+      <w:r>
+        <w:rPr>
+          <w:rFonts w:asciiTheme="minorHAnsi" w:hAnsiTheme="minorHAnsi" w:cstheme="minorHAnsi"/>
+          <w:color w:val="000000"/>
+          <w:sz w:val="28"/>
+          <w:szCs w:val="28"/>
+          <w:lang w:val="en-AU" w:eastAsia="en-US"/>
+        </w:rPr>
+        <w:t xml:space="preserve"> will be set to hold only one value.</w:t>
       </w:r>
     </w:p>
     <w:p>
@@ -3299,7 +3751,29 @@
           <w:szCs w:val="28"/>
           <w:lang w:val="en-AU" w:eastAsia="en-US"/>
         </w:rPr>
-        <w:t xml:space="preserve"> is inserted by a selectedList.</w:t>
+        <w:t xml:space="preserve"> is inserted by a </w:t>
+      </w:r>
+      <w:proofErr w:type="spellStart"/>
+      <w:r>
+        <w:rPr>
+          <w:rFonts w:asciiTheme="minorHAnsi" w:hAnsiTheme="minorHAnsi" w:cstheme="minorHAnsi"/>
+          <w:color w:val="000000"/>
+          <w:sz w:val="28"/>
+          <w:szCs w:val="28"/>
+          <w:lang w:val="en-AU" w:eastAsia="en-US"/>
+        </w:rPr>
+        <w:t>selectedList</w:t>
+      </w:r>
+      <w:proofErr w:type="spellEnd"/>
+      <w:r>
+        <w:rPr>
+          <w:rFonts w:asciiTheme="minorHAnsi" w:hAnsiTheme="minorHAnsi" w:cstheme="minorHAnsi"/>
+          <w:color w:val="000000"/>
+          <w:sz w:val="28"/>
+          <w:szCs w:val="28"/>
+          <w:lang w:val="en-AU" w:eastAsia="en-US"/>
+        </w:rPr>
+        <w:t>.</w:t>
       </w:r>
     </w:p>
     <w:p>
@@ -3338,15 +3812,39 @@
         <w:lastRenderedPageBreak/>
         <w:t>I need create a method “</w:t>
       </w:r>
-      <w:r>
-        <w:rPr>
-          <w:rFonts w:asciiTheme="minorHAnsi" w:hAnsiTheme="minorHAnsi" w:cstheme="minorHAnsi"/>
-          <w:color w:val="000000"/>
-          <w:sz w:val="28"/>
-          <w:szCs w:val="28"/>
-          <w:lang w:val="en-AU" w:eastAsia="en-US"/>
-        </w:rPr>
-        <w:t>insertUserDetails()</w:t>
+      <w:proofErr w:type="spellStart"/>
+      <w:proofErr w:type="gramStart"/>
+      <w:r>
+        <w:rPr>
+          <w:rFonts w:asciiTheme="minorHAnsi" w:hAnsiTheme="minorHAnsi" w:cstheme="minorHAnsi"/>
+          <w:color w:val="000000"/>
+          <w:sz w:val="28"/>
+          <w:szCs w:val="28"/>
+          <w:lang w:val="en-AU" w:eastAsia="en-US"/>
+        </w:rPr>
+        <w:t>insertUserDetails</w:t>
+      </w:r>
+      <w:proofErr w:type="spellEnd"/>
+      <w:r>
+        <w:rPr>
+          <w:rFonts w:asciiTheme="minorHAnsi" w:hAnsiTheme="minorHAnsi" w:cstheme="minorHAnsi"/>
+          <w:color w:val="000000"/>
+          <w:sz w:val="28"/>
+          <w:szCs w:val="28"/>
+          <w:lang w:val="en-AU" w:eastAsia="en-US"/>
+        </w:rPr>
+        <w:t>(</w:t>
+      </w:r>
+      <w:proofErr w:type="gramEnd"/>
+      <w:r>
+        <w:rPr>
+          <w:rFonts w:asciiTheme="minorHAnsi" w:hAnsiTheme="minorHAnsi" w:cstheme="minorHAnsi"/>
+          <w:color w:val="000000"/>
+          <w:sz w:val="28"/>
+          <w:szCs w:val="28"/>
+          <w:lang w:val="en-AU" w:eastAsia="en-US"/>
+        </w:rPr>
+        <w:t>)</w:t>
       </w:r>
       <w:r>
         <w:rPr>
@@ -3410,7 +3908,7 @@
           <w:szCs w:val="28"/>
         </w:rPr>
       </w:pPr>
-      <w:bookmarkStart w:id="7" w:name="_Toc19604993"/>
+      <w:bookmarkStart w:id="6" w:name="_Toc19604993"/>
       <w:r>
         <w:rPr>
           <w:rFonts w:cstheme="minorHAnsi"/>
@@ -3437,7 +3935,7 @@
         </w:rPr>
         <w:t>:</w:t>
       </w:r>
-      <w:bookmarkEnd w:id="7"/>
+      <w:bookmarkEnd w:id="6"/>
     </w:p>
     <w:p>
       <w:pPr>
@@ -3466,8 +3964,9 @@
           <w:szCs w:val="28"/>
           <w:lang w:val="en-AU"/>
         </w:rPr>
-        <w:t xml:space="preserve">Create a new java class called DbHandler </w:t>
-      </w:r>
+        <w:t xml:space="preserve">Create a new java class called </w:t>
+      </w:r>
+      <w:proofErr w:type="spellStart"/>
       <w:r>
         <w:rPr>
           <w:rFonts w:eastAsia="Times New Roman" w:cstheme="minorHAnsi"/>
@@ -3476,7 +3975,72 @@
           <w:szCs w:val="28"/>
           <w:lang w:val="en-AU"/>
         </w:rPr>
-        <w:t>that I have used here contains DbHelper class that extends SQLiteOpenHelperclass and perform all database related operations.</w:t>
+        <w:t>DbHandler</w:t>
+      </w:r>
+      <w:proofErr w:type="spellEnd"/>
+      <w:r>
+        <w:rPr>
+          <w:rFonts w:eastAsia="Times New Roman" w:cstheme="minorHAnsi"/>
+          <w:color w:val="000000"/>
+          <w:sz w:val="28"/>
+          <w:szCs w:val="28"/>
+          <w:lang w:val="en-AU"/>
+        </w:rPr>
+        <w:t xml:space="preserve"> </w:t>
+      </w:r>
+      <w:r>
+        <w:rPr>
+          <w:rFonts w:eastAsia="Times New Roman" w:cstheme="minorHAnsi"/>
+          <w:color w:val="000000"/>
+          <w:sz w:val="28"/>
+          <w:szCs w:val="28"/>
+          <w:lang w:val="en-AU"/>
+        </w:rPr>
+        <w:t>that I have used here contains </w:t>
+      </w:r>
+      <w:proofErr w:type="spellStart"/>
+      <w:r>
+        <w:rPr>
+          <w:rFonts w:eastAsia="Times New Roman" w:cstheme="minorHAnsi"/>
+          <w:color w:val="000000"/>
+          <w:sz w:val="28"/>
+          <w:szCs w:val="28"/>
+          <w:lang w:val="en-AU"/>
+        </w:rPr>
+        <w:t>DbHelper</w:t>
+      </w:r>
+      <w:proofErr w:type="spellEnd"/>
+      <w:r>
+        <w:rPr>
+          <w:rFonts w:eastAsia="Times New Roman" w:cstheme="minorHAnsi"/>
+          <w:color w:val="000000"/>
+          <w:sz w:val="28"/>
+          <w:szCs w:val="28"/>
+          <w:lang w:val="en-AU"/>
+        </w:rPr>
+        <w:t> class that extends </w:t>
+      </w:r>
+      <w:proofErr w:type="spellStart"/>
+      <w:r>
+        <w:rPr>
+          <w:rFonts w:eastAsia="Times New Roman" w:cstheme="minorHAnsi"/>
+          <w:color w:val="000000"/>
+          <w:sz w:val="28"/>
+          <w:szCs w:val="28"/>
+          <w:lang w:val="en-AU"/>
+        </w:rPr>
+        <w:t>SQLiteOpenHelperclass</w:t>
+      </w:r>
+      <w:proofErr w:type="spellEnd"/>
+      <w:r>
+        <w:rPr>
+          <w:rFonts w:eastAsia="Times New Roman" w:cstheme="minorHAnsi"/>
+          <w:color w:val="000000"/>
+          <w:sz w:val="28"/>
+          <w:szCs w:val="28"/>
+          <w:lang w:val="en-AU"/>
+        </w:rPr>
+        <w:t xml:space="preserve"> and perform all database related operations.</w:t>
       </w:r>
     </w:p>
     <w:p>
@@ -3502,6 +4066,7 @@
         </w:rPr>
         <w:t>For creating the database I will call constructor of </w:t>
       </w:r>
+      <w:proofErr w:type="spellStart"/>
       <w:r>
         <w:rPr>
           <w:rStyle w:val="Strong"/>
@@ -3513,6 +4078,7 @@
         </w:rPr>
         <w:t>SQLiteOpenHelper</w:t>
       </w:r>
+      <w:proofErr w:type="spellEnd"/>
       <w:r>
         <w:rPr>
           <w:rFonts w:asciiTheme="minorHAnsi" w:hAnsiTheme="minorHAnsi" w:cstheme="minorHAnsi"/>
@@ -3523,6 +4089,7 @@
         </w:rPr>
         <w:t> class using </w:t>
       </w:r>
+      <w:proofErr w:type="gramStart"/>
       <w:r>
         <w:rPr>
           <w:rStyle w:val="Strong"/>
@@ -3532,7 +4099,19 @@
           <w:szCs w:val="28"/>
           <w:bdr w:val="none" w:sz="0" w:space="0" w:color="auto" w:frame="1"/>
         </w:rPr>
-        <w:t>super()</w:t>
+        <w:t>super(</w:t>
+      </w:r>
+      <w:proofErr w:type="gramEnd"/>
+      <w:r>
+        <w:rPr>
+          <w:rStyle w:val="Strong"/>
+          <w:rFonts w:asciiTheme="minorHAnsi" w:hAnsiTheme="minorHAnsi" w:cstheme="minorHAnsi"/>
+          <w:color w:val="444444"/>
+          <w:sz w:val="28"/>
+          <w:szCs w:val="28"/>
+          <w:bdr w:val="none" w:sz="0" w:space="0" w:color="auto" w:frame="1"/>
+        </w:rPr>
+        <w:t>)</w:t>
       </w:r>
       <w:r>
         <w:rPr>
@@ -3702,6 +4281,7 @@
         </w:rPr>
         <w:t xml:space="preserve">DB_NAME </w:t>
       </w:r>
+      <w:proofErr w:type="gramStart"/>
       <w:r>
         <w:rPr>
           <w:rFonts w:asciiTheme="minorHAnsi" w:hAnsiTheme="minorHAnsi" w:cstheme="minorHAnsi"/>
@@ -3723,7 +4303,21 @@
           <w:sz w:val="28"/>
           <w:szCs w:val="28"/>
         </w:rPr>
-        <w:t>DB_VERSION</w:t>
+        <w:t>DB</w:t>
+      </w:r>
+      <w:proofErr w:type="gramEnd"/>
+      <w:r>
+        <w:rPr>
+          <w:rFonts w:asciiTheme="minorHAnsi" w:hAnsiTheme="minorHAnsi" w:cstheme="minorHAnsi"/>
+          <w:b/>
+          <w:bCs/>
+          <w:i/>
+          <w:iCs/>
+          <w:color w:val="660E7A"/>
+          <w:sz w:val="28"/>
+          <w:szCs w:val="28"/>
+        </w:rPr>
+        <w:t>_VERSION</w:t>
       </w:r>
       <w:r>
         <w:rPr>
@@ -3742,7 +4336,29 @@
           <w:szCs w:val="28"/>
           <w:lang w:eastAsia="en-US"/>
         </w:rPr>
-        <w:t>from? I declare them  at first.</w:t>
+        <w:t xml:space="preserve">from? I declare </w:t>
+      </w:r>
+      <w:proofErr w:type="gramStart"/>
+      <w:r>
+        <w:rPr>
+          <w:rFonts w:asciiTheme="minorHAnsi" w:hAnsiTheme="minorHAnsi" w:cstheme="minorHAnsi"/>
+          <w:color w:val="000000"/>
+          <w:sz w:val="28"/>
+          <w:szCs w:val="28"/>
+          <w:lang w:eastAsia="en-US"/>
+        </w:rPr>
+        <w:t>them  at</w:t>
+      </w:r>
+      <w:proofErr w:type="gramEnd"/>
+      <w:r>
+        <w:rPr>
+          <w:rFonts w:asciiTheme="minorHAnsi" w:hAnsiTheme="minorHAnsi" w:cstheme="minorHAnsi"/>
+          <w:color w:val="000000"/>
+          <w:sz w:val="28"/>
+          <w:szCs w:val="28"/>
+          <w:lang w:eastAsia="en-US"/>
+        </w:rPr>
+        <w:t xml:space="preserve"> first.</w:t>
       </w:r>
     </w:p>
     <w:p>
@@ -3816,7 +4432,41 @@
           <w:szCs w:val="28"/>
           <w:lang w:eastAsia="en-US"/>
         </w:rPr>
-        <w:t>To make it simpler, modify the argument name in the onCreate() method to db.</w:t>
+        <w:t xml:space="preserve">To make it simpler, modify the argument name in the </w:t>
+      </w:r>
+      <w:proofErr w:type="spellStart"/>
+      <w:proofErr w:type="gramStart"/>
+      <w:r>
+        <w:rPr>
+          <w:rFonts w:asciiTheme="minorHAnsi" w:hAnsiTheme="minorHAnsi" w:cstheme="minorHAnsi"/>
+          <w:color w:val="000000"/>
+          <w:sz w:val="28"/>
+          <w:szCs w:val="28"/>
+          <w:lang w:eastAsia="en-US"/>
+        </w:rPr>
+        <w:t>onCreate</w:t>
+      </w:r>
+      <w:proofErr w:type="spellEnd"/>
+      <w:r>
+        <w:rPr>
+          <w:rFonts w:asciiTheme="minorHAnsi" w:hAnsiTheme="minorHAnsi" w:cstheme="minorHAnsi"/>
+          <w:color w:val="000000"/>
+          <w:sz w:val="28"/>
+          <w:szCs w:val="28"/>
+          <w:lang w:eastAsia="en-US"/>
+        </w:rPr>
+        <w:t>(</w:t>
+      </w:r>
+      <w:proofErr w:type="gramEnd"/>
+      <w:r>
+        <w:rPr>
+          <w:rFonts w:asciiTheme="minorHAnsi" w:hAnsiTheme="minorHAnsi" w:cstheme="minorHAnsi"/>
+          <w:color w:val="000000"/>
+          <w:sz w:val="28"/>
+          <w:szCs w:val="28"/>
+          <w:lang w:eastAsia="en-US"/>
+        </w:rPr>
+        <w:t>) method to db.</w:t>
       </w:r>
       <w:r>
         <w:rPr>
@@ -3836,7 +4486,41 @@
           <w:szCs w:val="28"/>
           <w:lang w:eastAsia="en-US"/>
         </w:rPr>
-        <w:t>In the onCreate() method, create a SQL query that will allow the user to create a table.</w:t>
+        <w:t xml:space="preserve">In the </w:t>
+      </w:r>
+      <w:proofErr w:type="spellStart"/>
+      <w:proofErr w:type="gramStart"/>
+      <w:r>
+        <w:rPr>
+          <w:rFonts w:asciiTheme="minorHAnsi" w:hAnsiTheme="minorHAnsi" w:cstheme="minorHAnsi"/>
+          <w:color w:val="000000"/>
+          <w:sz w:val="28"/>
+          <w:szCs w:val="28"/>
+          <w:lang w:eastAsia="en-US"/>
+        </w:rPr>
+        <w:t>onCreate</w:t>
+      </w:r>
+      <w:proofErr w:type="spellEnd"/>
+      <w:r>
+        <w:rPr>
+          <w:rFonts w:asciiTheme="minorHAnsi" w:hAnsiTheme="minorHAnsi" w:cstheme="minorHAnsi"/>
+          <w:color w:val="000000"/>
+          <w:sz w:val="28"/>
+          <w:szCs w:val="28"/>
+          <w:lang w:eastAsia="en-US"/>
+        </w:rPr>
+        <w:t>(</w:t>
+      </w:r>
+      <w:proofErr w:type="gramEnd"/>
+      <w:r>
+        <w:rPr>
+          <w:rFonts w:asciiTheme="minorHAnsi" w:hAnsiTheme="minorHAnsi" w:cstheme="minorHAnsi"/>
+          <w:color w:val="000000"/>
+          <w:sz w:val="28"/>
+          <w:szCs w:val="28"/>
+          <w:lang w:eastAsia="en-US"/>
+        </w:rPr>
+        <w:t>) method, create a SQL query that will allow the user to create a table.</w:t>
       </w:r>
     </w:p>
     <w:p>
@@ -3907,7 +4591,58 @@
           <w:sz w:val="28"/>
           <w:szCs w:val="28"/>
         </w:rPr>
-        <w:t>Add the unimplemented methods (onCreate() and onUpgrade())</w:t>
+        <w:t>Add the unimplemented methods (</w:t>
+      </w:r>
+      <w:proofErr w:type="spellStart"/>
+      <w:proofErr w:type="gramStart"/>
+      <w:r>
+        <w:rPr>
+          <w:rFonts w:eastAsia="Times New Roman"/>
+          <w:color w:val="000000"/>
+          <w:sz w:val="28"/>
+          <w:szCs w:val="28"/>
+        </w:rPr>
+        <w:t>onCreate</w:t>
+      </w:r>
+      <w:proofErr w:type="spellEnd"/>
+      <w:r>
+        <w:rPr>
+          <w:rFonts w:eastAsia="Times New Roman"/>
+          <w:color w:val="000000"/>
+          <w:sz w:val="28"/>
+          <w:szCs w:val="28"/>
+        </w:rPr>
+        <w:t>(</w:t>
+      </w:r>
+      <w:proofErr w:type="gramEnd"/>
+      <w:r>
+        <w:rPr>
+          <w:rFonts w:eastAsia="Times New Roman"/>
+          <w:color w:val="000000"/>
+          <w:sz w:val="28"/>
+          <w:szCs w:val="28"/>
+        </w:rPr>
+        <w:t xml:space="preserve">) and </w:t>
+      </w:r>
+      <w:proofErr w:type="spellStart"/>
+      <w:r>
+        <w:rPr>
+          <w:rFonts w:eastAsia="Times New Roman"/>
+          <w:color w:val="000000"/>
+          <w:sz w:val="28"/>
+          <w:szCs w:val="28"/>
+        </w:rPr>
+        <w:t>onUpgrade</w:t>
+      </w:r>
+      <w:proofErr w:type="spellEnd"/>
+      <w:r>
+        <w:rPr>
+          <w:rFonts w:eastAsia="Times New Roman"/>
+          <w:color w:val="000000"/>
+          <w:sz w:val="28"/>
+          <w:szCs w:val="28"/>
+        </w:rPr>
+        <w:t>())</w:t>
       </w:r>
       <w:r>
         <w:rPr>
@@ -3953,7 +4688,38 @@
           <w:sz w:val="28"/>
           <w:szCs w:val="28"/>
         </w:rPr>
-        <w:t>In the onUpgrade() method, write a SQL command to drop the table</w:t>
+        <w:t xml:space="preserve">In the </w:t>
+      </w:r>
+      <w:proofErr w:type="spellStart"/>
+      <w:proofErr w:type="gramStart"/>
+      <w:r>
+        <w:rPr>
+          <w:rFonts w:eastAsia="Times New Roman"/>
+          <w:color w:val="000000"/>
+          <w:sz w:val="28"/>
+          <w:szCs w:val="28"/>
+        </w:rPr>
+        <w:t>onUpgrade</w:t>
+      </w:r>
+      <w:proofErr w:type="spellEnd"/>
+      <w:r>
+        <w:rPr>
+          <w:rFonts w:eastAsia="Times New Roman"/>
+          <w:color w:val="000000"/>
+          <w:sz w:val="28"/>
+          <w:szCs w:val="28"/>
+        </w:rPr>
+        <w:t>(</w:t>
+      </w:r>
+      <w:proofErr w:type="gramEnd"/>
+      <w:r>
+        <w:rPr>
+          <w:rFonts w:eastAsia="Times New Roman"/>
+          <w:color w:val="000000"/>
+          <w:sz w:val="28"/>
+          <w:szCs w:val="28"/>
+        </w:rPr>
+        <w:t>) method, write a SQL command to drop the table</w:t>
       </w:r>
       <w:r>
         <w:rPr>
@@ -4042,7 +4808,38 @@
           <w:sz w:val="28"/>
           <w:szCs w:val="28"/>
         </w:rPr>
-        <w:t xml:space="preserve">In order to create new users, add a new method called insertUserDetails() within this class. </w:t>
+        <w:t xml:space="preserve">In order to create new users, add a new method called </w:t>
+      </w:r>
+      <w:proofErr w:type="spellStart"/>
+      <w:proofErr w:type="gramStart"/>
+      <w:r>
+        <w:rPr>
+          <w:rFonts w:eastAsia="Times New Roman" w:cstheme="minorHAnsi"/>
+          <w:color w:val="000000"/>
+          <w:sz w:val="28"/>
+          <w:szCs w:val="28"/>
+        </w:rPr>
+        <w:t>insertUserDetails</w:t>
+      </w:r>
+      <w:proofErr w:type="spellEnd"/>
+      <w:r>
+        <w:rPr>
+          <w:rFonts w:eastAsia="Times New Roman" w:cstheme="minorHAnsi"/>
+          <w:color w:val="000000"/>
+          <w:sz w:val="28"/>
+          <w:szCs w:val="28"/>
+        </w:rPr>
+        <w:t>(</w:t>
+      </w:r>
+      <w:proofErr w:type="gramEnd"/>
+      <w:r>
+        <w:rPr>
+          <w:rFonts w:eastAsia="Times New Roman" w:cstheme="minorHAnsi"/>
+          <w:color w:val="000000"/>
+          <w:sz w:val="28"/>
+          <w:szCs w:val="28"/>
+        </w:rPr>
+        <w:t xml:space="preserve">) within this class. </w:t>
       </w:r>
     </w:p>
     <w:p>
@@ -4084,7 +4881,41 @@
           <w:szCs w:val="28"/>
           <w:lang w:eastAsia="en-US"/>
         </w:rPr>
-        <w:t>Still within the insertUserDetails() method, add the required code and call the necessary method to get the data repository in write mode.</w:t>
+        <w:t xml:space="preserve">Still within the </w:t>
+      </w:r>
+      <w:proofErr w:type="spellStart"/>
+      <w:proofErr w:type="gramStart"/>
+      <w:r>
+        <w:rPr>
+          <w:rFonts w:asciiTheme="minorHAnsi" w:hAnsiTheme="minorHAnsi" w:cstheme="minorHAnsi"/>
+          <w:color w:val="000000"/>
+          <w:sz w:val="28"/>
+          <w:szCs w:val="28"/>
+          <w:lang w:eastAsia="en-US"/>
+        </w:rPr>
+        <w:t>insertUserDetails</w:t>
+      </w:r>
+      <w:proofErr w:type="spellEnd"/>
+      <w:r>
+        <w:rPr>
+          <w:rFonts w:asciiTheme="minorHAnsi" w:hAnsiTheme="minorHAnsi" w:cstheme="minorHAnsi"/>
+          <w:color w:val="000000"/>
+          <w:sz w:val="28"/>
+          <w:szCs w:val="28"/>
+          <w:lang w:eastAsia="en-US"/>
+        </w:rPr>
+        <w:t>(</w:t>
+      </w:r>
+      <w:proofErr w:type="gramEnd"/>
+      <w:r>
+        <w:rPr>
+          <w:rFonts w:asciiTheme="minorHAnsi" w:hAnsiTheme="minorHAnsi" w:cstheme="minorHAnsi"/>
+          <w:color w:val="000000"/>
+          <w:sz w:val="28"/>
+          <w:szCs w:val="28"/>
+          <w:lang w:eastAsia="en-US"/>
+        </w:rPr>
+        <w:t>) method, add the required code and call the necessary method to get the data repository in write mode.</w:t>
       </w:r>
     </w:p>
     <w:p>
@@ -4172,8 +5003,32 @@
           <w:szCs w:val="28"/>
           <w:lang w:eastAsia="en-US"/>
         </w:rPr>
-        <w:t>In the above example the insert operation is handled by insertUserDetails()</w:t>
-      </w:r>
+        <w:t xml:space="preserve">In the above example the insert operation is handled by </w:t>
+      </w:r>
+      <w:proofErr w:type="spellStart"/>
+      <w:proofErr w:type="gramStart"/>
+      <w:r>
+        <w:rPr>
+          <w:rFonts w:asciiTheme="minorHAnsi" w:hAnsiTheme="minorHAnsi" w:cstheme="minorHAnsi"/>
+          <w:color w:val="000000"/>
+          <w:sz w:val="28"/>
+          <w:szCs w:val="28"/>
+          <w:lang w:eastAsia="en-US"/>
+        </w:rPr>
+        <w:t>insertUserDetails</w:t>
+      </w:r>
+      <w:proofErr w:type="spellEnd"/>
+      <w:r>
+        <w:rPr>
+          <w:rFonts w:asciiTheme="minorHAnsi" w:hAnsiTheme="minorHAnsi" w:cstheme="minorHAnsi"/>
+          <w:color w:val="000000"/>
+          <w:sz w:val="28"/>
+          <w:szCs w:val="28"/>
+          <w:lang w:eastAsia="en-US"/>
+        </w:rPr>
+        <w:t>()</w:t>
+      </w:r>
+      <w:proofErr w:type="gramEnd"/>
     </w:p>
     <w:p>
       <w:pPr>
@@ -4218,7 +5073,51 @@
           <w:szCs w:val="28"/>
           <w:lang w:eastAsia="en-US"/>
         </w:rPr>
-        <w:t>It takes name , num, selected as 3 arguments and insert them into table.</w:t>
+        <w:t xml:space="preserve">It takes </w:t>
+      </w:r>
+      <w:proofErr w:type="gramStart"/>
+      <w:r>
+        <w:rPr>
+          <w:rFonts w:asciiTheme="minorHAnsi" w:hAnsiTheme="minorHAnsi" w:cstheme="minorHAnsi"/>
+          <w:color w:val="000000"/>
+          <w:sz w:val="28"/>
+          <w:szCs w:val="28"/>
+          <w:lang w:eastAsia="en-US"/>
+        </w:rPr>
+        <w:t>name ,</w:t>
+      </w:r>
+      <w:proofErr w:type="gramEnd"/>
+      <w:r>
+        <w:rPr>
+          <w:rFonts w:asciiTheme="minorHAnsi" w:hAnsiTheme="minorHAnsi" w:cstheme="minorHAnsi"/>
+          <w:color w:val="000000"/>
+          <w:sz w:val="28"/>
+          <w:szCs w:val="28"/>
+          <w:lang w:eastAsia="en-US"/>
+        </w:rPr>
+        <w:t xml:space="preserve"> </w:t>
+      </w:r>
+      <w:proofErr w:type="spellStart"/>
+      <w:r>
+        <w:rPr>
+          <w:rFonts w:asciiTheme="minorHAnsi" w:hAnsiTheme="minorHAnsi" w:cstheme="minorHAnsi"/>
+          <w:color w:val="000000"/>
+          <w:sz w:val="28"/>
+          <w:szCs w:val="28"/>
+          <w:lang w:eastAsia="en-US"/>
+        </w:rPr>
+        <w:t>num</w:t>
+      </w:r>
+      <w:proofErr w:type="spellEnd"/>
+      <w:r>
+        <w:rPr>
+          <w:rFonts w:asciiTheme="minorHAnsi" w:hAnsiTheme="minorHAnsi" w:cstheme="minorHAnsi"/>
+          <w:color w:val="000000"/>
+          <w:sz w:val="28"/>
+          <w:szCs w:val="28"/>
+          <w:lang w:eastAsia="en-US"/>
+        </w:rPr>
+        <w:t>, selected as 3 arguments and insert them into table.</w:t>
       </w:r>
     </w:p>
     <w:p>
@@ -4253,6 +5152,7 @@
         </w:rPr>
         <w:t xml:space="preserve"> have to first add all the values in </w:t>
       </w:r>
+      <w:proofErr w:type="spellStart"/>
       <w:r>
         <w:rPr>
           <w:rStyle w:val="Strong"/>
@@ -4265,6 +5165,7 @@
         </w:rPr>
         <w:t>ContentValues</w:t>
       </w:r>
+      <w:proofErr w:type="spellEnd"/>
       <w:r>
         <w:rPr>
           <w:rFonts w:asciiTheme="minorHAnsi" w:hAnsiTheme="minorHAnsi" w:cstheme="minorHAnsi"/>
@@ -4273,8 +5174,31 @@
           <w:szCs w:val="28"/>
           <w:shd w:val="clear" w:color="auto" w:fill="FFFFFF"/>
         </w:rPr>
-        <w:t> object ---“cValues”and then finally insert into table using </w:t>
-      </w:r>
+        <w:t> object ---“</w:t>
+      </w:r>
+      <w:proofErr w:type="spellStart"/>
+      <w:r>
+        <w:rPr>
+          <w:rFonts w:asciiTheme="minorHAnsi" w:hAnsiTheme="minorHAnsi" w:cstheme="minorHAnsi"/>
+          <w:color w:val="444444"/>
+          <w:sz w:val="28"/>
+          <w:szCs w:val="28"/>
+          <w:shd w:val="clear" w:color="auto" w:fill="FFFFFF"/>
+        </w:rPr>
+        <w:t>cValues”and</w:t>
+      </w:r>
+      <w:proofErr w:type="spellEnd"/>
+      <w:r>
+        <w:rPr>
+          <w:rFonts w:asciiTheme="minorHAnsi" w:hAnsiTheme="minorHAnsi" w:cstheme="minorHAnsi"/>
+          <w:color w:val="444444"/>
+          <w:sz w:val="28"/>
+          <w:szCs w:val="28"/>
+          <w:shd w:val="clear" w:color="auto" w:fill="FFFFFF"/>
+        </w:rPr>
+        <w:t xml:space="preserve"> then finally insert into table using </w:t>
+      </w:r>
+      <w:proofErr w:type="gramStart"/>
       <w:r>
         <w:rPr>
           <w:rStyle w:val="Strong"/>
@@ -4285,18 +5209,9 @@
           <w:bdr w:val="none" w:sz="0" w:space="0" w:color="auto" w:frame="1"/>
           <w:shd w:val="clear" w:color="auto" w:fill="FFFFFF"/>
         </w:rPr>
-        <w:t>insert()</w:t>
-      </w:r>
-      <w:r>
-        <w:rPr>
-          <w:rFonts w:asciiTheme="minorHAnsi" w:hAnsiTheme="minorHAnsi" w:cstheme="minorHAnsi"/>
-          <w:color w:val="444444"/>
-          <w:sz w:val="28"/>
-          <w:szCs w:val="28"/>
-          <w:shd w:val="clear" w:color="auto" w:fill="FFFFFF"/>
-        </w:rPr>
-        <w:t> method of </w:t>
-      </w:r>
+        <w:t>insert(</w:t>
+      </w:r>
+      <w:proofErr w:type="gramEnd"/>
       <w:r>
         <w:rPr>
           <w:rStyle w:val="Strong"/>
@@ -4307,8 +5222,32 @@
           <w:bdr w:val="none" w:sz="0" w:space="0" w:color="auto" w:frame="1"/>
           <w:shd w:val="clear" w:color="auto" w:fill="FFFFFF"/>
         </w:rPr>
+        <w:t>)</w:t>
+      </w:r>
+      <w:r>
+        <w:rPr>
+          <w:rFonts w:asciiTheme="minorHAnsi" w:hAnsiTheme="minorHAnsi" w:cstheme="minorHAnsi"/>
+          <w:color w:val="444444"/>
+          <w:sz w:val="28"/>
+          <w:szCs w:val="28"/>
+          <w:shd w:val="clear" w:color="auto" w:fill="FFFFFF"/>
+        </w:rPr>
+        <w:t> method of </w:t>
+      </w:r>
+      <w:proofErr w:type="spellStart"/>
+      <w:r>
+        <w:rPr>
+          <w:rStyle w:val="Strong"/>
+          <w:rFonts w:asciiTheme="minorHAnsi" w:hAnsiTheme="minorHAnsi" w:cstheme="minorHAnsi"/>
+          <w:color w:val="444444"/>
+          <w:sz w:val="28"/>
+          <w:szCs w:val="28"/>
+          <w:bdr w:val="none" w:sz="0" w:space="0" w:color="auto" w:frame="1"/>
+          <w:shd w:val="clear" w:color="auto" w:fill="FFFFFF"/>
+        </w:rPr>
         <w:t>SQLiteDatabase</w:t>
       </w:r>
+      <w:proofErr w:type="spellEnd"/>
       <w:r>
         <w:rPr>
           <w:rFonts w:asciiTheme="minorHAnsi" w:hAnsiTheme="minorHAnsi" w:cstheme="minorHAnsi"/>
@@ -4337,11 +5276,11 @@
       <w:pPr>
         <w:pStyle w:val="Heading2"/>
       </w:pPr>
-      <w:bookmarkStart w:id="8" w:name="_Toc19604994"/>
+      <w:bookmarkStart w:id="7" w:name="_Toc19604994"/>
       <w:r>
         <w:t>Read:</w:t>
       </w:r>
-      <w:bookmarkEnd w:id="8"/>
+      <w:bookmarkEnd w:id="7"/>
     </w:p>
     <w:p>
       <w:pPr>
@@ -4363,17 +5302,73 @@
           <w:szCs w:val="28"/>
           <w:lang w:eastAsia="en-US"/>
         </w:rPr>
-        <w:t>The adminsraters  can see all  users ordere</w:t>
-      </w:r>
-      <w:r>
-        <w:rPr>
-          <w:rFonts w:asciiTheme="minorHAnsi" w:hAnsiTheme="minorHAnsi" w:cstheme="minorHAnsi"/>
-          <w:color w:val="000000"/>
-          <w:sz w:val="28"/>
-          <w:szCs w:val="28"/>
-          <w:lang w:eastAsia="en-US"/>
-        </w:rPr>
-        <w:t>d information  in AdminActivity.</w:t>
+        <w:t xml:space="preserve">The </w:t>
+      </w:r>
+      <w:proofErr w:type="spellStart"/>
+      <w:proofErr w:type="gramStart"/>
+      <w:r>
+        <w:rPr>
+          <w:rFonts w:asciiTheme="minorHAnsi" w:hAnsiTheme="minorHAnsi" w:cstheme="minorHAnsi"/>
+          <w:color w:val="000000"/>
+          <w:sz w:val="28"/>
+          <w:szCs w:val="28"/>
+          <w:lang w:eastAsia="en-US"/>
+        </w:rPr>
+        <w:t>adminsraters</w:t>
+      </w:r>
+      <w:proofErr w:type="spellEnd"/>
+      <w:r>
+        <w:rPr>
+          <w:rFonts w:asciiTheme="minorHAnsi" w:hAnsiTheme="minorHAnsi" w:cstheme="minorHAnsi"/>
+          <w:color w:val="000000"/>
+          <w:sz w:val="28"/>
+          <w:szCs w:val="28"/>
+          <w:lang w:eastAsia="en-US"/>
+        </w:rPr>
+        <w:t xml:space="preserve">  can</w:t>
+      </w:r>
+      <w:proofErr w:type="gramEnd"/>
+      <w:r>
+        <w:rPr>
+          <w:rFonts w:asciiTheme="minorHAnsi" w:hAnsiTheme="minorHAnsi" w:cstheme="minorHAnsi"/>
+          <w:color w:val="000000"/>
+          <w:sz w:val="28"/>
+          <w:szCs w:val="28"/>
+          <w:lang w:eastAsia="en-US"/>
+        </w:rPr>
+        <w:t xml:space="preserve"> see all  users ordere</w:t>
+      </w:r>
+      <w:r>
+        <w:rPr>
+          <w:rFonts w:asciiTheme="minorHAnsi" w:hAnsiTheme="minorHAnsi" w:cstheme="minorHAnsi"/>
+          <w:color w:val="000000"/>
+          <w:sz w:val="28"/>
+          <w:szCs w:val="28"/>
+          <w:lang w:eastAsia="en-US"/>
+        </w:rPr>
+        <w:t xml:space="preserve">d information  in </w:t>
+      </w:r>
+      <w:proofErr w:type="spellStart"/>
+      <w:r>
+        <w:rPr>
+          <w:rFonts w:asciiTheme="minorHAnsi" w:hAnsiTheme="minorHAnsi" w:cstheme="minorHAnsi"/>
+          <w:color w:val="000000"/>
+          <w:sz w:val="28"/>
+          <w:szCs w:val="28"/>
+          <w:lang w:eastAsia="en-US"/>
+        </w:rPr>
+        <w:t>AdminActivity</w:t>
+      </w:r>
+      <w:proofErr w:type="spellEnd"/>
+      <w:r>
+        <w:rPr>
+          <w:rFonts w:asciiTheme="minorHAnsi" w:hAnsiTheme="minorHAnsi" w:cstheme="minorHAnsi"/>
+          <w:color w:val="000000"/>
+          <w:sz w:val="28"/>
+          <w:szCs w:val="28"/>
+          <w:lang w:eastAsia="en-US"/>
+        </w:rPr>
+        <w:t>.</w:t>
       </w:r>
     </w:p>
     <w:p>
@@ -4384,7 +5379,8 @@
           <w:lang w:val="en-AU"/>
         </w:rPr>
       </w:pPr>
-      <w:bookmarkStart w:id="9" w:name="_Toc19604995"/>
+      <w:bookmarkStart w:id="8" w:name="_Toc19604995"/>
+      <w:proofErr w:type="gramStart"/>
       <w:r>
         <w:rPr>
           <w:rFonts w:eastAsia="Microsoft YaHei"/>
@@ -4397,9 +5393,17 @@
           <w:rFonts w:eastAsia="Microsoft YaHei"/>
           <w:lang w:val="en-AU"/>
         </w:rPr>
-        <w:t>Layout:</w:t>
-      </w:r>
-      <w:bookmarkEnd w:id="9"/>
+        <w:t>Layout</w:t>
+      </w:r>
+      <w:proofErr w:type="gramEnd"/>
+      <w:r>
+        <w:rPr>
+          <w:rFonts w:eastAsia="Microsoft YaHei"/>
+          <w:lang w:val="en-AU"/>
+        </w:rPr>
+        <w:t>:</w:t>
+      </w:r>
+      <w:bookmarkEnd w:id="8"/>
     </w:p>
     <w:p>
       <w:pPr>
@@ -4421,7 +5425,29 @@
           <w:szCs w:val="28"/>
           <w:lang w:eastAsia="en-US"/>
         </w:rPr>
-        <w:t>Create a new empty activity called AdminActivity.</w:t>
+        <w:t xml:space="preserve">Create a new empty activity called </w:t>
+      </w:r>
+      <w:proofErr w:type="spellStart"/>
+      <w:r>
+        <w:rPr>
+          <w:rFonts w:asciiTheme="minorHAnsi" w:hAnsiTheme="minorHAnsi" w:cstheme="minorHAnsi"/>
+          <w:color w:val="000000"/>
+          <w:sz w:val="28"/>
+          <w:szCs w:val="28"/>
+          <w:lang w:eastAsia="en-US"/>
+        </w:rPr>
+        <w:t>AdminActivity</w:t>
+      </w:r>
+      <w:proofErr w:type="spellEnd"/>
+      <w:r>
+        <w:rPr>
+          <w:rFonts w:asciiTheme="minorHAnsi" w:hAnsiTheme="minorHAnsi" w:cstheme="minorHAnsi"/>
+          <w:color w:val="000000"/>
+          <w:sz w:val="28"/>
+          <w:szCs w:val="28"/>
+          <w:lang w:eastAsia="en-US"/>
+        </w:rPr>
+        <w:t>.</w:t>
       </w:r>
     </w:p>
     <w:p>
@@ -4534,7 +5560,51 @@
           <w:szCs w:val="28"/>
           <w:lang w:eastAsia="en-US"/>
         </w:rPr>
-        <w:t xml:space="preserve">Because the ListView will display rows in it as shown, I  need to make another layout that will hold the row values. </w:t>
+        <w:t xml:space="preserve">Because the </w:t>
+      </w:r>
+      <w:proofErr w:type="spellStart"/>
+      <w:r>
+        <w:rPr>
+          <w:rFonts w:asciiTheme="minorHAnsi" w:hAnsiTheme="minorHAnsi" w:cstheme="minorHAnsi"/>
+          <w:color w:val="000000"/>
+          <w:sz w:val="28"/>
+          <w:szCs w:val="28"/>
+          <w:lang w:eastAsia="en-US"/>
+        </w:rPr>
+        <w:t>ListView</w:t>
+      </w:r>
+      <w:proofErr w:type="spellEnd"/>
+      <w:r>
+        <w:rPr>
+          <w:rFonts w:asciiTheme="minorHAnsi" w:hAnsiTheme="minorHAnsi" w:cstheme="minorHAnsi"/>
+          <w:color w:val="000000"/>
+          <w:sz w:val="28"/>
+          <w:szCs w:val="28"/>
+          <w:lang w:eastAsia="en-US"/>
+        </w:rPr>
+        <w:t xml:space="preserve"> will display rows in it as shown, </w:t>
+      </w:r>
+      <w:proofErr w:type="gramStart"/>
+      <w:r>
+        <w:rPr>
+          <w:rFonts w:asciiTheme="minorHAnsi" w:hAnsiTheme="minorHAnsi" w:cstheme="minorHAnsi"/>
+          <w:color w:val="000000"/>
+          <w:sz w:val="28"/>
+          <w:szCs w:val="28"/>
+          <w:lang w:eastAsia="en-US"/>
+        </w:rPr>
+        <w:t>I  need</w:t>
+      </w:r>
+      <w:proofErr w:type="gramEnd"/>
+      <w:r>
+        <w:rPr>
+          <w:rFonts w:asciiTheme="minorHAnsi" w:hAnsiTheme="minorHAnsi" w:cstheme="minorHAnsi"/>
+          <w:color w:val="000000"/>
+          <w:sz w:val="28"/>
+          <w:szCs w:val="28"/>
+          <w:lang w:eastAsia="en-US"/>
+        </w:rPr>
+        <w:t xml:space="preserve"> to make another layout that will hold the row values. </w:t>
       </w:r>
     </w:p>
     <w:p>
@@ -4620,7 +5690,7 @@
           <w:lang w:val="en-AU"/>
         </w:rPr>
       </w:pPr>
-      <w:bookmarkStart w:id="10" w:name="_Toc19604996"/>
+      <w:bookmarkStart w:id="9" w:name="_Toc19604996"/>
       <w:r>
         <w:rPr>
           <w:lang w:val="en-AU"/>
@@ -4628,7 +5698,7 @@
         <w:lastRenderedPageBreak/>
         <w:t>2. Behaviour:</w:t>
       </w:r>
-      <w:bookmarkEnd w:id="10"/>
+      <w:bookmarkEnd w:id="9"/>
     </w:p>
     <w:p>
       <w:pPr>
@@ -4650,7 +5720,41 @@
           <w:szCs w:val="28"/>
           <w:lang w:eastAsia="en-US"/>
         </w:rPr>
-        <w:t>Create a new method called getUsers() to view user details. This method should return an array list of hash map that contains strings for key and values.</w:t>
+        <w:t xml:space="preserve">Create a new method called </w:t>
+      </w:r>
+      <w:proofErr w:type="spellStart"/>
+      <w:proofErr w:type="gramStart"/>
+      <w:r>
+        <w:rPr>
+          <w:rFonts w:asciiTheme="minorHAnsi" w:hAnsiTheme="minorHAnsi" w:cstheme="minorHAnsi"/>
+          <w:color w:val="000000"/>
+          <w:sz w:val="28"/>
+          <w:szCs w:val="28"/>
+          <w:lang w:eastAsia="en-US"/>
+        </w:rPr>
+        <w:t>getUsers</w:t>
+      </w:r>
+      <w:proofErr w:type="spellEnd"/>
+      <w:r>
+        <w:rPr>
+          <w:rFonts w:asciiTheme="minorHAnsi" w:hAnsiTheme="minorHAnsi" w:cstheme="minorHAnsi"/>
+          <w:color w:val="000000"/>
+          <w:sz w:val="28"/>
+          <w:szCs w:val="28"/>
+          <w:lang w:eastAsia="en-US"/>
+        </w:rPr>
+        <w:t>(</w:t>
+      </w:r>
+      <w:proofErr w:type="gramEnd"/>
+      <w:r>
+        <w:rPr>
+          <w:rFonts w:asciiTheme="minorHAnsi" w:hAnsiTheme="minorHAnsi" w:cstheme="minorHAnsi"/>
+          <w:color w:val="000000"/>
+          <w:sz w:val="28"/>
+          <w:szCs w:val="28"/>
+          <w:lang w:eastAsia="en-US"/>
+        </w:rPr>
+        <w:t>) to view user details. This method should return an array list of hash map that contains strings for key and values.</w:t>
       </w:r>
     </w:p>
     <w:p>
@@ -4777,7 +5881,63 @@
           <w:szCs w:val="28"/>
           <w:lang w:eastAsia="en-US"/>
         </w:rPr>
-        <w:t>In the onCreate() method, create a DbHandler instance and initialise it with the ‘this’ keyword.</w:t>
+        <w:t xml:space="preserve">In the </w:t>
+      </w:r>
+      <w:proofErr w:type="spellStart"/>
+      <w:proofErr w:type="gramStart"/>
+      <w:r>
+        <w:rPr>
+          <w:rFonts w:asciiTheme="minorHAnsi" w:hAnsiTheme="minorHAnsi" w:cstheme="minorHAnsi"/>
+          <w:color w:val="000000"/>
+          <w:sz w:val="28"/>
+          <w:szCs w:val="28"/>
+          <w:lang w:eastAsia="en-US"/>
+        </w:rPr>
+        <w:t>onCreate</w:t>
+      </w:r>
+      <w:proofErr w:type="spellEnd"/>
+      <w:r>
+        <w:rPr>
+          <w:rFonts w:asciiTheme="minorHAnsi" w:hAnsiTheme="minorHAnsi" w:cstheme="minorHAnsi"/>
+          <w:color w:val="000000"/>
+          <w:sz w:val="28"/>
+          <w:szCs w:val="28"/>
+          <w:lang w:eastAsia="en-US"/>
+        </w:rPr>
+        <w:t>(</w:t>
+      </w:r>
+      <w:proofErr w:type="gramEnd"/>
+      <w:r>
+        <w:rPr>
+          <w:rFonts w:asciiTheme="minorHAnsi" w:hAnsiTheme="minorHAnsi" w:cstheme="minorHAnsi"/>
+          <w:color w:val="000000"/>
+          <w:sz w:val="28"/>
+          <w:szCs w:val="28"/>
+          <w:lang w:eastAsia="en-US"/>
+        </w:rPr>
+        <w:t xml:space="preserve">) method, create a </w:t>
+      </w:r>
+      <w:proofErr w:type="spellStart"/>
+      <w:r>
+        <w:rPr>
+          <w:rFonts w:asciiTheme="minorHAnsi" w:hAnsiTheme="minorHAnsi" w:cstheme="minorHAnsi"/>
+          <w:color w:val="000000"/>
+          <w:sz w:val="28"/>
+          <w:szCs w:val="28"/>
+          <w:lang w:eastAsia="en-US"/>
+        </w:rPr>
+        <w:t>DbHandler</w:t>
+      </w:r>
+      <w:proofErr w:type="spellEnd"/>
+      <w:r>
+        <w:rPr>
+          <w:rFonts w:asciiTheme="minorHAnsi" w:hAnsiTheme="minorHAnsi" w:cstheme="minorHAnsi"/>
+          <w:color w:val="000000"/>
+          <w:sz w:val="28"/>
+          <w:szCs w:val="28"/>
+          <w:lang w:eastAsia="en-US"/>
+        </w:rPr>
+        <w:t xml:space="preserve"> instance and initialise it with the ‘this’ keyword.</w:t>
       </w:r>
     </w:p>
     <w:p>
@@ -4867,7 +6027,129 @@
           <w:szCs w:val="28"/>
           <w:lang w:eastAsia="en-US"/>
         </w:rPr>
-        <w:t xml:space="preserve"> did in the DbHandler class, create an ArrayList that contains a HashMap. This will receive the returned value when the db instance calls the getUser() method.</w:t>
+        <w:t xml:space="preserve"> did in the </w:t>
+      </w:r>
+      <w:proofErr w:type="spellStart"/>
+      <w:r>
+        <w:rPr>
+          <w:rFonts w:asciiTheme="minorHAnsi" w:hAnsiTheme="minorHAnsi" w:cstheme="minorHAnsi"/>
+          <w:color w:val="000000"/>
+          <w:sz w:val="28"/>
+          <w:szCs w:val="28"/>
+          <w:lang w:eastAsia="en-US"/>
+        </w:rPr>
+        <w:t>DbHandler</w:t>
+      </w:r>
+      <w:proofErr w:type="spellEnd"/>
+      <w:r>
+        <w:rPr>
+          <w:rFonts w:asciiTheme="minorHAnsi" w:hAnsiTheme="minorHAnsi" w:cstheme="minorHAnsi"/>
+          <w:color w:val="000000"/>
+          <w:sz w:val="28"/>
+          <w:szCs w:val="28"/>
+          <w:lang w:eastAsia="en-US"/>
+        </w:rPr>
+        <w:t xml:space="preserve"> class, create an </w:t>
+      </w:r>
+      <w:proofErr w:type="spellStart"/>
+      <w:r>
+        <w:rPr>
+          <w:rFonts w:asciiTheme="minorHAnsi" w:hAnsiTheme="minorHAnsi" w:cstheme="minorHAnsi"/>
+          <w:color w:val="000000"/>
+          <w:sz w:val="28"/>
+          <w:szCs w:val="28"/>
+          <w:lang w:eastAsia="en-US"/>
+        </w:rPr>
+        <w:t>ArrayList</w:t>
+      </w:r>
+      <w:proofErr w:type="spellEnd"/>
+      <w:r>
+        <w:rPr>
+          <w:rFonts w:asciiTheme="minorHAnsi" w:hAnsiTheme="minorHAnsi" w:cstheme="minorHAnsi"/>
+          <w:color w:val="000000"/>
+          <w:sz w:val="28"/>
+          <w:szCs w:val="28"/>
+          <w:lang w:eastAsia="en-US"/>
+        </w:rPr>
+        <w:t xml:space="preserve"> that contains a </w:t>
+      </w:r>
+      <w:proofErr w:type="spellStart"/>
+      <w:r>
+        <w:rPr>
+          <w:rFonts w:asciiTheme="minorHAnsi" w:hAnsiTheme="minorHAnsi" w:cstheme="minorHAnsi"/>
+          <w:color w:val="000000"/>
+          <w:sz w:val="28"/>
+          <w:szCs w:val="28"/>
+          <w:lang w:eastAsia="en-US"/>
+        </w:rPr>
+        <w:t>HashMap</w:t>
+      </w:r>
+      <w:proofErr w:type="spellEnd"/>
+      <w:r>
+        <w:rPr>
+          <w:rFonts w:asciiTheme="minorHAnsi" w:hAnsiTheme="minorHAnsi" w:cstheme="minorHAnsi"/>
+          <w:color w:val="000000"/>
+          <w:sz w:val="28"/>
+          <w:szCs w:val="28"/>
+          <w:lang w:eastAsia="en-US"/>
+        </w:rPr>
+        <w:t xml:space="preserve">. This will receive the returned value when the </w:t>
+      </w:r>
+      <w:proofErr w:type="spellStart"/>
+      <w:r>
+        <w:rPr>
+          <w:rFonts w:asciiTheme="minorHAnsi" w:hAnsiTheme="minorHAnsi" w:cstheme="minorHAnsi"/>
+          <w:color w:val="000000"/>
+          <w:sz w:val="28"/>
+          <w:szCs w:val="28"/>
+          <w:lang w:eastAsia="en-US"/>
+        </w:rPr>
+        <w:t>db</w:t>
+      </w:r>
+      <w:proofErr w:type="spellEnd"/>
+      <w:r>
+        <w:rPr>
+          <w:rFonts w:asciiTheme="minorHAnsi" w:hAnsiTheme="minorHAnsi" w:cstheme="minorHAnsi"/>
+          <w:color w:val="000000"/>
+          <w:sz w:val="28"/>
+          <w:szCs w:val="28"/>
+          <w:lang w:eastAsia="en-US"/>
+        </w:rPr>
+        <w:t xml:space="preserve"> instance calls the </w:t>
+      </w:r>
+      <w:proofErr w:type="spellStart"/>
+      <w:proofErr w:type="gramStart"/>
+      <w:r>
+        <w:rPr>
+          <w:rFonts w:asciiTheme="minorHAnsi" w:hAnsiTheme="minorHAnsi" w:cstheme="minorHAnsi"/>
+          <w:color w:val="000000"/>
+          <w:sz w:val="28"/>
+          <w:szCs w:val="28"/>
+          <w:lang w:eastAsia="en-US"/>
+        </w:rPr>
+        <w:t>getUser</w:t>
+      </w:r>
+      <w:proofErr w:type="spellEnd"/>
+      <w:r>
+        <w:rPr>
+          <w:rFonts w:asciiTheme="minorHAnsi" w:hAnsiTheme="minorHAnsi" w:cstheme="minorHAnsi"/>
+          <w:color w:val="000000"/>
+          <w:sz w:val="28"/>
+          <w:szCs w:val="28"/>
+          <w:lang w:eastAsia="en-US"/>
+        </w:rPr>
+        <w:t>(</w:t>
+      </w:r>
+      <w:proofErr w:type="gramEnd"/>
+      <w:r>
+        <w:rPr>
+          <w:rFonts w:asciiTheme="minorHAnsi" w:hAnsiTheme="minorHAnsi" w:cstheme="minorHAnsi"/>
+          <w:color w:val="000000"/>
+          <w:sz w:val="28"/>
+          <w:szCs w:val="28"/>
+          <w:lang w:eastAsia="en-US"/>
+        </w:rPr>
+        <w:t>) method.</w:t>
       </w:r>
     </w:p>
     <w:p>
@@ -4934,8 +6216,39 @@
           <w:sz w:val="28"/>
           <w:szCs w:val="28"/>
         </w:rPr>
-        <w:t>Initialise the ListView and Button instances by referencing their equivalent widget ids in the activity_admin.xml .</w:t>
-      </w:r>
+        <w:t xml:space="preserve">Initialise the </w:t>
+      </w:r>
+      <w:proofErr w:type="spellStart"/>
+      <w:r>
+        <w:rPr>
+          <w:rFonts w:cstheme="minorHAnsi"/>
+          <w:color w:val="000000"/>
+          <w:sz w:val="28"/>
+          <w:szCs w:val="28"/>
+        </w:rPr>
+        <w:t>ListView</w:t>
+      </w:r>
+      <w:proofErr w:type="spellEnd"/>
+      <w:r>
+        <w:rPr>
+          <w:rFonts w:cstheme="minorHAnsi"/>
+          <w:color w:val="000000"/>
+          <w:sz w:val="28"/>
+          <w:szCs w:val="28"/>
+        </w:rPr>
+        <w:t xml:space="preserve"> and Button instances by referencing their equivalent widget ids in the activity_</w:t>
+      </w:r>
+      <w:proofErr w:type="gramStart"/>
+      <w:r>
+        <w:rPr>
+          <w:rFonts w:cstheme="minorHAnsi"/>
+          <w:color w:val="000000"/>
+          <w:sz w:val="28"/>
+          <w:szCs w:val="28"/>
+        </w:rPr>
+        <w:t>admin.xml .</w:t>
+      </w:r>
+      <w:proofErr w:type="gramEnd"/>
     </w:p>
     <w:p>
       <w:pPr>
@@ -4957,7 +6270,51 @@
           <w:szCs w:val="28"/>
           <w:lang w:eastAsia="en-US"/>
         </w:rPr>
-        <w:t xml:space="preserve"> To display the list, add the following code that uses the “SimpleAdapter” to hold the information  from the database.</w:t>
+        <w:t xml:space="preserve"> To display the list, add the following code that uses the “</w:t>
+      </w:r>
+      <w:proofErr w:type="spellStart"/>
+      <w:r>
+        <w:rPr>
+          <w:rFonts w:asciiTheme="minorHAnsi" w:hAnsiTheme="minorHAnsi" w:cstheme="minorHAnsi"/>
+          <w:color w:val="000000"/>
+          <w:sz w:val="28"/>
+          <w:szCs w:val="28"/>
+          <w:lang w:eastAsia="en-US"/>
+        </w:rPr>
+        <w:t>SimpleAdapter</w:t>
+      </w:r>
+      <w:proofErr w:type="spellEnd"/>
+      <w:r>
+        <w:rPr>
+          <w:rFonts w:asciiTheme="minorHAnsi" w:hAnsiTheme="minorHAnsi" w:cstheme="minorHAnsi"/>
+          <w:color w:val="000000"/>
+          <w:sz w:val="28"/>
+          <w:szCs w:val="28"/>
+          <w:lang w:eastAsia="en-US"/>
+        </w:rPr>
+        <w:t xml:space="preserve">” to hold the </w:t>
+      </w:r>
+      <w:proofErr w:type="gramStart"/>
+      <w:r>
+        <w:rPr>
+          <w:rFonts w:asciiTheme="minorHAnsi" w:hAnsiTheme="minorHAnsi" w:cstheme="minorHAnsi"/>
+          <w:color w:val="000000"/>
+          <w:sz w:val="28"/>
+          <w:szCs w:val="28"/>
+          <w:lang w:eastAsia="en-US"/>
+        </w:rPr>
+        <w:t>information  from</w:t>
+      </w:r>
+      <w:proofErr w:type="gramEnd"/>
+      <w:r>
+        <w:rPr>
+          <w:rFonts w:asciiTheme="minorHAnsi" w:hAnsiTheme="minorHAnsi" w:cstheme="minorHAnsi"/>
+          <w:color w:val="000000"/>
+          <w:sz w:val="28"/>
+          <w:szCs w:val="28"/>
+          <w:lang w:eastAsia="en-US"/>
+        </w:rPr>
+        <w:t xml:space="preserve"> the database.</w:t>
       </w:r>
     </w:p>
     <w:p>
@@ -5040,39 +6397,48 @@
       <w:pPr>
         <w:pStyle w:val="Heading2"/>
       </w:pPr>
-      <w:bookmarkStart w:id="11" w:name="_Toc19604997"/>
+      <w:bookmarkStart w:id="10" w:name="_Toc19604997"/>
       <w:r>
         <w:t>Update</w:t>
       </w:r>
       <w:r>
         <w:t>:</w:t>
       </w:r>
+      <w:bookmarkEnd w:id="10"/>
+    </w:p>
+    <w:p>
+      <w:pPr>
+        <w:pStyle w:val="Heading3"/>
+        <w:rPr>
+          <w:rFonts w:eastAsia="Microsoft YaHei"/>
+          <w:lang w:val="en-AU"/>
+        </w:rPr>
+      </w:pPr>
+      <w:bookmarkStart w:id="11" w:name="_Toc19604998"/>
+      <w:proofErr w:type="gramStart"/>
+      <w:r>
+        <w:rPr>
+          <w:rFonts w:eastAsia="Microsoft YaHei"/>
+          <w:lang w:val="en-AU"/>
+        </w:rPr>
+        <w:t>1.</w:t>
+      </w:r>
+      <w:r>
+        <w:rPr>
+          <w:rFonts w:eastAsia="Microsoft YaHei"/>
+          <w:lang w:val="en-AU"/>
+        </w:rPr>
+        <w:t>Layout</w:t>
+      </w:r>
+      <w:proofErr w:type="gramEnd"/>
+      <w:r>
+        <w:rPr>
+          <w:rFonts w:eastAsia="Microsoft YaHei"/>
+          <w:lang w:val="en-AU"/>
+        </w:rPr>
+        <w:t>:</w:t>
+      </w:r>
       <w:bookmarkEnd w:id="11"/>
-    </w:p>
-    <w:p>
-      <w:pPr>
-        <w:pStyle w:val="Heading3"/>
-        <w:rPr>
-          <w:rFonts w:eastAsia="Microsoft YaHei"/>
-          <w:lang w:val="en-AU"/>
-        </w:rPr>
-      </w:pPr>
-      <w:bookmarkStart w:id="12" w:name="_Toc19604998"/>
-      <w:r>
-        <w:rPr>
-          <w:rFonts w:eastAsia="Microsoft YaHei"/>
-          <w:lang w:val="en-AU"/>
-        </w:rPr>
-        <w:t>1.</w:t>
-      </w:r>
-      <w:r>
-        <w:rPr>
-          <w:rFonts w:eastAsia="Microsoft YaHei"/>
-          <w:lang w:val="en-AU"/>
-        </w:rPr>
-        <w:t>Layout:</w:t>
-      </w:r>
-      <w:bookmarkEnd w:id="12"/>
     </w:p>
     <w:p>
       <w:pPr>
@@ -5094,7 +6460,63 @@
           <w:szCs w:val="28"/>
           <w:lang w:eastAsia="en-US"/>
         </w:rPr>
-        <w:t>Set the onClickListener for the Update button. When this button is clicked, it should update the Ordered information got from three  EditText input.</w:t>
+        <w:t xml:space="preserve">Set the </w:t>
+      </w:r>
+      <w:proofErr w:type="spellStart"/>
+      <w:r>
+        <w:rPr>
+          <w:rFonts w:asciiTheme="minorHAnsi" w:hAnsiTheme="minorHAnsi" w:cstheme="minorHAnsi"/>
+          <w:color w:val="000000"/>
+          <w:sz w:val="28"/>
+          <w:szCs w:val="28"/>
+          <w:lang w:eastAsia="en-US"/>
+        </w:rPr>
+        <w:t>onClickListener</w:t>
+      </w:r>
+      <w:proofErr w:type="spellEnd"/>
+      <w:r>
+        <w:rPr>
+          <w:rFonts w:asciiTheme="minorHAnsi" w:hAnsiTheme="minorHAnsi" w:cstheme="minorHAnsi"/>
+          <w:color w:val="000000"/>
+          <w:sz w:val="28"/>
+          <w:szCs w:val="28"/>
+          <w:lang w:eastAsia="en-US"/>
+        </w:rPr>
+        <w:t xml:space="preserve"> for the Update button. When this button is clicked, it should update the Ordered information got from </w:t>
+      </w:r>
+      <w:proofErr w:type="gramStart"/>
+      <w:r>
+        <w:rPr>
+          <w:rFonts w:asciiTheme="minorHAnsi" w:hAnsiTheme="minorHAnsi" w:cstheme="minorHAnsi"/>
+          <w:color w:val="000000"/>
+          <w:sz w:val="28"/>
+          <w:szCs w:val="28"/>
+          <w:lang w:eastAsia="en-US"/>
+        </w:rPr>
+        <w:t xml:space="preserve">three  </w:t>
+      </w:r>
+      <w:proofErr w:type="spellStart"/>
+      <w:r>
+        <w:rPr>
+          <w:rFonts w:asciiTheme="minorHAnsi" w:hAnsiTheme="minorHAnsi" w:cstheme="minorHAnsi"/>
+          <w:color w:val="000000"/>
+          <w:sz w:val="28"/>
+          <w:szCs w:val="28"/>
+          <w:lang w:eastAsia="en-US"/>
+        </w:rPr>
+        <w:t>EditText</w:t>
+      </w:r>
+      <w:proofErr w:type="spellEnd"/>
+      <w:proofErr w:type="gramEnd"/>
+      <w:r>
+        <w:rPr>
+          <w:rFonts w:asciiTheme="minorHAnsi" w:hAnsiTheme="minorHAnsi" w:cstheme="minorHAnsi"/>
+          <w:color w:val="000000"/>
+          <w:sz w:val="28"/>
+          <w:szCs w:val="28"/>
+          <w:lang w:eastAsia="en-US"/>
+        </w:rPr>
+        <w:t xml:space="preserve"> input.</w:t>
       </w:r>
     </w:p>
     <w:p>
@@ -5170,14 +6592,14 @@
           <w:lang w:val="en-AU"/>
         </w:rPr>
       </w:pPr>
-      <w:bookmarkStart w:id="13" w:name="_Toc19604999"/>
+      <w:bookmarkStart w:id="12" w:name="_Toc19604999"/>
       <w:r>
         <w:rPr>
           <w:lang w:val="en-AU"/>
         </w:rPr>
         <w:t>2. Behaviour:</w:t>
       </w:r>
-      <w:bookmarkEnd w:id="13"/>
+      <w:bookmarkEnd w:id="12"/>
     </w:p>
     <w:p>
       <w:pPr>
@@ -5269,39 +6691,48 @@
       <w:pPr>
         <w:pStyle w:val="Heading2"/>
       </w:pPr>
-      <w:bookmarkStart w:id="14" w:name="_Toc19605000"/>
+      <w:bookmarkStart w:id="13" w:name="_Toc19605000"/>
       <w:r>
         <w:t>Delete</w:t>
       </w:r>
       <w:r>
         <w:t>:</w:t>
       </w:r>
+      <w:bookmarkEnd w:id="13"/>
+    </w:p>
+    <w:p>
+      <w:pPr>
+        <w:pStyle w:val="Heading3"/>
+        <w:rPr>
+          <w:rFonts w:eastAsia="Microsoft YaHei"/>
+          <w:lang w:val="en-AU"/>
+        </w:rPr>
+      </w:pPr>
+      <w:bookmarkStart w:id="14" w:name="_Toc19605001"/>
+      <w:proofErr w:type="gramStart"/>
+      <w:r>
+        <w:rPr>
+          <w:rFonts w:eastAsia="Microsoft YaHei"/>
+          <w:lang w:val="en-AU"/>
+        </w:rPr>
+        <w:t>1.</w:t>
+      </w:r>
+      <w:r>
+        <w:rPr>
+          <w:rFonts w:eastAsia="Microsoft YaHei"/>
+          <w:lang w:val="en-AU"/>
+        </w:rPr>
+        <w:t>Layout</w:t>
+      </w:r>
+      <w:proofErr w:type="gramEnd"/>
+      <w:r>
+        <w:rPr>
+          <w:rFonts w:eastAsia="Microsoft YaHei"/>
+          <w:lang w:val="en-AU"/>
+        </w:rPr>
+        <w:t>:</w:t>
+      </w:r>
       <w:bookmarkEnd w:id="14"/>
-    </w:p>
-    <w:p>
-      <w:pPr>
-        <w:pStyle w:val="Heading3"/>
-        <w:rPr>
-          <w:rFonts w:eastAsia="Microsoft YaHei"/>
-          <w:lang w:val="en-AU"/>
-        </w:rPr>
-      </w:pPr>
-      <w:bookmarkStart w:id="15" w:name="_Toc19605001"/>
-      <w:r>
-        <w:rPr>
-          <w:rFonts w:eastAsia="Microsoft YaHei"/>
-          <w:lang w:val="en-AU"/>
-        </w:rPr>
-        <w:t>1.</w:t>
-      </w:r>
-      <w:r>
-        <w:rPr>
-          <w:rFonts w:eastAsia="Microsoft YaHei"/>
-          <w:lang w:val="en-AU"/>
-        </w:rPr>
-        <w:t>Layout:</w:t>
-      </w:r>
-      <w:bookmarkEnd w:id="15"/>
     </w:p>
     <w:p>
       <w:pPr>
@@ -5323,7 +6754,73 @@
           <w:szCs w:val="28"/>
           <w:lang w:eastAsia="en-US"/>
         </w:rPr>
-        <w:t>Set the onClickListener method for the Delete Button . When this button is clicked, it should delete the ordered information by the ID .got from EditText input.</w:t>
+        <w:t xml:space="preserve">Set the </w:t>
+      </w:r>
+      <w:proofErr w:type="spellStart"/>
+      <w:r>
+        <w:rPr>
+          <w:rFonts w:asciiTheme="minorHAnsi" w:eastAsiaTheme="minorEastAsia" w:hAnsiTheme="minorHAnsi" w:cstheme="minorHAnsi"/>
+          <w:color w:val="000000"/>
+          <w:sz w:val="28"/>
+          <w:szCs w:val="28"/>
+          <w:lang w:eastAsia="en-US"/>
+        </w:rPr>
+        <w:t>onClickListener</w:t>
+      </w:r>
+      <w:proofErr w:type="spellEnd"/>
+      <w:r>
+        <w:rPr>
+          <w:rFonts w:asciiTheme="minorHAnsi" w:eastAsiaTheme="minorEastAsia" w:hAnsiTheme="minorHAnsi" w:cstheme="minorHAnsi"/>
+          <w:color w:val="000000"/>
+          <w:sz w:val="28"/>
+          <w:szCs w:val="28"/>
+          <w:lang w:eastAsia="en-US"/>
+        </w:rPr>
+        <w:t xml:space="preserve"> method for the Delete </w:t>
+      </w:r>
+      <w:proofErr w:type="gramStart"/>
+      <w:r>
+        <w:rPr>
+          <w:rFonts w:asciiTheme="minorHAnsi" w:eastAsiaTheme="minorEastAsia" w:hAnsiTheme="minorHAnsi" w:cstheme="minorHAnsi"/>
+          <w:color w:val="000000"/>
+          <w:sz w:val="28"/>
+          <w:szCs w:val="28"/>
+          <w:lang w:eastAsia="en-US"/>
+        </w:rPr>
+        <w:t>Button .</w:t>
+      </w:r>
+      <w:proofErr w:type="gramEnd"/>
+      <w:r>
+        <w:rPr>
+          <w:rFonts w:asciiTheme="minorHAnsi" w:eastAsiaTheme="minorEastAsia" w:hAnsiTheme="minorHAnsi" w:cstheme="minorHAnsi"/>
+          <w:color w:val="000000"/>
+          <w:sz w:val="28"/>
+          <w:szCs w:val="28"/>
+          <w:lang w:eastAsia="en-US"/>
+        </w:rPr>
+        <w:t xml:space="preserve"> When this button is clicked, it should delete the ordered information by the ID .got from </w:t>
+      </w:r>
+      <w:proofErr w:type="spellStart"/>
+      <w:r>
+        <w:rPr>
+          <w:rFonts w:asciiTheme="minorHAnsi" w:eastAsiaTheme="minorEastAsia" w:hAnsiTheme="minorHAnsi" w:cstheme="minorHAnsi"/>
+          <w:color w:val="000000"/>
+          <w:sz w:val="28"/>
+          <w:szCs w:val="28"/>
+          <w:lang w:eastAsia="en-US"/>
+        </w:rPr>
+        <w:t>EditText</w:t>
+      </w:r>
+      <w:proofErr w:type="spellEnd"/>
+      <w:r>
+        <w:rPr>
+          <w:rFonts w:asciiTheme="minorHAnsi" w:eastAsiaTheme="minorEastAsia" w:hAnsiTheme="minorHAnsi" w:cstheme="minorHAnsi"/>
+          <w:color w:val="000000"/>
+          <w:sz w:val="28"/>
+          <w:szCs w:val="28"/>
+          <w:lang w:eastAsia="en-US"/>
+        </w:rPr>
+        <w:t xml:space="preserve"> input.</w:t>
       </w:r>
     </w:p>
     <w:p>
@@ -5376,14 +6873,14 @@
           <w:lang w:val="en-AU"/>
         </w:rPr>
       </w:pPr>
-      <w:bookmarkStart w:id="16" w:name="_Toc19605002"/>
+      <w:bookmarkStart w:id="15" w:name="_Toc19605002"/>
       <w:r>
         <w:rPr>
           <w:lang w:val="en-AU"/>
         </w:rPr>
         <w:t>2. Behaviour:</w:t>
       </w:r>
-      <w:bookmarkEnd w:id="16"/>
+      <w:bookmarkEnd w:id="15"/>
     </w:p>
     <w:p>
       <w:pPr>
@@ -5443,7 +6940,27 @@
           <w:sz w:val="28"/>
           <w:szCs w:val="28"/>
         </w:rPr>
-        <w:t>ased on”ID”</w:t>
+        <w:t xml:space="preserve">ased </w:t>
+      </w:r>
+      <w:proofErr w:type="spellStart"/>
+      <w:r>
+        <w:rPr>
+          <w:rFonts w:asciiTheme="minorEastAsia" w:eastAsiaTheme="minorEastAsia" w:hAnsiTheme="minorEastAsia" w:cstheme="minorHAnsi"/>
+          <w:color w:val="000000"/>
+          <w:sz w:val="28"/>
+          <w:szCs w:val="28"/>
+        </w:rPr>
+        <w:t>on”ID</w:t>
+      </w:r>
+      <w:proofErr w:type="spellEnd"/>
+      <w:r>
+        <w:rPr>
+          <w:rFonts w:asciiTheme="minorEastAsia" w:eastAsiaTheme="minorEastAsia" w:hAnsiTheme="minorEastAsia" w:cstheme="minorHAnsi"/>
+          <w:color w:val="000000"/>
+          <w:sz w:val="28"/>
+          <w:szCs w:val="28"/>
+        </w:rPr>
+        <w:t>”</w:t>
       </w:r>
     </w:p>
     <w:p>
@@ -5506,11 +7023,11 @@
           <w:szCs w:val="28"/>
         </w:rPr>
       </w:pPr>
-      <w:bookmarkStart w:id="17" w:name="_Toc19605003"/>
+      <w:bookmarkStart w:id="16" w:name="_Toc19605003"/>
       <w:r>
         <w:t>Discussion of constraints encountered, and strategies applied during the development</w:t>
       </w:r>
-      <w:bookmarkEnd w:id="17"/>
+      <w:bookmarkEnd w:id="16"/>
       <w:r>
         <w:rPr>
           <w:rFonts w:asciiTheme="minorHAnsi" w:hAnsiTheme="minorHAnsi" w:cstheme="minorHAnsi"/>
@@ -5541,7 +7058,18 @@
           <w:szCs w:val="28"/>
           <w:lang w:eastAsia="en-US"/>
         </w:rPr>
-        <w:t xml:space="preserve">During the development </w:t>
+        <w:t xml:space="preserve">During the </w:t>
+      </w:r>
+      <w:proofErr w:type="gramStart"/>
+      <w:r>
+        <w:rPr>
+          <w:rFonts w:asciiTheme="minorHAnsi" w:hAnsiTheme="minorHAnsi" w:cstheme="minorHAnsi"/>
+          <w:color w:val="000000"/>
+          <w:sz w:val="28"/>
+          <w:szCs w:val="28"/>
+          <w:lang w:eastAsia="en-US"/>
+        </w:rPr>
+        <w:t xml:space="preserve">development </w:t>
       </w:r>
       <w:r>
         <w:rPr>
@@ -5553,15 +7081,38 @@
         </w:rPr>
         <w:t>,</w:t>
       </w:r>
-      <w:r>
-        <w:rPr>
-          <w:rFonts w:asciiTheme="minorHAnsi" w:hAnsiTheme="minorHAnsi" w:cstheme="minorHAnsi"/>
-          <w:color w:val="000000"/>
-          <w:sz w:val="28"/>
-          <w:szCs w:val="28"/>
-          <w:lang w:eastAsia="en-US"/>
-        </w:rPr>
-        <w:t xml:space="preserve"> I find it is hard to delete ,because I need the “id” to delete, if “id” doesn’t show, it is hard to clarify the Num of ID, So I make</w:t>
+      <w:proofErr w:type="gramEnd"/>
+      <w:r>
+        <w:rPr>
+          <w:rFonts w:asciiTheme="minorHAnsi" w:hAnsiTheme="minorHAnsi" w:cstheme="minorHAnsi"/>
+          <w:color w:val="000000"/>
+          <w:sz w:val="28"/>
+          <w:szCs w:val="28"/>
+          <w:lang w:eastAsia="en-US"/>
+        </w:rPr>
+        <w:t xml:space="preserve"> I find it is hard to delete ,because I need the “id” to delete, if “id” doesn’t show, it is hard to clarify the </w:t>
+      </w:r>
+      <w:proofErr w:type="spellStart"/>
+      <w:r>
+        <w:rPr>
+          <w:rFonts w:asciiTheme="minorHAnsi" w:hAnsiTheme="minorHAnsi" w:cstheme="minorHAnsi"/>
+          <w:color w:val="000000"/>
+          <w:sz w:val="28"/>
+          <w:szCs w:val="28"/>
+          <w:lang w:eastAsia="en-US"/>
+        </w:rPr>
+        <w:t>Num</w:t>
+      </w:r>
+      <w:proofErr w:type="spellEnd"/>
+      <w:r>
+        <w:rPr>
+          <w:rFonts w:asciiTheme="minorHAnsi" w:hAnsiTheme="minorHAnsi" w:cstheme="minorHAnsi"/>
+          <w:color w:val="000000"/>
+          <w:sz w:val="28"/>
+          <w:szCs w:val="28"/>
+          <w:lang w:eastAsia="en-US"/>
+        </w:rPr>
+        <w:t xml:space="preserve"> of ID, So I make</w:t>
       </w:r>
       <w:r>
         <w:rPr>
@@ -5596,6 +7147,7 @@
         </w:rPr>
         <w:t xml:space="preserve">In the </w:t>
       </w:r>
+      <w:proofErr w:type="gramStart"/>
       <w:r>
         <w:rPr>
           <w:rFonts w:asciiTheme="minorHAnsi" w:hAnsiTheme="minorHAnsi" w:cstheme="minorHAnsi"/>
@@ -5614,7 +7166,40 @@
           <w:szCs w:val="28"/>
           <w:lang w:eastAsia="en-US"/>
         </w:rPr>
-        <w:t xml:space="preserve"> code, I put “id” also saved into a hashmap.</w:t>
+        <w:t xml:space="preserve"> code</w:t>
+      </w:r>
+      <w:proofErr w:type="gramEnd"/>
+      <w:r>
+        <w:rPr>
+          <w:rFonts w:asciiTheme="minorHAnsi" w:hAnsiTheme="minorHAnsi" w:cstheme="minorHAnsi"/>
+          <w:color w:val="000000"/>
+          <w:sz w:val="28"/>
+          <w:szCs w:val="28"/>
+          <w:lang w:eastAsia="en-US"/>
+        </w:rPr>
+        <w:t xml:space="preserve">, I put “id” also saved into a </w:t>
+      </w:r>
+      <w:proofErr w:type="spellStart"/>
+      <w:r>
+        <w:rPr>
+          <w:rFonts w:asciiTheme="minorHAnsi" w:hAnsiTheme="minorHAnsi" w:cstheme="minorHAnsi"/>
+          <w:color w:val="000000"/>
+          <w:sz w:val="28"/>
+          <w:szCs w:val="28"/>
+          <w:lang w:eastAsia="en-US"/>
+        </w:rPr>
+        <w:t>hashmap</w:t>
+      </w:r>
+      <w:proofErr w:type="spellEnd"/>
+      <w:r>
+        <w:rPr>
+          <w:rFonts w:asciiTheme="minorHAnsi" w:hAnsiTheme="minorHAnsi" w:cstheme="minorHAnsi"/>
+          <w:color w:val="000000"/>
+          <w:sz w:val="28"/>
+          <w:szCs w:val="28"/>
+          <w:lang w:eastAsia="en-US"/>
+        </w:rPr>
+        <w:t>.</w:t>
       </w:r>
     </w:p>
     <w:p/>
@@ -5666,1043 +7251,204 @@
       <w:pPr>
         <w:pStyle w:val="Heading1"/>
       </w:pPr>
-      <w:bookmarkStart w:id="18" w:name="_Toc19605004"/>
+      <w:bookmarkStart w:id="17" w:name="_Toc19605007"/>
       <w:r>
         <w:lastRenderedPageBreak/>
-        <w:t>Advanced</w:t>
-      </w:r>
+        <w:t>Conclusion</w:t>
+      </w:r>
+      <w:bookmarkEnd w:id="17"/>
       <w:r>
         <w:t xml:space="preserve"> </w:t>
       </w:r>
-      <w:r>
-        <w:t>Feature 2:</w:t>
-      </w:r>
-      <w:r>
-        <w:rPr>
-          <w:rFonts w:ascii="Microsoft YaHei" w:eastAsia="Microsoft YaHei" w:hAnsi="Microsoft YaHei" w:cs="Microsoft YaHei"/>
-          <w:color w:val="000000"/>
-          <w:sz w:val="24"/>
-          <w:lang w:val="en-AU"/>
+    </w:p>
+    <w:p>
+      <w:pPr>
+        <w:rPr>
+          <w:rFonts w:cstheme="minorHAnsi"/>
+          <w:sz w:val="28"/>
+          <w:szCs w:val="28"/>
+          <w:lang w:val="en-US" w:eastAsia="zh-CN"/>
+        </w:rPr>
+      </w:pPr>
+      <w:bookmarkStart w:id="18" w:name="_GoBack"/>
+      <w:r>
+        <w:rPr>
+          <w:rFonts w:cstheme="minorHAnsi"/>
+          <w:sz w:val="28"/>
+          <w:szCs w:val="28"/>
+          <w:lang w:val="en-US" w:eastAsia="zh-CN"/>
+        </w:rPr>
+        <w:t xml:space="preserve">Above </w:t>
+      </w:r>
+      <w:proofErr w:type="gramStart"/>
+      <w:r>
+        <w:rPr>
+          <w:rFonts w:cstheme="minorHAnsi"/>
+          <w:sz w:val="28"/>
+          <w:szCs w:val="28"/>
+          <w:lang w:val="en-US" w:eastAsia="zh-CN"/>
+        </w:rPr>
+        <w:t xml:space="preserve">all </w:t>
+      </w:r>
+      <w:r>
+        <w:rPr>
+          <w:rFonts w:cstheme="minorHAnsi"/>
+          <w:sz w:val="28"/>
+          <w:szCs w:val="28"/>
+          <w:lang w:val="en-US" w:eastAsia="zh-CN"/>
+        </w:rPr>
+        <w:t>,</w:t>
+      </w:r>
+      <w:proofErr w:type="gramEnd"/>
+      <w:r>
+        <w:rPr>
+          <w:rFonts w:cstheme="minorHAnsi"/>
+          <w:sz w:val="28"/>
+          <w:szCs w:val="28"/>
+          <w:lang w:val="en-US" w:eastAsia="zh-CN"/>
+        </w:rPr>
+        <w:t xml:space="preserve"> Database implementation </w:t>
+      </w:r>
+      <w:r>
+        <w:rPr>
+          <w:rFonts w:cstheme="minorHAnsi"/>
+          <w:sz w:val="28"/>
+          <w:szCs w:val="28"/>
+          <w:lang w:val="en-US" w:eastAsia="zh-CN"/>
+        </w:rPr>
+        <w:t xml:space="preserve">(CRUD functions) </w:t>
+      </w:r>
+      <w:r>
+        <w:rPr>
+          <w:rFonts w:cstheme="minorHAnsi"/>
+          <w:sz w:val="28"/>
+          <w:szCs w:val="28"/>
+          <w:lang w:val="en-US" w:eastAsia="zh-CN"/>
+        </w:rPr>
+        <w:t xml:space="preserve">have made the App become a better product to use </w:t>
+      </w:r>
+      <w:r>
+        <w:rPr>
+          <w:rFonts w:cstheme="minorHAnsi"/>
+          <w:sz w:val="28"/>
+          <w:szCs w:val="28"/>
+          <w:lang w:val="en-US" w:eastAsia="zh-CN"/>
+        </w:rPr>
+        <w:t>,</w:t>
+      </w:r>
+      <w:r>
+        <w:rPr>
+          <w:rFonts w:cstheme="minorHAnsi"/>
+          <w:sz w:val="28"/>
+          <w:szCs w:val="28"/>
+          <w:lang w:val="en-US" w:eastAsia="zh-CN"/>
         </w:rPr>
         <w:t xml:space="preserve"> </w:t>
       </w:r>
       <w:r>
         <w:rPr>
-          <w:rFonts w:ascii="Microsoft YaHei" w:eastAsia="Microsoft YaHei" w:hAnsi="Microsoft YaHei" w:cs="Microsoft YaHei"/>
-          <w:color w:val="000000"/>
-          <w:sz w:val="24"/>
-          <w:lang w:val="en-AU"/>
+          <w:rFonts w:cstheme="minorHAnsi"/>
+          <w:sz w:val="28"/>
+          <w:szCs w:val="28"/>
+          <w:lang w:val="en-US" w:eastAsia="zh-CN"/>
+        </w:rPr>
+        <w:t xml:space="preserve">User can manage the order information and </w:t>
+      </w:r>
+      <w:r>
+        <w:rPr>
+          <w:rFonts w:cstheme="minorHAnsi"/>
+          <w:sz w:val="28"/>
+          <w:szCs w:val="28"/>
+          <w:lang w:val="en-US" w:eastAsia="zh-CN"/>
+        </w:rPr>
+        <w:t xml:space="preserve">CRUD </w:t>
+      </w:r>
+      <w:r>
+        <w:rPr>
+          <w:rFonts w:cstheme="minorHAnsi"/>
+          <w:sz w:val="28"/>
+          <w:szCs w:val="28"/>
+          <w:lang w:val="en-US" w:eastAsia="zh-CN"/>
         </w:rPr>
         <w:t xml:space="preserve"> </w:t>
       </w:r>
       <w:r>
-        <w:t>GridView and GridItemView</w:t>
+        <w:rPr>
+          <w:rFonts w:cstheme="minorHAnsi"/>
+          <w:sz w:val="28"/>
+          <w:szCs w:val="28"/>
+          <w:lang w:val="en-US" w:eastAsia="zh-CN"/>
+        </w:rPr>
+        <w:t>in one phone .</w:t>
+      </w:r>
+    </w:p>
+    <w:p>
+      <w:pPr>
+        <w:rPr>
+          <w:rFonts w:cstheme="minorHAnsi"/>
+          <w:sz w:val="28"/>
+          <w:szCs w:val="28"/>
+        </w:rPr>
+      </w:pPr>
+      <w:r>
+        <w:rPr>
+          <w:rFonts w:cstheme="minorHAnsi"/>
+          <w:sz w:val="28"/>
+          <w:szCs w:val="28"/>
+          <w:lang w:val="en-US" w:eastAsia="zh-CN"/>
+        </w:rPr>
+        <w:t xml:space="preserve">If this app want to be in market </w:t>
+      </w:r>
+      <w:proofErr w:type="gramStart"/>
+      <w:r>
+        <w:rPr>
+          <w:rFonts w:cstheme="minorHAnsi"/>
+          <w:sz w:val="28"/>
+          <w:szCs w:val="28"/>
+          <w:lang w:val="en-US" w:eastAsia="zh-CN"/>
+        </w:rPr>
+        <w:t>use ,</w:t>
+      </w:r>
+      <w:proofErr w:type="gramEnd"/>
+      <w:r>
+        <w:rPr>
+          <w:rFonts w:cstheme="minorHAnsi"/>
+          <w:sz w:val="28"/>
+          <w:szCs w:val="28"/>
+          <w:lang w:val="en-US" w:eastAsia="zh-CN"/>
+        </w:rPr>
+        <w:t xml:space="preserve"> It needs the SQL in the cloud </w:t>
+      </w:r>
+      <w:r>
+        <w:rPr>
+          <w:rFonts w:cstheme="minorHAnsi"/>
+          <w:sz w:val="28"/>
+          <w:szCs w:val="28"/>
+          <w:lang w:val="en-US" w:eastAsia="zh-CN"/>
+        </w:rPr>
+        <w:t xml:space="preserve">service and more testing to run well in different kinds of phones ,including </w:t>
+      </w:r>
+      <w:proofErr w:type="spellStart"/>
+      <w:r>
+        <w:rPr>
+          <w:rFonts w:cstheme="minorHAnsi"/>
+          <w:sz w:val="28"/>
+          <w:szCs w:val="28"/>
+          <w:lang w:val="en-US" w:eastAsia="zh-CN"/>
+        </w:rPr>
+        <w:t>IOS,Android</w:t>
+      </w:r>
+      <w:proofErr w:type="spellEnd"/>
+      <w:r>
+        <w:rPr>
+          <w:rFonts w:cstheme="minorHAnsi"/>
+          <w:sz w:val="28"/>
+          <w:szCs w:val="28"/>
+          <w:lang w:val="en-US" w:eastAsia="zh-CN"/>
+        </w:rPr>
+        <w:t>.</w:t>
       </w:r>
       <w:bookmarkEnd w:id="18"/>
-      <w:r>
-        <w:t xml:space="preserve"> </w:t>
-      </w:r>
-    </w:p>
-    <w:p>
-      <w:pPr>
-        <w:rPr>
-          <w:rFonts w:cstheme="minorHAnsi"/>
-          <w:sz w:val="28"/>
-          <w:szCs w:val="28"/>
-        </w:rPr>
-      </w:pPr>
-      <w:r>
-        <w:rPr>
-          <w:rFonts w:cstheme="minorHAnsi"/>
-          <w:sz w:val="28"/>
-          <w:szCs w:val="28"/>
-        </w:rPr>
-        <w:t xml:space="preserve">I </w:t>
-      </w:r>
-      <w:r>
-        <w:rPr>
-          <w:rFonts w:cstheme="minorHAnsi"/>
-          <w:sz w:val="28"/>
-          <w:szCs w:val="28"/>
-        </w:rPr>
-        <w:t xml:space="preserve">also want to use this </w:t>
-      </w:r>
-      <w:r>
-        <w:rPr>
-          <w:rFonts w:cstheme="minorHAnsi"/>
-          <w:sz w:val="28"/>
-          <w:szCs w:val="28"/>
-        </w:rPr>
-        <w:t xml:space="preserve">display </w:t>
-      </w:r>
-      <w:r>
-        <w:rPr>
-          <w:rFonts w:cstheme="minorHAnsi"/>
-          <w:sz w:val="28"/>
-          <w:szCs w:val="28"/>
-        </w:rPr>
-        <w:t xml:space="preserve">four separated packages every week one month in the </w:t>
-      </w:r>
-      <w:r>
-        <w:rPr>
-          <w:rFonts w:cstheme="minorHAnsi"/>
-          <w:sz w:val="28"/>
-          <w:szCs w:val="28"/>
-        </w:rPr>
-        <w:t xml:space="preserve"> </w:t>
-      </w:r>
-      <w:r>
-        <w:rPr>
-          <w:rFonts w:cstheme="minorHAnsi"/>
-          <w:sz w:val="28"/>
-          <w:szCs w:val="28"/>
-        </w:rPr>
-        <w:t>Admin</w:t>
-      </w:r>
-      <w:r>
-        <w:rPr>
-          <w:rFonts w:cstheme="minorHAnsi"/>
-          <w:sz w:val="28"/>
-          <w:szCs w:val="28"/>
-        </w:rPr>
-        <w:t>Activity.</w:t>
-      </w:r>
-    </w:p>
-    <w:p>
-      <w:pPr>
-        <w:rPr>
-          <w:rFonts w:cstheme="minorHAnsi"/>
-          <w:sz w:val="28"/>
-          <w:szCs w:val="28"/>
-          <w:lang w:eastAsia="zh-CN"/>
-        </w:rPr>
-      </w:pPr>
-      <w:r>
-        <w:rPr>
-          <w:noProof/>
-          <w:lang w:eastAsia="zh-CN"/>
-        </w:rPr>
-        <w:drawing>
-          <wp:inline distT="0" distB="0" distL="0" distR="0" wp14:anchorId="6C311B67" wp14:editId="0E301CD0">
-            <wp:extent cx="4632325" cy="7948930"/>
-            <wp:effectExtent l="0" t="0" r="0" b="0"/>
-            <wp:docPr id="58" name="Picture 58"/>
-            <wp:cNvGraphicFramePr>
-              <a:graphicFrameLocks xmlns:a="http://schemas.openxmlformats.org/drawingml/2006/main" noChangeAspect="1"/>
-            </wp:cNvGraphicFramePr>
-            <a:graphic xmlns:a="http://schemas.openxmlformats.org/drawingml/2006/main">
-              <a:graphicData uri="http://schemas.openxmlformats.org/drawingml/2006/picture">
-                <pic:pic xmlns:pic="http://schemas.openxmlformats.org/drawingml/2006/picture">
-                  <pic:nvPicPr>
-                    <pic:cNvPr id="1" name=""/>
-                    <pic:cNvPicPr/>
-                  </pic:nvPicPr>
-                  <pic:blipFill>
-                    <a:blip r:embed="rId25"/>
-                    <a:stretch>
-                      <a:fillRect/>
-                    </a:stretch>
-                  </pic:blipFill>
-                  <pic:spPr>
-                    <a:xfrm>
-                      <a:off x="0" y="0"/>
-                      <a:ext cx="4632325" cy="7948930"/>
-                    </a:xfrm>
-                    <a:prstGeom prst="rect">
-                      <a:avLst/>
-                    </a:prstGeom>
-                  </pic:spPr>
-                </pic:pic>
-              </a:graphicData>
-            </a:graphic>
-          </wp:inline>
-        </w:drawing>
-      </w:r>
-    </w:p>
-    <w:p>
-      <w:pPr>
-        <w:pStyle w:val="HTMLPreformatted"/>
-        <w:shd w:val="clear" w:color="auto" w:fill="FFFFFF"/>
-        <w:rPr>
-          <w:rFonts w:ascii="Microsoft YaHei" w:eastAsia="Microsoft YaHei" w:hAnsi="Microsoft YaHei" w:cs="Microsoft YaHei"/>
-          <w:color w:val="000000"/>
-          <w:sz w:val="24"/>
-          <w:lang w:val="en-AU" w:eastAsia="en-US"/>
-        </w:rPr>
-      </w:pPr>
-      <w:r>
-        <w:rPr>
-          <w:rFonts w:ascii="Microsoft YaHei" w:eastAsia="Microsoft YaHei" w:hAnsi="Microsoft YaHei" w:cs="Microsoft YaHei"/>
-          <w:color w:val="000000"/>
-          <w:sz w:val="24"/>
-          <w:lang w:val="en-AU" w:eastAsia="en-US"/>
-        </w:rPr>
-        <w:lastRenderedPageBreak/>
-        <w:t xml:space="preserve">I achieve the navigation function : </w:t>
-      </w:r>
-      <w:r>
-        <w:rPr>
-          <w:rFonts w:ascii="Microsoft YaHei" w:eastAsia="Microsoft YaHei" w:hAnsi="Microsoft YaHei" w:cs="Microsoft YaHei"/>
-          <w:color w:val="000000"/>
-          <w:sz w:val="24"/>
-          <w:lang w:val="en-AU" w:eastAsia="en-US"/>
-        </w:rPr>
-        <w:t xml:space="preserve">After clicking the picture in </w:t>
-      </w:r>
-      <w:r>
-        <w:rPr>
-          <w:rFonts w:ascii="Microsoft YaHei" w:eastAsia="Microsoft YaHei" w:hAnsi="Microsoft YaHei" w:cs="Microsoft YaHei"/>
-          <w:color w:val="000000"/>
-          <w:sz w:val="24"/>
-          <w:lang w:val="en-AU" w:eastAsia="en-US"/>
-        </w:rPr>
-        <w:t>G</w:t>
-      </w:r>
-      <w:r>
-        <w:rPr>
-          <w:rFonts w:ascii="Microsoft YaHei" w:eastAsia="Microsoft YaHei" w:hAnsi="Microsoft YaHei" w:cs="Microsoft YaHei"/>
-          <w:color w:val="000000"/>
-          <w:sz w:val="24"/>
-          <w:lang w:val="en-AU" w:eastAsia="en-US"/>
-        </w:rPr>
-        <w:t>ridView ,</w:t>
-      </w:r>
-      <w:r>
-        <w:rPr>
-          <w:rFonts w:ascii="Microsoft YaHei" w:eastAsia="Microsoft YaHei" w:hAnsi="Microsoft YaHei" w:cs="Microsoft YaHei"/>
-          <w:color w:val="000000"/>
-          <w:sz w:val="24"/>
-          <w:lang w:val="en-AU" w:eastAsia="en-US"/>
-        </w:rPr>
-        <w:t xml:space="preserve"> Main</w:t>
-      </w:r>
-      <w:r>
-        <w:rPr>
-          <w:rFonts w:ascii="Microsoft YaHei" w:eastAsia="Microsoft YaHei" w:hAnsi="Microsoft YaHei" w:cs="Microsoft YaHei"/>
-          <w:color w:val="000000"/>
-          <w:sz w:val="24"/>
-          <w:lang w:val="en-AU" w:eastAsia="en-US"/>
-        </w:rPr>
-        <w:t>Activity will jump to the GridItemActivity .</w:t>
-      </w:r>
-    </w:p>
-    <w:p>
-      <w:pPr>
-        <w:rPr>
-          <w:rFonts w:cstheme="minorHAnsi"/>
-          <w:sz w:val="28"/>
-          <w:szCs w:val="28"/>
-          <w:lang w:val="en-AU"/>
-        </w:rPr>
-      </w:pPr>
-    </w:p>
-    <w:p>
-      <w:pPr>
-        <w:pStyle w:val="HTMLPreformatted"/>
-        <w:shd w:val="clear" w:color="auto" w:fill="FFFFFF"/>
-        <w:rPr>
-          <w:rFonts w:ascii="Microsoft YaHei" w:eastAsia="Microsoft YaHei" w:hAnsi="Microsoft YaHei" w:cs="Microsoft YaHei"/>
-          <w:color w:val="000000"/>
-          <w:sz w:val="24"/>
-          <w:lang w:val="en-AU" w:eastAsia="en-US"/>
-        </w:rPr>
-      </w:pPr>
-      <w:r>
-        <w:rPr>
-          <w:noProof/>
-        </w:rPr>
-        <w:drawing>
-          <wp:inline distT="0" distB="0" distL="0" distR="0" wp14:anchorId="0240B67D" wp14:editId="5D7C9427">
-            <wp:extent cx="4869180" cy="7901305"/>
-            <wp:effectExtent l="0" t="0" r="7620" b="4445"/>
-            <wp:docPr id="60" name="Picture 60"/>
-            <wp:cNvGraphicFramePr>
-              <a:graphicFrameLocks xmlns:a="http://schemas.openxmlformats.org/drawingml/2006/main" noChangeAspect="1"/>
-            </wp:cNvGraphicFramePr>
-            <a:graphic xmlns:a="http://schemas.openxmlformats.org/drawingml/2006/main">
-              <a:graphicData uri="http://schemas.openxmlformats.org/drawingml/2006/picture">
-                <pic:pic xmlns:pic="http://schemas.openxmlformats.org/drawingml/2006/picture">
-                  <pic:nvPicPr>
-                    <pic:cNvPr id="1" name=""/>
-                    <pic:cNvPicPr/>
-                  </pic:nvPicPr>
-                  <pic:blipFill>
-                    <a:blip r:embed="rId26"/>
-                    <a:stretch>
-                      <a:fillRect/>
-                    </a:stretch>
-                  </pic:blipFill>
-                  <pic:spPr>
-                    <a:xfrm>
-                      <a:off x="0" y="0"/>
-                      <a:ext cx="4869180" cy="7901305"/>
-                    </a:xfrm>
-                    <a:prstGeom prst="rect">
-                      <a:avLst/>
-                    </a:prstGeom>
-                  </pic:spPr>
-                </pic:pic>
-              </a:graphicData>
-            </a:graphic>
-          </wp:inline>
-        </w:drawing>
-      </w:r>
-    </w:p>
-    <w:p>
-      <w:pPr>
-        <w:pStyle w:val="Heading2"/>
-        <w:numPr>
-          <w:ilvl w:val="0"/>
-          <w:numId w:val="8"/>
-        </w:numPr>
-        <w:rPr>
-          <w:lang w:val="en-AU"/>
-        </w:rPr>
-      </w:pPr>
-      <w:bookmarkStart w:id="19" w:name="_Toc19605005"/>
-      <w:r>
-        <w:rPr>
-          <w:lang w:val="en-AU"/>
-        </w:rPr>
-        <w:lastRenderedPageBreak/>
-        <w:t>Layout</w:t>
-      </w:r>
-      <w:bookmarkEnd w:id="19"/>
-      <w:r>
-        <w:rPr>
-          <w:lang w:val="en-AU"/>
-        </w:rPr>
-        <w:t xml:space="preserve"> </w:t>
-      </w:r>
-    </w:p>
-    <w:p>
-      <w:pPr>
-        <w:rPr>
-          <w:rFonts w:cstheme="minorHAnsi"/>
-          <w:sz w:val="28"/>
-          <w:szCs w:val="28"/>
-          <w:lang w:val="en-AU"/>
-        </w:rPr>
-      </w:pPr>
-      <w:r>
-        <w:rPr>
-          <w:rFonts w:cstheme="minorHAnsi"/>
-          <w:sz w:val="28"/>
-          <w:szCs w:val="28"/>
-          <w:lang w:val="en-AU"/>
-        </w:rPr>
-        <w:t>I add a GridView in the activity_main</w:t>
-      </w:r>
-      <w:r>
-        <w:rPr>
-          <w:rFonts w:cstheme="minorHAnsi"/>
-          <w:sz w:val="28"/>
-          <w:szCs w:val="28"/>
-          <w:lang w:val="en-AU"/>
-        </w:rPr>
-        <w:t xml:space="preserve"> .</w:t>
-      </w:r>
-    </w:p>
-    <w:p>
-      <w:pPr>
-        <w:rPr>
-          <w:rFonts w:cstheme="minorHAnsi"/>
-          <w:sz w:val="28"/>
-          <w:szCs w:val="28"/>
-          <w:lang w:val="en-AU"/>
-        </w:rPr>
-      </w:pPr>
-      <w:r>
-        <w:rPr>
-          <w:noProof/>
-          <w:lang w:eastAsia="zh-CN"/>
-        </w:rPr>
-        <w:drawing>
-          <wp:inline distT="0" distB="0" distL="0" distR="0" wp14:anchorId="18D5DA31" wp14:editId="0479C322">
-            <wp:extent cx="5731510" cy="3006090"/>
-            <wp:effectExtent l="0" t="0" r="2540" b="3810"/>
-            <wp:docPr id="59" name="Picture 59"/>
-            <wp:cNvGraphicFramePr>
-              <a:graphicFrameLocks xmlns:a="http://schemas.openxmlformats.org/drawingml/2006/main" noChangeAspect="1"/>
-            </wp:cNvGraphicFramePr>
-            <a:graphic xmlns:a="http://schemas.openxmlformats.org/drawingml/2006/main">
-              <a:graphicData uri="http://schemas.openxmlformats.org/drawingml/2006/picture">
-                <pic:pic xmlns:pic="http://schemas.openxmlformats.org/drawingml/2006/picture">
-                  <pic:nvPicPr>
-                    <pic:cNvPr id="1" name=""/>
-                    <pic:cNvPicPr/>
-                  </pic:nvPicPr>
-                  <pic:blipFill>
-                    <a:blip r:embed="rId27"/>
-                    <a:stretch>
-                      <a:fillRect/>
-                    </a:stretch>
-                  </pic:blipFill>
-                  <pic:spPr>
-                    <a:xfrm>
-                      <a:off x="0" y="0"/>
-                      <a:ext cx="5731510" cy="3006090"/>
-                    </a:xfrm>
-                    <a:prstGeom prst="rect">
-                      <a:avLst/>
-                    </a:prstGeom>
-                  </pic:spPr>
-                </pic:pic>
-              </a:graphicData>
-            </a:graphic>
-          </wp:inline>
-        </w:drawing>
-      </w:r>
-    </w:p>
-    <w:p>
-      <w:pPr>
-        <w:rPr>
-          <w:rFonts w:cstheme="minorHAnsi"/>
-          <w:sz w:val="28"/>
-          <w:szCs w:val="28"/>
-          <w:lang w:val="en-AU"/>
-        </w:rPr>
-      </w:pPr>
-      <w:r>
-        <w:rPr>
-          <w:rFonts w:cstheme="minorHAnsi"/>
-          <w:sz w:val="28"/>
-          <w:szCs w:val="28"/>
-          <w:lang w:val="en-AU"/>
-        </w:rPr>
-        <w:t>I create a  activity_grid_item.xml to hold the “ImageView” and “TextView”.</w:t>
-      </w:r>
-    </w:p>
-    <w:p>
-      <w:pPr>
-        <w:rPr>
-          <w:rFonts w:cstheme="minorHAnsi"/>
-          <w:sz w:val="28"/>
-          <w:szCs w:val="28"/>
-          <w:lang w:val="en-AU"/>
-        </w:rPr>
-      </w:pPr>
-      <w:r>
-        <w:rPr>
-          <w:noProof/>
-          <w:lang w:eastAsia="zh-CN"/>
-        </w:rPr>
-        <w:drawing>
-          <wp:inline distT="0" distB="0" distL="0" distR="0" wp14:anchorId="3BA32BDB" wp14:editId="0DC35434">
-            <wp:extent cx="5172075" cy="4553787"/>
-            <wp:effectExtent l="0" t="0" r="0" b="0"/>
-            <wp:docPr id="61" name="Picture 61"/>
-            <wp:cNvGraphicFramePr>
-              <a:graphicFrameLocks xmlns:a="http://schemas.openxmlformats.org/drawingml/2006/main" noChangeAspect="1"/>
-            </wp:cNvGraphicFramePr>
-            <a:graphic xmlns:a="http://schemas.openxmlformats.org/drawingml/2006/main">
-              <a:graphicData uri="http://schemas.openxmlformats.org/drawingml/2006/picture">
-                <pic:pic xmlns:pic="http://schemas.openxmlformats.org/drawingml/2006/picture">
-                  <pic:nvPicPr>
-                    <pic:cNvPr id="1" name=""/>
-                    <pic:cNvPicPr/>
-                  </pic:nvPicPr>
-                  <pic:blipFill>
-                    <a:blip r:embed="rId28"/>
-                    <a:stretch>
-                      <a:fillRect/>
-                    </a:stretch>
-                  </pic:blipFill>
-                  <pic:spPr>
-                    <a:xfrm>
-                      <a:off x="0" y="0"/>
-                      <a:ext cx="5178177" cy="4559159"/>
-                    </a:xfrm>
-                    <a:prstGeom prst="rect">
-                      <a:avLst/>
-                    </a:prstGeom>
-                  </pic:spPr>
-                </pic:pic>
-              </a:graphicData>
-            </a:graphic>
-          </wp:inline>
-        </w:drawing>
-      </w:r>
-    </w:p>
-    <w:p>
-      <w:pPr>
-        <w:pStyle w:val="Heading2"/>
-        <w:numPr>
-          <w:ilvl w:val="0"/>
-          <w:numId w:val="8"/>
-        </w:numPr>
-      </w:pPr>
-      <w:bookmarkStart w:id="20" w:name="_Toc19605006"/>
-      <w:r>
-        <w:lastRenderedPageBreak/>
-        <w:t>Behaviour</w:t>
-      </w:r>
-      <w:bookmarkEnd w:id="20"/>
-    </w:p>
-    <w:p>
-      <w:pPr>
-        <w:rPr>
-          <w:rFonts w:cstheme="minorHAnsi"/>
-          <w:sz w:val="28"/>
-          <w:szCs w:val="28"/>
-          <w:lang w:val="en-AU"/>
-        </w:rPr>
-      </w:pPr>
-      <w:r>
-        <w:rPr>
-          <w:rFonts w:cstheme="minorHAnsi"/>
-          <w:sz w:val="28"/>
-          <w:szCs w:val="28"/>
-          <w:lang w:val="en-AU"/>
-        </w:rPr>
-        <w:t>I create</w:t>
-      </w:r>
-      <w:r>
-        <w:rPr>
-          <w:rFonts w:cstheme="minorHAnsi"/>
-          <w:sz w:val="28"/>
-          <w:szCs w:val="28"/>
-          <w:lang w:val="en-AU"/>
-        </w:rPr>
-        <w:t xml:space="preserve"> a ImageAdapter </w:t>
-      </w:r>
-      <w:r>
-        <w:rPr>
-          <w:rFonts w:cstheme="minorHAnsi"/>
-          <w:sz w:val="28"/>
-          <w:szCs w:val="28"/>
-          <w:lang w:val="en-AU"/>
-        </w:rPr>
-        <w:t>to display 4 pictures in the gridView in the MainActivity.</w:t>
-      </w:r>
-    </w:p>
-    <w:p>
-      <w:pPr>
-        <w:rPr>
-          <w:rFonts w:cstheme="minorHAnsi"/>
-          <w:sz w:val="28"/>
-          <w:szCs w:val="28"/>
-          <w:lang w:val="en-AU"/>
-        </w:rPr>
-      </w:pPr>
-      <w:r>
-        <w:rPr>
-          <w:rFonts w:cstheme="minorHAnsi"/>
-          <w:sz w:val="28"/>
-          <w:szCs w:val="28"/>
-          <w:lang w:val="en-AU"/>
-        </w:rPr>
-        <w:t xml:space="preserve">Note: I make public static for the  </w:t>
-      </w:r>
-      <w:r>
-        <w:rPr>
-          <w:b/>
-          <w:bCs/>
-          <w:color w:val="000080"/>
-          <w:sz w:val="18"/>
-          <w:szCs w:val="18"/>
-        </w:rPr>
-        <w:t>int</w:t>
-      </w:r>
-      <w:r>
-        <w:rPr>
-          <w:color w:val="000000"/>
-          <w:sz w:val="18"/>
-          <w:szCs w:val="18"/>
-        </w:rPr>
-        <w:t xml:space="preserve">[] </w:t>
-      </w:r>
-      <w:r>
-        <w:rPr>
-          <w:i/>
-          <w:iCs/>
-          <w:color w:val="660E7A"/>
-          <w:sz w:val="18"/>
-          <w:szCs w:val="18"/>
-        </w:rPr>
-        <w:t>image_Id ;</w:t>
-      </w:r>
-      <w:r>
-        <w:rPr>
-          <w:color w:val="000000"/>
-          <w:sz w:val="18"/>
-          <w:szCs w:val="18"/>
-        </w:rPr>
-        <w:t xml:space="preserve"> String[] </w:t>
-      </w:r>
-      <w:r>
-        <w:rPr>
-          <w:i/>
-          <w:iCs/>
-          <w:color w:val="660E7A"/>
-          <w:sz w:val="18"/>
-          <w:szCs w:val="18"/>
-        </w:rPr>
-        <w:t xml:space="preserve">packNames </w:t>
-      </w:r>
-      <w:r>
-        <w:rPr>
-          <w:rFonts w:cstheme="minorHAnsi"/>
-          <w:sz w:val="28"/>
-          <w:szCs w:val="28"/>
-          <w:lang w:val="en-AU"/>
-        </w:rPr>
-        <w:t xml:space="preserve">to </w:t>
-      </w:r>
-      <w:r>
-        <w:rPr>
-          <w:rFonts w:cstheme="minorHAnsi"/>
-          <w:sz w:val="28"/>
-          <w:szCs w:val="28"/>
-          <w:lang w:val="en-AU"/>
-        </w:rPr>
-        <w:t>use in the MainActivity..</w:t>
-      </w:r>
-    </w:p>
-    <w:p/>
-    <w:p>
-      <w:r>
-        <w:rPr>
-          <w:noProof/>
-          <w:lang w:eastAsia="zh-CN"/>
-        </w:rPr>
-        <w:drawing>
-          <wp:inline distT="0" distB="0" distL="0" distR="0" wp14:anchorId="1383BC23" wp14:editId="3ED19A44">
-            <wp:extent cx="5731510" cy="6746875"/>
-            <wp:effectExtent l="0" t="0" r="2540" b="0"/>
-            <wp:docPr id="62" name="Picture 62"/>
-            <wp:cNvGraphicFramePr>
-              <a:graphicFrameLocks xmlns:a="http://schemas.openxmlformats.org/drawingml/2006/main" noChangeAspect="1"/>
-            </wp:cNvGraphicFramePr>
-            <a:graphic xmlns:a="http://schemas.openxmlformats.org/drawingml/2006/main">
-              <a:graphicData uri="http://schemas.openxmlformats.org/drawingml/2006/picture">
-                <pic:pic xmlns:pic="http://schemas.openxmlformats.org/drawingml/2006/picture">
-                  <pic:nvPicPr>
-                    <pic:cNvPr id="1" name=""/>
-                    <pic:cNvPicPr/>
-                  </pic:nvPicPr>
-                  <pic:blipFill>
-                    <a:blip r:embed="rId29"/>
-                    <a:stretch>
-                      <a:fillRect/>
-                    </a:stretch>
-                  </pic:blipFill>
-                  <pic:spPr>
-                    <a:xfrm>
-                      <a:off x="0" y="0"/>
-                      <a:ext cx="5731510" cy="6746875"/>
-                    </a:xfrm>
-                    <a:prstGeom prst="rect">
-                      <a:avLst/>
-                    </a:prstGeom>
-                  </pic:spPr>
-                </pic:pic>
-              </a:graphicData>
-            </a:graphic>
-          </wp:inline>
-        </w:drawing>
-      </w:r>
-    </w:p>
-    <w:p/>
-    <w:p>
-      <w:pPr>
-        <w:rPr>
-          <w:rFonts w:cstheme="minorHAnsi"/>
-          <w:sz w:val="28"/>
-          <w:szCs w:val="28"/>
-          <w:lang w:val="en-AU"/>
-        </w:rPr>
-      </w:pPr>
-      <w:r>
-        <w:rPr>
-          <w:rFonts w:cstheme="minorHAnsi"/>
-          <w:sz w:val="28"/>
-          <w:szCs w:val="28"/>
-          <w:lang w:val="en-AU"/>
-        </w:rPr>
-        <w:lastRenderedPageBreak/>
-        <w:t xml:space="preserve">I </w:t>
-      </w:r>
-      <w:r>
-        <w:rPr>
-          <w:rFonts w:cstheme="minorHAnsi"/>
-          <w:sz w:val="28"/>
-          <w:szCs w:val="28"/>
-          <w:lang w:val="en-AU"/>
-        </w:rPr>
-        <w:t>achieve  the navigation to GridItemActivity by clicking the picture .</w:t>
-      </w:r>
-    </w:p>
-    <w:p>
-      <w:pPr>
-        <w:rPr>
-          <w:rFonts w:cstheme="minorHAnsi"/>
-          <w:sz w:val="28"/>
-          <w:szCs w:val="28"/>
-          <w:lang w:val="en-AU"/>
-        </w:rPr>
-      </w:pPr>
-      <w:r>
-        <w:rPr>
-          <w:rFonts w:cstheme="minorHAnsi"/>
-          <w:sz w:val="28"/>
-          <w:szCs w:val="28"/>
-          <w:lang w:val="en-AU"/>
-        </w:rPr>
-        <w:t>I use the code following</w:t>
-      </w:r>
-      <w:r>
-        <w:rPr>
-          <w:rFonts w:cstheme="minorHAnsi"/>
-          <w:sz w:val="28"/>
-          <w:szCs w:val="28"/>
-          <w:lang w:val="en-AU"/>
-        </w:rPr>
-        <w:t xml:space="preserve"> in the below in the MainActivity.</w:t>
-      </w:r>
-    </w:p>
-    <w:p>
-      <w:r>
-        <w:rPr>
-          <w:noProof/>
-          <w:lang w:eastAsia="zh-CN"/>
-        </w:rPr>
-        <w:drawing>
-          <wp:inline distT="0" distB="0" distL="0" distR="0" wp14:anchorId="3D9DABB8" wp14:editId="57A61633">
-            <wp:extent cx="3790950" cy="1847850"/>
-            <wp:effectExtent l="0" t="0" r="0" b="0"/>
-            <wp:docPr id="64" name="Picture 64"/>
-            <wp:cNvGraphicFramePr>
-              <a:graphicFrameLocks xmlns:a="http://schemas.openxmlformats.org/drawingml/2006/main" noChangeAspect="1"/>
-            </wp:cNvGraphicFramePr>
-            <a:graphic xmlns:a="http://schemas.openxmlformats.org/drawingml/2006/main">
-              <a:graphicData uri="http://schemas.openxmlformats.org/drawingml/2006/picture">
-                <pic:pic xmlns:pic="http://schemas.openxmlformats.org/drawingml/2006/picture">
-                  <pic:nvPicPr>
-                    <pic:cNvPr id="1" name=""/>
-                    <pic:cNvPicPr/>
-                  </pic:nvPicPr>
-                  <pic:blipFill>
-                    <a:blip r:embed="rId30"/>
-                    <a:stretch>
-                      <a:fillRect/>
-                    </a:stretch>
-                  </pic:blipFill>
-                  <pic:spPr>
-                    <a:xfrm>
-                      <a:off x="0" y="0"/>
-                      <a:ext cx="3790950" cy="1847850"/>
-                    </a:xfrm>
-                    <a:prstGeom prst="rect">
-                      <a:avLst/>
-                    </a:prstGeom>
-                  </pic:spPr>
-                </pic:pic>
-              </a:graphicData>
-            </a:graphic>
-          </wp:inline>
-        </w:drawing>
-      </w:r>
-    </w:p>
-    <w:p>
-      <w:pPr>
-        <w:rPr>
-          <w:rFonts w:cstheme="minorHAnsi"/>
-          <w:sz w:val="28"/>
-          <w:szCs w:val="28"/>
-          <w:lang w:val="en-AU"/>
-        </w:rPr>
-      </w:pPr>
-      <w:r>
-        <w:rPr>
-          <w:rFonts w:cstheme="minorHAnsi"/>
-          <w:sz w:val="28"/>
-          <w:szCs w:val="28"/>
-          <w:lang w:val="en-AU"/>
-        </w:rPr>
-        <w:t xml:space="preserve">Following the </w:t>
-      </w:r>
-      <w:r>
-        <w:rPr>
-          <w:rFonts w:cstheme="minorHAnsi"/>
-          <w:sz w:val="28"/>
-          <w:szCs w:val="28"/>
-          <w:lang w:val="en-AU"/>
-        </w:rPr>
-        <w:t>“onCreate” method , I run the  following code</w:t>
-      </w:r>
-      <w:r>
-        <w:rPr>
-          <w:rFonts w:cstheme="minorHAnsi"/>
-          <w:sz w:val="28"/>
-          <w:szCs w:val="28"/>
-          <w:lang w:val="en-AU"/>
-        </w:rPr>
-        <w:t xml:space="preserve"> in two steps :</w:t>
-      </w:r>
-    </w:p>
-    <w:p>
-      <w:pPr>
-        <w:rPr>
-          <w:rFonts w:cstheme="minorHAnsi"/>
-          <w:sz w:val="28"/>
-          <w:szCs w:val="28"/>
-          <w:lang w:val="en-AU"/>
-        </w:rPr>
-      </w:pPr>
-      <w:r>
-        <w:rPr>
-          <w:rFonts w:cstheme="minorHAnsi"/>
-          <w:sz w:val="28"/>
-          <w:szCs w:val="28"/>
-          <w:lang w:val="en-AU"/>
-        </w:rPr>
-        <w:t>First step is to set the picture in the mainActivity;</w:t>
-      </w:r>
-    </w:p>
-    <w:p>
-      <w:pPr>
-        <w:rPr>
-          <w:rFonts w:cstheme="minorHAnsi"/>
-          <w:sz w:val="28"/>
-          <w:szCs w:val="28"/>
-          <w:lang w:val="en-AU"/>
-        </w:rPr>
-      </w:pPr>
-      <w:r>
-        <w:rPr>
-          <w:noProof/>
-          <w:lang w:eastAsia="zh-CN"/>
-        </w:rPr>
-        <w:drawing>
-          <wp:inline distT="0" distB="0" distL="0" distR="0" wp14:anchorId="2CC611F3" wp14:editId="1829B7C5">
-            <wp:extent cx="5731510" cy="781050"/>
-            <wp:effectExtent l="0" t="0" r="2540" b="0"/>
-            <wp:docPr id="2" name="Picture 2"/>
-            <wp:cNvGraphicFramePr>
-              <a:graphicFrameLocks xmlns:a="http://schemas.openxmlformats.org/drawingml/2006/main" noChangeAspect="1"/>
-            </wp:cNvGraphicFramePr>
-            <a:graphic xmlns:a="http://schemas.openxmlformats.org/drawingml/2006/main">
-              <a:graphicData uri="http://schemas.openxmlformats.org/drawingml/2006/picture">
-                <pic:pic xmlns:pic="http://schemas.openxmlformats.org/drawingml/2006/picture">
-                  <pic:nvPicPr>
-                    <pic:cNvPr id="1" name=""/>
-                    <pic:cNvPicPr/>
-                  </pic:nvPicPr>
-                  <pic:blipFill>
-                    <a:blip r:embed="rId31"/>
-                    <a:stretch>
-                      <a:fillRect/>
-                    </a:stretch>
-                  </pic:blipFill>
-                  <pic:spPr>
-                    <a:xfrm>
-                      <a:off x="0" y="0"/>
-                      <a:ext cx="5731510" cy="781050"/>
-                    </a:xfrm>
-                    <a:prstGeom prst="rect">
-                      <a:avLst/>
-                    </a:prstGeom>
-                  </pic:spPr>
-                </pic:pic>
-              </a:graphicData>
-            </a:graphic>
-          </wp:inline>
-        </w:drawing>
-      </w:r>
-    </w:p>
-    <w:p>
-      <w:pPr>
-        <w:rPr>
-          <w:rFonts w:cstheme="minorHAnsi"/>
-          <w:sz w:val="28"/>
-          <w:szCs w:val="28"/>
-          <w:lang w:val="en-AU"/>
-        </w:rPr>
-      </w:pPr>
-      <w:r>
-        <w:rPr>
-          <w:rFonts w:cstheme="minorHAnsi"/>
-          <w:sz w:val="28"/>
-          <w:szCs w:val="28"/>
-          <w:lang w:val="en-AU"/>
-        </w:rPr>
-        <w:t xml:space="preserve">Second step is </w:t>
-      </w:r>
-      <w:r>
-        <w:rPr>
-          <w:rFonts w:cstheme="minorHAnsi"/>
-          <w:sz w:val="28"/>
-          <w:szCs w:val="28"/>
-          <w:lang w:val="en-AU"/>
-        </w:rPr>
-        <w:t xml:space="preserve"> to intent and put the picture in the GridItemActivity.</w:t>
-      </w:r>
-    </w:p>
-    <w:p>
-      <w:r>
-        <w:rPr>
-          <w:noProof/>
-          <w:lang w:eastAsia="zh-CN"/>
-        </w:rPr>
-        <w:drawing>
-          <wp:inline distT="0" distB="0" distL="0" distR="0" wp14:anchorId="07E7D3C8" wp14:editId="380E81FA">
-            <wp:extent cx="5731510" cy="2228850"/>
-            <wp:effectExtent l="0" t="0" r="2540" b="0"/>
-            <wp:docPr id="3" name="Picture 3"/>
-            <wp:cNvGraphicFramePr>
-              <a:graphicFrameLocks xmlns:a="http://schemas.openxmlformats.org/drawingml/2006/main" noChangeAspect="1"/>
-            </wp:cNvGraphicFramePr>
-            <a:graphic xmlns:a="http://schemas.openxmlformats.org/drawingml/2006/main">
-              <a:graphicData uri="http://schemas.openxmlformats.org/drawingml/2006/picture">
-                <pic:pic xmlns:pic="http://schemas.openxmlformats.org/drawingml/2006/picture">
-                  <pic:nvPicPr>
-                    <pic:cNvPr id="1" name=""/>
-                    <pic:cNvPicPr/>
-                  </pic:nvPicPr>
-                  <pic:blipFill>
-                    <a:blip r:embed="rId32"/>
-                    <a:stretch>
-                      <a:fillRect/>
-                    </a:stretch>
-                  </pic:blipFill>
-                  <pic:spPr>
-                    <a:xfrm>
-                      <a:off x="0" y="0"/>
-                      <a:ext cx="5731510" cy="2228850"/>
-                    </a:xfrm>
-                    <a:prstGeom prst="rect">
-                      <a:avLst/>
-                    </a:prstGeom>
-                  </pic:spPr>
-                </pic:pic>
-              </a:graphicData>
-            </a:graphic>
-          </wp:inline>
-        </w:drawing>
-      </w:r>
-    </w:p>
-    <w:p>
-      <w:pPr>
-        <w:pStyle w:val="Heading1"/>
-      </w:pPr>
-      <w:bookmarkStart w:id="21" w:name="_Toc19605007"/>
-      <w:r>
-        <w:t>Conclusion</w:t>
-      </w:r>
-      <w:bookmarkEnd w:id="21"/>
-      <w:r>
-        <w:t xml:space="preserve"> </w:t>
-      </w:r>
-    </w:p>
-    <w:p>
-      <w:pPr>
-        <w:rPr>
-          <w:rFonts w:cstheme="minorHAnsi"/>
-          <w:sz w:val="28"/>
-          <w:szCs w:val="28"/>
-          <w:lang w:val="en-US" w:eastAsia="zh-CN"/>
-        </w:rPr>
-      </w:pPr>
-      <w:r>
-        <w:rPr>
-          <w:rFonts w:cstheme="minorHAnsi"/>
-          <w:sz w:val="28"/>
-          <w:szCs w:val="28"/>
-          <w:lang w:val="en-US" w:eastAsia="zh-CN"/>
-        </w:rPr>
-        <w:t xml:space="preserve">Above all </w:t>
-      </w:r>
-      <w:r>
-        <w:rPr>
-          <w:rFonts w:cstheme="minorHAnsi"/>
-          <w:sz w:val="28"/>
-          <w:szCs w:val="28"/>
-          <w:lang w:val="en-US" w:eastAsia="zh-CN"/>
-        </w:rPr>
-        <w:t>,</w:t>
-      </w:r>
-      <w:r>
-        <w:rPr>
-          <w:rFonts w:cstheme="minorHAnsi"/>
-          <w:sz w:val="28"/>
-          <w:szCs w:val="28"/>
-          <w:lang w:val="en-US" w:eastAsia="zh-CN"/>
-        </w:rPr>
-        <w:t xml:space="preserve"> Database implementation and management and GridView  have made the App become a better product to use </w:t>
-      </w:r>
-      <w:r>
-        <w:rPr>
-          <w:rFonts w:cstheme="minorHAnsi"/>
-          <w:sz w:val="28"/>
-          <w:szCs w:val="28"/>
-          <w:lang w:val="en-US" w:eastAsia="zh-CN"/>
-        </w:rPr>
-        <w:t>,</w:t>
-      </w:r>
-      <w:r>
-        <w:rPr>
-          <w:rFonts w:cstheme="minorHAnsi"/>
-          <w:sz w:val="28"/>
-          <w:szCs w:val="28"/>
-          <w:lang w:val="en-US" w:eastAsia="zh-CN"/>
-        </w:rPr>
-        <w:t xml:space="preserve"> </w:t>
-      </w:r>
-      <w:r>
-        <w:rPr>
-          <w:rFonts w:cstheme="minorHAnsi"/>
-          <w:sz w:val="28"/>
-          <w:szCs w:val="28"/>
-          <w:lang w:val="en-US" w:eastAsia="zh-CN"/>
-        </w:rPr>
-        <w:t>User can manage the order information and published producted</w:t>
-      </w:r>
-      <w:r>
-        <w:rPr>
-          <w:rFonts w:cstheme="minorHAnsi"/>
-          <w:sz w:val="28"/>
-          <w:szCs w:val="28"/>
-          <w:lang w:val="en-US" w:eastAsia="zh-CN"/>
-        </w:rPr>
-        <w:t xml:space="preserve"> </w:t>
-      </w:r>
-      <w:r>
-        <w:rPr>
-          <w:rFonts w:cstheme="minorHAnsi"/>
-          <w:sz w:val="28"/>
-          <w:szCs w:val="28"/>
-          <w:lang w:val="en-US" w:eastAsia="zh-CN"/>
-        </w:rPr>
-        <w:t>in one phone .</w:t>
-      </w:r>
-    </w:p>
-    <w:p>
-      <w:pPr>
-        <w:rPr>
-          <w:rFonts w:cstheme="minorHAnsi"/>
-          <w:sz w:val="28"/>
-          <w:szCs w:val="28"/>
-        </w:rPr>
-      </w:pPr>
-      <w:r>
-        <w:rPr>
-          <w:rFonts w:cstheme="minorHAnsi"/>
-          <w:sz w:val="28"/>
-          <w:szCs w:val="28"/>
-          <w:lang w:val="en-US" w:eastAsia="zh-CN"/>
-        </w:rPr>
-        <w:t xml:space="preserve">If this app want to be in market use , It needs the SQL in the cloud </w:t>
-      </w:r>
-      <w:r>
-        <w:rPr>
-          <w:rFonts w:cstheme="minorHAnsi"/>
-          <w:sz w:val="28"/>
-          <w:szCs w:val="28"/>
-          <w:lang w:val="en-US" w:eastAsia="zh-CN"/>
-        </w:rPr>
-        <w:t>service and more testing to run well in different kinds of phones ,including IOS,Android.</w:t>
-      </w:r>
     </w:p>
     <w:sectPr>
       <w:pgSz w:w="11906" w:h="16838"/>
@@ -8486,7 +9232,7 @@
 </file>
 
 <file path=customXml/itemProps1.xml><?xml version="1.0" encoding="utf-8"?>
-<ds:datastoreItem xmlns:ds="http://schemas.openxmlformats.org/officeDocument/2006/customXml" ds:itemID="{15CE40CA-9798-4D73-B3D0-20C7F68BB448}">
+<ds:datastoreItem xmlns:ds="http://schemas.openxmlformats.org/officeDocument/2006/customXml" ds:itemID="{08124DEC-912E-4FC3-9C32-FBE7C5482F64}">
   <ds:schemaRefs>
     <ds:schemaRef ds:uri="http://schemas.openxmlformats.org/officeDocument/2006/bibliography"/>
   </ds:schemaRefs>

</xml_diff>